<commit_message>
basic: java vs python :snake:
</commit_message>
<xml_diff>
--- a/Basic/3. מג'אווה לפייתון חלק א.docx
+++ b/Basic/3. מג'אווה לפייתון חלק א.docx
@@ -18,7 +18,6 @@
         <w:spacing w:before="0" w:after="300" w:line="240" w:lineRule="auto"/>
         <w:contextualSpacing/>
         <w:rPr>
-          <w:rFonts w:hint="cs"/>
           <w:rtl/>
         </w:rPr>
       </w:pPr>
@@ -56,7 +55,6 @@
       <w:pPr>
         <w:pStyle w:val="af1"/>
         <w:rPr>
-          <w:rFonts w:hint="cs"/>
           <w:rtl/>
         </w:rPr>
       </w:pPr>
@@ -74,8 +72,6 @@
         </w:rPr>
         <w:t xml:space="preserve">- </w:t>
       </w:r>
-      <w:bookmarkStart w:id="0" w:name="_GoBack"/>
-      <w:bookmarkEnd w:id="0"/>
     </w:p>
     <w:p>
       <w:pPr>
@@ -151,15 +147,7 @@
         <w:t xml:space="preserve"> או </w:t>
       </w:r>
       <w:r>
-        <w:t>'.</w:t>
-      </w:r>
-      <w:proofErr w:type="spellStart"/>
-      <w:r>
-        <w:t>py</w:t>
-      </w:r>
-      <w:proofErr w:type="spellEnd"/>
-      <w:r>
-        <w:t>'</w:t>
+        <w:t>'.py'</w:t>
       </w:r>
       <w:r>
         <w:t xml:space="preserve"> </w:t>
@@ -260,7 +248,6 @@
     </w:p>
     <w:p>
       <w:pPr>
-        <w:shd w:val="clear" w:color="auto" w:fill="F6F6F6"/>
         <w:tabs>
           <w:tab w:val="left" w:pos="916"/>
           <w:tab w:val="left" w:pos="1832"/>
@@ -288,8 +275,6 @@
           <w:szCs w:val="20"/>
         </w:rPr>
       </w:pPr>
-      <w:proofErr w:type="spellStart"/>
-      <w:proofErr w:type="gramStart"/>
       <w:r>
         <w:rPr>
           <w:rFonts w:ascii="Consolas" w:eastAsia="Times New Roman" w:hAnsi="Consolas" w:cs="Consolas"/>
@@ -299,8 +284,6 @@
         </w:rPr>
         <w:t>def</w:t>
       </w:r>
-      <w:proofErr w:type="spellEnd"/>
-      <w:proofErr w:type="gramEnd"/>
       <w:r>
         <w:rPr>
           <w:rFonts w:ascii="Consolas" w:eastAsia="Times New Roman" w:hAnsi="Consolas" w:cs="Consolas"/>
@@ -322,7 +305,6 @@
     </w:p>
     <w:p>
       <w:pPr>
-        <w:shd w:val="clear" w:color="auto" w:fill="F6F6F6"/>
         <w:tabs>
           <w:tab w:val="left" w:pos="916"/>
           <w:tab w:val="left" w:pos="1832"/>
@@ -359,7 +341,6 @@
         </w:rPr>
         <w:t xml:space="preserve">    </w:t>
       </w:r>
-      <w:proofErr w:type="gramStart"/>
       <w:r>
         <w:rPr>
           <w:rFonts w:ascii="Consolas" w:eastAsia="Times New Roman" w:hAnsi="Consolas" w:cs="Consolas"/>
@@ -378,7 +359,6 @@
         </w:rPr>
         <w:t>(</w:t>
       </w:r>
-      <w:proofErr w:type="gramEnd"/>
       <w:r>
         <w:rPr>
           <w:rFonts w:ascii="Consolas" w:eastAsia="Times New Roman" w:hAnsi="Consolas" w:cs="Consolas"/>
@@ -400,7 +380,6 @@
     </w:p>
     <w:p>
       <w:pPr>
-        <w:shd w:val="clear" w:color="auto" w:fill="F6F6F6"/>
         <w:tabs>
           <w:tab w:val="left" w:pos="916"/>
           <w:tab w:val="left" w:pos="1832"/>
@@ -431,7 +410,6 @@
     </w:p>
     <w:p>
       <w:pPr>
-        <w:shd w:val="clear" w:color="auto" w:fill="F6F6F6"/>
         <w:tabs>
           <w:tab w:val="left" w:pos="916"/>
           <w:tab w:val="left" w:pos="1832"/>
@@ -459,7 +437,6 @@
           <w:szCs w:val="20"/>
         </w:rPr>
       </w:pPr>
-      <w:proofErr w:type="gramStart"/>
       <w:r>
         <w:rPr>
           <w:rFonts w:ascii="Consolas" w:eastAsia="Times New Roman" w:hAnsi="Consolas" w:cs="Consolas"/>
@@ -469,7 +446,6 @@
         </w:rPr>
         <w:t>if</w:t>
       </w:r>
-      <w:proofErr w:type="gramEnd"/>
       <w:r>
         <w:rPr>
           <w:rFonts w:ascii="Consolas" w:eastAsia="Times New Roman" w:hAnsi="Consolas" w:cs="Consolas"/>
@@ -518,7 +494,6 @@
     </w:p>
     <w:p>
       <w:pPr>
-        <w:shd w:val="clear" w:color="auto" w:fill="F6F6F6"/>
         <w:tabs>
           <w:tab w:val="left" w:pos="916"/>
           <w:tab w:val="left" w:pos="1832"/>
@@ -555,7 +530,6 @@
         </w:rPr>
         <w:t xml:space="preserve">    </w:t>
       </w:r>
-      <w:proofErr w:type="gramStart"/>
       <w:r>
         <w:rPr>
           <w:rFonts w:ascii="Consolas" w:eastAsia="Times New Roman" w:hAnsi="Consolas" w:cs="Consolas"/>
@@ -565,7 +539,6 @@
         </w:rPr>
         <w:t>main()</w:t>
       </w:r>
-      <w:proofErr w:type="gramEnd"/>
     </w:p>
     <w:p>
       <w:pPr>
@@ -727,7 +700,6 @@
         </w:rPr>
         <w:t xml:space="preserve"> להורות לפייתון להריץ את קבצי </w:t>
       </w:r>
-      <w:proofErr w:type="spellStart"/>
       <w:r>
         <w:rPr>
           <w:rFonts w:hint="cs"/>
@@ -740,15 +712,7 @@
           <w:rFonts w:hint="cs"/>
           <w:rtl/>
         </w:rPr>
-        <w:t>פייתון</w:t>
-      </w:r>
-      <w:proofErr w:type="spellEnd"/>
-      <w:r>
-        <w:rPr>
-          <w:rFonts w:hint="cs"/>
-          <w:rtl/>
-        </w:rPr>
-        <w:t xml:space="preserve">: </w:t>
+        <w:t xml:space="preserve">פייתון: </w:t>
       </w:r>
       <w:r>
         <w:rPr>
@@ -959,12 +923,63 @@
       </w:r>
       <w:r>
         <w:rPr>
+          <w:rFonts w:hint="cs"/>
+          <w:i/>
+          <w:iCs/>
+          <w:color w:val="FF0000"/>
+          <w:rtl/>
+        </w:rPr>
+        <w:t>הערה:</w:t>
+      </w:r>
+      <w:r>
+        <w:rPr>
+          <w:rFonts w:hint="cs"/>
+          <w:color w:val="FF0000"/>
+          <w:rtl/>
+        </w:rPr>
+        <w:t xml:space="preserve"> </w:t>
+      </w:r>
+      <w:r>
+        <w:rPr>
+          <w:rFonts w:hint="cs"/>
+          <w:rtl/>
+        </w:rPr>
+        <w:t xml:space="preserve">כדי לצאת ממצב אינטראקטיבי צריך להפעיל את הפונקציה </w:t>
+      </w:r>
+      <w:r>
+        <w:t>exit()</w:t>
+      </w:r>
+      <w:r>
+        <w:rPr>
+          <w:rFonts w:hint="cs"/>
+          <w:rtl/>
+        </w:rPr>
+        <w:t xml:space="preserve"> שיוצאת מתהליך וחוזרת לטרמינל, ניתן גם ללחוץ </w:t>
+      </w:r>
+      <w:r>
+        <w:t>ctr+d</w:t>
+      </w:r>
+      <w:r>
+        <w:rPr>
+          <w:rFonts w:hint="cs"/>
+          <w:rtl/>
+        </w:rPr>
+        <w:t xml:space="preserve">. </w:t>
+      </w:r>
+      <w:r>
+        <w:rPr>
           <w:rtl/>
         </w:rPr>
         <w:br/>
       </w:r>
       <w:r>
         <w:rPr>
+          <w:rtl/>
+        </w:rPr>
+        <w:br/>
+      </w:r>
+      <w:r>
+        <w:rPr>
           <w:rFonts w:hint="cs"/>
           <w:rtl/>
         </w:rPr>
@@ -1027,15 +1042,7 @@
         <w:t xml:space="preserve"> ואז שם הסקריפט בסיומת </w:t>
       </w:r>
       <w:r>
-        <w:t>'.</w:t>
-      </w:r>
-      <w:proofErr w:type="spellStart"/>
-      <w:r>
-        <w:t>py</w:t>
-      </w:r>
-      <w:proofErr w:type="spellEnd"/>
-      <w:r>
-        <w:t>'</w:t>
+        <w:t>'.py'</w:t>
       </w:r>
       <w:r>
         <w:rPr>
@@ -1078,15 +1085,7 @@
         <w:t xml:space="preserve">(קובץ </w:t>
       </w:r>
       <w:r>
-        <w:t>'.</w:t>
-      </w:r>
-      <w:proofErr w:type="spellStart"/>
-      <w:r>
-        <w:t>py</w:t>
-      </w:r>
-      <w:proofErr w:type="spellEnd"/>
-      <w:r>
-        <w:t>'</w:t>
+        <w:t>'.py'</w:t>
       </w:r>
       <w:r>
         <w:rPr>
@@ -1130,25 +1129,10 @@
           <w:rFonts w:hint="cs"/>
           <w:rtl/>
         </w:rPr>
-        <w:t xml:space="preserve"> </w:t>
-      </w:r>
-      <w:r>
-        <w:rPr>
-          <w:rFonts w:hint="cs"/>
-          <w:rtl/>
-        </w:rPr>
-        <w:t xml:space="preserve">(קובץ </w:t>
-      </w:r>
-      <w:r>
-        <w:t>'.</w:t>
-      </w:r>
-      <w:proofErr w:type="spellStart"/>
-      <w:r>
-        <w:t>py</w:t>
-      </w:r>
-      <w:proofErr w:type="spellEnd"/>
-      <w:r>
-        <w:t>'</w:t>
+        <w:t xml:space="preserve"> (קובץ </w:t>
+      </w:r>
+      <w:r>
+        <w:t>'.py'</w:t>
       </w:r>
       <w:r>
         <w:rPr>
@@ -1510,6 +1494,7 @@
           <w:color w:val="auto"/>
           <w:spacing w:val="0"/>
         </w:rPr>
+        <w:lastRenderedPageBreak/>
         <w:t>__main__</w:t>
       </w:r>
       <w:r>
@@ -1567,52 +1552,3304 @@
           <w:spacing w:val="0"/>
           <w:rtl/>
         </w:rPr>
+        <w:t xml:space="preserve">אך אם המשתנה לא שווה ל- </w:t>
+      </w:r>
+      <w:r>
+        <w:rPr>
+          <w:rStyle w:val="ad"/>
+          <w:b w:val="0"/>
+          <w:bCs w:val="0"/>
+          <w:color w:val="auto"/>
+          <w:spacing w:val="0"/>
+        </w:rPr>
+        <w:t>__main__</w:t>
+      </w:r>
+      <w:r>
+        <w:rPr>
+          <w:rStyle w:val="ad"/>
+          <w:rFonts w:hint="cs"/>
+          <w:b w:val="0"/>
+          <w:bCs w:val="0"/>
+          <w:color w:val="auto"/>
+          <w:spacing w:val="0"/>
+          <w:rtl/>
+        </w:rPr>
+        <w:t xml:space="preserve"> המפרש יבין שזהו </w:t>
+      </w:r>
+      <w:r>
+        <w:rPr>
+          <w:rStyle w:val="ad"/>
+          <w:b w:val="0"/>
+          <w:bCs w:val="0"/>
+          <w:color w:val="auto"/>
+          <w:spacing w:val="0"/>
+        </w:rPr>
+        <w:t xml:space="preserve">module </w:t>
+      </w:r>
+      <w:r>
+        <w:rPr>
+          <w:rStyle w:val="ad"/>
+          <w:rFonts w:hint="cs"/>
+          <w:b w:val="0"/>
+          <w:bCs w:val="0"/>
+          <w:color w:val="auto"/>
+          <w:spacing w:val="0"/>
+          <w:rtl/>
+        </w:rPr>
+        <w:t xml:space="preserve"> בתוך תוכנית אחרת, ובמקרה כזה לא יהיה צורך להגדיר נקודת התחלה, כי התוכנית שמריצה את ה</w:t>
+      </w:r>
+      <w:r>
+        <w:rPr>
+          <w:rStyle w:val="ad"/>
+          <w:b w:val="0"/>
+          <w:bCs w:val="0"/>
+          <w:color w:val="auto"/>
+          <w:spacing w:val="0"/>
+        </w:rPr>
+        <w:t>module</w:t>
+      </w:r>
+      <w:r>
+        <w:rPr>
+          <w:rStyle w:val="ad"/>
+          <w:rFonts w:hint="cs"/>
+          <w:b w:val="0"/>
+          <w:bCs w:val="0"/>
+          <w:color w:val="auto"/>
+          <w:spacing w:val="0"/>
+          <w:rtl/>
+        </w:rPr>
+        <w:t xml:space="preserve"> תקבע באילו משתנים היא רוצה להשתמש</w:t>
+      </w:r>
+      <w:r>
+        <w:rPr>
+          <w:rStyle w:val="ad"/>
+          <w:rFonts w:hint="cs"/>
+          <w:b w:val="0"/>
+          <w:bCs w:val="0"/>
+          <w:color w:val="auto"/>
+          <w:spacing w:val="0"/>
+          <w:rtl/>
+        </w:rPr>
+        <w:t xml:space="preserve"> מתוך הקובץ</w:t>
+      </w:r>
+      <w:r>
+        <w:rPr>
+          <w:rStyle w:val="ad"/>
+          <w:rFonts w:hint="cs"/>
+          <w:b w:val="0"/>
+          <w:bCs w:val="0"/>
+          <w:color w:val="auto"/>
+          <w:spacing w:val="0"/>
+          <w:rtl/>
+        </w:rPr>
+        <w:t xml:space="preserve">. </w:t>
+      </w:r>
+      <w:r>
+        <w:rPr>
+          <w:rStyle w:val="ad"/>
+          <w:b w:val="0"/>
+          <w:bCs w:val="0"/>
+          <w:color w:val="auto"/>
+          <w:spacing w:val="0"/>
+          <w:rtl/>
+        </w:rPr>
+        <w:br/>
+      </w:r>
+      <w:r>
+        <w:rPr>
+          <w:rStyle w:val="ad"/>
+          <w:rFonts w:hint="cs"/>
+          <w:b w:val="0"/>
+          <w:bCs w:val="0"/>
+          <w:color w:val="auto"/>
+          <w:spacing w:val="0"/>
+          <w:rtl/>
+        </w:rPr>
+        <w:t xml:space="preserve"> </w:t>
+      </w:r>
+      <w:r>
+        <w:rPr>
+          <w:rStyle w:val="ad"/>
+          <w:b w:val="0"/>
+          <w:bCs w:val="0"/>
+          <w:color w:val="auto"/>
+          <w:spacing w:val="0"/>
+          <w:rtl/>
+        </w:rPr>
+        <w:br/>
+      </w:r>
+      <w:r>
+        <w:rPr>
+          <w:rStyle w:val="ad"/>
+          <w:rFonts w:hint="cs"/>
+          <w:i/>
+          <w:iCs/>
+          <w:color w:val="auto"/>
+          <w:spacing w:val="0"/>
+          <w:rtl/>
+        </w:rPr>
+        <w:t>בלוקים</w:t>
+      </w:r>
+      <w:r>
+        <w:rPr>
+          <w:rStyle w:val="ad"/>
+          <w:rFonts w:hint="cs"/>
+          <w:i/>
+          <w:iCs/>
+          <w:color w:val="auto"/>
+          <w:spacing w:val="0"/>
+          <w:rtl/>
+        </w:rPr>
+        <w:t xml:space="preserve"> וסיומות של </w:t>
+      </w:r>
+      <w:r>
+        <w:rPr>
+          <w:rStyle w:val="ad"/>
+          <w:rFonts w:hint="cs"/>
+          <w:i/>
+          <w:iCs/>
+          <w:color w:val="auto"/>
+          <w:spacing w:val="0"/>
+          <w:rtl/>
+        </w:rPr>
+        <w:t>פקודה</w:t>
+      </w:r>
+      <w:r>
+        <w:rPr>
+          <w:rStyle w:val="ad"/>
+          <w:rFonts w:hint="cs"/>
+          <w:i/>
+          <w:iCs/>
+          <w:color w:val="auto"/>
+          <w:spacing w:val="0"/>
+          <w:rtl/>
+        </w:rPr>
+        <w:t xml:space="preserve">- </w:t>
+      </w:r>
+      <w:r>
+        <w:rPr>
+          <w:rStyle w:val="ad"/>
+          <w:i/>
+          <w:iCs/>
+          <w:color w:val="auto"/>
+          <w:spacing w:val="0"/>
+          <w:rtl/>
+        </w:rPr>
+        <w:br/>
+      </w:r>
+      <w:r>
+        <w:rPr>
+          <w:rStyle w:val="ad"/>
+          <w:rFonts w:hint="cs"/>
+          <w:b w:val="0"/>
+          <w:bCs w:val="0"/>
+          <w:color w:val="auto"/>
+          <w:spacing w:val="0"/>
+          <w:rtl/>
+        </w:rPr>
+        <w:t>בשפות כמו ג'אווה אנחנו מציינים</w:t>
+      </w:r>
+      <w:r>
+        <w:rPr>
+          <w:rStyle w:val="ad"/>
+          <w:rFonts w:hint="cs"/>
+          <w:b w:val="0"/>
+          <w:bCs w:val="0"/>
+          <w:color w:val="auto"/>
+          <w:spacing w:val="0"/>
+          <w:rtl/>
+        </w:rPr>
+        <w:t xml:space="preserve"> סיום פקודה בנקודה פסיק </w:t>
+      </w:r>
+      <w:r>
+        <w:rPr>
+          <w:rStyle w:val="ad"/>
+          <w:b w:val="0"/>
+          <w:bCs w:val="0"/>
+          <w:color w:val="auto"/>
+          <w:spacing w:val="0"/>
+        </w:rPr>
+        <w:t>';'</w:t>
+      </w:r>
+      <w:r>
+        <w:rPr>
+          <w:rStyle w:val="ad"/>
+          <w:rFonts w:hint="cs"/>
+          <w:b w:val="0"/>
+          <w:bCs w:val="0"/>
+          <w:color w:val="auto"/>
+          <w:spacing w:val="0"/>
+          <w:rtl/>
+        </w:rPr>
+        <w:t xml:space="preserve"> </w:t>
+      </w:r>
+      <w:r>
+        <w:rPr>
+          <w:rStyle w:val="ad"/>
+          <w:rFonts w:hint="cs"/>
+          <w:b w:val="0"/>
+          <w:bCs w:val="0"/>
+          <w:color w:val="auto"/>
+          <w:spacing w:val="0"/>
+          <w:rtl/>
+        </w:rPr>
+        <w:t>,ו</w:t>
+      </w:r>
+      <w:r>
+        <w:rPr>
+          <w:rStyle w:val="ad"/>
+          <w:rFonts w:hint="cs"/>
+          <w:b w:val="0"/>
+          <w:bCs w:val="0"/>
+          <w:color w:val="auto"/>
+          <w:spacing w:val="0"/>
+          <w:rtl/>
+        </w:rPr>
+        <w:t xml:space="preserve">תחילת קטע וסיומו עם סוגרים מסולסלים </w:t>
+      </w:r>
+      <w:r>
+        <w:rPr>
+          <w:rStyle w:val="ad"/>
+          <w:b w:val="0"/>
+          <w:bCs w:val="0"/>
+          <w:color w:val="auto"/>
+          <w:spacing w:val="0"/>
+        </w:rPr>
+        <w:t>'{ }'</w:t>
+      </w:r>
+      <w:r>
+        <w:rPr>
+          <w:rStyle w:val="ad"/>
+          <w:rFonts w:hint="cs"/>
+          <w:b w:val="0"/>
+          <w:bCs w:val="0"/>
+          <w:color w:val="auto"/>
+          <w:spacing w:val="0"/>
+          <w:rtl/>
+        </w:rPr>
+        <w:t>.</w:t>
+      </w:r>
+      <w:r>
+        <w:rPr>
+          <w:rStyle w:val="ad"/>
+          <w:b w:val="0"/>
+          <w:bCs w:val="0"/>
+          <w:color w:val="auto"/>
+          <w:spacing w:val="0"/>
+          <w:rtl/>
+        </w:rPr>
+        <w:br/>
+      </w:r>
+      <w:r>
+        <w:rPr>
+          <w:rStyle w:val="ad"/>
+          <w:rFonts w:hint="cs"/>
+          <w:b w:val="0"/>
+          <w:bCs w:val="0"/>
+          <w:color w:val="auto"/>
+          <w:spacing w:val="0"/>
+          <w:rtl/>
+        </w:rPr>
+        <w:t xml:space="preserve"> כל </w:t>
+      </w:r>
+      <w:r>
+        <w:rPr>
+          <w:rStyle w:val="ad"/>
+          <w:rFonts w:hint="cs"/>
+          <w:b w:val="0"/>
+          <w:bCs w:val="0"/>
+          <w:color w:val="auto"/>
+          <w:spacing w:val="0"/>
+          <w:rtl/>
+        </w:rPr>
+        <w:t xml:space="preserve">קטע קוד המתחיל בסוגר מסולסל </w:t>
+      </w:r>
+      <w:r>
+        <w:rPr>
+          <w:rStyle w:val="ad"/>
+          <w:rFonts w:hint="cs"/>
+          <w:b w:val="0"/>
+          <w:bCs w:val="0"/>
+          <w:color w:val="auto"/>
+          <w:spacing w:val="0"/>
+          <w:rtl/>
+        </w:rPr>
+        <w:t>(</w:t>
+      </w:r>
+      <w:r>
+        <w:rPr>
+          <w:rStyle w:val="ad"/>
+          <w:rFonts w:hint="cs"/>
+          <w:b w:val="0"/>
+          <w:bCs w:val="0"/>
+          <w:color w:val="auto"/>
+          <w:spacing w:val="0"/>
+          <w:rtl/>
+        </w:rPr>
+        <w:t>פותח</w:t>
+      </w:r>
+      <w:r>
+        <w:rPr>
+          <w:rStyle w:val="ad"/>
+          <w:rFonts w:hint="cs"/>
+          <w:b w:val="0"/>
+          <w:bCs w:val="0"/>
+          <w:color w:val="auto"/>
+          <w:spacing w:val="0"/>
+          <w:rtl/>
+        </w:rPr>
+        <w:t>)</w:t>
+      </w:r>
+      <w:r>
+        <w:rPr>
+          <w:rStyle w:val="ad"/>
+          <w:rFonts w:hint="cs"/>
+          <w:b w:val="0"/>
+          <w:bCs w:val="0"/>
+          <w:color w:val="auto"/>
+          <w:spacing w:val="0"/>
+          <w:rtl/>
+        </w:rPr>
+        <w:t xml:space="preserve"> ומסתיים בסוגר מסולסל </w:t>
+      </w:r>
+      <w:r>
+        <w:rPr>
+          <w:rStyle w:val="ad"/>
+          <w:rFonts w:hint="cs"/>
+          <w:b w:val="0"/>
+          <w:bCs w:val="0"/>
+          <w:color w:val="auto"/>
+          <w:spacing w:val="0"/>
+          <w:rtl/>
+        </w:rPr>
+        <w:t>(</w:t>
+      </w:r>
+      <w:r>
+        <w:rPr>
+          <w:rStyle w:val="ad"/>
+          <w:rFonts w:hint="cs"/>
+          <w:b w:val="0"/>
+          <w:bCs w:val="0"/>
+          <w:color w:val="auto"/>
+          <w:spacing w:val="0"/>
+          <w:rtl/>
+        </w:rPr>
+        <w:t>סוגר</w:t>
+      </w:r>
+      <w:r>
+        <w:rPr>
+          <w:rStyle w:val="ad"/>
+          <w:rFonts w:hint="cs"/>
+          <w:b w:val="0"/>
+          <w:bCs w:val="0"/>
+          <w:color w:val="auto"/>
+          <w:spacing w:val="0"/>
+          <w:rtl/>
+        </w:rPr>
+        <w:t>)</w:t>
+      </w:r>
+      <w:r>
+        <w:rPr>
+          <w:rStyle w:val="ad"/>
+          <w:rFonts w:hint="cs"/>
+          <w:b w:val="0"/>
+          <w:bCs w:val="0"/>
+          <w:color w:val="auto"/>
+          <w:spacing w:val="0"/>
+          <w:rtl/>
+        </w:rPr>
+        <w:t xml:space="preserve"> נקרא בלוק. </w:t>
+      </w:r>
+      <w:r>
+        <w:rPr>
+          <w:rStyle w:val="ad"/>
+          <w:b w:val="0"/>
+          <w:bCs w:val="0"/>
+          <w:color w:val="auto"/>
+          <w:spacing w:val="0"/>
+          <w:rtl/>
+        </w:rPr>
+        <w:br/>
+      </w:r>
+      <w:r>
+        <w:rPr>
+          <w:rStyle w:val="ad"/>
+          <w:rFonts w:hint="cs"/>
+          <w:b w:val="0"/>
+          <w:bCs w:val="0"/>
+          <w:color w:val="auto"/>
+          <w:spacing w:val="0"/>
+          <w:rtl/>
+        </w:rPr>
+        <w:t xml:space="preserve">הסוגריים מאפשרים לתוכנה לזהות היכן נגמר הקטע, אך הם לא מחייבים לשמור על איזשהו סדר, מה שבהרבה מקרים גורם למתכנתים מתחילים </w:t>
+      </w:r>
+      <w:r>
+        <w:rPr>
+          <w:rStyle w:val="ad"/>
+          <w:rFonts w:hint="cs"/>
+          <w:b w:val="0"/>
+          <w:bCs w:val="0"/>
+          <w:color w:val="auto"/>
+          <w:spacing w:val="0"/>
+          <w:rtl/>
+        </w:rPr>
+        <w:t>,</w:t>
+      </w:r>
+      <w:r>
+        <w:rPr>
+          <w:rStyle w:val="ad"/>
+          <w:rFonts w:hint="cs"/>
+          <w:b w:val="0"/>
+          <w:bCs w:val="0"/>
+          <w:color w:val="auto"/>
+          <w:spacing w:val="0"/>
+          <w:rtl/>
+        </w:rPr>
+        <w:t>אבל לא רק</w:t>
+      </w:r>
+      <w:r>
+        <w:rPr>
+          <w:rStyle w:val="ad"/>
+          <w:rFonts w:hint="cs"/>
+          <w:b w:val="0"/>
+          <w:bCs w:val="0"/>
+          <w:color w:val="auto"/>
+          <w:spacing w:val="0"/>
+          <w:rtl/>
+        </w:rPr>
+        <w:t>,</w:t>
+      </w:r>
+      <w:r>
+        <w:rPr>
+          <w:rStyle w:val="ad"/>
+          <w:rFonts w:hint="cs"/>
+          <w:b w:val="0"/>
+          <w:bCs w:val="0"/>
+          <w:color w:val="auto"/>
+          <w:spacing w:val="0"/>
+          <w:rtl/>
+        </w:rPr>
+        <w:t xml:space="preserve"> ליצור קוד מבולגן שקשה לעקוב אחר הלוגיקה שלו, </w:t>
+      </w:r>
+      <w:r>
+        <w:rPr>
+          <w:rStyle w:val="ad"/>
+          <w:rFonts w:hint="cs"/>
+          <w:b w:val="0"/>
+          <w:bCs w:val="0"/>
+          <w:color w:val="auto"/>
+          <w:spacing w:val="0"/>
+          <w:rtl/>
+        </w:rPr>
+        <w:t>דבר</w:t>
+      </w:r>
+      <w:r>
+        <w:rPr>
+          <w:rStyle w:val="ad"/>
+          <w:rFonts w:hint="cs"/>
+          <w:b w:val="0"/>
+          <w:bCs w:val="0"/>
+          <w:color w:val="auto"/>
+          <w:spacing w:val="0"/>
+          <w:rtl/>
+        </w:rPr>
+        <w:t xml:space="preserve"> שמקשה על מתכנתים חדשים "להיכנס" לתוכנית.</w:t>
+      </w:r>
+      <w:r>
+        <w:rPr>
+          <w:rStyle w:val="ad"/>
+          <w:b w:val="0"/>
+          <w:bCs w:val="0"/>
+          <w:color w:val="auto"/>
+          <w:spacing w:val="0"/>
+          <w:rtl/>
+        </w:rPr>
+        <w:br/>
+      </w:r>
+      <w:r>
+        <w:rPr>
+          <w:rStyle w:val="ad"/>
+          <w:rFonts w:hint="cs"/>
+          <w:b w:val="0"/>
+          <w:bCs w:val="0"/>
+          <w:color w:val="auto"/>
+          <w:spacing w:val="0"/>
+          <w:rtl/>
+        </w:rPr>
+        <w:t>פייתון היא שפה שבנויה ב</w:t>
+      </w:r>
+      <w:r>
+        <w:rPr>
+          <w:rStyle w:val="ad"/>
+          <w:rFonts w:hint="cs"/>
+          <w:b w:val="0"/>
+          <w:bCs w:val="0"/>
+          <w:color w:val="auto"/>
+          <w:spacing w:val="0"/>
+          <w:rtl/>
+        </w:rPr>
+        <w:t xml:space="preserve">התאם לאיזשהו מניפסט שמחייב אותה, </w:t>
+      </w:r>
+      <w:r>
+        <w:rPr>
+          <w:rStyle w:val="ad"/>
+          <w:rFonts w:hint="cs"/>
+          <w:b w:val="0"/>
+          <w:bCs w:val="0"/>
+          <w:color w:val="auto"/>
+          <w:spacing w:val="0"/>
+          <w:rtl/>
+        </w:rPr>
+        <w:t>לכן כדי להקפיד על עיקרון "קוד נקי"</w:t>
+      </w:r>
+      <w:r>
+        <w:rPr>
+          <w:rStyle w:val="ad"/>
+          <w:rFonts w:hint="cs"/>
+          <w:b w:val="0"/>
+          <w:bCs w:val="0"/>
+          <w:color w:val="auto"/>
+          <w:spacing w:val="0"/>
+          <w:rtl/>
+        </w:rPr>
+        <w:t xml:space="preserve"> </w:t>
+      </w:r>
+      <w:r>
+        <w:rPr>
+          <w:rStyle w:val="ad"/>
+          <w:rFonts w:hint="cs"/>
+          <w:b w:val="0"/>
+          <w:bCs w:val="0"/>
+          <w:color w:val="auto"/>
+          <w:spacing w:val="0"/>
+          <w:rtl/>
+        </w:rPr>
+        <w:t>ו</w:t>
+      </w:r>
+      <w:r>
+        <w:rPr>
+          <w:rStyle w:val="ad"/>
+          <w:rFonts w:hint="cs"/>
+          <w:b w:val="0"/>
+          <w:bCs w:val="0"/>
+          <w:color w:val="auto"/>
+          <w:spacing w:val="0"/>
+          <w:rtl/>
+        </w:rPr>
+        <w:t xml:space="preserve">כדי </w:t>
+      </w:r>
+      <w:r>
+        <w:rPr>
+          <w:rStyle w:val="ad"/>
+          <w:rFonts w:hint="cs"/>
+          <w:b w:val="0"/>
+          <w:bCs w:val="0"/>
+          <w:color w:val="auto"/>
+          <w:spacing w:val="0"/>
+          <w:rtl/>
+        </w:rPr>
+        <w:t xml:space="preserve">שהשפה תהיה דומה ככל הניתן לשפה אנושית, בלוק בפייתון מצוין </w:t>
+      </w:r>
+      <w:r>
+        <w:rPr>
+          <w:rStyle w:val="ad"/>
+          <w:rFonts w:hint="cs"/>
+          <w:b w:val="0"/>
+          <w:bCs w:val="0"/>
+          <w:color w:val="auto"/>
+          <w:spacing w:val="0"/>
+          <w:rtl/>
+        </w:rPr>
+        <w:t>בנקודתיים ,ירידת שורה</w:t>
+      </w:r>
+      <w:r>
+        <w:rPr>
+          <w:rStyle w:val="ad"/>
+          <w:rFonts w:hint="cs"/>
+          <w:b w:val="0"/>
+          <w:bCs w:val="0"/>
+          <w:color w:val="auto"/>
+          <w:spacing w:val="0"/>
+          <w:rtl/>
+        </w:rPr>
+        <w:t xml:space="preserve"> וב</w:t>
+      </w:r>
+      <w:r>
+        <w:rPr>
+          <w:rStyle w:val="ad"/>
+          <w:rFonts w:hint="cs"/>
+          <w:b w:val="0"/>
+          <w:bCs w:val="0"/>
+          <w:color w:val="auto"/>
+          <w:spacing w:val="0"/>
+          <w:rtl/>
+        </w:rPr>
+        <w:t>הזחות</w:t>
+      </w:r>
+      <w:r>
+        <w:rPr>
+          <w:rStyle w:val="ad"/>
+          <w:rFonts w:hint="cs"/>
+          <w:b w:val="0"/>
+          <w:bCs w:val="0"/>
+          <w:color w:val="auto"/>
+          <w:spacing w:val="0"/>
+          <w:rtl/>
+        </w:rPr>
+        <w:t xml:space="preserve"> במקום בסוגרים עגולים</w:t>
+      </w:r>
+      <w:r>
+        <w:rPr>
+          <w:rStyle w:val="ad"/>
+          <w:rFonts w:hint="cs"/>
+          <w:b w:val="0"/>
+          <w:bCs w:val="0"/>
+          <w:color w:val="auto"/>
+          <w:spacing w:val="0"/>
+          <w:rtl/>
+        </w:rPr>
+        <w:t xml:space="preserve"> ונ</w:t>
+      </w:r>
+      <w:r>
+        <w:rPr>
+          <w:rStyle w:val="ad"/>
+          <w:rFonts w:hint="cs"/>
+          <w:b w:val="0"/>
+          <w:bCs w:val="0"/>
+          <w:color w:val="auto"/>
+          <w:spacing w:val="0"/>
+          <w:rtl/>
+        </w:rPr>
+        <w:t>ק</w:t>
+      </w:r>
+      <w:r>
+        <w:rPr>
+          <w:rStyle w:val="ad"/>
+          <w:rFonts w:hint="cs"/>
+          <w:b w:val="0"/>
+          <w:bCs w:val="0"/>
+          <w:color w:val="auto"/>
+          <w:spacing w:val="0"/>
+          <w:rtl/>
+        </w:rPr>
+        <w:t>ו</w:t>
+      </w:r>
+      <w:r>
+        <w:rPr>
+          <w:rStyle w:val="ad"/>
+          <w:rFonts w:hint="cs"/>
+          <w:b w:val="0"/>
+          <w:bCs w:val="0"/>
+          <w:color w:val="auto"/>
+          <w:spacing w:val="0"/>
+          <w:rtl/>
+        </w:rPr>
+        <w:t>דה פסיק.</w:t>
+      </w:r>
+      <w:r>
+        <w:rPr>
+          <w:rStyle w:val="ad"/>
+          <w:b w:val="0"/>
+          <w:bCs w:val="0"/>
+          <w:color w:val="auto"/>
+          <w:spacing w:val="0"/>
+          <w:rtl/>
+        </w:rPr>
+        <w:br/>
+      </w:r>
+      <w:r>
+        <w:rPr>
+          <w:rStyle w:val="ad"/>
+          <w:rFonts w:hint="cs"/>
+          <w:b w:val="0"/>
+          <w:bCs w:val="0"/>
+          <w:color w:val="auto"/>
+          <w:spacing w:val="0"/>
+          <w:rtl/>
+        </w:rPr>
+        <w:t xml:space="preserve">סיומות של פקודה לא נגמרות עם איזשהו סימן מיוחד אלא פשוט בירידת שורה, מה שמקנה לשפה </w:t>
+      </w:r>
+      <w:r>
+        <w:rPr>
+          <w:rStyle w:val="ad"/>
+          <w:rFonts w:hint="cs"/>
+          <w:b w:val="0"/>
+          <w:bCs w:val="0"/>
+          <w:color w:val="auto"/>
+          <w:spacing w:val="0"/>
+          <w:rtl/>
+        </w:rPr>
+        <w:t>מראה</w:t>
+      </w:r>
+      <w:r>
+        <w:rPr>
+          <w:rStyle w:val="ad"/>
+          <w:rFonts w:hint="cs"/>
+          <w:b w:val="0"/>
+          <w:bCs w:val="0"/>
+          <w:color w:val="auto"/>
+          <w:spacing w:val="0"/>
+          <w:rtl/>
+        </w:rPr>
+        <w:t xml:space="preserve"> של כותרת ופירוט או רשימת סופר, שהיא בהחלט יותר אנושית מהמבנה </w:t>
+      </w:r>
+      <w:r>
+        <w:rPr>
+          <w:rStyle w:val="ad"/>
+          <w:rFonts w:hint="cs"/>
+          <w:b w:val="0"/>
+          <w:bCs w:val="0"/>
+          <w:color w:val="auto"/>
+          <w:spacing w:val="0"/>
+          <w:rtl/>
+        </w:rPr>
+        <w:t>ה</w:t>
+      </w:r>
+      <w:r>
+        <w:rPr>
+          <w:rStyle w:val="ad"/>
+          <w:rFonts w:hint="cs"/>
+          <w:b w:val="0"/>
+          <w:bCs w:val="0"/>
+          <w:color w:val="auto"/>
+          <w:spacing w:val="0"/>
+          <w:rtl/>
+        </w:rPr>
+        <w:t>מוכר של שפות תכנות כמו ג'אווה.</w:t>
+      </w:r>
+      <w:r>
+        <w:rPr>
+          <w:rStyle w:val="ad"/>
+          <w:rFonts w:hint="cs"/>
+          <w:b w:val="0"/>
+          <w:bCs w:val="0"/>
+          <w:color w:val="auto"/>
+          <w:spacing w:val="0"/>
+          <w:rtl/>
+        </w:rPr>
+        <w:t xml:space="preserve"> </w:t>
+      </w:r>
+      <w:r>
+        <w:rPr>
+          <w:rStyle w:val="ad"/>
+          <w:b w:val="0"/>
+          <w:bCs w:val="0"/>
+          <w:color w:val="auto"/>
+          <w:spacing w:val="0"/>
+          <w:rtl/>
+        </w:rPr>
+        <w:br/>
+      </w:r>
+      <w:r>
+        <w:rPr>
+          <w:rStyle w:val="ad"/>
+          <w:rFonts w:hint="cs"/>
+          <w:b w:val="0"/>
+          <w:bCs w:val="0"/>
+          <w:color w:val="auto"/>
+          <w:spacing w:val="0"/>
+          <w:rtl/>
+        </w:rPr>
+        <w:t xml:space="preserve">דוגמא: </w:t>
+      </w:r>
+    </w:p>
+    <w:p>
+      <w:pPr>
+        <w:shd w:val="clear" w:color="auto" w:fill="244061" w:themeFill="accent1" w:themeFillShade="80"/>
+        <w:tabs>
+          <w:tab w:val="left" w:pos="916"/>
+          <w:tab w:val="left" w:pos="1832"/>
+          <w:tab w:val="left" w:pos="2748"/>
+          <w:tab w:val="left" w:pos="3664"/>
+          <w:tab w:val="left" w:pos="4580"/>
+          <w:tab w:val="left" w:pos="5496"/>
+          <w:tab w:val="left" w:pos="6412"/>
+          <w:tab w:val="left" w:pos="7328"/>
+          <w:tab w:val="left" w:pos="8244"/>
+          <w:tab w:val="left" w:pos="9160"/>
+          <w:tab w:val="left" w:pos="10076"/>
+          <w:tab w:val="left" w:pos="10992"/>
+          <w:tab w:val="left" w:pos="11908"/>
+          <w:tab w:val="left" w:pos="12824"/>
+          <w:tab w:val="left" w:pos="13740"/>
+          <w:tab w:val="left" w:pos="14656"/>
+        </w:tabs>
+        <w:bidi w:val="0"/>
+        <w:spacing w:after="0" w:line="240" w:lineRule="auto"/>
+        <w:rPr>
+          <w:rFonts w:ascii="Consolas" w:eastAsia="Times New Roman" w:hAnsi="Consolas" w:cs="Consolas"/>
+          <w:color w:val="F8F8F2"/>
+        </w:rPr>
+      </w:pPr>
+      <w:r>
+        <w:rPr>
+          <w:rFonts w:ascii="Consolas" w:eastAsia="Times New Roman" w:hAnsi="Consolas" w:cs="Consolas"/>
+          <w:color w:val="66D9EF"/>
+        </w:rPr>
+        <w:t>public</w:t>
+      </w:r>
+      <w:r>
+        <w:rPr>
+          <w:rFonts w:ascii="Consolas" w:eastAsia="Times New Roman" w:hAnsi="Consolas" w:cs="Consolas"/>
+          <w:color w:val="F8F8F2"/>
+        </w:rPr>
+        <w:t xml:space="preserve"> </w:t>
+      </w:r>
+      <w:r>
+        <w:rPr>
+          <w:rFonts w:ascii="Consolas" w:eastAsia="Times New Roman" w:hAnsi="Consolas" w:cs="Consolas"/>
+          <w:color w:val="66D9EF"/>
+        </w:rPr>
+        <w:t>class</w:t>
+      </w:r>
+      <w:r>
+        <w:rPr>
+          <w:rFonts w:ascii="Consolas" w:eastAsia="Times New Roman" w:hAnsi="Consolas" w:cs="Consolas"/>
+          <w:color w:val="F8F8F2"/>
+        </w:rPr>
+        <w:t xml:space="preserve"> </w:t>
+      </w:r>
+      <w:r>
+        <w:rPr>
+          <w:rFonts w:ascii="Consolas" w:eastAsia="Times New Roman" w:hAnsi="Consolas" w:cs="Consolas"/>
+          <w:color w:val="A6E22E"/>
+        </w:rPr>
+        <w:t>Test</w:t>
+      </w:r>
+      <w:r>
+        <w:rPr>
+          <w:rFonts w:ascii="Consolas" w:eastAsia="Times New Roman" w:hAnsi="Consolas" w:cs="Consolas"/>
+          <w:color w:val="F8F8F2"/>
+        </w:rPr>
+        <w:t xml:space="preserve"> </w:t>
+      </w:r>
+      <w:r>
+        <w:rPr>
+          <w:rFonts w:ascii="Consolas" w:eastAsia="Times New Roman" w:hAnsi="Consolas" w:cs="Consolas"/>
+          <w:color w:val="F92672"/>
+        </w:rPr>
+        <w:t>{</w:t>
+      </w:r>
+      <w:r>
+        <w:rPr>
+          <w:rFonts w:ascii="Consolas" w:eastAsia="Times New Roman" w:hAnsi="Consolas" w:cs="Consolas"/>
+          <w:color w:val="F8F8F2"/>
+        </w:rPr>
+        <w:t xml:space="preserve"> </w:t>
+      </w:r>
+      <w:r>
+        <w:rPr>
+          <w:rFonts w:ascii="Consolas" w:eastAsia="Times New Roman" w:hAnsi="Consolas" w:cs="Consolas"/>
+          <w:color w:val="66D9EF"/>
+        </w:rPr>
+        <w:t>public</w:t>
+      </w:r>
+      <w:r>
+        <w:rPr>
+          <w:rFonts w:ascii="Consolas" w:eastAsia="Times New Roman" w:hAnsi="Consolas" w:cs="Consolas"/>
+          <w:color w:val="F8F8F2"/>
+        </w:rPr>
+        <w:t xml:space="preserve"> </w:t>
+      </w:r>
+      <w:r>
+        <w:rPr>
+          <w:rFonts w:ascii="Consolas" w:eastAsia="Times New Roman" w:hAnsi="Consolas" w:cs="Consolas"/>
+          <w:color w:val="66D9EF"/>
+        </w:rPr>
+        <w:t>static</w:t>
+      </w:r>
+      <w:r>
+        <w:rPr>
+          <w:rFonts w:ascii="Consolas" w:eastAsia="Times New Roman" w:hAnsi="Consolas" w:cs="Consolas"/>
+          <w:color w:val="F8F8F2"/>
+        </w:rPr>
+        <w:t xml:space="preserve"> </w:t>
+      </w:r>
+      <w:r>
+        <w:rPr>
+          <w:rFonts w:ascii="Consolas" w:eastAsia="Times New Roman" w:hAnsi="Consolas" w:cs="Consolas"/>
+          <w:color w:val="66D9EF"/>
+        </w:rPr>
+        <w:t>void</w:t>
+      </w:r>
+      <w:r>
+        <w:rPr>
+          <w:rFonts w:ascii="Consolas" w:eastAsia="Times New Roman" w:hAnsi="Consolas" w:cs="Consolas"/>
+          <w:color w:val="F8F8F2"/>
+        </w:rPr>
+        <w:t xml:space="preserve"> </w:t>
+      </w:r>
+      <w:r>
+        <w:rPr>
+          <w:rFonts w:ascii="Consolas" w:eastAsia="Times New Roman" w:hAnsi="Consolas" w:cs="Consolas"/>
+          <w:color w:val="A6E22E"/>
+        </w:rPr>
+        <w:t>main</w:t>
+      </w:r>
+      <w:r>
+        <w:rPr>
+          <w:rFonts w:ascii="Consolas" w:eastAsia="Times New Roman" w:hAnsi="Consolas" w:cs="Consolas"/>
+          <w:color w:val="F92672"/>
+        </w:rPr>
+        <w:t>(</w:t>
+      </w:r>
+      <w:r>
+        <w:rPr>
+          <w:rFonts w:ascii="Consolas" w:eastAsia="Times New Roman" w:hAnsi="Consolas" w:cs="Consolas"/>
+          <w:color w:val="F8F8F2"/>
+        </w:rPr>
+        <w:t>String args</w:t>
+      </w:r>
+      <w:r>
+        <w:rPr>
+          <w:rFonts w:ascii="Consolas" w:eastAsia="Times New Roman" w:hAnsi="Consolas" w:cs="Consolas"/>
+          <w:color w:val="F92672"/>
+        </w:rPr>
+        <w:t>[])</w:t>
+      </w:r>
+      <w:r>
+        <w:rPr>
+          <w:rFonts w:ascii="Consolas" w:eastAsia="Times New Roman" w:hAnsi="Consolas" w:cs="Consolas"/>
+          <w:color w:val="F8F8F2"/>
+        </w:rPr>
+        <w:t xml:space="preserve"> </w:t>
+      </w:r>
+      <w:r>
+        <w:rPr>
+          <w:rFonts w:ascii="Consolas" w:eastAsia="Times New Roman" w:hAnsi="Consolas" w:cs="Consolas"/>
+          <w:color w:val="F92672"/>
+        </w:rPr>
+        <w:t>{</w:t>
+      </w:r>
+    </w:p>
+    <w:p>
+      <w:pPr>
+        <w:shd w:val="clear" w:color="auto" w:fill="244061" w:themeFill="accent1" w:themeFillShade="80"/>
+        <w:tabs>
+          <w:tab w:val="left" w:pos="916"/>
+          <w:tab w:val="left" w:pos="1832"/>
+          <w:tab w:val="left" w:pos="2748"/>
+          <w:tab w:val="left" w:pos="3664"/>
+          <w:tab w:val="left" w:pos="4580"/>
+          <w:tab w:val="left" w:pos="5496"/>
+          <w:tab w:val="left" w:pos="6412"/>
+          <w:tab w:val="left" w:pos="7328"/>
+          <w:tab w:val="left" w:pos="8244"/>
+          <w:tab w:val="left" w:pos="9160"/>
+          <w:tab w:val="left" w:pos="10076"/>
+          <w:tab w:val="left" w:pos="10992"/>
+          <w:tab w:val="left" w:pos="11908"/>
+          <w:tab w:val="left" w:pos="12824"/>
+          <w:tab w:val="left" w:pos="13740"/>
+          <w:tab w:val="left" w:pos="14656"/>
+        </w:tabs>
+        <w:bidi w:val="0"/>
+        <w:spacing w:after="0" w:line="240" w:lineRule="auto"/>
+        <w:rPr>
+          <w:rFonts w:ascii="Consolas" w:eastAsia="Times New Roman" w:hAnsi="Consolas" w:cs="Consolas"/>
+          <w:color w:val="F8F8F2"/>
+        </w:rPr>
+      </w:pPr>
+      <w:r>
+        <w:rPr>
+          <w:rFonts w:ascii="Consolas" w:eastAsia="Times New Roman" w:hAnsi="Consolas" w:cs="Consolas"/>
+          <w:color w:val="F8F8F2"/>
+        </w:rPr>
+        <w:t xml:space="preserve">        String array</w:t>
+      </w:r>
+      <w:r>
+        <w:rPr>
+          <w:rFonts w:ascii="Consolas" w:eastAsia="Times New Roman" w:hAnsi="Consolas" w:cs="Consolas"/>
+          <w:color w:val="F92672"/>
+        </w:rPr>
+        <w:t>[]</w:t>
+      </w:r>
+      <w:r>
+        <w:rPr>
+          <w:rFonts w:ascii="Consolas" w:eastAsia="Times New Roman" w:hAnsi="Consolas" w:cs="Consolas"/>
+          <w:color w:val="F8F8F2"/>
+        </w:rPr>
+        <w:t xml:space="preserve"> </w:t>
+      </w:r>
+      <w:r>
+        <w:rPr>
+          <w:rFonts w:ascii="Consolas" w:eastAsia="Times New Roman" w:hAnsi="Consolas" w:cs="Consolas"/>
+          <w:color w:val="F92672"/>
+        </w:rPr>
+        <w:t>=</w:t>
+      </w:r>
+      <w:r>
+        <w:rPr>
+          <w:rFonts w:ascii="Consolas" w:eastAsia="Times New Roman" w:hAnsi="Consolas" w:cs="Consolas"/>
+          <w:color w:val="F8F8F2"/>
+        </w:rPr>
+        <w:t xml:space="preserve"> </w:t>
+      </w:r>
+      <w:r>
+        <w:rPr>
+          <w:rFonts w:ascii="Consolas" w:eastAsia="Times New Roman" w:hAnsi="Consolas" w:cs="Consolas"/>
+          <w:color w:val="F92672"/>
+        </w:rPr>
+        <w:t>{</w:t>
+      </w:r>
+      <w:r>
+        <w:rPr>
+          <w:rFonts w:ascii="Consolas" w:eastAsia="Times New Roman" w:hAnsi="Consolas" w:cs="Consolas"/>
+          <w:color w:val="E6DB74"/>
+        </w:rPr>
+        <w:t>"Hello, World"</w:t>
+      </w:r>
+      <w:r>
+        <w:rPr>
+          <w:rFonts w:ascii="Consolas" w:eastAsia="Times New Roman" w:hAnsi="Consolas" w:cs="Consolas"/>
+          <w:color w:val="F92672"/>
+        </w:rPr>
+        <w:t>,</w:t>
+      </w:r>
+      <w:r>
+        <w:rPr>
+          <w:rFonts w:ascii="Consolas" w:eastAsia="Times New Roman" w:hAnsi="Consolas" w:cs="Consolas"/>
+          <w:color w:val="F8F8F2"/>
+        </w:rPr>
+        <w:t xml:space="preserve"> </w:t>
+      </w:r>
+      <w:r>
+        <w:rPr>
+          <w:rFonts w:ascii="Consolas" w:eastAsia="Times New Roman" w:hAnsi="Consolas" w:cs="Consolas"/>
+          <w:color w:val="E6DB74"/>
+        </w:rPr>
+        <w:t>"Hi there, Everyone"</w:t>
+      </w:r>
+      <w:r>
+        <w:rPr>
+          <w:rFonts w:ascii="Consolas" w:eastAsia="Times New Roman" w:hAnsi="Consolas" w:cs="Consolas"/>
+          <w:color w:val="F92672"/>
+        </w:rPr>
+        <w:t>,</w:t>
+      </w:r>
+      <w:r>
+        <w:rPr>
+          <w:rFonts w:ascii="Consolas" w:eastAsia="Times New Roman" w:hAnsi="Consolas" w:cs="Consolas"/>
+          <w:color w:val="F8F8F2"/>
+        </w:rPr>
+        <w:t xml:space="preserve"> </w:t>
+      </w:r>
+      <w:r>
+        <w:rPr>
+          <w:rFonts w:ascii="Consolas" w:eastAsia="Times New Roman" w:hAnsi="Consolas" w:cs="Consolas"/>
+          <w:color w:val="E6DB74"/>
+        </w:rPr>
+        <w:t>"6"</w:t>
+      </w:r>
+      <w:r>
+        <w:rPr>
+          <w:rFonts w:ascii="Consolas" w:eastAsia="Times New Roman" w:hAnsi="Consolas" w:cs="Consolas"/>
+          <w:color w:val="F92672"/>
+        </w:rPr>
+        <w:t>};</w:t>
+      </w:r>
+    </w:p>
+    <w:p>
+      <w:pPr>
+        <w:shd w:val="clear" w:color="auto" w:fill="244061" w:themeFill="accent1" w:themeFillShade="80"/>
+        <w:tabs>
+          <w:tab w:val="left" w:pos="916"/>
+          <w:tab w:val="left" w:pos="1832"/>
+          <w:tab w:val="left" w:pos="2748"/>
+          <w:tab w:val="left" w:pos="3664"/>
+          <w:tab w:val="left" w:pos="4580"/>
+          <w:tab w:val="left" w:pos="5496"/>
+          <w:tab w:val="left" w:pos="6412"/>
+          <w:tab w:val="left" w:pos="7328"/>
+          <w:tab w:val="left" w:pos="8244"/>
+          <w:tab w:val="left" w:pos="9160"/>
+          <w:tab w:val="left" w:pos="10076"/>
+          <w:tab w:val="left" w:pos="10992"/>
+          <w:tab w:val="left" w:pos="11908"/>
+          <w:tab w:val="left" w:pos="12824"/>
+          <w:tab w:val="left" w:pos="13740"/>
+          <w:tab w:val="left" w:pos="14656"/>
+        </w:tabs>
+        <w:bidi w:val="0"/>
+        <w:spacing w:after="0" w:line="240" w:lineRule="auto"/>
+        <w:rPr>
+          <w:rFonts w:ascii="Consolas" w:eastAsia="Times New Roman" w:hAnsi="Consolas" w:cs="Consolas"/>
+          <w:color w:val="F8F8F2"/>
+        </w:rPr>
+      </w:pPr>
+      <w:r>
+        <w:rPr>
+          <w:rFonts w:ascii="Consolas" w:eastAsia="Times New Roman" w:hAnsi="Consolas" w:cs="Consolas"/>
+          <w:color w:val="F8F8F2"/>
+        </w:rPr>
+        <w:t xml:space="preserve">        </w:t>
+      </w:r>
+      <w:r>
+        <w:rPr>
+          <w:rFonts w:ascii="Consolas" w:eastAsia="Times New Roman" w:hAnsi="Consolas" w:cs="Consolas"/>
+          <w:color w:val="66D9EF"/>
+        </w:rPr>
+        <w:t>for</w:t>
+      </w:r>
+      <w:r>
+        <w:rPr>
+          <w:rFonts w:ascii="Consolas" w:eastAsia="Times New Roman" w:hAnsi="Consolas" w:cs="Consolas"/>
+          <w:color w:val="F8F8F2"/>
+        </w:rPr>
+        <w:t xml:space="preserve"> </w:t>
+      </w:r>
+      <w:r>
+        <w:rPr>
+          <w:rFonts w:ascii="Consolas" w:eastAsia="Times New Roman" w:hAnsi="Consolas" w:cs="Consolas"/>
+          <w:color w:val="F92672"/>
+        </w:rPr>
+        <w:t>(</w:t>
+      </w:r>
+      <w:r>
+        <w:rPr>
+          <w:rFonts w:ascii="Consolas" w:eastAsia="Times New Roman" w:hAnsi="Consolas" w:cs="Consolas"/>
+          <w:color w:val="F8F8F2"/>
+        </w:rPr>
+        <w:t xml:space="preserve">String i </w:t>
+      </w:r>
+      <w:r>
+        <w:rPr>
+          <w:rFonts w:ascii="Consolas" w:eastAsia="Times New Roman" w:hAnsi="Consolas" w:cs="Consolas"/>
+          <w:color w:val="F92672"/>
+        </w:rPr>
+        <w:t>:</w:t>
+      </w:r>
+      <w:r>
+        <w:rPr>
+          <w:rFonts w:ascii="Consolas" w:eastAsia="Times New Roman" w:hAnsi="Consolas" w:cs="Consolas"/>
+          <w:color w:val="F8F8F2"/>
+        </w:rPr>
+        <w:t xml:space="preserve"> array</w:t>
+      </w:r>
+      <w:r>
+        <w:rPr>
+          <w:rFonts w:ascii="Consolas" w:eastAsia="Times New Roman" w:hAnsi="Consolas" w:cs="Consolas"/>
+          <w:color w:val="F92672"/>
+        </w:rPr>
+        <w:t>)</w:t>
+      </w:r>
+      <w:r>
+        <w:rPr>
+          <w:rFonts w:ascii="Consolas" w:eastAsia="Times New Roman" w:hAnsi="Consolas" w:cs="Consolas"/>
+          <w:color w:val="F8F8F2"/>
+        </w:rPr>
+        <w:t xml:space="preserve"> </w:t>
+      </w:r>
+      <w:r>
+        <w:rPr>
+          <w:rFonts w:ascii="Consolas" w:eastAsia="Times New Roman" w:hAnsi="Consolas" w:cs="Consolas"/>
+          <w:color w:val="F92672"/>
+        </w:rPr>
+        <w:t>{</w:t>
+      </w:r>
+      <w:r>
+        <w:rPr>
+          <w:rFonts w:ascii="Consolas" w:eastAsia="Times New Roman" w:hAnsi="Consolas" w:cs="Consolas"/>
+          <w:color w:val="F8F8F2"/>
+        </w:rPr>
+        <w:t>System</w:t>
+      </w:r>
+      <w:r>
+        <w:rPr>
+          <w:rFonts w:ascii="Consolas" w:eastAsia="Times New Roman" w:hAnsi="Consolas" w:cs="Consolas"/>
+          <w:color w:val="F92672"/>
+        </w:rPr>
+        <w:t>.</w:t>
+      </w:r>
+      <w:r>
+        <w:rPr>
+          <w:rFonts w:ascii="Consolas" w:eastAsia="Times New Roman" w:hAnsi="Consolas" w:cs="Consolas"/>
+          <w:color w:val="A6E22E"/>
+        </w:rPr>
+        <w:t>out</w:t>
+      </w:r>
+      <w:r>
+        <w:rPr>
+          <w:rFonts w:ascii="Consolas" w:eastAsia="Times New Roman" w:hAnsi="Consolas" w:cs="Consolas"/>
+          <w:color w:val="F92672"/>
+        </w:rPr>
+        <w:t>.</w:t>
+      </w:r>
+      <w:r>
+        <w:rPr>
+          <w:rFonts w:ascii="Consolas" w:eastAsia="Times New Roman" w:hAnsi="Consolas" w:cs="Consolas"/>
+          <w:color w:val="A6E22E"/>
+        </w:rPr>
+        <w:t>println</w:t>
+      </w:r>
+      <w:r>
+        <w:rPr>
+          <w:rFonts w:ascii="Consolas" w:eastAsia="Times New Roman" w:hAnsi="Consolas" w:cs="Consolas"/>
+          <w:color w:val="F92672"/>
+        </w:rPr>
+        <w:t>(</w:t>
+      </w:r>
+      <w:r>
+        <w:rPr>
+          <w:rFonts w:ascii="Consolas" w:eastAsia="Times New Roman" w:hAnsi="Consolas" w:cs="Consolas"/>
+          <w:color w:val="F8F8F2"/>
+        </w:rPr>
+        <w:t>i</w:t>
+      </w:r>
+      <w:r>
+        <w:rPr>
+          <w:rFonts w:ascii="Consolas" w:eastAsia="Times New Roman" w:hAnsi="Consolas" w:cs="Consolas"/>
+          <w:color w:val="F92672"/>
+        </w:rPr>
+        <w:t>);}}}</w:t>
+      </w:r>
+    </w:p>
+    <w:p>
+      <w:pPr>
+        <w:rPr>
+          <w:rStyle w:val="ad"/>
+          <w:rFonts w:hint="cs"/>
+          <w:b w:val="0"/>
+          <w:bCs w:val="0"/>
+          <w:color w:val="auto"/>
+          <w:spacing w:val="0"/>
+          <w:rtl/>
+        </w:rPr>
+      </w:pPr>
+      <w:r>
+        <w:rPr>
+          <w:rStyle w:val="ad"/>
+          <w:rFonts w:hint="cs"/>
+          <w:b w:val="0"/>
+          <w:bCs w:val="0"/>
+          <w:color w:val="auto"/>
+          <w:spacing w:val="0"/>
+          <w:rtl/>
+        </w:rPr>
+        <w:t xml:space="preserve">קוד חוקי בג'אווה שמדפיס למסך כל אחת מהמחרוזות במערך </w:t>
+      </w:r>
+      <w:r>
+        <w:rPr>
+          <w:rStyle w:val="ad"/>
+          <w:b w:val="0"/>
+          <w:bCs w:val="0"/>
+          <w:color w:val="auto"/>
+          <w:spacing w:val="0"/>
+        </w:rPr>
+        <w:t>array</w:t>
+      </w:r>
+      <w:r>
+        <w:rPr>
+          <w:rStyle w:val="ad"/>
+          <w:rFonts w:hint="cs"/>
+          <w:b w:val="0"/>
+          <w:bCs w:val="0"/>
+          <w:color w:val="auto"/>
+          <w:spacing w:val="0"/>
+          <w:rtl/>
+        </w:rPr>
+        <w:t>, הקוד לא מחויב לחוקי אסתטיקה קפדניים במיוחד.</w:t>
+      </w:r>
+      <w:r>
+        <w:rPr>
+          <w:rStyle w:val="ad"/>
+          <w:b w:val="0"/>
+          <w:bCs w:val="0"/>
+          <w:color w:val="auto"/>
+          <w:spacing w:val="0"/>
+          <w:rtl/>
+        </w:rPr>
+        <w:br/>
+      </w:r>
+      <w:r>
+        <w:rPr>
+          <w:rStyle w:val="ad"/>
+          <w:rFonts w:hint="cs"/>
+          <w:b w:val="0"/>
+          <w:bCs w:val="0"/>
+          <w:color w:val="auto"/>
+          <w:spacing w:val="0"/>
+          <w:rtl/>
+        </w:rPr>
+        <w:t xml:space="preserve">ואותו הפונקציונליות בדיוק בפייתון: </w:t>
+      </w:r>
+    </w:p>
+    <w:p>
+      <w:pPr>
+        <w:shd w:val="clear" w:color="auto" w:fill="244061" w:themeFill="accent1" w:themeFillShade="80"/>
+        <w:tabs>
+          <w:tab w:val="left" w:pos="916"/>
+          <w:tab w:val="left" w:pos="1832"/>
+          <w:tab w:val="left" w:pos="2748"/>
+          <w:tab w:val="left" w:pos="3664"/>
+          <w:tab w:val="left" w:pos="4580"/>
+          <w:tab w:val="left" w:pos="5496"/>
+          <w:tab w:val="left" w:pos="6412"/>
+          <w:tab w:val="left" w:pos="7328"/>
+          <w:tab w:val="left" w:pos="8244"/>
+          <w:tab w:val="left" w:pos="9160"/>
+          <w:tab w:val="left" w:pos="10076"/>
+          <w:tab w:val="left" w:pos="10992"/>
+          <w:tab w:val="left" w:pos="11908"/>
+          <w:tab w:val="left" w:pos="12824"/>
+          <w:tab w:val="left" w:pos="13740"/>
+          <w:tab w:val="left" w:pos="14656"/>
+        </w:tabs>
+        <w:bidi w:val="0"/>
+        <w:spacing w:after="0" w:line="240" w:lineRule="auto"/>
+        <w:rPr>
+          <w:rFonts w:ascii="Consolas" w:eastAsia="Times New Roman" w:hAnsi="Consolas" w:cs="Consolas"/>
+          <w:color w:val="F8F8F2"/>
+        </w:rPr>
+      </w:pPr>
+      <w:r>
+        <w:rPr>
+          <w:rFonts w:ascii="Consolas" w:eastAsia="Times New Roman" w:hAnsi="Consolas" w:cs="Consolas"/>
+          <w:color w:val="F8F8F2"/>
+        </w:rPr>
+        <w:t xml:space="preserve">stuff </w:t>
+      </w:r>
+      <w:r>
+        <w:rPr>
+          <w:rFonts w:ascii="Consolas" w:eastAsia="Times New Roman" w:hAnsi="Consolas" w:cs="Consolas"/>
+          <w:color w:val="F92672"/>
+        </w:rPr>
+        <w:t>=</w:t>
+      </w:r>
+      <w:r>
+        <w:rPr>
+          <w:rFonts w:ascii="Consolas" w:eastAsia="Times New Roman" w:hAnsi="Consolas" w:cs="Consolas"/>
+          <w:color w:val="F8F8F2"/>
+        </w:rPr>
+        <w:t xml:space="preserve"> [</w:t>
+      </w:r>
+      <w:r>
+        <w:rPr>
+          <w:rFonts w:ascii="Consolas" w:eastAsia="Times New Roman" w:hAnsi="Consolas" w:cs="Consolas"/>
+          <w:color w:val="E6DB74"/>
+        </w:rPr>
+        <w:t>"Hello, World!"</w:t>
+      </w:r>
+      <w:r>
+        <w:rPr>
+          <w:rFonts w:ascii="Consolas" w:eastAsia="Times New Roman" w:hAnsi="Consolas" w:cs="Consolas"/>
+          <w:color w:val="F8F8F2"/>
+        </w:rPr>
+        <w:t xml:space="preserve">, </w:t>
+      </w:r>
+      <w:r>
+        <w:rPr>
+          <w:rFonts w:ascii="Consolas" w:eastAsia="Times New Roman" w:hAnsi="Consolas" w:cs="Consolas"/>
+          <w:color w:val="E6DB74"/>
+        </w:rPr>
+        <w:t>"Hi there, Everyone!"</w:t>
+      </w:r>
+      <w:r>
+        <w:rPr>
+          <w:rFonts w:ascii="Consolas" w:eastAsia="Times New Roman" w:hAnsi="Consolas" w:cs="Consolas"/>
+          <w:color w:val="F8F8F2"/>
+        </w:rPr>
+        <w:t xml:space="preserve">, </w:t>
+      </w:r>
+      <w:r>
+        <w:rPr>
+          <w:rFonts w:ascii="Consolas" w:eastAsia="Times New Roman" w:hAnsi="Consolas" w:cs="Consolas"/>
+          <w:color w:val="AE81FF"/>
+        </w:rPr>
+        <w:t>6</w:t>
+      </w:r>
+      <w:r>
+        <w:rPr>
+          <w:rFonts w:ascii="Consolas" w:eastAsia="Times New Roman" w:hAnsi="Consolas" w:cs="Consolas"/>
+          <w:color w:val="F8F8F2"/>
+        </w:rPr>
+        <w:t>]</w:t>
+      </w:r>
+    </w:p>
+    <w:p>
+      <w:pPr>
+        <w:shd w:val="clear" w:color="auto" w:fill="244061" w:themeFill="accent1" w:themeFillShade="80"/>
+        <w:tabs>
+          <w:tab w:val="left" w:pos="916"/>
+          <w:tab w:val="left" w:pos="1832"/>
+          <w:tab w:val="left" w:pos="2748"/>
+          <w:tab w:val="left" w:pos="3664"/>
+          <w:tab w:val="left" w:pos="4580"/>
+          <w:tab w:val="left" w:pos="5496"/>
+          <w:tab w:val="left" w:pos="6412"/>
+          <w:tab w:val="left" w:pos="7328"/>
+          <w:tab w:val="left" w:pos="8244"/>
+          <w:tab w:val="left" w:pos="9160"/>
+          <w:tab w:val="left" w:pos="10076"/>
+          <w:tab w:val="left" w:pos="10992"/>
+          <w:tab w:val="left" w:pos="11908"/>
+          <w:tab w:val="left" w:pos="12824"/>
+          <w:tab w:val="left" w:pos="13740"/>
+          <w:tab w:val="left" w:pos="14656"/>
+        </w:tabs>
+        <w:bidi w:val="0"/>
+        <w:spacing w:after="0" w:line="240" w:lineRule="auto"/>
+        <w:rPr>
+          <w:rFonts w:ascii="Consolas" w:eastAsia="Times New Roman" w:hAnsi="Consolas" w:cs="Consolas"/>
+          <w:color w:val="F8F8F2"/>
+        </w:rPr>
+      </w:pPr>
+      <w:r>
+        <w:rPr>
+          <w:rFonts w:ascii="Consolas" w:eastAsia="Times New Roman" w:hAnsi="Consolas" w:cs="Consolas"/>
+          <w:color w:val="66D9EF"/>
+        </w:rPr>
+        <w:t>for</w:t>
+      </w:r>
+      <w:r>
+        <w:rPr>
+          <w:rFonts w:ascii="Consolas" w:eastAsia="Times New Roman" w:hAnsi="Consolas" w:cs="Consolas"/>
+          <w:color w:val="F8F8F2"/>
+        </w:rPr>
+        <w:t xml:space="preserve"> i </w:t>
+      </w:r>
+      <w:r>
+        <w:rPr>
+          <w:rFonts w:ascii="Consolas" w:eastAsia="Times New Roman" w:hAnsi="Consolas" w:cs="Consolas"/>
+          <w:color w:val="F92672"/>
+        </w:rPr>
+        <w:t>in</w:t>
+      </w:r>
+      <w:r>
+        <w:rPr>
+          <w:rFonts w:ascii="Consolas" w:eastAsia="Times New Roman" w:hAnsi="Consolas" w:cs="Consolas"/>
+          <w:color w:val="F8F8F2"/>
+        </w:rPr>
+        <w:t xml:space="preserve"> stuff:</w:t>
+      </w:r>
+    </w:p>
+    <w:p>
+      <w:pPr>
+        <w:shd w:val="clear" w:color="auto" w:fill="244061" w:themeFill="accent1" w:themeFillShade="80"/>
+        <w:tabs>
+          <w:tab w:val="left" w:pos="916"/>
+          <w:tab w:val="left" w:pos="1832"/>
+          <w:tab w:val="left" w:pos="2748"/>
+          <w:tab w:val="left" w:pos="3664"/>
+          <w:tab w:val="left" w:pos="4580"/>
+          <w:tab w:val="left" w:pos="5496"/>
+          <w:tab w:val="left" w:pos="6412"/>
+          <w:tab w:val="left" w:pos="7328"/>
+          <w:tab w:val="left" w:pos="8244"/>
+          <w:tab w:val="left" w:pos="9160"/>
+          <w:tab w:val="left" w:pos="10076"/>
+          <w:tab w:val="left" w:pos="10992"/>
+          <w:tab w:val="left" w:pos="11908"/>
+          <w:tab w:val="left" w:pos="12824"/>
+          <w:tab w:val="left" w:pos="13740"/>
+          <w:tab w:val="left" w:pos="14656"/>
+        </w:tabs>
+        <w:bidi w:val="0"/>
+        <w:spacing w:after="0" w:line="240" w:lineRule="auto"/>
+        <w:rPr>
+          <w:rFonts w:ascii="Consolas" w:eastAsia="Times New Roman" w:hAnsi="Consolas" w:cs="Consolas"/>
+          <w:color w:val="F8F8F2"/>
+        </w:rPr>
+      </w:pPr>
+      <w:r>
+        <w:rPr>
+          <w:rFonts w:ascii="Consolas" w:eastAsia="Times New Roman" w:hAnsi="Consolas" w:cs="Consolas"/>
+          <w:color w:val="F8F8F2"/>
+        </w:rPr>
+        <w:t xml:space="preserve">    </w:t>
+      </w:r>
+      <w:r>
+        <w:rPr>
+          <w:rFonts w:ascii="Consolas" w:eastAsia="Times New Roman" w:hAnsi="Consolas" w:cs="Consolas"/>
+          <w:color w:val="66D9EF"/>
+        </w:rPr>
+        <w:t>print</w:t>
+      </w:r>
+      <w:r>
+        <w:rPr>
+          <w:rFonts w:ascii="Consolas" w:eastAsia="Times New Roman" w:hAnsi="Consolas" w:cs="Consolas"/>
+          <w:color w:val="F8F8F2"/>
+        </w:rPr>
+        <w:t>(i)</w:t>
+      </w:r>
+    </w:p>
+    <w:p>
+      <w:pPr>
+        <w:rPr>
+          <w:rStyle w:val="ad"/>
+          <w:rFonts w:hint="cs"/>
+          <w:b w:val="0"/>
+          <w:bCs w:val="0"/>
+          <w:color w:val="auto"/>
+          <w:spacing w:val="0"/>
+          <w:rtl/>
+        </w:rPr>
+      </w:pPr>
+      <w:r>
+        <w:rPr>
+          <w:rStyle w:val="ad"/>
+          <w:rFonts w:hint="cs"/>
+          <w:b w:val="0"/>
+          <w:bCs w:val="0"/>
+          <w:color w:val="auto"/>
+          <w:spacing w:val="0"/>
+          <w:rtl/>
+        </w:rPr>
+        <w:t>כל שורה היא פקודה נפרדת, וכל בלוק בנוי מכותרת (במקרה הזה ההצהרה על לולאה),  נקודתיים, ותח</w:t>
+      </w:r>
+      <w:r>
+        <w:rPr>
+          <w:rStyle w:val="ad"/>
+          <w:rFonts w:hint="cs"/>
+          <w:b w:val="0"/>
+          <w:bCs w:val="0"/>
+          <w:color w:val="auto"/>
+          <w:spacing w:val="0"/>
+          <w:rtl/>
+        </w:rPr>
+        <w:t xml:space="preserve">ילת הבלוק בשורה מתחת עם רווח </w:t>
+      </w:r>
+      <w:r>
+        <w:rPr>
+          <w:rStyle w:val="ad"/>
+          <w:rFonts w:hint="cs"/>
+          <w:b w:val="0"/>
+          <w:bCs w:val="0"/>
+          <w:color w:val="auto"/>
+          <w:spacing w:val="0"/>
+          <w:rtl/>
+        </w:rPr>
+        <w:t>מתחילת מיקום הכותרת.</w:t>
+      </w:r>
+      <w:r>
+        <w:rPr>
+          <w:rStyle w:val="ad"/>
+          <w:b w:val="0"/>
+          <w:bCs w:val="0"/>
+          <w:color w:val="auto"/>
+          <w:spacing w:val="0"/>
+          <w:rtl/>
+        </w:rPr>
+        <w:br/>
+      </w:r>
+      <w:r>
+        <w:rPr>
+          <w:rStyle w:val="ad"/>
+          <w:rFonts w:hint="cs"/>
+          <w:b w:val="0"/>
+          <w:bCs w:val="0"/>
+          <w:color w:val="auto"/>
+          <w:spacing w:val="0"/>
+          <w:rtl/>
+        </w:rPr>
+        <w:t>במבנה כזה נוצרת איזושהי היררכיה- כל הפקודות שנחשבות שוות אחת לשני</w:t>
+      </w:r>
+      <w:r>
+        <w:rPr>
+          <w:rStyle w:val="ad"/>
+          <w:rFonts w:hint="cs"/>
+          <w:b w:val="0"/>
+          <w:bCs w:val="0"/>
+          <w:color w:val="auto"/>
+          <w:spacing w:val="0"/>
+          <w:rtl/>
+        </w:rPr>
+        <w:t>י</w:t>
+      </w:r>
+      <w:r>
+        <w:rPr>
+          <w:rStyle w:val="ad"/>
+          <w:rFonts w:hint="cs"/>
+          <w:b w:val="0"/>
+          <w:bCs w:val="0"/>
+          <w:color w:val="auto"/>
+          <w:spacing w:val="0"/>
+          <w:rtl/>
+        </w:rPr>
+        <w:t>ה, כלומר מוכלות באותו הבלוק, יתחילו מאותה נקודה רק בשור</w:t>
+      </w:r>
+      <w:r>
+        <w:rPr>
+          <w:rStyle w:val="ad"/>
+          <w:rFonts w:hint="cs"/>
+          <w:b w:val="0"/>
+          <w:bCs w:val="0"/>
+          <w:color w:val="auto"/>
+          <w:spacing w:val="0"/>
+          <w:rtl/>
+        </w:rPr>
+        <w:t>ות</w:t>
+      </w:r>
+      <w:r>
+        <w:rPr>
+          <w:rStyle w:val="ad"/>
+          <w:rFonts w:hint="cs"/>
+          <w:b w:val="0"/>
+          <w:bCs w:val="0"/>
+          <w:color w:val="auto"/>
+          <w:spacing w:val="0"/>
+          <w:rtl/>
+        </w:rPr>
+        <w:t xml:space="preserve"> נפרד</w:t>
+      </w:r>
+      <w:r>
+        <w:rPr>
+          <w:rStyle w:val="ad"/>
+          <w:rFonts w:hint="cs"/>
+          <w:b w:val="0"/>
+          <w:bCs w:val="0"/>
+          <w:color w:val="auto"/>
+          <w:spacing w:val="0"/>
+          <w:rtl/>
+        </w:rPr>
+        <w:t>ו</w:t>
+      </w:r>
+      <w:r>
+        <w:rPr>
+          <w:rStyle w:val="ad"/>
+          <w:rFonts w:hint="cs"/>
+          <w:b w:val="0"/>
+          <w:bCs w:val="0"/>
+          <w:color w:val="auto"/>
+          <w:spacing w:val="0"/>
+          <w:rtl/>
+        </w:rPr>
+        <w:t>ת</w:t>
+      </w:r>
+      <w:r>
+        <w:rPr>
+          <w:rStyle w:val="ad"/>
+          <w:rFonts w:hint="cs"/>
+          <w:b w:val="0"/>
+          <w:bCs w:val="0"/>
+          <w:color w:val="auto"/>
+          <w:spacing w:val="0"/>
+          <w:rtl/>
+        </w:rPr>
+        <w:t>, כך שבמקרה כמ</w:t>
+      </w:r>
+      <w:r>
+        <w:rPr>
+          <w:rStyle w:val="ad"/>
+          <w:rFonts w:hint="cs"/>
+          <w:b w:val="0"/>
+          <w:bCs w:val="0"/>
+          <w:color w:val="auto"/>
+          <w:spacing w:val="0"/>
+          <w:rtl/>
+        </w:rPr>
+        <w:t xml:space="preserve">ו הקוד המצוין לעיל, אם נרצה להוסיף פקודה שתבוא בסוף הלולאה,  נוכל לזהות אותה בקלות גם אם אנחנו לא כותבי הקוד, כי היא פשוט תתחיל מאותה נקודה שהתחילה הכותרת של הלולאה: </w:t>
+      </w:r>
+    </w:p>
+    <w:p>
+      <w:pPr>
+        <w:shd w:val="clear" w:color="auto" w:fill="244061" w:themeFill="accent1" w:themeFillShade="80"/>
+        <w:tabs>
+          <w:tab w:val="left" w:pos="916"/>
+          <w:tab w:val="left" w:pos="1832"/>
+          <w:tab w:val="left" w:pos="2748"/>
+          <w:tab w:val="left" w:pos="3664"/>
+          <w:tab w:val="left" w:pos="4580"/>
+          <w:tab w:val="left" w:pos="5496"/>
+          <w:tab w:val="left" w:pos="6412"/>
+          <w:tab w:val="left" w:pos="7328"/>
+          <w:tab w:val="left" w:pos="8244"/>
+          <w:tab w:val="left" w:pos="9160"/>
+          <w:tab w:val="left" w:pos="10076"/>
+          <w:tab w:val="left" w:pos="10992"/>
+          <w:tab w:val="left" w:pos="11908"/>
+          <w:tab w:val="left" w:pos="12824"/>
+          <w:tab w:val="left" w:pos="13740"/>
+          <w:tab w:val="left" w:pos="14656"/>
+        </w:tabs>
+        <w:bidi w:val="0"/>
+        <w:spacing w:after="0" w:line="240" w:lineRule="auto"/>
+        <w:rPr>
+          <w:rFonts w:ascii="Consolas" w:eastAsia="Times New Roman" w:hAnsi="Consolas" w:cs="Consolas"/>
+          <w:color w:val="F8F8F2"/>
+        </w:rPr>
+      </w:pPr>
+      <w:r>
+        <w:rPr>
+          <w:rStyle w:val="ad"/>
+          <w:rFonts w:hint="cs"/>
+          <w:b w:val="0"/>
+          <w:bCs w:val="0"/>
+          <w:color w:val="auto"/>
+          <w:spacing w:val="0"/>
+          <w:rtl/>
+        </w:rPr>
+        <w:t xml:space="preserve"> </w:t>
+      </w:r>
+      <w:r>
+        <w:rPr>
+          <w:rStyle w:val="ad"/>
+          <w:rFonts w:hint="cs"/>
+          <w:b w:val="0"/>
+          <w:bCs w:val="0"/>
+          <w:color w:val="auto"/>
+          <w:spacing w:val="0"/>
+          <w:rtl/>
+        </w:rPr>
+        <w:t xml:space="preserve"> </w:t>
+      </w:r>
+      <w:r>
+        <w:rPr>
+          <w:rFonts w:ascii="Consolas" w:eastAsia="Times New Roman" w:hAnsi="Consolas" w:cs="Consolas"/>
+          <w:color w:val="F8F8F2"/>
+        </w:rPr>
+        <w:t xml:space="preserve">stuff </w:t>
+      </w:r>
+      <w:r>
+        <w:rPr>
+          <w:rFonts w:ascii="Consolas" w:eastAsia="Times New Roman" w:hAnsi="Consolas" w:cs="Consolas"/>
+          <w:color w:val="F92672"/>
+        </w:rPr>
+        <w:t>=</w:t>
+      </w:r>
+      <w:r>
+        <w:rPr>
+          <w:rFonts w:ascii="Consolas" w:eastAsia="Times New Roman" w:hAnsi="Consolas" w:cs="Consolas"/>
+          <w:color w:val="F8F8F2"/>
+        </w:rPr>
+        <w:t xml:space="preserve"> [</w:t>
+      </w:r>
+      <w:r>
+        <w:rPr>
+          <w:rFonts w:ascii="Consolas" w:eastAsia="Times New Roman" w:hAnsi="Consolas" w:cs="Consolas"/>
+          <w:color w:val="E6DB74"/>
+        </w:rPr>
+        <w:t>"Hello, World!"</w:t>
+      </w:r>
+      <w:r>
+        <w:rPr>
+          <w:rFonts w:ascii="Consolas" w:eastAsia="Times New Roman" w:hAnsi="Consolas" w:cs="Consolas"/>
+          <w:color w:val="F8F8F2"/>
+        </w:rPr>
+        <w:t xml:space="preserve">, </w:t>
+      </w:r>
+      <w:r>
+        <w:rPr>
+          <w:rFonts w:ascii="Consolas" w:eastAsia="Times New Roman" w:hAnsi="Consolas" w:cs="Consolas"/>
+          <w:color w:val="E6DB74"/>
+        </w:rPr>
+        <w:t>"Hi there, Everyone!"</w:t>
+      </w:r>
+      <w:r>
+        <w:rPr>
+          <w:rFonts w:ascii="Consolas" w:eastAsia="Times New Roman" w:hAnsi="Consolas" w:cs="Consolas"/>
+          <w:color w:val="F8F8F2"/>
+        </w:rPr>
+        <w:t xml:space="preserve">, </w:t>
+      </w:r>
+      <w:r>
+        <w:rPr>
+          <w:rFonts w:ascii="Consolas" w:eastAsia="Times New Roman" w:hAnsi="Consolas" w:cs="Consolas"/>
+          <w:color w:val="AE81FF"/>
+        </w:rPr>
+        <w:t>6</w:t>
+      </w:r>
+      <w:r>
+        <w:rPr>
+          <w:rFonts w:ascii="Consolas" w:eastAsia="Times New Roman" w:hAnsi="Consolas" w:cs="Consolas"/>
+          <w:color w:val="F8F8F2"/>
+        </w:rPr>
+        <w:t>]</w:t>
+      </w:r>
+    </w:p>
+    <w:p>
+      <w:pPr>
+        <w:shd w:val="clear" w:color="auto" w:fill="244061" w:themeFill="accent1" w:themeFillShade="80"/>
+        <w:tabs>
+          <w:tab w:val="left" w:pos="916"/>
+          <w:tab w:val="left" w:pos="1832"/>
+          <w:tab w:val="left" w:pos="2748"/>
+          <w:tab w:val="left" w:pos="3664"/>
+          <w:tab w:val="left" w:pos="4580"/>
+          <w:tab w:val="left" w:pos="5496"/>
+          <w:tab w:val="left" w:pos="6412"/>
+          <w:tab w:val="left" w:pos="7328"/>
+          <w:tab w:val="left" w:pos="8244"/>
+          <w:tab w:val="left" w:pos="9160"/>
+          <w:tab w:val="left" w:pos="10076"/>
+          <w:tab w:val="left" w:pos="10992"/>
+          <w:tab w:val="left" w:pos="11908"/>
+          <w:tab w:val="left" w:pos="12824"/>
+          <w:tab w:val="left" w:pos="13740"/>
+          <w:tab w:val="left" w:pos="14656"/>
+        </w:tabs>
+        <w:bidi w:val="0"/>
+        <w:spacing w:after="0" w:line="240" w:lineRule="auto"/>
+        <w:rPr>
+          <w:rFonts w:ascii="Consolas" w:eastAsia="Times New Roman" w:hAnsi="Consolas" w:cs="Consolas"/>
+          <w:color w:val="F8F8F2"/>
+        </w:rPr>
+      </w:pPr>
+      <w:r>
+        <w:rPr>
+          <w:rFonts w:ascii="Consolas" w:eastAsia="Times New Roman" w:hAnsi="Consolas" w:cs="Consolas"/>
+          <w:color w:val="66D9EF"/>
+        </w:rPr>
+        <w:t>for</w:t>
+      </w:r>
+      <w:r>
+        <w:rPr>
+          <w:rFonts w:ascii="Consolas" w:eastAsia="Times New Roman" w:hAnsi="Consolas" w:cs="Consolas"/>
+          <w:color w:val="F8F8F2"/>
+        </w:rPr>
+        <w:t xml:space="preserve"> i </w:t>
+      </w:r>
+      <w:r>
+        <w:rPr>
+          <w:rFonts w:ascii="Consolas" w:eastAsia="Times New Roman" w:hAnsi="Consolas" w:cs="Consolas"/>
+          <w:color w:val="F92672"/>
+        </w:rPr>
+        <w:t>in</w:t>
+      </w:r>
+      <w:r>
+        <w:rPr>
+          <w:rFonts w:ascii="Consolas" w:eastAsia="Times New Roman" w:hAnsi="Consolas" w:cs="Consolas"/>
+          <w:color w:val="F8F8F2"/>
+        </w:rPr>
+        <w:t xml:space="preserve"> stuff:</w:t>
+      </w:r>
+    </w:p>
+    <w:p>
+      <w:pPr>
+        <w:shd w:val="clear" w:color="auto" w:fill="244061" w:themeFill="accent1" w:themeFillShade="80"/>
+        <w:tabs>
+          <w:tab w:val="left" w:pos="916"/>
+          <w:tab w:val="left" w:pos="1832"/>
+          <w:tab w:val="left" w:pos="2748"/>
+          <w:tab w:val="left" w:pos="3664"/>
+          <w:tab w:val="left" w:pos="4580"/>
+          <w:tab w:val="left" w:pos="5496"/>
+          <w:tab w:val="left" w:pos="6412"/>
+          <w:tab w:val="left" w:pos="7328"/>
+          <w:tab w:val="left" w:pos="8244"/>
+          <w:tab w:val="left" w:pos="9160"/>
+          <w:tab w:val="left" w:pos="10076"/>
+          <w:tab w:val="left" w:pos="10992"/>
+          <w:tab w:val="left" w:pos="11908"/>
+          <w:tab w:val="left" w:pos="12824"/>
+          <w:tab w:val="left" w:pos="13740"/>
+          <w:tab w:val="left" w:pos="14656"/>
+        </w:tabs>
+        <w:bidi w:val="0"/>
+        <w:spacing w:after="0" w:line="240" w:lineRule="auto"/>
+        <w:rPr>
+          <w:rFonts w:ascii="Consolas" w:eastAsia="Times New Roman" w:hAnsi="Consolas" w:cs="Consolas"/>
+          <w:color w:val="F8F8F2"/>
+        </w:rPr>
+      </w:pPr>
+      <w:r>
+        <w:rPr>
+          <w:rFonts w:ascii="Consolas" w:eastAsia="Times New Roman" w:hAnsi="Consolas" w:cs="Consolas"/>
+          <w:color w:val="F8F8F2"/>
+        </w:rPr>
+        <w:t xml:space="preserve">    </w:t>
+      </w:r>
+      <w:r>
+        <w:rPr>
+          <w:rFonts w:ascii="Consolas" w:eastAsia="Times New Roman" w:hAnsi="Consolas" w:cs="Consolas"/>
+          <w:color w:val="66D9EF"/>
+        </w:rPr>
+        <w:t>print</w:t>
+      </w:r>
+      <w:r>
+        <w:rPr>
+          <w:rFonts w:ascii="Consolas" w:eastAsia="Times New Roman" w:hAnsi="Consolas" w:cs="Consolas"/>
+          <w:color w:val="F8F8F2"/>
+        </w:rPr>
+        <w:t>(i)</w:t>
+      </w:r>
+      <w:r>
+        <w:rPr>
+          <w:rFonts w:ascii="Consolas" w:eastAsia="Times New Roman" w:hAnsi="Consolas" w:cs="Consolas"/>
+          <w:color w:val="F8F8F2"/>
+        </w:rPr>
+        <w:br/>
+      </w:r>
+      <w:r>
+        <w:rPr>
+          <w:rFonts w:ascii="Consolas" w:eastAsia="Times New Roman" w:hAnsi="Consolas" w:cs="Consolas"/>
+          <w:color w:val="66D9EF"/>
+        </w:rPr>
+        <w:t>print</w:t>
+      </w:r>
+      <w:r>
+        <w:rPr>
+          <w:rFonts w:ascii="Consolas" w:eastAsia="Times New Roman" w:hAnsi="Consolas" w:cs="Consolas"/>
+          <w:color w:val="F8F8F2"/>
+        </w:rPr>
+        <w:t>(</w:t>
+      </w:r>
+      <w:r>
+        <w:rPr>
+          <w:rFonts w:ascii="Consolas" w:eastAsia="Times New Roman" w:hAnsi="Consolas" w:cs="Consolas"/>
+          <w:color w:val="F8F8F2"/>
+        </w:rPr>
+        <w:t>"end"</w:t>
+      </w:r>
+      <w:r>
+        <w:rPr>
+          <w:rFonts w:ascii="Consolas" w:eastAsia="Times New Roman" w:hAnsi="Consolas" w:cs="Consolas"/>
+          <w:color w:val="F8F8F2"/>
+        </w:rPr>
+        <w:t>)</w:t>
+      </w:r>
+    </w:p>
+    <w:p>
+      <w:pPr>
+        <w:rPr>
+          <w:rStyle w:val="ad"/>
+          <w:rFonts w:hint="cs"/>
+          <w:b w:val="0"/>
+          <w:bCs w:val="0"/>
+          <w:color w:val="auto"/>
+          <w:spacing w:val="0"/>
+          <w:rtl/>
+        </w:rPr>
+      </w:pPr>
+      <w:r>
+        <w:rPr>
+          <w:rStyle w:val="ad"/>
+          <w:b w:val="0"/>
+          <w:bCs w:val="0"/>
+          <w:color w:val="auto"/>
+          <w:spacing w:val="0"/>
+          <w:rtl/>
+        </w:rPr>
+        <w:br/>
+      </w:r>
+      <w:r>
+        <w:rPr>
+          <w:rStyle w:val="ad"/>
+          <w:rFonts w:hint="cs"/>
+          <w:b w:val="0"/>
+          <w:bCs w:val="0"/>
+          <w:color w:val="auto"/>
+          <w:spacing w:val="0"/>
+          <w:rtl/>
+        </w:rPr>
+        <w:t xml:space="preserve">הזחות הן דבר מרכזי בפייתון ואם הפקודה שבאה באותו הבלוק לא זהה ברווח לשאר הפקודות בבלוק, או שהיא לא בדיוק במרחק </w:t>
+      </w:r>
+      <w:r>
+        <w:rPr>
+          <w:rStyle w:val="ad"/>
+          <w:rFonts w:hint="cs"/>
+          <w:b w:val="0"/>
+          <w:bCs w:val="0"/>
+          <w:color w:val="auto"/>
+          <w:spacing w:val="0"/>
+          <w:rtl/>
+        </w:rPr>
+        <w:t>המתאים מהכותרת</w:t>
+      </w:r>
+      <w:r>
+        <w:rPr>
+          <w:rStyle w:val="ad"/>
+          <w:rFonts w:hint="cs"/>
+          <w:b w:val="0"/>
+          <w:bCs w:val="0"/>
+          <w:color w:val="auto"/>
+          <w:spacing w:val="0"/>
+          <w:rtl/>
+        </w:rPr>
+        <w:t xml:space="preserve"> המפרש לא יכול לזהות את הפקודה, או שהוא יזהה אותה בבלוק אחר.</w:t>
+      </w:r>
+      <w:r>
+        <w:rPr>
+          <w:rStyle w:val="ad"/>
+          <w:b w:val="0"/>
+          <w:bCs w:val="0"/>
+          <w:color w:val="auto"/>
+          <w:spacing w:val="0"/>
+          <w:rtl/>
+        </w:rPr>
+        <w:br/>
+      </w:r>
+    </w:p>
+    <w:p>
+      <w:pPr>
+        <w:rPr>
+          <w:rStyle w:val="ad"/>
+          <w:rFonts w:hint="cs"/>
+          <w:b w:val="0"/>
+          <w:bCs w:val="0"/>
+          <w:color w:val="auto"/>
+          <w:spacing w:val="0"/>
+          <w:rtl/>
+        </w:rPr>
+      </w:pPr>
+    </w:p>
+    <w:p>
+      <w:pPr>
+        <w:rPr>
+          <w:rStyle w:val="ad"/>
+          <w:rFonts w:hint="cs"/>
+          <w:b w:val="0"/>
+          <w:bCs w:val="0"/>
+          <w:color w:val="auto"/>
+          <w:spacing w:val="0"/>
+          <w:rtl/>
+        </w:rPr>
+      </w:pPr>
+      <w:r>
+        <w:rPr>
+          <w:rStyle w:val="ad"/>
+          <w:rFonts w:hint="cs"/>
+          <w:b w:val="0"/>
+          <w:bCs w:val="0"/>
+          <w:color w:val="auto"/>
+          <w:spacing w:val="0"/>
+          <w:rtl/>
+        </w:rPr>
+        <w:t xml:space="preserve"> </w:t>
+      </w:r>
+      <w:r>
+        <w:rPr>
+          <w:rStyle w:val="ad"/>
+          <w:rFonts w:hint="cs"/>
+          <w:i/>
+          <w:iCs/>
+          <w:color w:val="auto"/>
+          <w:spacing w:val="0"/>
+          <w:rtl/>
+        </w:rPr>
+        <w:t>הערות (</w:t>
+      </w:r>
+      <w:r>
+        <w:rPr>
+          <w:rStyle w:val="ad"/>
+          <w:i/>
+          <w:iCs/>
+          <w:color w:val="auto"/>
+          <w:spacing w:val="0"/>
+        </w:rPr>
+        <w:t>comments</w:t>
+      </w:r>
+      <w:r>
+        <w:rPr>
+          <w:rStyle w:val="ad"/>
+          <w:rFonts w:hint="cs"/>
+          <w:i/>
+          <w:iCs/>
+          <w:color w:val="auto"/>
+          <w:spacing w:val="0"/>
+          <w:rtl/>
+        </w:rPr>
+        <w:t xml:space="preserve">)- </w:t>
+      </w:r>
+      <w:r>
+        <w:rPr>
+          <w:rStyle w:val="ad"/>
+          <w:b w:val="0"/>
+          <w:bCs w:val="0"/>
+          <w:color w:val="auto"/>
+          <w:spacing w:val="0"/>
+          <w:rtl/>
+        </w:rPr>
+        <w:br/>
+      </w:r>
+      <w:r>
+        <w:rPr>
+          <w:rStyle w:val="ad"/>
+          <w:rFonts w:hint="cs"/>
+          <w:b w:val="0"/>
+          <w:bCs w:val="0"/>
+          <w:color w:val="auto"/>
+          <w:spacing w:val="0"/>
+          <w:rtl/>
+        </w:rPr>
+        <w:t xml:space="preserve">כתיבת </w:t>
+      </w:r>
+      <w:r>
+        <w:rPr>
+          <w:rStyle w:val="ad"/>
+          <w:rFonts w:hint="cs"/>
+          <w:b w:val="0"/>
+          <w:bCs w:val="0"/>
+          <w:color w:val="auto"/>
+          <w:spacing w:val="0"/>
+          <w:rtl/>
+        </w:rPr>
+        <w:t>ה</w:t>
+      </w:r>
+      <w:r>
+        <w:rPr>
+          <w:rStyle w:val="ad"/>
+          <w:rFonts w:hint="cs"/>
+          <w:b w:val="0"/>
+          <w:bCs w:val="0"/>
+          <w:color w:val="auto"/>
+          <w:spacing w:val="0"/>
+          <w:rtl/>
+        </w:rPr>
+        <w:t>ערות בקוד עוזרת לתאר את תהליך החשיבה של המתכנת, עוזרת לו ולאחרים להבין יותר מאוחר את כוונת</w:t>
+      </w:r>
+      <w:r>
+        <w:rPr>
+          <w:rStyle w:val="ad"/>
+          <w:rFonts w:hint="cs"/>
+          <w:b w:val="0"/>
+          <w:bCs w:val="0"/>
+          <w:color w:val="auto"/>
+          <w:spacing w:val="0"/>
+          <w:rtl/>
+        </w:rPr>
+        <w:t xml:space="preserve">ו בכתיבת שורות ספציפיות או </w:t>
+      </w:r>
+      <w:r>
+        <w:rPr>
+          <w:rStyle w:val="ad"/>
+          <w:rFonts w:hint="cs"/>
+          <w:b w:val="0"/>
+          <w:bCs w:val="0"/>
+          <w:color w:val="auto"/>
+          <w:spacing w:val="0"/>
+          <w:rtl/>
+        </w:rPr>
+        <w:t>הקוד בכללותו</w:t>
+      </w:r>
+      <w:r>
+        <w:rPr>
+          <w:rStyle w:val="ad"/>
+          <w:rFonts w:hint="cs"/>
+          <w:b w:val="0"/>
+          <w:bCs w:val="0"/>
+          <w:color w:val="auto"/>
+          <w:spacing w:val="0"/>
+          <w:rtl/>
+        </w:rPr>
+        <w:t>, עוזר</w:t>
+      </w:r>
+      <w:r>
+        <w:rPr>
+          <w:rStyle w:val="ad"/>
+          <w:rFonts w:hint="cs"/>
+          <w:b w:val="0"/>
+          <w:bCs w:val="0"/>
+          <w:color w:val="auto"/>
+          <w:spacing w:val="0"/>
+          <w:rtl/>
+        </w:rPr>
+        <w:t>ת</w:t>
+      </w:r>
+      <w:r>
+        <w:rPr>
+          <w:rStyle w:val="ad"/>
+          <w:rFonts w:hint="cs"/>
+          <w:b w:val="0"/>
+          <w:bCs w:val="0"/>
+          <w:color w:val="auto"/>
+          <w:spacing w:val="0"/>
+          <w:rtl/>
+        </w:rPr>
+        <w:t xml:space="preserve"> במציאת שגיאות</w:t>
+      </w:r>
+      <w:r>
+        <w:rPr>
+          <w:rStyle w:val="ad"/>
+          <w:rFonts w:hint="cs"/>
+          <w:b w:val="0"/>
+          <w:bCs w:val="0"/>
+          <w:color w:val="auto"/>
+          <w:spacing w:val="0"/>
+          <w:rtl/>
+        </w:rPr>
+        <w:t xml:space="preserve"> </w:t>
+      </w:r>
+      <w:r>
+        <w:rPr>
+          <w:rStyle w:val="ad"/>
+          <w:rFonts w:hint="cs"/>
+          <w:b w:val="0"/>
+          <w:bCs w:val="0"/>
+          <w:color w:val="auto"/>
+          <w:spacing w:val="0"/>
+          <w:rtl/>
+        </w:rPr>
+        <w:t>ותיקונם, שיפור הקוד ושימוש בו (אינטגרציה) בפרויקטים אחרים.</w:t>
+      </w:r>
+      <w:r>
+        <w:rPr>
+          <w:rStyle w:val="ad"/>
+          <w:b w:val="0"/>
+          <w:bCs w:val="0"/>
+          <w:color w:val="auto"/>
+          <w:spacing w:val="0"/>
+          <w:rtl/>
+        </w:rPr>
+        <w:br/>
+      </w:r>
+      <w:r>
+        <w:rPr>
+          <w:rStyle w:val="ad"/>
+          <w:rFonts w:hint="cs"/>
+          <w:b w:val="0"/>
+          <w:bCs w:val="0"/>
+          <w:color w:val="auto"/>
+          <w:spacing w:val="0"/>
+          <w:rtl/>
+        </w:rPr>
+        <w:t>בג'אווה יש שני סוגים של הערות: הערת שורה שאותה אנחנו מציינים עם '</w:t>
+      </w:r>
+      <w:r>
+        <w:rPr>
+          <w:rStyle w:val="ad"/>
+          <w:b w:val="0"/>
+          <w:bCs w:val="0"/>
+          <w:color w:val="auto"/>
+          <w:spacing w:val="0"/>
+        </w:rPr>
+        <w:t>//</w:t>
+      </w:r>
+      <w:r>
+        <w:rPr>
+          <w:rStyle w:val="ad"/>
+          <w:rFonts w:hint="cs"/>
+          <w:b w:val="0"/>
+          <w:bCs w:val="0"/>
+          <w:color w:val="auto"/>
+          <w:spacing w:val="0"/>
+          <w:rtl/>
+        </w:rPr>
+        <w:t>' והיא מגדירה שכל מה שבא מהסימון של שני הקווים האלכסוניים ועד סוף השורה יחשב כהערה ולא יקומפל ע"י המהדר</w:t>
+      </w:r>
+      <w:r>
+        <w:rPr>
+          <w:rStyle w:val="ad"/>
+          <w:b w:val="0"/>
+          <w:bCs w:val="0"/>
+          <w:color w:val="auto"/>
+          <w:spacing w:val="0"/>
+        </w:rPr>
+        <w:t>;</w:t>
+      </w:r>
+      <w:r>
+        <w:rPr>
+          <w:rStyle w:val="ad"/>
+          <w:b w:val="0"/>
+          <w:bCs w:val="0"/>
+          <w:color w:val="auto"/>
+          <w:spacing w:val="0"/>
+          <w:rtl/>
+        </w:rPr>
+        <w:br/>
+      </w:r>
+      <w:r>
+        <w:rPr>
+          <w:rStyle w:val="ad"/>
+          <w:rFonts w:hint="cs"/>
+          <w:b w:val="0"/>
+          <w:bCs w:val="0"/>
+          <w:color w:val="auto"/>
+          <w:spacing w:val="0"/>
+          <w:rtl/>
+        </w:rPr>
+        <w:t xml:space="preserve">או הערת בלוק (הערה של כמה שורות) שאותה אנחנו מסמנים עם </w:t>
+      </w:r>
+      <w:r>
+        <w:rPr>
+          <w:rStyle w:val="ad"/>
+          <w:b w:val="0"/>
+          <w:bCs w:val="0"/>
+          <w:color w:val="auto"/>
+          <w:spacing w:val="0"/>
+        </w:rPr>
+        <w:t>/*</w:t>
+      </w:r>
+      <w:r>
+        <w:rPr>
+          <w:rStyle w:val="ad"/>
+          <w:rFonts w:hint="cs"/>
+          <w:b w:val="0"/>
+          <w:bCs w:val="0"/>
+          <w:color w:val="auto"/>
+          <w:spacing w:val="0"/>
+          <w:rtl/>
+        </w:rPr>
+        <w:t xml:space="preserve"> בתחילת בלוק הערה ובסוף הבלוק אנחנו סוגרים עם </w:t>
+      </w:r>
+      <w:r>
+        <w:rPr>
+          <w:rStyle w:val="ad"/>
+          <w:b w:val="0"/>
+          <w:bCs w:val="0"/>
+          <w:color w:val="auto"/>
+          <w:spacing w:val="0"/>
+        </w:rPr>
+        <w:t>*/</w:t>
+      </w:r>
+      <w:r>
+        <w:rPr>
+          <w:rStyle w:val="ad"/>
+          <w:rFonts w:hint="cs"/>
+          <w:b w:val="0"/>
+          <w:bCs w:val="0"/>
+          <w:color w:val="auto"/>
+          <w:spacing w:val="0"/>
+          <w:rtl/>
+        </w:rPr>
+        <w:t xml:space="preserve">  (יש עוד כמה סוגים כמו הערות </w:t>
+      </w:r>
+      <w:r>
+        <w:rPr>
+          <w:rStyle w:val="ad"/>
+          <w:b w:val="0"/>
+          <w:bCs w:val="0"/>
+          <w:color w:val="auto"/>
+          <w:spacing w:val="0"/>
+        </w:rPr>
+        <w:t>javadocs</w:t>
+      </w:r>
+      <w:r>
+        <w:rPr>
+          <w:rStyle w:val="ad"/>
+          <w:rFonts w:hint="cs"/>
+          <w:b w:val="0"/>
+          <w:bCs w:val="0"/>
+          <w:color w:val="auto"/>
+          <w:spacing w:val="0"/>
+          <w:rtl/>
+        </w:rPr>
+        <w:t xml:space="preserve"> אך אלו שתי סוגי הערות המ</w:t>
+      </w:r>
+      <w:r>
+        <w:rPr>
+          <w:rStyle w:val="ad"/>
+          <w:rFonts w:hint="cs"/>
+          <w:b w:val="0"/>
+          <w:bCs w:val="0"/>
+          <w:color w:val="auto"/>
+          <w:spacing w:val="0"/>
+          <w:rtl/>
+        </w:rPr>
+        <w:t>רכזיות</w:t>
+      </w:r>
+      <w:r>
+        <w:rPr>
+          <w:rStyle w:val="ad"/>
+          <w:rFonts w:hint="cs"/>
+          <w:b w:val="0"/>
+          <w:bCs w:val="0"/>
+          <w:color w:val="auto"/>
+          <w:spacing w:val="0"/>
+          <w:rtl/>
+        </w:rPr>
+        <w:t>).</w:t>
+      </w:r>
+      <w:r>
+        <w:rPr>
+          <w:rStyle w:val="ad"/>
+          <w:b w:val="0"/>
+          <w:bCs w:val="0"/>
+          <w:color w:val="auto"/>
+          <w:spacing w:val="0"/>
+          <w:rtl/>
+        </w:rPr>
+        <w:br/>
+      </w:r>
+      <w:r>
+        <w:rPr>
+          <w:rStyle w:val="ad"/>
+          <w:rFonts w:hint="cs"/>
+          <w:b w:val="0"/>
+          <w:bCs w:val="0"/>
+          <w:color w:val="auto"/>
+          <w:spacing w:val="0"/>
+          <w:rtl/>
+        </w:rPr>
         <w:lastRenderedPageBreak/>
-        <w:t xml:space="preserve">אך אם המשתנה לא שווה ל- </w:t>
-      </w:r>
-      <w:r>
-        <w:rPr>
-          <w:rStyle w:val="ad"/>
-          <w:b w:val="0"/>
-          <w:bCs w:val="0"/>
-          <w:color w:val="auto"/>
-          <w:spacing w:val="0"/>
-        </w:rPr>
-        <w:t>__main__</w:t>
-      </w:r>
-      <w:r>
-        <w:rPr>
-          <w:rStyle w:val="ad"/>
-          <w:rFonts w:hint="cs"/>
-          <w:b w:val="0"/>
-          <w:bCs w:val="0"/>
-          <w:color w:val="auto"/>
-          <w:spacing w:val="0"/>
-          <w:rtl/>
-        </w:rPr>
-        <w:t xml:space="preserve"> המפרש יבין שזהו </w:t>
-      </w:r>
-      <w:r>
-        <w:rPr>
-          <w:rStyle w:val="ad"/>
-          <w:b w:val="0"/>
-          <w:bCs w:val="0"/>
-          <w:color w:val="auto"/>
-          <w:spacing w:val="0"/>
-        </w:rPr>
-        <w:t xml:space="preserve">module </w:t>
-      </w:r>
-      <w:r>
-        <w:rPr>
-          <w:rStyle w:val="ad"/>
-          <w:rFonts w:hint="cs"/>
-          <w:b w:val="0"/>
-          <w:bCs w:val="0"/>
-          <w:color w:val="auto"/>
-          <w:spacing w:val="0"/>
-          <w:rtl/>
-        </w:rPr>
-        <w:t xml:space="preserve"> בתוך תוכנית אחרת, ובמקרה כזה לא יהיה צורך להגדיר נקודת התחלה, כי התוכנית שמריצה את ה</w:t>
+        <w:br/>
+        <w:t>בפייתון סימון הערות הוא בצורה ש</w:t>
+      </w:r>
+      <w:r>
+        <w:rPr>
+          <w:rStyle w:val="ad"/>
+          <w:rFonts w:hint="cs"/>
+          <w:b w:val="0"/>
+          <w:bCs w:val="0"/>
+          <w:color w:val="auto"/>
+          <w:spacing w:val="0"/>
+          <w:rtl/>
+        </w:rPr>
+        <w:t>ונה, כשרוצים לעשות הערות של שורה אחת משתמשים בתו '#'</w:t>
+      </w:r>
+      <w:r>
+        <w:rPr>
+          <w:rStyle w:val="ad"/>
+          <w:b w:val="0"/>
+          <w:bCs w:val="0"/>
+          <w:color w:val="auto"/>
+          <w:spacing w:val="0"/>
+        </w:rPr>
+        <w:t xml:space="preserve"> </w:t>
+      </w:r>
+      <w:r>
+        <w:rPr>
+          <w:rStyle w:val="ad"/>
+          <w:rFonts w:hint="cs"/>
+          <w:b w:val="0"/>
+          <w:bCs w:val="0"/>
+          <w:color w:val="auto"/>
+          <w:spacing w:val="0"/>
+          <w:rtl/>
+        </w:rPr>
+        <w:t xml:space="preserve">. </w:t>
+      </w:r>
+    </w:p>
+    <w:p>
+      <w:pPr>
+        <w:bidi w:val="0"/>
+        <w:rPr>
+          <w:rStyle w:val="ad"/>
+          <w:b w:val="0"/>
+          <w:bCs w:val="0"/>
+          <w:color w:val="auto"/>
+          <w:spacing w:val="0"/>
+          <w:sz w:val="20"/>
+          <w:szCs w:val="20"/>
+        </w:rPr>
+      </w:pPr>
+      <w:r>
+        <w:rPr>
+          <w:rStyle w:val="commentcolor"/>
+          <w:rFonts w:ascii="Consolas" w:hAnsi="Consolas" w:cs="Consolas"/>
+          <w:color w:val="008000"/>
+          <w:sz w:val="20"/>
+          <w:szCs w:val="20"/>
+          <w:shd w:val="clear" w:color="auto" w:fill="FFFFFF"/>
+        </w:rPr>
+        <w:t>#This is a comment</w:t>
+      </w:r>
+      <w:r>
+        <w:rPr>
+          <w:rFonts w:ascii="Consolas" w:hAnsi="Consolas" w:cs="Consolas"/>
+          <w:color w:val="008000"/>
+          <w:sz w:val="20"/>
+          <w:szCs w:val="20"/>
+          <w:shd w:val="clear" w:color="auto" w:fill="FFFFFF"/>
+        </w:rPr>
+        <w:br/>
+      </w:r>
+      <w:r>
+        <w:rPr>
+          <w:rStyle w:val="commentcolor"/>
+          <w:rFonts w:ascii="Consolas" w:hAnsi="Consolas" w:cs="Consolas"/>
+          <w:color w:val="008000"/>
+          <w:sz w:val="20"/>
+          <w:szCs w:val="20"/>
+          <w:shd w:val="clear" w:color="auto" w:fill="FFFFFF"/>
+        </w:rPr>
+        <w:t>#written in</w:t>
+      </w:r>
+      <w:r>
+        <w:rPr>
+          <w:rFonts w:ascii="Consolas" w:hAnsi="Consolas" w:cs="Consolas"/>
+          <w:color w:val="008000"/>
+          <w:sz w:val="20"/>
+          <w:szCs w:val="20"/>
+          <w:shd w:val="clear" w:color="auto" w:fill="FFFFFF"/>
+        </w:rPr>
+        <w:br/>
+      </w:r>
+      <w:r>
+        <w:rPr>
+          <w:rStyle w:val="commentcolor"/>
+          <w:rFonts w:ascii="Consolas" w:hAnsi="Consolas" w:cs="Consolas"/>
+          <w:color w:val="008000"/>
+          <w:sz w:val="20"/>
+          <w:szCs w:val="20"/>
+          <w:shd w:val="clear" w:color="auto" w:fill="FFFFFF"/>
+        </w:rPr>
+        <w:t>#more than just one line</w:t>
+      </w:r>
+      <w:r>
+        <w:rPr>
+          <w:rFonts w:ascii="Consolas" w:hAnsi="Consolas" w:cs="Consolas"/>
+          <w:color w:val="008000"/>
+          <w:sz w:val="20"/>
+          <w:szCs w:val="20"/>
+          <w:shd w:val="clear" w:color="auto" w:fill="FFFFFF"/>
+        </w:rPr>
+        <w:br/>
+      </w:r>
+      <w:r>
+        <w:rPr>
+          <w:rStyle w:val="pythonkeywordcolor"/>
+          <w:rFonts w:ascii="Consolas" w:hAnsi="Consolas" w:cs="Consolas"/>
+          <w:color w:val="0000CD"/>
+          <w:sz w:val="20"/>
+          <w:szCs w:val="20"/>
+          <w:shd w:val="clear" w:color="auto" w:fill="FFFFFF"/>
+        </w:rPr>
+        <w:t>print</w:t>
+      </w:r>
+      <w:r>
+        <w:rPr>
+          <w:rFonts w:ascii="Consolas" w:hAnsi="Consolas" w:cs="Consolas"/>
+          <w:color w:val="000000"/>
+          <w:sz w:val="20"/>
+          <w:szCs w:val="20"/>
+          <w:shd w:val="clear" w:color="auto" w:fill="FFFFFF"/>
+        </w:rPr>
+        <w:t>(</w:t>
+      </w:r>
+      <w:r>
+        <w:rPr>
+          <w:rStyle w:val="pythonstringcolor"/>
+          <w:rFonts w:ascii="Consolas" w:hAnsi="Consolas" w:cs="Consolas"/>
+          <w:color w:val="A52A2A"/>
+          <w:sz w:val="20"/>
+          <w:szCs w:val="20"/>
+          <w:shd w:val="clear" w:color="auto" w:fill="FFFFFF"/>
+        </w:rPr>
+        <w:t>"Hello, World!"</w:t>
+      </w:r>
+      <w:r>
+        <w:rPr>
+          <w:rFonts w:ascii="Consolas" w:hAnsi="Consolas" w:cs="Consolas"/>
+          <w:color w:val="000000"/>
+          <w:sz w:val="20"/>
+          <w:szCs w:val="20"/>
+          <w:shd w:val="clear" w:color="auto" w:fill="FFFFFF"/>
+        </w:rPr>
+        <w:t>)</w:t>
+      </w:r>
+    </w:p>
+    <w:p>
+      <w:pPr>
+        <w:rPr>
+          <w:rStyle w:val="ad"/>
+          <w:rFonts w:hint="cs"/>
+          <w:b w:val="0"/>
+          <w:bCs w:val="0"/>
+          <w:color w:val="auto"/>
+          <w:spacing w:val="0"/>
+          <w:rtl/>
+        </w:rPr>
+      </w:pPr>
+      <w:r>
+        <w:rPr>
+          <w:rStyle w:val="ad"/>
+          <w:rFonts w:hint="cs"/>
+          <w:b w:val="0"/>
+          <w:bCs w:val="0"/>
+          <w:color w:val="auto"/>
+          <w:spacing w:val="0"/>
+          <w:rtl/>
+        </w:rPr>
+        <w:t>במדריך  "</w:t>
+      </w:r>
+      <w:hyperlink r:id="rId9" w:anchor="maximum-line-length" w:history="1">
+        <w:r>
+          <w:rPr>
+            <w:rStyle w:val="Hyperlink"/>
+          </w:rPr>
+          <w:t>style guide for python code</w:t>
+        </w:r>
+      </w:hyperlink>
+      <w:r>
+        <w:rPr>
+          <w:rStyle w:val="ad"/>
+          <w:rFonts w:hint="cs"/>
+          <w:b w:val="0"/>
+          <w:bCs w:val="0"/>
+          <w:color w:val="auto"/>
+          <w:spacing w:val="0"/>
+          <w:rtl/>
+        </w:rPr>
+        <w:t>" כתוב שג</w:t>
+      </w:r>
+      <w:r>
+        <w:rPr>
+          <w:rStyle w:val="ad"/>
+          <w:rFonts w:hint="cs"/>
+          <w:b w:val="0"/>
+          <w:bCs w:val="0"/>
+          <w:color w:val="auto"/>
+          <w:spacing w:val="0"/>
+          <w:rtl/>
+        </w:rPr>
+        <w:t>ודל השורה המומלץ הוא כ 72 תווים.</w:t>
+      </w:r>
+      <w:r>
+        <w:rPr>
+          <w:rStyle w:val="ad"/>
+          <w:b w:val="0"/>
+          <w:bCs w:val="0"/>
+          <w:color w:val="auto"/>
+          <w:spacing w:val="0"/>
+          <w:rtl/>
+        </w:rPr>
+        <w:br/>
+      </w:r>
+      <w:r>
+        <w:rPr>
+          <w:rStyle w:val="ad"/>
+          <w:rFonts w:hint="cs"/>
+          <w:b w:val="0"/>
+          <w:bCs w:val="0"/>
+          <w:color w:val="auto"/>
+          <w:spacing w:val="0"/>
+          <w:rtl/>
+        </w:rPr>
+        <w:t>במידה ואנחנו חורגים מהגודל מומלץ לפצל את הערות לכמה שורות של הערות או לבלוק הערות , מה שמוביל א</w:t>
+      </w:r>
+      <w:r>
+        <w:rPr>
+          <w:rStyle w:val="ad"/>
+          <w:rFonts w:hint="cs"/>
+          <w:b w:val="0"/>
+          <w:bCs w:val="0"/>
+          <w:color w:val="auto"/>
+          <w:spacing w:val="0"/>
+          <w:rtl/>
+        </w:rPr>
+        <w:t>ותנו לסוג השני של הערות ש</w:t>
+      </w:r>
+      <w:r>
+        <w:rPr>
+          <w:rStyle w:val="ad"/>
+          <w:rFonts w:hint="cs"/>
+          <w:b w:val="0"/>
+          <w:bCs w:val="0"/>
+          <w:color w:val="auto"/>
+          <w:spacing w:val="0"/>
+          <w:rtl/>
+        </w:rPr>
+        <w:t xml:space="preserve">ל </w:t>
+      </w:r>
+      <w:r>
+        <w:rPr>
+          <w:rStyle w:val="ad"/>
+          <w:rFonts w:hint="cs"/>
+          <w:b w:val="0"/>
+          <w:bCs w:val="0"/>
+          <w:color w:val="auto"/>
+          <w:spacing w:val="0"/>
+          <w:rtl/>
+        </w:rPr>
+        <w:t>פייתון-הערות בלוק:</w:t>
+      </w:r>
+      <w:r>
+        <w:rPr>
+          <w:rStyle w:val="ad"/>
+          <w:b w:val="0"/>
+          <w:bCs w:val="0"/>
+          <w:color w:val="auto"/>
+          <w:spacing w:val="0"/>
+          <w:rtl/>
+        </w:rPr>
+        <w:br/>
+      </w:r>
+      <w:r>
+        <w:rPr>
+          <w:rStyle w:val="ad"/>
+          <w:rFonts w:hint="cs"/>
+          <w:b w:val="0"/>
+          <w:bCs w:val="0"/>
+          <w:color w:val="auto"/>
+          <w:spacing w:val="0"/>
+          <w:rtl/>
+        </w:rPr>
+        <w:t>בשביל הערות בלוק כותבים ב</w:t>
+      </w:r>
+      <w:r>
+        <w:rPr>
+          <w:rStyle w:val="ad"/>
+          <w:rFonts w:hint="cs"/>
+          <w:b w:val="0"/>
+          <w:bCs w:val="0"/>
+          <w:color w:val="auto"/>
+          <w:spacing w:val="0"/>
+          <w:rtl/>
+        </w:rPr>
+        <w:t xml:space="preserve">התחלה </w:t>
+      </w:r>
+      <w:r>
+        <w:rPr>
+          <w:rStyle w:val="ad"/>
+          <w:rFonts w:hint="cs"/>
+          <w:b w:val="0"/>
+          <w:bCs w:val="0"/>
+          <w:color w:val="auto"/>
+          <w:spacing w:val="0"/>
+          <w:rtl/>
+        </w:rPr>
+        <w:t xml:space="preserve">" " " (שלושה מרכאות)  </w:t>
+      </w:r>
+      <w:r>
+        <w:rPr>
+          <w:rStyle w:val="ad"/>
+          <w:rFonts w:hint="cs"/>
+          <w:b w:val="0"/>
+          <w:bCs w:val="0"/>
+          <w:color w:val="auto"/>
+          <w:spacing w:val="0"/>
+          <w:rtl/>
+        </w:rPr>
+        <w:t xml:space="preserve">ומסיימים את בלוק גם בשלושה מרכאות: </w:t>
+      </w:r>
+    </w:p>
+    <w:p>
+      <w:pPr>
+        <w:bidi w:val="0"/>
+        <w:rPr>
+          <w:rStyle w:val="ad"/>
+          <w:rFonts w:hint="cs"/>
+          <w:b w:val="0"/>
+          <w:bCs w:val="0"/>
+          <w:color w:val="auto"/>
+          <w:spacing w:val="0"/>
+          <w:sz w:val="20"/>
+          <w:szCs w:val="20"/>
+          <w:rtl/>
+        </w:rPr>
+      </w:pPr>
+      <w:r>
+        <w:rPr>
+          <w:rStyle w:val="pythonstringcolor"/>
+          <w:rFonts w:ascii="Consolas" w:hAnsi="Consolas" w:cs="Consolas"/>
+          <w:color w:val="A52A2A"/>
+          <w:sz w:val="20"/>
+          <w:szCs w:val="20"/>
+          <w:shd w:val="clear" w:color="auto" w:fill="FFFFFF"/>
+        </w:rPr>
+        <w:t>"""</w:t>
+      </w:r>
+      <w:r>
+        <w:rPr>
+          <w:rFonts w:ascii="Consolas" w:hAnsi="Consolas" w:cs="Consolas"/>
+          <w:color w:val="A52A2A"/>
+          <w:sz w:val="20"/>
+          <w:szCs w:val="20"/>
+          <w:shd w:val="clear" w:color="auto" w:fill="FFFFFF"/>
+        </w:rPr>
+        <w:br/>
+      </w:r>
+      <w:r>
+        <w:rPr>
+          <w:rStyle w:val="pythonstringcolor"/>
+          <w:rFonts w:ascii="Consolas" w:hAnsi="Consolas" w:cs="Consolas"/>
+          <w:color w:val="A52A2A"/>
+          <w:sz w:val="20"/>
+          <w:szCs w:val="20"/>
+          <w:shd w:val="clear" w:color="auto" w:fill="FFFFFF"/>
+        </w:rPr>
+        <w:t>This is a comment</w:t>
+      </w:r>
+      <w:r>
+        <w:rPr>
+          <w:rFonts w:ascii="Consolas" w:hAnsi="Consolas" w:cs="Consolas"/>
+          <w:color w:val="A52A2A"/>
+          <w:sz w:val="20"/>
+          <w:szCs w:val="20"/>
+          <w:shd w:val="clear" w:color="auto" w:fill="FFFFFF"/>
+        </w:rPr>
+        <w:br/>
+      </w:r>
+      <w:r>
+        <w:rPr>
+          <w:rStyle w:val="pythonstringcolor"/>
+          <w:rFonts w:ascii="Consolas" w:hAnsi="Consolas" w:cs="Consolas"/>
+          <w:color w:val="A52A2A"/>
+          <w:sz w:val="20"/>
+          <w:szCs w:val="20"/>
+          <w:shd w:val="clear" w:color="auto" w:fill="FFFFFF"/>
+        </w:rPr>
+        <w:t>written in</w:t>
+      </w:r>
+      <w:r>
+        <w:rPr>
+          <w:rFonts w:ascii="Consolas" w:hAnsi="Consolas" w:cs="Consolas"/>
+          <w:color w:val="A52A2A"/>
+          <w:sz w:val="20"/>
+          <w:szCs w:val="20"/>
+          <w:shd w:val="clear" w:color="auto" w:fill="FFFFFF"/>
+        </w:rPr>
+        <w:br/>
+      </w:r>
+      <w:r>
+        <w:rPr>
+          <w:rStyle w:val="pythonstringcolor"/>
+          <w:rFonts w:ascii="Consolas" w:hAnsi="Consolas" w:cs="Consolas"/>
+          <w:color w:val="A52A2A"/>
+          <w:sz w:val="20"/>
+          <w:szCs w:val="20"/>
+          <w:shd w:val="clear" w:color="auto" w:fill="FFFFFF"/>
+        </w:rPr>
+        <w:t>more than just one line</w:t>
+      </w:r>
+      <w:r>
+        <w:rPr>
+          <w:rFonts w:ascii="Consolas" w:hAnsi="Consolas" w:cs="Consolas"/>
+          <w:color w:val="A52A2A"/>
+          <w:sz w:val="20"/>
+          <w:szCs w:val="20"/>
+          <w:shd w:val="clear" w:color="auto" w:fill="FFFFFF"/>
+        </w:rPr>
+        <w:br/>
+      </w:r>
+      <w:r>
+        <w:rPr>
+          <w:rStyle w:val="pythonstringcolor"/>
+          <w:rFonts w:ascii="Consolas" w:hAnsi="Consolas" w:cs="Consolas"/>
+          <w:color w:val="A52A2A"/>
+          <w:sz w:val="20"/>
+          <w:szCs w:val="20"/>
+          <w:shd w:val="clear" w:color="auto" w:fill="FFFFFF"/>
+        </w:rPr>
+        <w:t>"""</w:t>
+      </w:r>
+      <w:r>
+        <w:rPr>
+          <w:rFonts w:ascii="Consolas" w:hAnsi="Consolas" w:cs="Consolas"/>
+          <w:color w:val="000000"/>
+          <w:sz w:val="20"/>
+          <w:szCs w:val="20"/>
+        </w:rPr>
+        <w:br/>
+      </w:r>
+      <w:r>
+        <w:rPr>
+          <w:rStyle w:val="pythonkeywordcolor"/>
+          <w:rFonts w:ascii="Consolas" w:hAnsi="Consolas" w:cs="Consolas"/>
+          <w:color w:val="0000CD"/>
+          <w:sz w:val="20"/>
+          <w:szCs w:val="20"/>
+          <w:shd w:val="clear" w:color="auto" w:fill="FFFFFF"/>
+        </w:rPr>
+        <w:t>print</w:t>
+      </w:r>
+      <w:r>
+        <w:rPr>
+          <w:rFonts w:ascii="Consolas" w:hAnsi="Consolas" w:cs="Consolas"/>
+          <w:color w:val="000000"/>
+          <w:sz w:val="20"/>
+          <w:szCs w:val="20"/>
+          <w:shd w:val="clear" w:color="auto" w:fill="FFFFFF"/>
+        </w:rPr>
+        <w:t>(</w:t>
+      </w:r>
+      <w:r>
+        <w:rPr>
+          <w:rStyle w:val="pythonstringcolor"/>
+          <w:rFonts w:ascii="Consolas" w:hAnsi="Consolas" w:cs="Consolas"/>
+          <w:color w:val="A52A2A"/>
+          <w:sz w:val="20"/>
+          <w:szCs w:val="20"/>
+          <w:shd w:val="clear" w:color="auto" w:fill="FFFFFF"/>
+        </w:rPr>
+        <w:t>"Hello, World!"</w:t>
+      </w:r>
+      <w:r>
+        <w:rPr>
+          <w:rFonts w:ascii="Consolas" w:hAnsi="Consolas" w:cs="Consolas"/>
+          <w:color w:val="000000"/>
+          <w:sz w:val="20"/>
+          <w:szCs w:val="20"/>
+          <w:shd w:val="clear" w:color="auto" w:fill="FFFFFF"/>
+        </w:rPr>
+        <w:t>)</w:t>
+      </w:r>
+    </w:p>
+    <w:p>
+      <w:pPr>
+        <w:rPr>
+          <w:rStyle w:val="ad"/>
+          <w:rFonts w:hint="cs"/>
+          <w:b w:val="0"/>
+          <w:bCs w:val="0"/>
+          <w:color w:val="auto"/>
+          <w:spacing w:val="0"/>
+          <w:rtl/>
+        </w:rPr>
+      </w:pPr>
+      <w:r>
+        <w:rPr>
+          <w:rStyle w:val="ad"/>
+          <w:rFonts w:hint="cs"/>
+          <w:b w:val="0"/>
+          <w:bCs w:val="0"/>
+          <w:color w:val="00B050"/>
+          <w:spacing w:val="0"/>
+          <w:rtl/>
+        </w:rPr>
+        <w:t xml:space="preserve">טיפ: </w:t>
+      </w:r>
+      <w:r>
+        <w:rPr>
+          <w:rStyle w:val="ad"/>
+          <w:rFonts w:hint="cs"/>
+          <w:b w:val="0"/>
+          <w:bCs w:val="0"/>
+          <w:color w:val="auto"/>
+          <w:spacing w:val="0"/>
+          <w:rtl/>
+        </w:rPr>
+        <w:t>נהוג להתחיל קובץ פייתון בכמה שורות של הערות, שורות אלה מציינות מידע אודות הפרויקט, מטרת הקובץ</w:t>
+      </w:r>
+      <w:r>
+        <w:rPr>
+          <w:rStyle w:val="ad"/>
+          <w:rFonts w:hint="cs"/>
+          <w:b w:val="0"/>
+          <w:bCs w:val="0"/>
+          <w:color w:val="auto"/>
+          <w:spacing w:val="0"/>
+          <w:rtl/>
+        </w:rPr>
+        <w:t>, מי</w:t>
+      </w:r>
+      <w:r>
+        <w:rPr>
+          <w:rStyle w:val="ad"/>
+          <w:rFonts w:hint="cs"/>
+          <w:b w:val="0"/>
+          <w:bCs w:val="0"/>
+          <w:color w:val="auto"/>
+          <w:spacing w:val="0"/>
+          <w:rtl/>
+        </w:rPr>
+        <w:t xml:space="preserve"> המתכנת ורישיון ה</w:t>
+      </w:r>
+      <w:r>
+        <w:rPr>
+          <w:rStyle w:val="ad"/>
+          <w:rFonts w:hint="cs"/>
+          <w:b w:val="0"/>
+          <w:bCs w:val="0"/>
+          <w:color w:val="auto"/>
+          <w:spacing w:val="0"/>
+          <w:rtl/>
+        </w:rPr>
+        <w:t>ת</w:t>
+      </w:r>
+      <w:r>
+        <w:rPr>
+          <w:rStyle w:val="ad"/>
+          <w:rFonts w:hint="cs"/>
+          <w:b w:val="0"/>
+          <w:bCs w:val="0"/>
+          <w:color w:val="auto"/>
+          <w:spacing w:val="0"/>
+          <w:rtl/>
+        </w:rPr>
+        <w:t xml:space="preserve">וכנה. </w:t>
+      </w:r>
+      <w:r>
+        <w:rPr>
+          <w:rStyle w:val="ad"/>
+          <w:b w:val="0"/>
+          <w:bCs w:val="0"/>
+          <w:color w:val="auto"/>
+          <w:spacing w:val="0"/>
+          <w:rtl/>
+        </w:rPr>
+        <w:br/>
+      </w:r>
+      <w:r>
+        <w:rPr>
+          <w:rStyle w:val="ad"/>
+          <w:rFonts w:hint="cs"/>
+          <w:b w:val="0"/>
+          <w:bCs w:val="0"/>
+          <w:color w:val="auto"/>
+          <w:spacing w:val="0"/>
+          <w:rtl/>
+        </w:rPr>
+        <w:t>בדר"כ הערות כאלה מסוגננות בצורה הבאה:</w:t>
+      </w:r>
+    </w:p>
+    <w:p>
+      <w:pPr>
+        <w:bidi w:val="0"/>
+        <w:rPr>
+          <w:rStyle w:val="ad"/>
+          <w:b w:val="0"/>
+          <w:bCs w:val="0"/>
+          <w:color w:val="auto"/>
+          <w:spacing w:val="0"/>
+          <w:sz w:val="20"/>
+          <w:szCs w:val="20"/>
+        </w:rPr>
+      </w:pPr>
+      <w:r>
+        <w:rPr>
+          <w:rStyle w:val="pythonstringcolor"/>
+          <w:rFonts w:ascii="Consolas" w:hAnsi="Consolas" w:cs="Consolas"/>
+          <w:color w:val="A52A2A"/>
+          <w:sz w:val="20"/>
+          <w:szCs w:val="20"/>
+          <w:shd w:val="clear" w:color="auto" w:fill="FFFFFF"/>
+        </w:rPr>
+        <w:t>#------------------------</w:t>
+      </w:r>
+      <w:r>
+        <w:rPr>
+          <w:rFonts w:ascii="Consolas" w:hAnsi="Consolas" w:cs="Consolas"/>
+          <w:color w:val="A52A2A"/>
+          <w:sz w:val="20"/>
+          <w:szCs w:val="20"/>
+          <w:shd w:val="clear" w:color="auto" w:fill="FFFFFF"/>
+        </w:rPr>
+        <w:t>--------------------------------------</w:t>
+      </w:r>
+      <w:r>
+        <w:rPr>
+          <w:rFonts w:ascii="Consolas" w:hAnsi="Consolas" w:cs="Consolas"/>
+          <w:color w:val="A52A2A"/>
+          <w:sz w:val="20"/>
+          <w:szCs w:val="20"/>
+          <w:shd w:val="clear" w:color="auto" w:fill="FFFFFF"/>
+        </w:rPr>
+        <w:br/>
+      </w:r>
+      <w:r>
+        <w:rPr>
+          <w:rStyle w:val="pythonstringcolor"/>
+          <w:rFonts w:ascii="Consolas" w:hAnsi="Consolas" w:cs="Consolas"/>
+          <w:color w:val="A52A2A"/>
+          <w:sz w:val="20"/>
+          <w:szCs w:val="20"/>
+          <w:shd w:val="clear" w:color="auto" w:fill="FFFFFF"/>
+        </w:rPr>
+        <w:t>#</w:t>
+      </w:r>
+      <w:r>
+        <w:rPr>
+          <w:rFonts w:ascii="Consolas" w:hAnsi="Consolas" w:cs="Consolas"/>
+          <w:i/>
+          <w:iCs/>
+          <w:color w:val="943634" w:themeColor="accent2" w:themeShade="BF"/>
+          <w:sz w:val="20"/>
+          <w:szCs w:val="20"/>
+        </w:rPr>
+        <w:t>demonstrates how to write ms excel files using python-openpyxl</w:t>
+      </w:r>
+      <w:r>
+        <w:rPr>
+          <w:rStyle w:val="pythonstringcolor"/>
+          <w:rFonts w:ascii="Consolas" w:hAnsi="Consolas" w:cs="Consolas"/>
+          <w:color w:val="A52A2A"/>
+          <w:sz w:val="20"/>
+          <w:szCs w:val="20"/>
+          <w:shd w:val="clear" w:color="auto" w:fill="FFFFFF"/>
+        </w:rPr>
+        <w:br/>
+        <w:t>#</w:t>
+      </w:r>
+      <w:r>
+        <w:rPr>
+          <w:rFonts w:ascii="Consolas" w:hAnsi="Consolas" w:cs="Consolas"/>
+          <w:color w:val="A52A2A"/>
+          <w:sz w:val="20"/>
+          <w:szCs w:val="20"/>
+          <w:shd w:val="clear" w:color="auto" w:fill="FFFFFF"/>
+        </w:rPr>
+        <w:t xml:space="preserve"> </w:t>
+      </w:r>
+      <w:r>
+        <w:rPr>
+          <w:rFonts w:ascii="Consolas" w:hAnsi="Consolas" w:cs="Consolas"/>
+          <w:color w:val="A52A2A"/>
+          <w:sz w:val="20"/>
+          <w:szCs w:val="20"/>
+          <w:shd w:val="clear" w:color="auto" w:fill="FFFFFF"/>
+        </w:rPr>
+        <w:br/>
+      </w:r>
+      <w:r>
+        <w:rPr>
+          <w:rStyle w:val="pythonstringcolor"/>
+          <w:rFonts w:ascii="Consolas" w:hAnsi="Consolas" w:cs="Consolas"/>
+          <w:color w:val="943634" w:themeColor="accent2" w:themeShade="BF"/>
+          <w:sz w:val="20"/>
+          <w:szCs w:val="20"/>
+        </w:rPr>
+        <w:t>#</w:t>
+      </w:r>
+      <w:r>
+        <w:rPr>
+          <w:rFonts w:ascii="Consolas" w:hAnsi="Consolas" w:cs="Consolas"/>
+          <w:i/>
+          <w:iCs/>
+          <w:color w:val="943634" w:themeColor="accent2" w:themeShade="BF"/>
+          <w:sz w:val="20"/>
+          <w:szCs w:val="20"/>
+        </w:rPr>
+        <w:t>(C) 2015 Frank Hofmann, Berlin, Germany</w:t>
+      </w:r>
+      <w:r>
+        <w:rPr>
+          <w:rFonts w:ascii="Consolas" w:hAnsi="Consolas" w:cs="Consolas"/>
+          <w:color w:val="A52A2A"/>
+          <w:sz w:val="20"/>
+          <w:szCs w:val="20"/>
+          <w:shd w:val="clear" w:color="auto" w:fill="FFFFFF"/>
+        </w:rPr>
+        <w:t xml:space="preserve"> </w:t>
+      </w:r>
+      <w:r>
+        <w:rPr>
+          <w:rFonts w:ascii="Consolas" w:hAnsi="Consolas" w:cs="Consolas"/>
+          <w:color w:val="A52A2A"/>
+          <w:sz w:val="20"/>
+          <w:szCs w:val="20"/>
+          <w:shd w:val="clear" w:color="auto" w:fill="FFFFFF"/>
+        </w:rPr>
+        <w:br/>
+      </w:r>
+      <w:r>
+        <w:rPr>
+          <w:rStyle w:val="pythonstringcolor"/>
+          <w:rFonts w:ascii="Consolas" w:hAnsi="Consolas" w:cs="Consolas"/>
+          <w:color w:val="A52A2A"/>
+          <w:sz w:val="20"/>
+          <w:szCs w:val="20"/>
+          <w:shd w:val="clear" w:color="auto" w:fill="FFFFFF"/>
+        </w:rPr>
+        <w:t>#</w:t>
+      </w:r>
+      <w:r>
+        <w:rPr>
+          <w:rFonts w:ascii="Consolas" w:hAnsi="Consolas" w:cs="Consolas"/>
+          <w:i/>
+          <w:iCs/>
+          <w:color w:val="943634" w:themeColor="accent2" w:themeShade="BF"/>
+          <w:sz w:val="20"/>
+          <w:szCs w:val="20"/>
+        </w:rPr>
+        <w:t>Released under GNU Public License (GPL)</w:t>
+      </w:r>
+      <w:r>
+        <w:rPr>
+          <w:rStyle w:val="pythonstringcolor"/>
+          <w:rFonts w:ascii="Consolas" w:hAnsi="Consolas" w:cs="Consolas"/>
+          <w:color w:val="A52A2A"/>
+          <w:sz w:val="20"/>
+          <w:szCs w:val="20"/>
+          <w:shd w:val="clear" w:color="auto" w:fill="FFFFFF"/>
+        </w:rPr>
+        <w:br/>
+        <w:t>#</w:t>
+      </w:r>
+      <w:r>
+        <w:rPr>
+          <w:rFonts w:ascii="Consolas" w:hAnsi="Consolas" w:cs="Consolas"/>
+          <w:i/>
+          <w:iCs/>
+          <w:color w:val="943634" w:themeColor="accent2" w:themeShade="BF"/>
+          <w:sz w:val="20"/>
+          <w:szCs w:val="20"/>
+        </w:rPr>
+        <w:t xml:space="preserve">email </w:t>
+      </w:r>
+      <w:r>
+        <w:rPr>
+          <w:rFonts w:ascii="Consolas" w:hAnsi="Consolas" w:cs="Consolas"/>
+          <w:i/>
+          <w:iCs/>
+          <w:color w:val="943634" w:themeColor="accent2" w:themeShade="BF"/>
+          <w:sz w:val="20"/>
+          <w:szCs w:val="20"/>
+        </w:rPr>
+        <w:t>email@email.com</w:t>
+      </w:r>
+      <w:r>
+        <w:rPr>
+          <w:rStyle w:val="pythonstringcolor"/>
+          <w:rFonts w:ascii="Consolas" w:hAnsi="Consolas" w:cs="Consolas"/>
+          <w:color w:val="A52A2A"/>
+          <w:sz w:val="20"/>
+          <w:szCs w:val="20"/>
+          <w:shd w:val="clear" w:color="auto" w:fill="FFFFFF"/>
+        </w:rPr>
+        <w:br/>
+        <w:t>#---------------------------------------------------------------</w:t>
+      </w:r>
+    </w:p>
+    <w:p>
+      <w:pPr>
+        <w:rPr>
+          <w:rStyle w:val="ad"/>
+          <w:rFonts w:hint="cs"/>
+          <w:b w:val="0"/>
+          <w:bCs w:val="0"/>
+          <w:color w:val="auto"/>
+          <w:spacing w:val="0"/>
+          <w:rtl/>
+        </w:rPr>
+      </w:pPr>
+      <w:r>
+        <w:rPr>
+          <w:rStyle w:val="ad"/>
+          <w:rFonts w:hint="cs"/>
+          <w:b w:val="0"/>
+          <w:bCs w:val="0"/>
+          <w:color w:val="auto"/>
+          <w:spacing w:val="0"/>
+          <w:rtl/>
+        </w:rPr>
+        <w:t xml:space="preserve">יש עוד סוג של הערות הפייתון והוא </w:t>
+      </w:r>
+      <w:r>
+        <w:rPr>
+          <w:rStyle w:val="ad"/>
+          <w:b w:val="0"/>
+          <w:bCs w:val="0"/>
+          <w:color w:val="auto"/>
+          <w:spacing w:val="0"/>
+        </w:rPr>
+        <w:t>docstring</w:t>
+      </w:r>
+      <w:r>
+        <w:rPr>
+          <w:rStyle w:val="ad"/>
+          <w:rFonts w:hint="cs"/>
+          <w:b w:val="0"/>
+          <w:bCs w:val="0"/>
+          <w:color w:val="auto"/>
+          <w:spacing w:val="0"/>
+          <w:rtl/>
+        </w:rPr>
+        <w:t xml:space="preserve"> .</w:t>
+      </w:r>
+      <w:r>
+        <w:rPr>
+          <w:rStyle w:val="ad"/>
+          <w:b w:val="0"/>
+          <w:bCs w:val="0"/>
+          <w:color w:val="auto"/>
+          <w:spacing w:val="0"/>
+          <w:rtl/>
+        </w:rPr>
+        <w:br/>
+      </w:r>
+      <w:r>
+        <w:rPr>
+          <w:rStyle w:val="ad"/>
+          <w:b w:val="0"/>
+          <w:bCs w:val="0"/>
+          <w:color w:val="auto"/>
+          <w:spacing w:val="0"/>
+        </w:rPr>
+        <w:t>docstring</w:t>
+      </w:r>
+      <w:r>
+        <w:rPr>
+          <w:rStyle w:val="ad"/>
+          <w:rFonts w:hint="cs"/>
+          <w:b w:val="0"/>
+          <w:bCs w:val="0"/>
+          <w:color w:val="auto"/>
+          <w:spacing w:val="0"/>
+          <w:rtl/>
+        </w:rPr>
+        <w:t xml:space="preserve"> היא הערה שמוסיפים מתחת לכותרת של פונקציה, מחלקה, שיטה של מחלקה או </w:t>
       </w:r>
       <w:r>
         <w:rPr>
@@ -1634,31 +4871,7 @@
           <w:spacing w:val="0"/>
           <w:rtl/>
         </w:rPr>
-        <w:t xml:space="preserve"> תקבע באילו משתנים היא רוצה להשתמש</w:t>
-      </w:r>
-      <w:r>
-        <w:rPr>
-          <w:rStyle w:val="ad"/>
-          <w:rFonts w:hint="cs"/>
-          <w:b w:val="0"/>
-          <w:bCs w:val="0"/>
-          <w:color w:val="auto"/>
-          <w:spacing w:val="0"/>
-          <w:rtl/>
-        </w:rPr>
-        <w:t xml:space="preserve"> מתוך הקובץ</w:t>
-      </w:r>
-      <w:r>
-        <w:rPr>
-          <w:rStyle w:val="ad"/>
-          <w:rFonts w:hint="cs"/>
-          <w:b w:val="0"/>
-          <w:bCs w:val="0"/>
-          <w:color w:val="auto"/>
-          <w:spacing w:val="0"/>
-          <w:rtl/>
-        </w:rPr>
-        <w:t xml:space="preserve">. </w:t>
+        <w:t>,</w:t>
       </w:r>
       <w:r>
         <w:rPr>
@@ -1681,11 +4894,515 @@
           <w:spacing w:val="0"/>
           <w:rtl/>
         </w:rPr>
+        <w:t>והיא מסייעת לצרף הערות לחלקים בפרויקט כך שגם מחוץ לפרויקט יהיה ניתן לקרוא עליהם:</w:t>
+      </w:r>
+    </w:p>
+    <w:p>
+      <w:pPr>
+        <w:bidi w:val="0"/>
+        <w:rPr>
+          <w:rStyle w:val="ad"/>
+          <w:rFonts w:ascii="Consolas" w:hAnsi="Consolas" w:cs="Consolas"/>
+          <w:b w:val="0"/>
+          <w:bCs w:val="0"/>
+          <w:color w:val="auto"/>
+          <w:spacing w:val="0"/>
+          <w:sz w:val="20"/>
+          <w:szCs w:val="20"/>
+        </w:rPr>
+      </w:pPr>
+      <w:r>
+        <w:rPr>
+          <w:rStyle w:val="ad"/>
+          <w:rFonts w:ascii="Consolas" w:hAnsi="Consolas" w:cs="Consolas"/>
+          <w:b w:val="0"/>
+          <w:bCs w:val="0"/>
+          <w:color w:val="215868" w:themeColor="accent5" w:themeShade="80"/>
+          <w:spacing w:val="0"/>
+          <w:sz w:val="20"/>
+          <w:szCs w:val="20"/>
+        </w:rPr>
+        <w:t>def</w:t>
+      </w:r>
+      <w:r>
+        <w:rPr>
+          <w:rStyle w:val="ad"/>
+          <w:rFonts w:ascii="Consolas" w:hAnsi="Consolas" w:cs="Consolas"/>
+          <w:b w:val="0"/>
+          <w:bCs w:val="0"/>
+          <w:color w:val="auto"/>
+          <w:spacing w:val="0"/>
+          <w:sz w:val="20"/>
+          <w:szCs w:val="20"/>
+        </w:rPr>
+        <w:t xml:space="preserve"> add(value1, value2):</w:t>
+      </w:r>
+    </w:p>
+    <w:p>
+      <w:pPr>
+        <w:bidi w:val="0"/>
+        <w:rPr>
+          <w:rStyle w:val="ad"/>
+          <w:rFonts w:ascii="Consolas" w:hAnsi="Consolas" w:cs="Consolas"/>
+          <w:b w:val="0"/>
+          <w:bCs w:val="0"/>
+          <w:color w:val="auto"/>
+          <w:spacing w:val="0"/>
+          <w:sz w:val="20"/>
+          <w:szCs w:val="20"/>
+        </w:rPr>
+      </w:pPr>
+      <w:r>
+        <w:rPr>
+          <w:rStyle w:val="ad"/>
+          <w:rFonts w:ascii="Consolas" w:hAnsi="Consolas" w:cs="Consolas"/>
+          <w:b w:val="0"/>
+          <w:bCs w:val="0"/>
+          <w:color w:val="auto"/>
+          <w:spacing w:val="0"/>
+          <w:sz w:val="20"/>
+          <w:szCs w:val="20"/>
+        </w:rPr>
+        <w:t xml:space="preserve">    </w:t>
+      </w:r>
+      <w:r>
+        <w:rPr>
+          <w:rStyle w:val="ad"/>
+          <w:rFonts w:ascii="Consolas" w:hAnsi="Consolas" w:cs="Consolas"/>
+          <w:b w:val="0"/>
+          <w:bCs w:val="0"/>
+          <w:spacing w:val="0"/>
+          <w:sz w:val="20"/>
+          <w:szCs w:val="20"/>
+        </w:rPr>
+        <w:t>"""Calculate the sum of value1 and value2."""</w:t>
+      </w:r>
+    </w:p>
+    <w:p>
+      <w:pPr>
+        <w:bidi w:val="0"/>
+        <w:rPr>
+          <w:rStyle w:val="ad"/>
+          <w:rFonts w:ascii="Consolas" w:hAnsi="Consolas" w:cs="Consolas"/>
+          <w:b w:val="0"/>
+          <w:bCs w:val="0"/>
+          <w:color w:val="auto"/>
+          <w:spacing w:val="0"/>
+          <w:sz w:val="20"/>
+          <w:szCs w:val="20"/>
+        </w:rPr>
+      </w:pPr>
+      <w:r>
+        <w:rPr>
+          <w:rStyle w:val="ad"/>
+          <w:rFonts w:ascii="Consolas" w:hAnsi="Consolas" w:cs="Consolas"/>
+          <w:b w:val="0"/>
+          <w:bCs w:val="0"/>
+          <w:color w:val="auto"/>
+          <w:spacing w:val="0"/>
+          <w:sz w:val="20"/>
+          <w:szCs w:val="20"/>
+        </w:rPr>
+        <w:t xml:space="preserve">    </w:t>
+      </w:r>
+      <w:r>
+        <w:rPr>
+          <w:rStyle w:val="ad"/>
+          <w:rFonts w:ascii="Consolas" w:hAnsi="Consolas" w:cs="Consolas"/>
+          <w:b w:val="0"/>
+          <w:bCs w:val="0"/>
+          <w:color w:val="215868" w:themeColor="accent5" w:themeShade="80"/>
+          <w:spacing w:val="0"/>
+          <w:sz w:val="20"/>
+          <w:szCs w:val="20"/>
+        </w:rPr>
+        <w:t>return</w:t>
+      </w:r>
+      <w:r>
+        <w:rPr>
+          <w:rStyle w:val="ad"/>
+          <w:rFonts w:ascii="Consolas" w:hAnsi="Consolas" w:cs="Consolas"/>
+          <w:b w:val="0"/>
+          <w:bCs w:val="0"/>
+          <w:color w:val="auto"/>
+          <w:spacing w:val="0"/>
+          <w:sz w:val="20"/>
+          <w:szCs w:val="20"/>
+        </w:rPr>
+        <w:t xml:space="preserve"> value1 + value2</w:t>
+      </w:r>
+    </w:p>
+    <w:p>
+      <w:pPr>
+        <w:rPr>
+          <w:rStyle w:val="ad"/>
+          <w:rFonts w:ascii="Consolas" w:hAnsi="Consolas" w:cstheme="minorBidi" w:hint="cs"/>
+          <w:b w:val="0"/>
+          <w:bCs w:val="0"/>
+          <w:color w:val="auto"/>
+          <w:spacing w:val="0"/>
+          <w:rtl/>
+        </w:rPr>
+      </w:pPr>
+      <w:r>
+        <w:rPr>
+          <w:rStyle w:val="ad"/>
+          <w:rFonts w:ascii="Consolas" w:hAnsi="Consolas" w:cstheme="minorBidi"/>
+          <w:b w:val="0"/>
+          <w:bCs w:val="0"/>
+          <w:color w:val="auto"/>
+          <w:spacing w:val="0"/>
+        </w:rPr>
+        <w:t>add</w:t>
+      </w:r>
+      <w:r>
+        <w:rPr>
+          <w:rStyle w:val="ad"/>
+          <w:rFonts w:ascii="Consolas" w:hAnsi="Consolas" w:cstheme="minorBidi" w:hint="cs"/>
+          <w:b w:val="0"/>
+          <w:bCs w:val="0"/>
+          <w:color w:val="auto"/>
+          <w:spacing w:val="0"/>
+          <w:rtl/>
+        </w:rPr>
+        <w:t xml:space="preserve"> היא פונקציה שמקבלת שני ערכים ומחזירה את הסכום שלהם.</w:t>
+      </w:r>
+      <w:r>
+        <w:rPr>
+          <w:rStyle w:val="ad"/>
+          <w:rFonts w:ascii="Consolas" w:hAnsi="Consolas" w:cstheme="minorBidi"/>
+          <w:b w:val="0"/>
+          <w:bCs w:val="0"/>
+          <w:color w:val="auto"/>
+          <w:spacing w:val="0"/>
+          <w:rtl/>
+        </w:rPr>
+        <w:br/>
+      </w:r>
+      <w:r>
+        <w:rPr>
+          <w:rStyle w:val="ad"/>
+          <w:rFonts w:ascii="Consolas" w:hAnsi="Consolas" w:cstheme="minorBidi" w:hint="cs"/>
+          <w:b w:val="0"/>
+          <w:bCs w:val="0"/>
+          <w:color w:val="auto"/>
+          <w:spacing w:val="0"/>
+          <w:rtl/>
+        </w:rPr>
+        <w:t xml:space="preserve">הוספנה לה </w:t>
+      </w:r>
+      <w:r>
+        <w:rPr>
+          <w:rStyle w:val="ad"/>
+          <w:rFonts w:ascii="Consolas" w:hAnsi="Consolas" w:cstheme="minorBidi"/>
+          <w:b w:val="0"/>
+          <w:bCs w:val="0"/>
+          <w:color w:val="auto"/>
+          <w:spacing w:val="0"/>
+        </w:rPr>
+        <w:t>docstring</w:t>
+      </w:r>
+      <w:r>
+        <w:rPr>
+          <w:rStyle w:val="ad"/>
+          <w:rFonts w:ascii="Consolas" w:hAnsi="Consolas" w:cstheme="minorBidi" w:hint="cs"/>
+          <w:b w:val="0"/>
+          <w:bCs w:val="0"/>
+          <w:color w:val="auto"/>
+          <w:spacing w:val="0"/>
+          <w:rtl/>
+        </w:rPr>
+        <w:t xml:space="preserve"> ועכשיו נוכל לבדוק</w:t>
+      </w:r>
+      <w:r>
+        <w:rPr>
+          <w:rStyle w:val="ad"/>
+          <w:rFonts w:ascii="Consolas" w:hAnsi="Consolas" w:cstheme="minorBidi" w:hint="cs"/>
+          <w:b w:val="0"/>
+          <w:bCs w:val="0"/>
+          <w:color w:val="auto"/>
+          <w:spacing w:val="0"/>
+          <w:rtl/>
+        </w:rPr>
+        <w:t xml:space="preserve"> מה הפונקציה עושה מבלי להשתמש בה</w:t>
+      </w:r>
+      <w:r>
+        <w:rPr>
+          <w:rStyle w:val="ad"/>
+          <w:rFonts w:ascii="Consolas" w:hAnsi="Consolas" w:cstheme="minorBidi" w:hint="cs"/>
+          <w:b w:val="0"/>
+          <w:bCs w:val="0"/>
+          <w:color w:val="auto"/>
+          <w:spacing w:val="0"/>
+          <w:rtl/>
+        </w:rPr>
+        <w:t xml:space="preserve">: </w:t>
+      </w:r>
+    </w:p>
+    <w:p>
+      <w:pPr>
+        <w:shd w:val="clear" w:color="auto" w:fill="244061" w:themeFill="accent1" w:themeFillShade="80"/>
+        <w:bidi w:val="0"/>
+        <w:rPr>
+          <w:rStyle w:val="ad"/>
+          <w:rFonts w:ascii="Consolas" w:hAnsi="Consolas" w:cs="Consolas"/>
+          <w:b w:val="0"/>
+          <w:bCs w:val="0"/>
+          <w:color w:val="auto"/>
+          <w:spacing w:val="0"/>
+          <w:sz w:val="20"/>
+          <w:szCs w:val="20"/>
+        </w:rPr>
+      </w:pPr>
+      <w:r>
+        <w:rPr>
+          <w:rStyle w:val="ad"/>
+          <w:rFonts w:ascii="Consolas" w:hAnsi="Consolas" w:cs="Consolas"/>
+          <w:b w:val="0"/>
+          <w:bCs w:val="0"/>
+          <w:color w:val="auto"/>
+          <w:spacing w:val="0"/>
+          <w:sz w:val="20"/>
+          <w:szCs w:val="20"/>
+        </w:rPr>
+        <w:t>&gt;&gt;&gt; print add.__doc__</w:t>
+      </w:r>
+    </w:p>
+    <w:p>
+      <w:pPr>
+        <w:shd w:val="clear" w:color="auto" w:fill="244061" w:themeFill="accent1" w:themeFillShade="80"/>
+        <w:bidi w:val="0"/>
+        <w:rPr>
+          <w:rStyle w:val="ad"/>
+          <w:rFonts w:ascii="Consolas" w:hAnsi="Consolas" w:cs="Consolas"/>
+          <w:b w:val="0"/>
+          <w:bCs w:val="0"/>
+          <w:color w:val="auto"/>
+          <w:spacing w:val="0"/>
+          <w:sz w:val="20"/>
+          <w:szCs w:val="20"/>
+        </w:rPr>
+      </w:pPr>
+      <w:r>
+        <w:rPr>
+          <w:rStyle w:val="ad"/>
+          <w:rFonts w:ascii="Consolas" w:hAnsi="Consolas" w:cs="Consolas"/>
+          <w:b w:val="0"/>
+          <w:bCs w:val="0"/>
+          <w:color w:val="auto"/>
+          <w:spacing w:val="0"/>
+          <w:sz w:val="20"/>
+          <w:szCs w:val="20"/>
+        </w:rPr>
+        <w:t>Calculate the sum of value1 and value2.</w:t>
+      </w:r>
+    </w:p>
+    <w:p>
+      <w:pPr>
+        <w:rPr>
+          <w:rStyle w:val="ad"/>
+          <w:rFonts w:ascii="Consolas" w:hAnsi="Consolas" w:cstheme="minorBidi" w:hint="cs"/>
+          <w:b w:val="0"/>
+          <w:bCs w:val="0"/>
+          <w:color w:val="auto"/>
+          <w:spacing w:val="0"/>
+          <w:rtl/>
+        </w:rPr>
+      </w:pPr>
+    </w:p>
+    <w:p>
+      <w:pPr>
+        <w:rPr>
+          <w:rStyle w:val="ad"/>
+          <w:rFonts w:ascii="Consolas" w:hAnsi="Consolas" w:cstheme="minorBidi" w:hint="cs"/>
+          <w:b w:val="0"/>
+          <w:bCs w:val="0"/>
+          <w:color w:val="auto"/>
+          <w:spacing w:val="0"/>
+          <w:rtl/>
+        </w:rPr>
+      </w:pPr>
+      <w:r>
+        <w:rPr>
+          <w:rStyle w:val="ad"/>
+          <w:rFonts w:ascii="Consolas" w:hAnsi="Consolas" w:cstheme="minorBidi" w:hint="cs"/>
+          <w:i/>
+          <w:iCs/>
+          <w:color w:val="auto"/>
+          <w:spacing w:val="0"/>
+          <w:rtl/>
+        </w:rPr>
+        <w:t xml:space="preserve">מוסכמות- </w:t>
+      </w:r>
+      <w:r>
+        <w:rPr>
+          <w:rStyle w:val="ad"/>
+          <w:rFonts w:ascii="Consolas" w:hAnsi="Consolas" w:cstheme="minorBidi"/>
+          <w:b w:val="0"/>
+          <w:bCs w:val="0"/>
+          <w:color w:val="auto"/>
+          <w:spacing w:val="0"/>
+          <w:rtl/>
+        </w:rPr>
+        <w:br/>
+      </w:r>
+      <w:r>
+        <w:rPr>
+          <w:rStyle w:val="ad"/>
+          <w:rFonts w:ascii="Consolas" w:hAnsi="Consolas" w:cstheme="minorBidi" w:hint="cs"/>
+          <w:b w:val="0"/>
+          <w:bCs w:val="0"/>
+          <w:color w:val="auto"/>
+          <w:spacing w:val="0"/>
+          <w:rtl/>
+        </w:rPr>
+        <w:t xml:space="preserve">אלו רק מוסכמות, אין חובה לציית להם, אבל אם אתם מתכננים לעבוד עם אנשים אחרים שאמורים לקרוא את הקוד שלכם מומלץ להסכים על מוסכמות בניכם. </w:t>
+      </w:r>
+      <w:r>
+        <w:rPr>
+          <w:rStyle w:val="ad"/>
+          <w:rFonts w:ascii="Consolas" w:hAnsi="Consolas" w:cstheme="minorBidi"/>
+          <w:b w:val="0"/>
+          <w:bCs w:val="0"/>
+          <w:color w:val="auto"/>
+          <w:spacing w:val="0"/>
+          <w:rtl/>
+        </w:rPr>
+        <w:br/>
+      </w:r>
+      <w:r>
+        <w:rPr>
+          <w:rStyle w:val="ad"/>
+          <w:rFonts w:ascii="Consolas" w:hAnsi="Consolas" w:cstheme="minorBidi" w:hint="cs"/>
+          <w:b w:val="0"/>
+          <w:bCs w:val="0"/>
+          <w:color w:val="auto"/>
+          <w:spacing w:val="0"/>
+          <w:rtl/>
+        </w:rPr>
+        <w:t xml:space="preserve">במדריך הרשמי של פייתון מצוינות כמה מוסכמות בנוגע לכתיבת קוד נכון בפייתון: </w:t>
+      </w:r>
+      <w:r>
+        <w:rPr>
+          <w:rStyle w:val="ad"/>
+          <w:rFonts w:ascii="Consolas" w:hAnsi="Consolas" w:cstheme="minorBidi"/>
+          <w:b w:val="0"/>
+          <w:bCs w:val="0"/>
+          <w:color w:val="auto"/>
+          <w:spacing w:val="0"/>
+          <w:rtl/>
+        </w:rPr>
+        <w:br/>
+      </w:r>
+      <w:r>
+        <w:rPr>
+          <w:rStyle w:val="ad"/>
+          <w:rFonts w:ascii="Consolas" w:hAnsi="Consolas" w:cstheme="minorBidi" w:hint="cs"/>
+          <w:b w:val="0"/>
+          <w:bCs w:val="0"/>
+          <w:color w:val="auto"/>
+          <w:spacing w:val="0"/>
+          <w:rtl/>
+        </w:rPr>
+        <w:t xml:space="preserve">* לא להשתמש באות </w:t>
+      </w:r>
+      <w:r>
+        <w:rPr>
+          <w:rStyle w:val="ad"/>
+          <w:rFonts w:ascii="Consolas" w:hAnsi="Consolas" w:cstheme="minorBidi"/>
+          <w:b w:val="0"/>
+          <w:bCs w:val="0"/>
+          <w:color w:val="auto"/>
+          <w:spacing w:val="0"/>
+        </w:rPr>
+        <w:t>l</w:t>
+      </w:r>
+      <w:r>
+        <w:rPr>
+          <w:rStyle w:val="ad"/>
+          <w:rFonts w:ascii="Consolas" w:hAnsi="Consolas" w:cstheme="minorBidi" w:hint="cs"/>
+          <w:b w:val="0"/>
+          <w:bCs w:val="0"/>
+          <w:color w:val="auto"/>
+          <w:spacing w:val="0"/>
+          <w:rtl/>
+        </w:rPr>
+        <w:t xml:space="preserve"> (האות א"ל קטנה )</w:t>
+      </w:r>
+      <w:r>
+        <w:rPr>
+          <w:rStyle w:val="ad"/>
+          <w:rFonts w:ascii="Consolas" w:hAnsi="Consolas" w:cstheme="minorBidi" w:hint="cs"/>
+          <w:b w:val="0"/>
+          <w:bCs w:val="0"/>
+          <w:color w:val="auto"/>
+          <w:spacing w:val="0"/>
+          <w:rtl/>
+        </w:rPr>
+        <w:t>או</w:t>
+      </w:r>
+      <w:r>
+        <w:rPr>
+          <w:rStyle w:val="ad"/>
+          <w:rFonts w:ascii="Consolas" w:hAnsi="Consolas" w:cstheme="minorBidi" w:hint="cs"/>
+          <w:b w:val="0"/>
+          <w:bCs w:val="0"/>
+          <w:color w:val="auto"/>
+          <w:spacing w:val="0"/>
+          <w:rtl/>
+        </w:rPr>
         <w:t xml:space="preserve"> </w:t>
       </w:r>
       <w:r>
         <w:rPr>
           <w:rStyle w:val="ad"/>
+          <w:rFonts w:ascii="Consolas" w:hAnsi="Consolas" w:cstheme="minorBidi"/>
+          <w:b w:val="0"/>
+          <w:bCs w:val="0"/>
+          <w:color w:val="auto"/>
+          <w:spacing w:val="0"/>
+        </w:rPr>
+        <w:t>I</w:t>
+      </w:r>
+      <w:r>
+        <w:rPr>
+          <w:rStyle w:val="ad"/>
+          <w:rFonts w:ascii="Consolas" w:hAnsi="Consolas" w:cstheme="minorBidi" w:hint="cs"/>
+          <w:b w:val="0"/>
+          <w:bCs w:val="0"/>
+          <w:color w:val="auto"/>
+          <w:spacing w:val="0"/>
+          <w:rtl/>
+        </w:rPr>
+        <w:t xml:space="preserve"> (האות אי"י גדולה )או באות </w:t>
+      </w:r>
+      <w:r>
+        <w:rPr>
+          <w:rStyle w:val="ad"/>
+          <w:rFonts w:ascii="Consolas" w:hAnsi="Consolas" w:cstheme="minorBidi"/>
+          <w:b w:val="0"/>
+          <w:bCs w:val="0"/>
+          <w:color w:val="auto"/>
+          <w:spacing w:val="0"/>
+        </w:rPr>
+        <w:t>O</w:t>
+      </w:r>
+      <w:r>
+        <w:rPr>
+          <w:rStyle w:val="ad"/>
+          <w:rFonts w:ascii="Consolas" w:hAnsi="Consolas" w:cstheme="minorBidi" w:hint="cs"/>
+          <w:b w:val="0"/>
+          <w:bCs w:val="0"/>
+          <w:color w:val="auto"/>
+          <w:spacing w:val="0"/>
+          <w:rtl/>
+        </w:rPr>
+        <w:t xml:space="preserve"> (האות או"ו גדולה או קטנה) כייצוג שם של משתנה, היות ובחלק מהפונטים קשה להבדיל בין האותיות האלה למספרים אחד או אפס.</w:t>
+      </w:r>
+      <w:r>
+        <w:rPr>
+          <w:rStyle w:val="ad"/>
+          <w:rFonts w:ascii="Consolas" w:hAnsi="Consolas" w:cstheme="minorBidi"/>
           <w:b w:val="0"/>
           <w:bCs w:val="0"/>
           <w:color w:val="auto"/>
@@ -1694,10 +5411,334 @@
         </w:rPr>
         <w:br/>
       </w:r>
+      <w:r>
+        <w:rPr>
+          <w:rStyle w:val="ad"/>
+          <w:rFonts w:ascii="Consolas" w:hAnsi="Consolas" w:cstheme="minorBidi"/>
+          <w:b w:val="0"/>
+          <w:bCs w:val="0"/>
+          <w:color w:val="auto"/>
+          <w:spacing w:val="0"/>
+          <w:rtl/>
+        </w:rPr>
+        <w:lastRenderedPageBreak/>
+        <w:br/>
+      </w:r>
+      <w:r>
+        <w:rPr>
+          <w:rStyle w:val="ad"/>
+          <w:rFonts w:ascii="Consolas" w:hAnsi="Consolas" w:cstheme="minorBidi" w:hint="cs"/>
+          <w:b w:val="0"/>
+          <w:bCs w:val="0"/>
+          <w:color w:val="auto"/>
+          <w:spacing w:val="0"/>
+          <w:rtl/>
+        </w:rPr>
+        <w:t>*</w:t>
+      </w:r>
+      <w:r>
+        <w:rPr>
+          <w:rStyle w:val="ad"/>
+          <w:rFonts w:ascii="Consolas" w:hAnsi="Consolas" w:cstheme="minorBidi" w:hint="cs"/>
+          <w:b w:val="0"/>
+          <w:bCs w:val="0"/>
+          <w:color w:val="auto"/>
+          <w:spacing w:val="0"/>
+          <w:rtl/>
+        </w:rPr>
+        <w:t xml:space="preserve"> </w:t>
+      </w:r>
+      <w:r>
+        <w:rPr>
+          <w:rStyle w:val="ad"/>
+          <w:rFonts w:ascii="Consolas" w:hAnsi="Consolas" w:cstheme="minorBidi" w:hint="cs"/>
+          <w:b w:val="0"/>
+          <w:bCs w:val="0"/>
+          <w:color w:val="auto"/>
+          <w:spacing w:val="0"/>
+          <w:rtl/>
+        </w:rPr>
+        <w:t>כל המזהים חייבים להיות כתובים ב</w:t>
+      </w:r>
+      <w:r>
+        <w:rPr>
+          <w:rStyle w:val="ad"/>
+          <w:rFonts w:ascii="Consolas" w:hAnsi="Consolas" w:cstheme="minorBidi"/>
+          <w:b w:val="0"/>
+          <w:bCs w:val="0"/>
+          <w:color w:val="auto"/>
+          <w:spacing w:val="0"/>
+        </w:rPr>
+        <w:t>ascii</w:t>
+      </w:r>
+      <w:r>
+        <w:rPr>
+          <w:rStyle w:val="ad"/>
+          <w:rFonts w:ascii="Consolas" w:hAnsi="Consolas" w:cstheme="minorBidi" w:hint="cs"/>
+          <w:b w:val="0"/>
+          <w:bCs w:val="0"/>
+          <w:color w:val="auto"/>
+          <w:spacing w:val="0"/>
+          <w:rtl/>
+        </w:rPr>
+        <w:t xml:space="preserve"> ואמורים להיות כתובים באנגלית בלבד. </w:t>
+      </w:r>
+    </w:p>
+    <w:p>
+      <w:pPr>
+        <w:rPr>
+          <w:rStyle w:val="ad"/>
+          <w:rFonts w:ascii="Consolas" w:hAnsi="Consolas" w:cstheme="minorBidi" w:hint="cs"/>
+          <w:b w:val="0"/>
+          <w:bCs w:val="0"/>
+          <w:color w:val="auto"/>
+          <w:spacing w:val="0"/>
+          <w:rtl/>
+        </w:rPr>
+      </w:pPr>
+      <w:r>
+        <w:rPr>
+          <w:rStyle w:val="ad"/>
+          <w:rFonts w:ascii="Consolas" w:hAnsi="Consolas" w:cstheme="minorBidi" w:hint="cs"/>
+          <w:b w:val="0"/>
+          <w:bCs w:val="0"/>
+          <w:color w:val="auto"/>
+          <w:spacing w:val="0"/>
+          <w:rtl/>
+        </w:rPr>
+        <w:t xml:space="preserve">* שמות של </w:t>
+      </w:r>
+      <w:r>
+        <w:rPr>
+          <w:rStyle w:val="ad"/>
+          <w:rFonts w:ascii="Consolas" w:hAnsi="Consolas" w:cstheme="minorBidi"/>
+          <w:b w:val="0"/>
+          <w:bCs w:val="0"/>
+          <w:color w:val="auto"/>
+          <w:spacing w:val="0"/>
+        </w:rPr>
+        <w:t>modules</w:t>
+      </w:r>
+      <w:r>
+        <w:rPr>
+          <w:rStyle w:val="ad"/>
+          <w:rFonts w:ascii="Consolas" w:hAnsi="Consolas" w:cstheme="minorBidi" w:hint="cs"/>
+          <w:b w:val="0"/>
+          <w:bCs w:val="0"/>
+          <w:color w:val="auto"/>
+          <w:spacing w:val="0"/>
+          <w:rtl/>
+        </w:rPr>
+        <w:t xml:space="preserve"> אמורים להיות כתובים באותיות קטנות בלבד, להשתמש בקו תחתון במקרה שרוצים שהשם שלו יהיה בנוי מכמה מילים למשל </w:t>
+      </w:r>
+      <w:r>
+        <w:rPr>
+          <w:rStyle w:val="ad"/>
+          <w:rFonts w:ascii="Consolas" w:hAnsi="Consolas" w:cstheme="minorBidi"/>
+          <w:b w:val="0"/>
+          <w:bCs w:val="0"/>
+          <w:color w:val="auto"/>
+          <w:spacing w:val="0"/>
+        </w:rPr>
+        <w:t>my_first_project.py</w:t>
+      </w:r>
+      <w:r>
+        <w:rPr>
+          <w:rStyle w:val="ad"/>
+          <w:rFonts w:ascii="Consolas" w:hAnsi="Consolas" w:cstheme="minorBidi" w:hint="cs"/>
+          <w:b w:val="0"/>
+          <w:bCs w:val="0"/>
+          <w:color w:val="auto"/>
+          <w:spacing w:val="0"/>
+          <w:rtl/>
+        </w:rPr>
+        <w:t xml:space="preserve"> </w:t>
+      </w:r>
+      <w:r>
+        <w:rPr>
+          <w:rStyle w:val="ad"/>
+          <w:rFonts w:ascii="Consolas" w:hAnsi="Consolas" w:cstheme="minorBidi"/>
+          <w:b w:val="0"/>
+          <w:bCs w:val="0"/>
+          <w:color w:val="auto"/>
+          <w:spacing w:val="0"/>
+          <w:rtl/>
+        </w:rPr>
+        <w:br/>
+      </w:r>
+      <w:r>
+        <w:rPr>
+          <w:rStyle w:val="ad"/>
+          <w:rFonts w:ascii="Consolas" w:hAnsi="Consolas" w:cstheme="minorBidi" w:hint="cs"/>
+          <w:b w:val="0"/>
+          <w:bCs w:val="0"/>
+          <w:color w:val="auto"/>
+          <w:spacing w:val="0"/>
+          <w:rtl/>
+        </w:rPr>
+        <w:br/>
+        <w:t xml:space="preserve">* שמות של מחלקות אמורות להיות במבנה של </w:t>
+      </w:r>
+      <w:r>
+        <w:rPr>
+          <w:rStyle w:val="ad"/>
+          <w:rFonts w:ascii="Consolas" w:hAnsi="Consolas" w:cstheme="minorBidi"/>
+          <w:b w:val="0"/>
+          <w:bCs w:val="0"/>
+          <w:color w:val="auto"/>
+          <w:spacing w:val="0"/>
+        </w:rPr>
+        <w:t>CapWord</w:t>
+      </w:r>
+      <w:r>
+        <w:rPr>
+          <w:rStyle w:val="ad"/>
+          <w:rFonts w:ascii="Consolas" w:hAnsi="Consolas" w:cstheme="minorBidi" w:hint="cs"/>
+          <w:b w:val="0"/>
+          <w:bCs w:val="0"/>
+          <w:color w:val="auto"/>
+          <w:spacing w:val="0"/>
+          <w:rtl/>
+        </w:rPr>
+        <w:t xml:space="preserve"> כלומר להתחיל באות גדולה, וכל פעם שרוצים להוסיף מילה חדשה לשם המחלקה נוסיף אותו עם אות גדולה למשל: </w:t>
+      </w:r>
+      <w:r>
+        <w:rPr>
+          <w:rStyle w:val="ad"/>
+          <w:rFonts w:ascii="Consolas" w:hAnsi="Consolas" w:cstheme="minorBidi"/>
+          <w:b w:val="0"/>
+          <w:bCs w:val="0"/>
+          <w:color w:val="auto"/>
+          <w:spacing w:val="0"/>
+        </w:rPr>
+        <w:t>MyClass</w:t>
+      </w:r>
+      <w:r>
+        <w:rPr>
+          <w:rStyle w:val="ad"/>
+          <w:rFonts w:ascii="Consolas" w:hAnsi="Consolas" w:cstheme="minorBidi" w:hint="cs"/>
+          <w:b w:val="0"/>
+          <w:bCs w:val="0"/>
+          <w:color w:val="auto"/>
+          <w:spacing w:val="0"/>
+          <w:rtl/>
+        </w:rPr>
+        <w:t xml:space="preserve"> .</w:t>
+      </w:r>
+      <w:r>
+        <w:rPr>
+          <w:rStyle w:val="ad"/>
+          <w:rFonts w:ascii="Consolas" w:hAnsi="Consolas" w:cstheme="minorBidi"/>
+          <w:b w:val="0"/>
+          <w:bCs w:val="0"/>
+          <w:color w:val="auto"/>
+          <w:spacing w:val="0"/>
+          <w:rtl/>
+        </w:rPr>
+        <w:br/>
+      </w:r>
+      <w:r>
+        <w:rPr>
+          <w:rStyle w:val="ad"/>
+          <w:rFonts w:ascii="Consolas" w:hAnsi="Consolas" w:cstheme="minorBidi" w:hint="cs"/>
+          <w:b w:val="0"/>
+          <w:bCs w:val="0"/>
+          <w:color w:val="auto"/>
+          <w:spacing w:val="0"/>
+          <w:rtl/>
+        </w:rPr>
+        <w:br/>
+        <w:t xml:space="preserve">*  חריגות הן מחלקות בפייתון (נראה בהמשך) ולכן שמן יהיה כשם של מחלקה. המידה והחריגה היא שגיאה נהוג להוסיף את המילה </w:t>
+      </w:r>
+      <w:r>
+        <w:rPr>
+          <w:rStyle w:val="ad"/>
+          <w:rFonts w:ascii="Consolas" w:hAnsi="Consolas" w:cstheme="minorBidi"/>
+          <w:b w:val="0"/>
+          <w:bCs w:val="0"/>
+          <w:color w:val="auto"/>
+          <w:spacing w:val="0"/>
+        </w:rPr>
+        <w:t>Error</w:t>
+      </w:r>
+      <w:r>
+        <w:rPr>
+          <w:rStyle w:val="ad"/>
+          <w:rFonts w:ascii="Consolas" w:hAnsi="Consolas" w:cstheme="minorBidi" w:hint="cs"/>
+          <w:b w:val="0"/>
+          <w:bCs w:val="0"/>
+          <w:color w:val="auto"/>
+          <w:spacing w:val="0"/>
+          <w:rtl/>
+        </w:rPr>
+        <w:t xml:space="preserve"> לשמה, למשל:  </w:t>
+      </w:r>
+      <w:r>
+        <w:rPr>
+          <w:rStyle w:val="ad"/>
+          <w:rFonts w:ascii="Consolas" w:hAnsi="Consolas" w:cstheme="minorBidi"/>
+          <w:b w:val="0"/>
+          <w:bCs w:val="0"/>
+          <w:color w:val="auto"/>
+          <w:spacing w:val="0"/>
+        </w:rPr>
+        <w:t>ZeroDevisionError</w:t>
+      </w:r>
+      <w:r>
+        <w:rPr>
+          <w:rStyle w:val="ad"/>
+          <w:rFonts w:ascii="Consolas" w:hAnsi="Consolas" w:cstheme="minorBidi" w:hint="cs"/>
+          <w:b w:val="0"/>
+          <w:bCs w:val="0"/>
+          <w:color w:val="auto"/>
+          <w:spacing w:val="0"/>
+          <w:rtl/>
+        </w:rPr>
+        <w:t xml:space="preserve"> </w:t>
+      </w:r>
+      <w:r>
+        <w:rPr>
+          <w:rStyle w:val="ad"/>
+          <w:rFonts w:ascii="Consolas" w:hAnsi="Consolas" w:cstheme="minorBidi" w:hint="cs"/>
+          <w:b w:val="0"/>
+          <w:bCs w:val="0"/>
+          <w:color w:val="auto"/>
+          <w:spacing w:val="0"/>
+          <w:rtl/>
+        </w:rPr>
+        <w:t>.</w:t>
+      </w:r>
+      <w:r>
+        <w:rPr>
+          <w:rStyle w:val="ad"/>
+          <w:rFonts w:ascii="Consolas" w:hAnsi="Consolas" w:cstheme="minorBidi"/>
+          <w:b w:val="0"/>
+          <w:bCs w:val="0"/>
+          <w:color w:val="auto"/>
+          <w:spacing w:val="0"/>
+          <w:rtl/>
+        </w:rPr>
+        <w:br/>
+      </w:r>
+      <w:r>
+        <w:rPr>
+          <w:rStyle w:val="ad"/>
+          <w:rFonts w:ascii="Consolas" w:hAnsi="Consolas" w:cstheme="minorBidi" w:hint="cs"/>
+          <w:b w:val="0"/>
+          <w:bCs w:val="0"/>
+          <w:color w:val="auto"/>
+          <w:spacing w:val="0"/>
+          <w:rtl/>
+        </w:rPr>
+        <w:br/>
+        <w:t xml:space="preserve">* </w:t>
+      </w:r>
+      <w:bookmarkStart w:id="0" w:name="_GoBack"/>
+      <w:bookmarkEnd w:id="0"/>
     </w:p>
     <w:sectPr>
-      <w:headerReference w:type="default" r:id="rId9"/>
-      <w:footerReference w:type="default" r:id="rId10"/>
+      <w:headerReference w:type="default" r:id="rId10"/>
+      <w:footerReference w:type="default" r:id="rId11"/>
       <w:pgSz w:w="11906" w:h="16838"/>
       <w:pgMar w:top="720" w:right="720" w:bottom="720" w:left="720" w:header="567" w:footer="708" w:gutter="0"/>
       <w:cols w:space="708"/>
@@ -1741,7 +5782,6 @@
         <w:docPartUnique/>
       </w:docPartObj>
     </w:sdtPr>
-    <w:sdtEndPr/>
     <w:sdtContent>
       <w:p>
         <w:pPr>
@@ -2175,17 +6215,7 @@
               <w:szCs w:val="20"/>
               <w:rtl/>
             </w:rPr>
-            <w:t xml:space="preserve">                      </w:t>
-          </w:r>
-          <w:r>
-            <w:rPr>
-              <w:rFonts w:hint="cs"/>
-              <w:color w:val="948A54" w:themeColor="background2" w:themeShade="80"/>
-              <w:sz w:val="20"/>
-              <w:szCs w:val="20"/>
-              <w:rtl/>
-            </w:rPr>
-            <w:t xml:space="preserve">   </w:t>
+            <w:t xml:space="preserve">                         </w:t>
           </w:r>
           <w:r>
             <w:rPr>
@@ -2204,17 +6234,7 @@
               <w:szCs w:val="20"/>
               <w:rtl/>
             </w:rPr>
-            <w:t xml:space="preserve">  </w:t>
-          </w:r>
-          <w:r>
-            <w:rPr>
-              <w:rFonts w:hint="cs"/>
-              <w:color w:val="95B3D7" w:themeColor="accent1" w:themeTint="99"/>
-              <w:sz w:val="20"/>
-              <w:szCs w:val="20"/>
-              <w:rtl/>
-            </w:rPr>
-            <w:t xml:space="preserve">   </w:t>
+            <w:t xml:space="preserve">     </w:t>
           </w:r>
           <w:r>
             <w:rPr>
@@ -2281,7 +6301,7 @@
               <w:rtl/>
               <w:lang w:val="he-IL"/>
             </w:rPr>
-            <w:t>2</w:t>
+            <w:t>4</w:t>
           </w:r>
           <w:r>
             <w:rPr>
@@ -2304,6 +6324,118 @@
 <file path=word/numbering.xml><?xml version="1.0" encoding="utf-8"?>
 <w:numbering xmlns:wpc="http://schemas.microsoft.com/office/word/2010/wordprocessingCanvas" xmlns:mc="http://schemas.openxmlformats.org/markup-compatibility/2006" xmlns:o="urn:schemas-microsoft-com:office:office" xmlns:r="http://schemas.openxmlformats.org/officeDocument/2006/relationships" xmlns:m="http://schemas.openxmlformats.org/officeDocument/2006/math" xmlns:v="urn:schemas-microsoft-com:vml" xmlns:wp14="http://schemas.microsoft.com/office/word/2010/wordprocessingDrawing" xmlns:wp="http://schemas.openxmlformats.org/drawingml/2006/wordprocessingDrawing" xmlns:w10="urn:schemas-microsoft-com:office:word" xmlns:w="http://schemas.openxmlformats.org/wordprocessingml/2006/main" xmlns:w14="http://schemas.microsoft.com/office/word/2010/wordml" xmlns:wpg="http://schemas.microsoft.com/office/word/2010/wordprocessingGroup" xmlns:wpi="http://schemas.microsoft.com/office/word/2010/wordprocessingInk" xmlns:wne="http://schemas.microsoft.com/office/word/2006/wordml" xmlns:wps="http://schemas.microsoft.com/office/word/2010/wordprocessingShape" mc:Ignorable="w14 wp14">
   <w:abstractNum w:abstractNumId="0">
+    <w:nsid w:val="12050F4D"/>
+    <w:multiLevelType w:val="hybridMultilevel"/>
+    <w:tmpl w:val="7F6A634A"/>
+    <w:lvl w:ilvl="0" w:tplc="35A6A398">
+      <w:numFmt w:val="bullet"/>
+      <w:lvlText w:val=""/>
+      <w:lvlJc w:val="left"/>
+      <w:pPr>
+        <w:ind w:left="720" w:hanging="360"/>
+      </w:pPr>
+      <w:rPr>
+        <w:rFonts w:ascii="Symbol" w:eastAsiaTheme="majorEastAsia" w:hAnsi="Symbol" w:cstheme="minorBidi" w:hint="default"/>
+      </w:rPr>
+    </w:lvl>
+    <w:lvl w:ilvl="1" w:tplc="04090003" w:tentative="1">
+      <w:start w:val="1"/>
+      <w:numFmt w:val="bullet"/>
+      <w:lvlText w:val="o"/>
+      <w:lvlJc w:val="left"/>
+      <w:pPr>
+        <w:ind w:left="1440" w:hanging="360"/>
+      </w:pPr>
+      <w:rPr>
+        <w:rFonts w:ascii="Courier New" w:hAnsi="Courier New" w:cs="Courier New" w:hint="default"/>
+      </w:rPr>
+    </w:lvl>
+    <w:lvl w:ilvl="2" w:tplc="04090005" w:tentative="1">
+      <w:start w:val="1"/>
+      <w:numFmt w:val="bullet"/>
+      <w:lvlText w:val=""/>
+      <w:lvlJc w:val="left"/>
+      <w:pPr>
+        <w:ind w:left="2160" w:hanging="360"/>
+      </w:pPr>
+      <w:rPr>
+        <w:rFonts w:ascii="Wingdings" w:hAnsi="Wingdings" w:hint="default"/>
+      </w:rPr>
+    </w:lvl>
+    <w:lvl w:ilvl="3" w:tplc="04090001" w:tentative="1">
+      <w:start w:val="1"/>
+      <w:numFmt w:val="bullet"/>
+      <w:lvlText w:val=""/>
+      <w:lvlJc w:val="left"/>
+      <w:pPr>
+        <w:ind w:left="2880" w:hanging="360"/>
+      </w:pPr>
+      <w:rPr>
+        <w:rFonts w:ascii="Symbol" w:hAnsi="Symbol" w:hint="default"/>
+      </w:rPr>
+    </w:lvl>
+    <w:lvl w:ilvl="4" w:tplc="04090003" w:tentative="1">
+      <w:start w:val="1"/>
+      <w:numFmt w:val="bullet"/>
+      <w:lvlText w:val="o"/>
+      <w:lvlJc w:val="left"/>
+      <w:pPr>
+        <w:ind w:left="3600" w:hanging="360"/>
+      </w:pPr>
+      <w:rPr>
+        <w:rFonts w:ascii="Courier New" w:hAnsi="Courier New" w:cs="Courier New" w:hint="default"/>
+      </w:rPr>
+    </w:lvl>
+    <w:lvl w:ilvl="5" w:tplc="04090005" w:tentative="1">
+      <w:start w:val="1"/>
+      <w:numFmt w:val="bullet"/>
+      <w:lvlText w:val=""/>
+      <w:lvlJc w:val="left"/>
+      <w:pPr>
+        <w:ind w:left="4320" w:hanging="360"/>
+      </w:pPr>
+      <w:rPr>
+        <w:rFonts w:ascii="Wingdings" w:hAnsi="Wingdings" w:hint="default"/>
+      </w:rPr>
+    </w:lvl>
+    <w:lvl w:ilvl="6" w:tplc="04090001" w:tentative="1">
+      <w:start w:val="1"/>
+      <w:numFmt w:val="bullet"/>
+      <w:lvlText w:val=""/>
+      <w:lvlJc w:val="left"/>
+      <w:pPr>
+        <w:ind w:left="5040" w:hanging="360"/>
+      </w:pPr>
+      <w:rPr>
+        <w:rFonts w:ascii="Symbol" w:hAnsi="Symbol" w:hint="default"/>
+      </w:rPr>
+    </w:lvl>
+    <w:lvl w:ilvl="7" w:tplc="04090003" w:tentative="1">
+      <w:start w:val="1"/>
+      <w:numFmt w:val="bullet"/>
+      <w:lvlText w:val="o"/>
+      <w:lvlJc w:val="left"/>
+      <w:pPr>
+        <w:ind w:left="5760" w:hanging="360"/>
+      </w:pPr>
+      <w:rPr>
+        <w:rFonts w:ascii="Courier New" w:hAnsi="Courier New" w:cs="Courier New" w:hint="default"/>
+      </w:rPr>
+    </w:lvl>
+    <w:lvl w:ilvl="8" w:tplc="04090005" w:tentative="1">
+      <w:start w:val="1"/>
+      <w:numFmt w:val="bullet"/>
+      <w:lvlText w:val=""/>
+      <w:lvlJc w:val="left"/>
+      <w:pPr>
+        <w:ind w:left="6480" w:hanging="360"/>
+      </w:pPr>
+      <w:rPr>
+        <w:rFonts w:ascii="Wingdings" w:hAnsi="Wingdings" w:hint="default"/>
+      </w:rPr>
+    </w:lvl>
+  </w:abstractNum>
+  <w:abstractNum w:abstractNumId="1">
     <w:nsid w:val="77AB2892"/>
     <w:multiLevelType w:val="multilevel"/>
     <w:tmpl w:val="68F629A6"/>
@@ -2417,6 +6549,9 @@
     </w:lvl>
   </w:abstractNum>
   <w:num w:numId="1">
+    <w:abstractNumId w:val="1"/>
+  </w:num>
+  <w:num w:numId="2">
     <w:abstractNumId w:val="0"/>
   </w:num>
 </w:numbering>
@@ -3458,6 +7593,32 @@
     <w:basedOn w:val="a0"/>
     <w:rsid w:val="008C5ED6"/>
   </w:style>
+  <w:style w:type="character" w:styleId="Hyperlink">
+    <w:name w:val="Hyperlink"/>
+    <w:basedOn w:val="a0"/>
+    <w:uiPriority w:val="99"/>
+    <w:unhideWhenUsed/>
+    <w:rsid w:val="002C4FCB"/>
+    <w:rPr>
+      <w:color w:val="0000FF" w:themeColor="hyperlink"/>
+      <w:u w:val="single"/>
+    </w:rPr>
+  </w:style>
+  <w:style w:type="character" w:customStyle="1" w:styleId="commentcolor">
+    <w:name w:val="commentcolor"/>
+    <w:basedOn w:val="a0"/>
+    <w:rsid w:val="001731B5"/>
+  </w:style>
+  <w:style w:type="character" w:customStyle="1" w:styleId="pythonkeywordcolor">
+    <w:name w:val="pythonkeywordcolor"/>
+    <w:basedOn w:val="a0"/>
+    <w:rsid w:val="001731B5"/>
+  </w:style>
+  <w:style w:type="character" w:customStyle="1" w:styleId="pythonstringcolor">
+    <w:name w:val="pythonstringcolor"/>
+    <w:basedOn w:val="a0"/>
+    <w:rsid w:val="001731B5"/>
+  </w:style>
 </w:styles>
 </file>
 
@@ -4496,6 +8657,32 @@
     <w:name w:val="vm"/>
     <w:basedOn w:val="a0"/>
     <w:rsid w:val="008C5ED6"/>
+  </w:style>
+  <w:style w:type="character" w:styleId="Hyperlink">
+    <w:name w:val="Hyperlink"/>
+    <w:basedOn w:val="a0"/>
+    <w:uiPriority w:val="99"/>
+    <w:unhideWhenUsed/>
+    <w:rsid w:val="002C4FCB"/>
+    <w:rPr>
+      <w:color w:val="0000FF" w:themeColor="hyperlink"/>
+      <w:u w:val="single"/>
+    </w:rPr>
+  </w:style>
+  <w:style w:type="character" w:customStyle="1" w:styleId="commentcolor">
+    <w:name w:val="commentcolor"/>
+    <w:basedOn w:val="a0"/>
+    <w:rsid w:val="001731B5"/>
+  </w:style>
+  <w:style w:type="character" w:customStyle="1" w:styleId="pythonkeywordcolor">
+    <w:name w:val="pythonkeywordcolor"/>
+    <w:basedOn w:val="a0"/>
+    <w:rsid w:val="001731B5"/>
+  </w:style>
+  <w:style w:type="character" w:customStyle="1" w:styleId="pythonstringcolor">
+    <w:name w:val="pythonstringcolor"/>
+    <w:basedOn w:val="a0"/>
+    <w:rsid w:val="001731B5"/>
   </w:style>
 </w:styles>
 </file>
@@ -4790,7 +8977,7 @@
 </file>
 
 <file path=customXml/itemProps1.xml><?xml version="1.0" encoding="utf-8"?>
-<ds:datastoreItem xmlns:ds="http://schemas.openxmlformats.org/officeDocument/2006/customXml" ds:itemID="{F612055A-183B-4CF1-B700-D6C990D9E5BE}">
+<ds:datastoreItem xmlns:ds="http://schemas.openxmlformats.org/officeDocument/2006/customXml" ds:itemID="{8363C02E-3E1E-48E5-8EF4-133E2F095740}">
   <ds:schemaRefs>
     <ds:schemaRef ds:uri="http://schemas.openxmlformats.org/officeDocument/2006/bibliography"/>
   </ds:schemaRefs>

</xml_diff>

<commit_message>
operations in python :snake:
</commit_message>
<xml_diff>
--- a/Basic/3. מג'אווה לפייתון חלק א.docx
+++ b/Basic/3. מג'אווה לפייתון חלק א.docx
@@ -146,7 +146,15 @@
         <w:t xml:space="preserve"> או </w:t>
       </w:r>
       <w:r>
-        <w:t>'.py'</w:t>
+        <w:t>'.</w:t>
+      </w:r>
+      <w:proofErr w:type="spellStart"/>
+      <w:r>
+        <w:t>py</w:t>
+      </w:r>
+      <w:proofErr w:type="spellEnd"/>
+      <w:r>
+        <w:t>'</w:t>
       </w:r>
       <w:r>
         <w:t xml:space="preserve"> </w:t>
@@ -274,6 +282,8 @@
           <w:szCs w:val="20"/>
         </w:rPr>
       </w:pPr>
+      <w:proofErr w:type="spellStart"/>
+      <w:proofErr w:type="gramStart"/>
       <w:r>
         <w:rPr>
           <w:rFonts w:ascii="Consolas" w:eastAsia="Times New Roman" w:hAnsi="Consolas" w:cs="Consolas"/>
@@ -283,6 +293,8 @@
         </w:rPr>
         <w:t>def</w:t>
       </w:r>
+      <w:proofErr w:type="spellEnd"/>
+      <w:proofErr w:type="gramEnd"/>
       <w:r>
         <w:rPr>
           <w:rFonts w:ascii="Consolas" w:eastAsia="Times New Roman" w:hAnsi="Consolas" w:cs="Consolas"/>
@@ -340,6 +352,7 @@
         </w:rPr>
         <w:t xml:space="preserve">    </w:t>
       </w:r>
+      <w:proofErr w:type="gramStart"/>
       <w:r>
         <w:rPr>
           <w:rFonts w:ascii="Consolas" w:eastAsia="Times New Roman" w:hAnsi="Consolas" w:cs="Consolas"/>
@@ -358,6 +371,7 @@
         </w:rPr>
         <w:t>(</w:t>
       </w:r>
+      <w:proofErr w:type="gramEnd"/>
       <w:r>
         <w:rPr>
           <w:rFonts w:ascii="Consolas" w:eastAsia="Times New Roman" w:hAnsi="Consolas" w:cs="Consolas"/>
@@ -436,6 +450,7 @@
           <w:szCs w:val="20"/>
         </w:rPr>
       </w:pPr>
+      <w:proofErr w:type="gramStart"/>
       <w:r>
         <w:rPr>
           <w:rFonts w:ascii="Consolas" w:eastAsia="Times New Roman" w:hAnsi="Consolas" w:cs="Consolas"/>
@@ -445,6 +460,7 @@
         </w:rPr>
         <w:t>if</w:t>
       </w:r>
+      <w:proofErr w:type="gramEnd"/>
       <w:r>
         <w:rPr>
           <w:rFonts w:ascii="Consolas" w:eastAsia="Times New Roman" w:hAnsi="Consolas" w:cs="Consolas"/>
@@ -529,6 +545,7 @@
         </w:rPr>
         <w:t xml:space="preserve">    </w:t>
       </w:r>
+      <w:proofErr w:type="gramStart"/>
       <w:r>
         <w:rPr>
           <w:rFonts w:ascii="Consolas" w:eastAsia="Times New Roman" w:hAnsi="Consolas" w:cs="Consolas"/>
@@ -538,6 +555,7 @@
         </w:rPr>
         <w:t>main()</w:t>
       </w:r>
+      <w:proofErr w:type="gramEnd"/>
     </w:p>
     <w:p>
       <w:pPr>
@@ -698,6 +716,7 @@
         </w:rPr>
         <w:t xml:space="preserve"> להורות לפייתון להריץ את קבצי </w:t>
       </w:r>
+      <w:proofErr w:type="spellStart"/>
       <w:r>
         <w:rPr>
           <w:rFonts w:hint="cs"/>
@@ -710,7 +729,15 @@
           <w:rFonts w:hint="cs"/>
           <w:rtl/>
         </w:rPr>
-        <w:t xml:space="preserve">פייתון: </w:t>
+        <w:t>פייתון</w:t>
+      </w:r>
+      <w:proofErr w:type="spellEnd"/>
+      <w:r>
+        <w:rPr>
+          <w:rFonts w:hint="cs"/>
+          <w:rtl/>
+        </w:rPr>
+        <w:t xml:space="preserve">: </w:t>
       </w:r>
       <w:r>
         <w:rPr>
@@ -954,9 +981,11 @@
         </w:rPr>
         <w:t xml:space="preserve"> שיוצאת מתהליך וחוזרת לטרמינל, ניתן גם ללחוץ </w:t>
       </w:r>
+      <w:proofErr w:type="spellStart"/>
       <w:r>
         <w:t>ctr+d</w:t>
       </w:r>
+      <w:proofErr w:type="spellEnd"/>
       <w:r>
         <w:rPr>
           <w:rFonts w:hint="cs"/>
@@ -1040,7 +1069,15 @@
         <w:t xml:space="preserve"> ואז שם הסקריפט בסיומת </w:t>
       </w:r>
       <w:r>
-        <w:t>'.py'</w:t>
+        <w:t>'.</w:t>
+      </w:r>
+      <w:proofErr w:type="spellStart"/>
+      <w:r>
+        <w:t>py</w:t>
+      </w:r>
+      <w:proofErr w:type="spellEnd"/>
+      <w:r>
+        <w:t>'</w:t>
       </w:r>
       <w:r>
         <w:rPr>
@@ -1083,7 +1120,15 @@
         <w:t xml:space="preserve">(קובץ </w:t>
       </w:r>
       <w:r>
-        <w:t>'.py'</w:t>
+        <w:t>'.</w:t>
+      </w:r>
+      <w:proofErr w:type="spellStart"/>
+      <w:r>
+        <w:t>py</w:t>
+      </w:r>
+      <w:proofErr w:type="spellEnd"/>
+      <w:r>
+        <w:t>'</w:t>
       </w:r>
       <w:r>
         <w:rPr>
@@ -1130,7 +1175,15 @@
         <w:t xml:space="preserve"> (קובץ </w:t>
       </w:r>
       <w:r>
-        <w:t>'.py'</w:t>
+        <w:t>'.</w:t>
+      </w:r>
+      <w:proofErr w:type="spellStart"/>
+      <w:r>
+        <w:t>py</w:t>
+      </w:r>
+      <w:proofErr w:type="spellEnd"/>
+      <w:r>
+        <w:t>'</w:t>
       </w:r>
       <w:r>
         <w:rPr>
@@ -2170,7 +2223,20 @@
           <w:spacing w:val="0"/>
           <w:rtl/>
         </w:rPr>
-        <w:t xml:space="preserve"> וב</w:t>
+        <w:t xml:space="preserve"> </w:t>
+      </w:r>
+      <w:proofErr w:type="spellStart"/>
+      <w:r>
+        <w:rPr>
+          <w:rStyle w:val="ad"/>
+          <w:rFonts w:hint="cs"/>
+          <w:b w:val="0"/>
+          <w:bCs w:val="0"/>
+          <w:color w:val="auto"/>
+          <w:spacing w:val="0"/>
+          <w:rtl/>
+        </w:rPr>
+        <w:t>וב</w:t>
       </w:r>
       <w:r>
         <w:rPr>
@@ -2184,6 +2250,7 @@
         </w:rPr>
         <w:t>הזחות</w:t>
       </w:r>
+      <w:proofErr w:type="spellEnd"/>
       <w:r>
         <w:rPr>
           <w:rStyle w:val="ad"/>
@@ -2379,6 +2446,7 @@
           <w:color w:val="F8F8F2"/>
         </w:rPr>
       </w:pPr>
+      <w:proofErr w:type="gramStart"/>
       <w:r>
         <w:rPr>
           <w:rFonts w:ascii="Consolas" w:eastAsia="Times New Roman" w:hAnsi="Consolas" w:cs="Consolas"/>
@@ -2386,6 +2454,7 @@
         </w:rPr>
         <w:t>public</w:t>
       </w:r>
+      <w:proofErr w:type="gramEnd"/>
       <w:r>
         <w:rPr>
           <w:rFonts w:ascii="Consolas" w:eastAsia="Times New Roman" w:hAnsi="Consolas" w:cs="Consolas"/>
@@ -2496,8 +2565,17 @@
           <w:rFonts w:ascii="Consolas" w:eastAsia="Times New Roman" w:hAnsi="Consolas" w:cs="Consolas"/>
           <w:color w:val="F8F8F2"/>
         </w:rPr>
-        <w:t>String args</w:t>
-      </w:r>
+        <w:t xml:space="preserve">String </w:t>
+      </w:r>
+      <w:proofErr w:type="spellStart"/>
+      <w:r>
+        <w:rPr>
+          <w:rFonts w:ascii="Consolas" w:eastAsia="Times New Roman" w:hAnsi="Consolas" w:cs="Consolas"/>
+          <w:color w:val="F8F8F2"/>
+        </w:rPr>
+        <w:t>args</w:t>
+      </w:r>
+      <w:proofErr w:type="spellEnd"/>
       <w:r>
         <w:rPr>
           <w:rFonts w:ascii="Consolas" w:eastAsia="Times New Roman" w:hAnsi="Consolas" w:cs="Consolas"/>
@@ -2553,14 +2631,30 @@
           <w:rFonts w:ascii="Consolas" w:eastAsia="Times New Roman" w:hAnsi="Consolas" w:cs="Consolas"/>
           <w:color w:val="F8F8F2"/>
         </w:rPr>
-        <w:t xml:space="preserve">        String array</w:t>
+        <w:t xml:space="preserve">        String </w:t>
+      </w:r>
+      <w:proofErr w:type="gramStart"/>
+      <w:r>
+        <w:rPr>
+          <w:rFonts w:ascii="Consolas" w:eastAsia="Times New Roman" w:hAnsi="Consolas" w:cs="Consolas"/>
+          <w:color w:val="F8F8F2"/>
+        </w:rPr>
+        <w:t>array</w:t>
       </w:r>
       <w:r>
         <w:rPr>
           <w:rFonts w:ascii="Consolas" w:eastAsia="Times New Roman" w:hAnsi="Consolas" w:cs="Consolas"/>
           <w:color w:val="F92672"/>
         </w:rPr>
-        <w:t>[]</w:t>
+        <w:t>[</w:t>
+      </w:r>
+      <w:proofErr w:type="gramEnd"/>
+      <w:r>
+        <w:rPr>
+          <w:rFonts w:ascii="Consolas" w:eastAsia="Times New Roman" w:hAnsi="Consolas" w:cs="Consolas"/>
+          <w:color w:val="F92672"/>
+        </w:rPr>
+        <w:t>]</w:t>
       </w:r>
       <w:r>
         <w:rPr>
@@ -2682,6 +2776,7 @@
         </w:rPr>
         <w:t xml:space="preserve">        </w:t>
       </w:r>
+      <w:proofErr w:type="gramStart"/>
       <w:r>
         <w:rPr>
           <w:rFonts w:ascii="Consolas" w:eastAsia="Times New Roman" w:hAnsi="Consolas" w:cs="Consolas"/>
@@ -2689,6 +2784,7 @@
         </w:rPr>
         <w:t>for</w:t>
       </w:r>
+      <w:proofErr w:type="gramEnd"/>
       <w:r>
         <w:rPr>
           <w:rFonts w:ascii="Consolas" w:eastAsia="Times New Roman" w:hAnsi="Consolas" w:cs="Consolas"/>
@@ -2708,7 +2804,23 @@
           <w:rFonts w:ascii="Consolas" w:eastAsia="Times New Roman" w:hAnsi="Consolas" w:cs="Consolas"/>
           <w:color w:val="F8F8F2"/>
         </w:rPr>
-        <w:t xml:space="preserve">String i </w:t>
+        <w:t xml:space="preserve">String </w:t>
+      </w:r>
+      <w:proofErr w:type="spellStart"/>
+      <w:r>
+        <w:rPr>
+          <w:rFonts w:ascii="Consolas" w:eastAsia="Times New Roman" w:hAnsi="Consolas" w:cs="Consolas"/>
+          <w:color w:val="F8F8F2"/>
+        </w:rPr>
+        <w:t>i</w:t>
+      </w:r>
+      <w:proofErr w:type="spellEnd"/>
+      <w:r>
+        <w:rPr>
+          <w:rFonts w:ascii="Consolas" w:eastAsia="Times New Roman" w:hAnsi="Consolas" w:cs="Consolas"/>
+          <w:color w:val="F8F8F2"/>
+        </w:rPr>
+        <w:t xml:space="preserve"> </w:t>
       </w:r>
       <w:r>
         <w:rPr>
@@ -2745,6 +2857,7 @@
         </w:rPr>
         <w:t>{</w:t>
       </w:r>
+      <w:proofErr w:type="spellStart"/>
       <w:r>
         <w:rPr>
           <w:rFonts w:ascii="Consolas" w:eastAsia="Times New Roman" w:hAnsi="Consolas" w:cs="Consolas"/>
@@ -2780,6 +2893,7 @@
         </w:rPr>
         <w:t>println</w:t>
       </w:r>
+      <w:proofErr w:type="spellEnd"/>
       <w:r>
         <w:rPr>
           <w:rFonts w:ascii="Consolas" w:eastAsia="Times New Roman" w:hAnsi="Consolas" w:cs="Consolas"/>
@@ -2787,6 +2901,7 @@
         </w:rPr>
         <w:t>(</w:t>
       </w:r>
+      <w:proofErr w:type="spellStart"/>
       <w:r>
         <w:rPr>
           <w:rFonts w:ascii="Consolas" w:eastAsia="Times New Roman" w:hAnsi="Consolas" w:cs="Consolas"/>
@@ -2794,6 +2909,7 @@
         </w:rPr>
         <w:t>i</w:t>
       </w:r>
+      <w:proofErr w:type="spellEnd"/>
       <w:r>
         <w:rPr>
           <w:rFonts w:ascii="Consolas" w:eastAsia="Times New Roman" w:hAnsi="Consolas" w:cs="Consolas"/>
@@ -2899,12 +3015,21 @@
           <w:color w:val="F8F8F2"/>
         </w:rPr>
       </w:pPr>
+      <w:proofErr w:type="gramStart"/>
       <w:r>
         <w:rPr>
           <w:rFonts w:ascii="Consolas" w:eastAsia="Times New Roman" w:hAnsi="Consolas" w:cs="Consolas"/>
           <w:color w:val="F8F8F2"/>
         </w:rPr>
-        <w:t xml:space="preserve">stuff </w:t>
+        <w:t>stuff</w:t>
+      </w:r>
+      <w:proofErr w:type="gramEnd"/>
+      <w:r>
+        <w:rPr>
+          <w:rFonts w:ascii="Consolas" w:eastAsia="Times New Roman" w:hAnsi="Consolas" w:cs="Consolas"/>
+          <w:color w:val="F8F8F2"/>
+        </w:rPr>
+        <w:t xml:space="preserve"> </w:t>
       </w:r>
       <w:r>
         <w:rPr>
@@ -2991,6 +3116,7 @@
           <w:color w:val="F8F8F2"/>
         </w:rPr>
       </w:pPr>
+      <w:proofErr w:type="gramStart"/>
       <w:r>
         <w:rPr>
           <w:rFonts w:ascii="Consolas" w:eastAsia="Times New Roman" w:hAnsi="Consolas" w:cs="Consolas"/>
@@ -2998,12 +3124,29 @@
         </w:rPr>
         <w:t>for</w:t>
       </w:r>
+      <w:proofErr w:type="gramEnd"/>
       <w:r>
         <w:rPr>
           <w:rFonts w:ascii="Consolas" w:eastAsia="Times New Roman" w:hAnsi="Consolas" w:cs="Consolas"/>
           <w:color w:val="F8F8F2"/>
         </w:rPr>
-        <w:t xml:space="preserve"> i </w:t>
+        <w:t xml:space="preserve"> </w:t>
+      </w:r>
+      <w:proofErr w:type="spellStart"/>
+      <w:r>
+        <w:rPr>
+          <w:rFonts w:ascii="Consolas" w:eastAsia="Times New Roman" w:hAnsi="Consolas" w:cs="Consolas"/>
+          <w:color w:val="F8F8F2"/>
+        </w:rPr>
+        <w:t>i</w:t>
+      </w:r>
+      <w:proofErr w:type="spellEnd"/>
+      <w:r>
+        <w:rPr>
+          <w:rFonts w:ascii="Consolas" w:eastAsia="Times New Roman" w:hAnsi="Consolas" w:cs="Consolas"/>
+          <w:color w:val="F8F8F2"/>
+        </w:rPr>
+        <w:t xml:space="preserve"> </w:t>
       </w:r>
       <w:r>
         <w:rPr>
@@ -3055,6 +3198,7 @@
         </w:rPr>
         <w:t xml:space="preserve">    </w:t>
       </w:r>
+      <w:proofErr w:type="gramStart"/>
       <w:r>
         <w:rPr>
           <w:rFonts w:ascii="Consolas" w:eastAsia="Times New Roman" w:hAnsi="Consolas" w:cs="Consolas"/>
@@ -3067,7 +3211,24 @@
           <w:rFonts w:ascii="Consolas" w:eastAsia="Times New Roman" w:hAnsi="Consolas" w:cs="Consolas"/>
           <w:color w:val="F8F8F2"/>
         </w:rPr>
-        <w:t>(i)</w:t>
+        <w:t>(</w:t>
+      </w:r>
+      <w:proofErr w:type="spellStart"/>
+      <w:proofErr w:type="gramEnd"/>
+      <w:r>
+        <w:rPr>
+          <w:rFonts w:ascii="Consolas" w:eastAsia="Times New Roman" w:hAnsi="Consolas" w:cs="Consolas"/>
+          <w:color w:val="F8F8F2"/>
+        </w:rPr>
+        <w:t>i</w:t>
+      </w:r>
+      <w:proofErr w:type="spellEnd"/>
+      <w:r>
+        <w:rPr>
+          <w:rFonts w:ascii="Consolas" w:eastAsia="Times New Roman" w:hAnsi="Consolas" w:cs="Consolas"/>
+          <w:color w:val="F8F8F2"/>
+        </w:rPr>
+        <w:t>)</w:t>
       </w:r>
     </w:p>
     <w:p>
@@ -3289,12 +3450,21 @@
         </w:rPr>
         <w:t xml:space="preserve"> </w:t>
       </w:r>
+      <w:proofErr w:type="gramStart"/>
       <w:r>
         <w:rPr>
           <w:rFonts w:ascii="Consolas" w:eastAsia="Times New Roman" w:hAnsi="Consolas" w:cs="Consolas"/>
           <w:color w:val="F8F8F2"/>
         </w:rPr>
-        <w:t xml:space="preserve">stuff </w:t>
+        <w:t>stuff</w:t>
+      </w:r>
+      <w:proofErr w:type="gramEnd"/>
+      <w:r>
+        <w:rPr>
+          <w:rFonts w:ascii="Consolas" w:eastAsia="Times New Roman" w:hAnsi="Consolas" w:cs="Consolas"/>
+          <w:color w:val="F8F8F2"/>
+        </w:rPr>
+        <w:t xml:space="preserve"> </w:t>
       </w:r>
       <w:r>
         <w:rPr>
@@ -3381,6 +3551,7 @@
           <w:color w:val="F8F8F2"/>
         </w:rPr>
       </w:pPr>
+      <w:proofErr w:type="gramStart"/>
       <w:r>
         <w:rPr>
           <w:rFonts w:ascii="Consolas" w:eastAsia="Times New Roman" w:hAnsi="Consolas" w:cs="Consolas"/>
@@ -3388,12 +3559,29 @@
         </w:rPr>
         <w:t>for</w:t>
       </w:r>
+      <w:proofErr w:type="gramEnd"/>
       <w:r>
         <w:rPr>
           <w:rFonts w:ascii="Consolas" w:eastAsia="Times New Roman" w:hAnsi="Consolas" w:cs="Consolas"/>
           <w:color w:val="F8F8F2"/>
         </w:rPr>
-        <w:t xml:space="preserve"> i </w:t>
+        <w:t xml:space="preserve"> </w:t>
+      </w:r>
+      <w:proofErr w:type="spellStart"/>
+      <w:r>
+        <w:rPr>
+          <w:rFonts w:ascii="Consolas" w:eastAsia="Times New Roman" w:hAnsi="Consolas" w:cs="Consolas"/>
+          <w:color w:val="F8F8F2"/>
+        </w:rPr>
+        <w:t>i</w:t>
+      </w:r>
+      <w:proofErr w:type="spellEnd"/>
+      <w:r>
+        <w:rPr>
+          <w:rFonts w:ascii="Consolas" w:eastAsia="Times New Roman" w:hAnsi="Consolas" w:cs="Consolas"/>
+          <w:color w:val="F8F8F2"/>
+        </w:rPr>
+        <w:t xml:space="preserve"> </w:t>
       </w:r>
       <w:r>
         <w:rPr>
@@ -3445,6 +3633,7 @@
         </w:rPr>
         <w:t xml:space="preserve">    </w:t>
       </w:r>
+      <w:proofErr w:type="gramStart"/>
       <w:r>
         <w:rPr>
           <w:rFonts w:ascii="Consolas" w:eastAsia="Times New Roman" w:hAnsi="Consolas" w:cs="Consolas"/>
@@ -3457,7 +3646,24 @@
           <w:rFonts w:ascii="Consolas" w:eastAsia="Times New Roman" w:hAnsi="Consolas" w:cs="Consolas"/>
           <w:color w:val="F8F8F2"/>
         </w:rPr>
-        <w:t>(i)</w:t>
+        <w:t>(</w:t>
+      </w:r>
+      <w:proofErr w:type="spellStart"/>
+      <w:proofErr w:type="gramEnd"/>
+      <w:r>
+        <w:rPr>
+          <w:rFonts w:ascii="Consolas" w:eastAsia="Times New Roman" w:hAnsi="Consolas" w:cs="Consolas"/>
+          <w:color w:val="F8F8F2"/>
+        </w:rPr>
+        <w:t>i</w:t>
+      </w:r>
+      <w:proofErr w:type="spellEnd"/>
+      <w:r>
+        <w:rPr>
+          <w:rFonts w:ascii="Consolas" w:eastAsia="Times New Roman" w:hAnsi="Consolas" w:cs="Consolas"/>
+          <w:color w:val="F8F8F2"/>
+        </w:rPr>
+        <w:t>)</w:t>
       </w:r>
       <w:r>
         <w:rPr>
@@ -3863,7 +4069,55 @@
           <w:spacing w:val="0"/>
           <w:rtl/>
         </w:rPr>
-        <w:t xml:space="preserve"> בתחילת בלוק הערה ובסוף הבלוק אנחנו סוגרים עם </w:t>
+        <w:t xml:space="preserve"> בתחילת בלוק </w:t>
+      </w:r>
+      <w:r>
+        <w:rPr>
+          <w:rStyle w:val="ad"/>
+          <w:rFonts w:hint="cs"/>
+          <w:b w:val="0"/>
+          <w:bCs w:val="0"/>
+          <w:color w:val="auto"/>
+          <w:spacing w:val="0"/>
+          <w:rtl/>
+        </w:rPr>
+        <w:t>,</w:t>
+      </w:r>
+      <w:r>
+        <w:rPr>
+          <w:rStyle w:val="ad"/>
+          <w:rFonts w:hint="cs"/>
+          <w:b w:val="0"/>
+          <w:bCs w:val="0"/>
+          <w:color w:val="auto"/>
+          <w:spacing w:val="0"/>
+          <w:rtl/>
+        </w:rPr>
+        <w:t>הערה</w:t>
+      </w:r>
+      <w:r>
+        <w:rPr>
+          <w:rStyle w:val="ad"/>
+          <w:rFonts w:hint="cs"/>
+          <w:b w:val="0"/>
+          <w:bCs w:val="0"/>
+          <w:color w:val="auto"/>
+          <w:spacing w:val="0"/>
+          <w:rtl/>
+        </w:rPr>
+        <w:t>,</w:t>
+      </w:r>
+      <w:r>
+        <w:rPr>
+          <w:rStyle w:val="ad"/>
+          <w:rFonts w:hint="cs"/>
+          <w:b w:val="0"/>
+          <w:bCs w:val="0"/>
+          <w:color w:val="auto"/>
+          <w:spacing w:val="0"/>
+          <w:rtl/>
+        </w:rPr>
+        <w:t xml:space="preserve"> ובסוף הבלוק אנחנו סוגרים עם </w:t>
       </w:r>
       <w:r>
         <w:rPr>
@@ -3887,6 +4141,7 @@
         </w:rPr>
         <w:t xml:space="preserve">  (יש עוד כמה סוגים כמו הערות </w:t>
       </w:r>
+      <w:proofErr w:type="spellStart"/>
       <w:r>
         <w:rPr>
           <w:rStyle w:val="ad"/>
@@ -3897,29 +4152,66 @@
         </w:rPr>
         <w:t>javadocs</w:t>
       </w:r>
-      <w:r>
-        <w:rPr>
-          <w:rStyle w:val="ad"/>
-          <w:rFonts w:hint="cs"/>
-          <w:b w:val="0"/>
-          <w:bCs w:val="0"/>
-          <w:color w:val="auto"/>
-          <w:spacing w:val="0"/>
-          <w:rtl/>
-        </w:rPr>
-        <w:t xml:space="preserve"> אך אלו שתי סוגי הערות המ</w:t>
-      </w:r>
-      <w:r>
-        <w:rPr>
-          <w:rStyle w:val="ad"/>
-          <w:rFonts w:hint="cs"/>
-          <w:b w:val="0"/>
-          <w:bCs w:val="0"/>
-          <w:color w:val="auto"/>
-          <w:spacing w:val="0"/>
-          <w:rtl/>
-        </w:rPr>
-        <w:t>רכזיות</w:t>
+      <w:proofErr w:type="spellEnd"/>
+      <w:r>
+        <w:rPr>
+          <w:rStyle w:val="ad"/>
+          <w:rFonts w:hint="cs"/>
+          <w:b w:val="0"/>
+          <w:bCs w:val="0"/>
+          <w:color w:val="auto"/>
+          <w:spacing w:val="0"/>
+          <w:rtl/>
+        </w:rPr>
+        <w:t xml:space="preserve"> אך אלו ש</w:t>
+      </w:r>
+      <w:r>
+        <w:rPr>
+          <w:rStyle w:val="ad"/>
+          <w:rFonts w:hint="cs"/>
+          <w:b w:val="0"/>
+          <w:bCs w:val="0"/>
+          <w:color w:val="auto"/>
+          <w:spacing w:val="0"/>
+          <w:rtl/>
+        </w:rPr>
+        <w:t>נ</w:t>
+      </w:r>
+      <w:r>
+        <w:rPr>
+          <w:rStyle w:val="ad"/>
+          <w:rFonts w:hint="cs"/>
+          <w:b w:val="0"/>
+          <w:bCs w:val="0"/>
+          <w:color w:val="auto"/>
+          <w:spacing w:val="0"/>
+          <w:rtl/>
+        </w:rPr>
+        <w:t>י סוגי הערות המ</w:t>
+      </w:r>
+      <w:r>
+        <w:rPr>
+          <w:rStyle w:val="ad"/>
+          <w:rFonts w:hint="cs"/>
+          <w:b w:val="0"/>
+          <w:bCs w:val="0"/>
+          <w:color w:val="auto"/>
+          <w:spacing w:val="0"/>
+          <w:rtl/>
+        </w:rPr>
+        <w:t>רכזי</w:t>
+      </w:r>
+      <w:r>
+        <w:rPr>
+          <w:rStyle w:val="ad"/>
+          <w:rFonts w:hint="cs"/>
+          <w:b w:val="0"/>
+          <w:bCs w:val="0"/>
+          <w:color w:val="auto"/>
+          <w:spacing w:val="0"/>
+          <w:rtl/>
+        </w:rPr>
+        <w:t>ים</w:t>
       </w:r>
       <w:r>
         <w:rPr>
@@ -4069,6 +4361,7 @@
         </w:rPr>
         <w:br/>
       </w:r>
+      <w:proofErr w:type="gramStart"/>
       <w:r>
         <w:rPr>
           <w:rStyle w:val="pythonkeywordcolor"/>
@@ -4090,6 +4383,7 @@
         </w:rPr>
         <w:t>(</w:t>
       </w:r>
+      <w:proofErr w:type="gramEnd"/>
       <w:r>
         <w:rPr>
           <w:rStyle w:val="pythonstringcolor"/>
@@ -4404,6 +4698,7 @@
         </w:rPr>
         <w:br/>
       </w:r>
+      <w:proofErr w:type="gramStart"/>
       <w:r>
         <w:rPr>
           <w:rStyle w:val="pythonkeywordcolor"/>
@@ -4425,6 +4720,7 @@
         </w:rPr>
         <w:t>(</w:t>
       </w:r>
+      <w:proofErr w:type="gramEnd"/>
       <w:r>
         <w:rPr>
           <w:rStyle w:val="pythonstringcolor"/>
@@ -4618,8 +4914,45 @@
           <w:sz w:val="20"/>
           <w:szCs w:val="20"/>
         </w:rPr>
-        <w:t>demonstrates how to write ms excel files using python-openpyxl</w:t>
-      </w:r>
+        <w:t xml:space="preserve">demonstrates how to write </w:t>
+      </w:r>
+      <w:proofErr w:type="spellStart"/>
+      <w:r>
+        <w:rPr>
+          <w:rFonts w:ascii="Consolas" w:hAnsi="Consolas" w:cs="Consolas"/>
+          <w:i/>
+          <w:iCs/>
+          <w:color w:val="943634" w:themeColor="accent2" w:themeShade="BF"/>
+          <w:sz w:val="20"/>
+          <w:szCs w:val="20"/>
+        </w:rPr>
+        <w:t>ms</w:t>
+      </w:r>
+      <w:proofErr w:type="spellEnd"/>
+      <w:r>
+        <w:rPr>
+          <w:rFonts w:ascii="Consolas" w:hAnsi="Consolas" w:cs="Consolas"/>
+          <w:i/>
+          <w:iCs/>
+          <w:color w:val="943634" w:themeColor="accent2" w:themeShade="BF"/>
+          <w:sz w:val="20"/>
+          <w:szCs w:val="20"/>
+        </w:rPr>
+        <w:t xml:space="preserve"> excel files using python-</w:t>
+      </w:r>
+      <w:proofErr w:type="spellStart"/>
+      <w:r>
+        <w:rPr>
+          <w:rFonts w:ascii="Consolas" w:hAnsi="Consolas" w:cs="Consolas"/>
+          <w:i/>
+          <w:iCs/>
+          <w:color w:val="943634" w:themeColor="accent2" w:themeShade="BF"/>
+          <w:sz w:val="20"/>
+          <w:szCs w:val="20"/>
+        </w:rPr>
+        <w:t>openpyxl</w:t>
+      </w:r>
+      <w:proofErr w:type="spellEnd"/>
       <w:r>
         <w:rPr>
           <w:rStyle w:val="pythonstringcolor"/>
@@ -4713,8 +5046,21 @@
           <w:sz w:val="20"/>
           <w:szCs w:val="20"/>
         </w:rPr>
-        <w:t>Released under GNU Public License (GPL)</w:t>
-      </w:r>
+        <w:t>Released under GNU Public License (GPL</w:t>
+      </w:r>
+      <w:proofErr w:type="gramStart"/>
+      <w:r>
+        <w:rPr>
+          <w:rFonts w:ascii="Consolas" w:hAnsi="Consolas" w:cs="Consolas"/>
+          <w:i/>
+          <w:iCs/>
+          <w:color w:val="943634" w:themeColor="accent2" w:themeShade="BF"/>
+          <w:sz w:val="20"/>
+          <w:szCs w:val="20"/>
+        </w:rPr>
+        <w:t>)</w:t>
+      </w:r>
+      <w:proofErr w:type="gramEnd"/>
       <w:r>
         <w:rPr>
           <w:rStyle w:val="pythonstringcolor"/>
@@ -4772,8 +5118,35 @@
           <w:spacing w:val="0"/>
           <w:rtl/>
         </w:rPr>
-        <w:t xml:space="preserve">יש עוד סוג של הערות הפייתון והוא </w:t>
-      </w:r>
+        <w:t xml:space="preserve">יש עוד סוג של הערות </w:t>
+      </w:r>
+      <w:proofErr w:type="spellStart"/>
+      <w:r>
+        <w:rPr>
+          <w:rStyle w:val="ad"/>
+          <w:rFonts w:hint="cs"/>
+          <w:b w:val="0"/>
+          <w:bCs w:val="0"/>
+          <w:color w:val="auto"/>
+          <w:spacing w:val="0"/>
+          <w:rtl/>
+        </w:rPr>
+        <w:t>הפייתון</w:t>
+      </w:r>
+      <w:proofErr w:type="spellEnd"/>
+      <w:r>
+        <w:rPr>
+          <w:rStyle w:val="ad"/>
+          <w:rFonts w:hint="cs"/>
+          <w:b w:val="0"/>
+          <w:bCs w:val="0"/>
+          <w:color w:val="auto"/>
+          <w:spacing w:val="0"/>
+          <w:rtl/>
+        </w:rPr>
+        <w:t xml:space="preserve"> והוא </w:t>
+      </w:r>
+      <w:proofErr w:type="spellStart"/>
       <w:r>
         <w:rPr>
           <w:rStyle w:val="ad"/>
@@ -4784,6 +5157,7 @@
         </w:rPr>
         <w:t>docstring</w:t>
       </w:r>
+      <w:proofErr w:type="spellEnd"/>
       <w:r>
         <w:rPr>
           <w:rStyle w:val="ad"/>
@@ -4807,6 +5181,8 @@
         </w:rPr>
         <w:br/>
       </w:r>
+      <w:proofErr w:type="spellStart"/>
+      <w:proofErr w:type="gramStart"/>
       <w:r>
         <w:rPr>
           <w:rStyle w:val="ad"/>
@@ -4817,6 +5193,8 @@
         </w:rPr>
         <w:t>docstring</w:t>
       </w:r>
+      <w:proofErr w:type="spellEnd"/>
+      <w:proofErr w:type="gramEnd"/>
       <w:r>
         <w:rPr>
           <w:rStyle w:val="ad"/>
@@ -4889,6 +5267,8 @@
           <w:szCs w:val="20"/>
         </w:rPr>
       </w:pPr>
+      <w:proofErr w:type="spellStart"/>
+      <w:proofErr w:type="gramStart"/>
       <w:r>
         <w:rPr>
           <w:rStyle w:val="ad"/>
@@ -4902,6 +5282,8 @@
         </w:rPr>
         <w:t>def</w:t>
       </w:r>
+      <w:proofErr w:type="spellEnd"/>
+      <w:proofErr w:type="gramEnd"/>
       <w:r>
         <w:rPr>
           <w:rStyle w:val="ad"/>
@@ -4983,6 +5365,7 @@
         </w:rPr>
         <w:t xml:space="preserve">    </w:t>
       </w:r>
+      <w:proofErr w:type="gramStart"/>
       <w:r>
         <w:rPr>
           <w:rStyle w:val="ad"/>
@@ -4996,6 +5379,7 @@
         </w:rPr>
         <w:t>return</w:t>
       </w:r>
+      <w:proofErr w:type="gramEnd"/>
       <w:r>
         <w:rPr>
           <w:rStyle w:val="ad"/>
@@ -5022,6 +5406,7 @@
           <w:rtl/>
         </w:rPr>
       </w:pPr>
+      <w:proofErr w:type="gramStart"/>
       <w:r>
         <w:rPr>
           <w:rStyle w:val="ad"/>
@@ -5033,6 +5418,7 @@
         </w:rPr>
         <w:t>add</w:t>
       </w:r>
+      <w:proofErr w:type="gramEnd"/>
       <w:r>
         <w:rPr>
           <w:rStyle w:val="ad"/>
@@ -5067,8 +5453,33 @@
           <w:spacing w:val="0"/>
           <w:rtl/>
         </w:rPr>
-        <w:t xml:space="preserve">הוספנה לה </w:t>
-      </w:r>
+        <w:t>הוספנ</w:t>
+      </w:r>
+      <w:r>
+        <w:rPr>
+          <w:rStyle w:val="ad"/>
+          <w:rFonts w:ascii="Consolas" w:hAnsi="Consolas" w:cstheme="minorBidi" w:hint="cs"/>
+          <w:b w:val="0"/>
+          <w:bCs w:val="0"/>
+          <w:color w:val="auto"/>
+          <w:spacing w:val="0"/>
+          <w:rtl/>
+        </w:rPr>
+        <w:t>ו</w:t>
+      </w:r>
+      <w:r>
+        <w:rPr>
+          <w:rStyle w:val="ad"/>
+          <w:rFonts w:ascii="Consolas" w:hAnsi="Consolas" w:cstheme="minorBidi" w:hint="cs"/>
+          <w:b w:val="0"/>
+          <w:bCs w:val="0"/>
+          <w:color w:val="auto"/>
+          <w:spacing w:val="0"/>
+          <w:rtl/>
+        </w:rPr>
+        <w:t xml:space="preserve"> לה </w:t>
+      </w:r>
+      <w:proofErr w:type="spellStart"/>
       <w:r>
         <w:rPr>
           <w:rStyle w:val="ad"/>
@@ -5080,6 +5491,7 @@
         </w:rPr>
         <w:t>docstring</w:t>
       </w:r>
+      <w:proofErr w:type="spellEnd"/>
       <w:r>
         <w:rPr>
           <w:rStyle w:val="ad"/>
@@ -5143,7 +5555,35 @@
           <w:sz w:val="20"/>
           <w:szCs w:val="20"/>
         </w:rPr>
-        <w:t>&gt;&gt;&gt; print add.__doc__</w:t>
+        <w:t xml:space="preserve">&gt;&gt;&gt; print </w:t>
+      </w:r>
+      <w:proofErr w:type="spellStart"/>
+      <w:r>
+        <w:rPr>
+          <w:rStyle w:val="ad"/>
+          <w:rFonts w:ascii="Consolas" w:hAnsi="Consolas" w:cs="Consolas"/>
+          <w:b w:val="0"/>
+          <w:bCs w:val="0"/>
+          <w:color w:val="auto"/>
+          <w:spacing w:val="0"/>
+          <w:sz w:val="20"/>
+          <w:szCs w:val="20"/>
+        </w:rPr>
+        <w:t>add.__doc</w:t>
+      </w:r>
+      <w:proofErr w:type="spellEnd"/>
+      <w:r>
+        <w:rPr>
+          <w:rStyle w:val="ad"/>
+          <w:rFonts w:ascii="Consolas" w:hAnsi="Consolas" w:cs="Consolas"/>
+          <w:b w:val="0"/>
+          <w:bCs w:val="0"/>
+          <w:color w:val="auto"/>
+          <w:spacing w:val="0"/>
+          <w:sz w:val="20"/>
+          <w:szCs w:val="20"/>
+        </w:rPr>
+        <w:t>__</w:t>
       </w:r>
     </w:p>
     <w:p>
@@ -5328,7 +5768,33 @@
           <w:spacing w:val="0"/>
           <w:rtl/>
         </w:rPr>
-        <w:t xml:space="preserve"> (האות אי"י גדולה )או באות </w:t>
+        <w:t xml:space="preserve"> (האות </w:t>
+      </w:r>
+      <w:proofErr w:type="spellStart"/>
+      <w:r>
+        <w:rPr>
+          <w:rStyle w:val="ad"/>
+          <w:rFonts w:ascii="Consolas" w:hAnsi="Consolas" w:cstheme="minorBidi" w:hint="cs"/>
+          <w:b w:val="0"/>
+          <w:bCs w:val="0"/>
+          <w:color w:val="auto"/>
+          <w:spacing w:val="0"/>
+          <w:rtl/>
+        </w:rPr>
+        <w:t>אי"י</w:t>
+      </w:r>
+      <w:proofErr w:type="spellEnd"/>
+      <w:r>
+        <w:rPr>
+          <w:rStyle w:val="ad"/>
+          <w:rFonts w:ascii="Consolas" w:hAnsi="Consolas" w:cstheme="minorBidi" w:hint="cs"/>
+          <w:b w:val="0"/>
+          <w:bCs w:val="0"/>
+          <w:color w:val="auto"/>
+          <w:spacing w:val="0"/>
+          <w:rtl/>
+        </w:rPr>
+        <w:t xml:space="preserve"> גדולה )או באות </w:t>
       </w:r>
       <w:r>
         <w:rPr>
@@ -5351,7 +5817,33 @@
           <w:spacing w:val="0"/>
           <w:rtl/>
         </w:rPr>
-        <w:t xml:space="preserve"> (האות או"ו גדולה או קטנה) כייצוג שם של משתנה, היות ובחלק מהפונטים קשה להבדיל בין האותיות האלה למספרים אחד או אפס.</w:t>
+        <w:t xml:space="preserve"> (האות </w:t>
+      </w:r>
+      <w:proofErr w:type="spellStart"/>
+      <w:r>
+        <w:rPr>
+          <w:rStyle w:val="ad"/>
+          <w:rFonts w:ascii="Consolas" w:hAnsi="Consolas" w:cstheme="minorBidi" w:hint="cs"/>
+          <w:b w:val="0"/>
+          <w:bCs w:val="0"/>
+          <w:color w:val="auto"/>
+          <w:spacing w:val="0"/>
+          <w:rtl/>
+        </w:rPr>
+        <w:t>או"ו</w:t>
+      </w:r>
+      <w:proofErr w:type="spellEnd"/>
+      <w:r>
+        <w:rPr>
+          <w:rStyle w:val="ad"/>
+          <w:rFonts w:ascii="Consolas" w:hAnsi="Consolas" w:cstheme="minorBidi" w:hint="cs"/>
+          <w:b w:val="0"/>
+          <w:bCs w:val="0"/>
+          <w:color w:val="auto"/>
+          <w:spacing w:val="0"/>
+          <w:rtl/>
+        </w:rPr>
+        <w:t xml:space="preserve"> גדולה או קטנה) כייצוג שם של משתנה, היות ובחלק מהפונטים קשה להבדיל בין האותיות האלה למספרים אחד או אפס.</w:t>
       </w:r>
       <w:r>
         <w:rPr>
@@ -5414,6 +5906,7 @@
         </w:rPr>
         <w:t>כל המזהים חייבים להיות כתובים ב</w:t>
       </w:r>
+      <w:proofErr w:type="spellStart"/>
       <w:r>
         <w:rPr>
           <w:rStyle w:val="ad"/>
@@ -5425,6 +5918,7 @@
         </w:rPr>
         <w:t>ascii</w:t>
       </w:r>
+      <w:proofErr w:type="spellEnd"/>
       <w:r>
         <w:rPr>
           <w:rStyle w:val="ad"/>
@@ -5533,6 +6027,7 @@
         <w:br/>
         <w:t xml:space="preserve">* שמות של מחלקות אמורות להיות במבנה של </w:t>
       </w:r>
+      <w:proofErr w:type="spellStart"/>
       <w:r>
         <w:rPr>
           <w:rStyle w:val="ad"/>
@@ -5544,6 +6039,7 @@
         </w:rPr>
         <w:t>CapWord</w:t>
       </w:r>
+      <w:proofErr w:type="spellEnd"/>
       <w:r>
         <w:rPr>
           <w:rStyle w:val="ad"/>
@@ -5556,6 +6052,7 @@
         </w:rPr>
         <w:t xml:space="preserve"> כלומר להתחיל באות גדולה, וכל פעם שרוצים להוסיף מילה חדשה לשם המחלקה נוסיף אותו עם אות גדולה למשל: </w:t>
       </w:r>
+      <w:proofErr w:type="spellStart"/>
       <w:r>
         <w:rPr>
           <w:rStyle w:val="ad"/>
@@ -5567,6 +6064,7 @@
         </w:rPr>
         <w:t>MyClass</w:t>
       </w:r>
+      <w:proofErr w:type="spellEnd"/>
       <w:r>
         <w:rPr>
           <w:rStyle w:val="ad"/>
@@ -5675,6 +6173,7 @@
         </w:rPr>
         <w:t xml:space="preserve">שמה, למשל:  </w:t>
       </w:r>
+      <w:proofErr w:type="spellStart"/>
       <w:r>
         <w:rPr>
           <w:rStyle w:val="ad"/>
@@ -5686,6 +6185,7 @@
         </w:rPr>
         <w:t>ZeroDevisionError</w:t>
       </w:r>
+      <w:proofErr w:type="spellEnd"/>
       <w:r>
         <w:rPr>
           <w:rStyle w:val="ad"/>
@@ -5756,7 +6256,55 @@
           <w:color w:val="auto"/>
           <w:spacing w:val="0"/>
         </w:rPr>
-        <w:t>" def print_hello():"</w:t>
+        <w:t xml:space="preserve">" </w:t>
+      </w:r>
+      <w:proofErr w:type="spellStart"/>
+      <w:r>
+        <w:rPr>
+          <w:rStyle w:val="ad"/>
+          <w:rFonts w:ascii="Consolas" w:hAnsi="Consolas" w:cstheme="minorBidi"/>
+          <w:b w:val="0"/>
+          <w:bCs w:val="0"/>
+          <w:color w:val="auto"/>
+          <w:spacing w:val="0"/>
+        </w:rPr>
+        <w:t>def</w:t>
+      </w:r>
+      <w:proofErr w:type="spellEnd"/>
+      <w:r>
+        <w:rPr>
+          <w:rStyle w:val="ad"/>
+          <w:rFonts w:ascii="Consolas" w:hAnsi="Consolas" w:cstheme="minorBidi"/>
+          <w:b w:val="0"/>
+          <w:bCs w:val="0"/>
+          <w:color w:val="auto"/>
+          <w:spacing w:val="0"/>
+        </w:rPr>
+        <w:t xml:space="preserve"> </w:t>
+      </w:r>
+      <w:proofErr w:type="spellStart"/>
+      <w:r>
+        <w:rPr>
+          <w:rStyle w:val="ad"/>
+          <w:rFonts w:ascii="Consolas" w:hAnsi="Consolas" w:cstheme="minorBidi"/>
+          <w:b w:val="0"/>
+          <w:bCs w:val="0"/>
+          <w:color w:val="auto"/>
+          <w:spacing w:val="0"/>
+        </w:rPr>
+        <w:t>print_hello</w:t>
+      </w:r>
+      <w:proofErr w:type="spellEnd"/>
+      <w:r>
+        <w:rPr>
+          <w:rStyle w:val="ad"/>
+          <w:rFonts w:ascii="Consolas" w:hAnsi="Consolas" w:cstheme="minorBidi"/>
+          <w:b w:val="0"/>
+          <w:bCs w:val="0"/>
+          <w:color w:val="auto"/>
+          <w:spacing w:val="0"/>
+        </w:rPr>
+        <w:t>():"</w:t>
       </w:r>
       <w:r>
         <w:rPr>
@@ -5865,110 +6413,2190 @@
         </w:rPr>
         <w:t>,ומשתנה קבוע.</w:t>
       </w:r>
+      <w:r>
+        <w:rPr>
+          <w:rStyle w:val="ad"/>
+          <w:rFonts w:ascii="Consolas" w:hAnsi="Consolas" w:cstheme="minorBidi"/>
+          <w:b w:val="0"/>
+          <w:bCs w:val="0"/>
+          <w:color w:val="auto"/>
+          <w:spacing w:val="0"/>
+          <w:rtl/>
+        </w:rPr>
+        <w:br/>
+      </w:r>
+      <w:r>
+        <w:rPr>
+          <w:rStyle w:val="ad"/>
+          <w:rFonts w:ascii="Consolas" w:hAnsi="Consolas" w:cstheme="minorBidi"/>
+          <w:b w:val="0"/>
+          <w:bCs w:val="0"/>
+          <w:color w:val="auto"/>
+          <w:spacing w:val="0"/>
+          <w:rtl/>
+        </w:rPr>
+        <w:br/>
+      </w:r>
+      <w:r>
+        <w:rPr>
+          <w:rStyle w:val="ad"/>
+          <w:rFonts w:ascii="Consolas" w:hAnsi="Consolas" w:cstheme="minorBidi" w:hint="cs"/>
+          <w:b w:val="0"/>
+          <w:bCs w:val="0"/>
+          <w:color w:val="auto"/>
+          <w:spacing w:val="0"/>
+          <w:rtl/>
+        </w:rPr>
+        <w:t xml:space="preserve">* משתנים קבועים </w:t>
+      </w:r>
+      <w:r>
+        <w:rPr>
+          <w:rStyle w:val="ad"/>
+          <w:rFonts w:ascii="Consolas" w:hAnsi="Consolas" w:cstheme="minorBidi" w:hint="cs"/>
+          <w:b w:val="0"/>
+          <w:bCs w:val="0"/>
+          <w:color w:val="auto"/>
+          <w:spacing w:val="0"/>
+          <w:rtl/>
+        </w:rPr>
+        <w:t xml:space="preserve">מציינים באותיות גדולות עם ' _ ' שמפריד בין מילים: </w:t>
+      </w:r>
+      <w:r>
+        <w:rPr>
+          <w:rStyle w:val="ad"/>
+          <w:rFonts w:ascii="Consolas" w:hAnsi="Consolas" w:cstheme="minorBidi"/>
+          <w:b w:val="0"/>
+          <w:bCs w:val="0"/>
+          <w:color w:val="auto"/>
+          <w:spacing w:val="0"/>
+        </w:rPr>
+        <w:t>MAX_VALUE</w:t>
+      </w:r>
+      <w:r>
+        <w:rPr>
+          <w:rStyle w:val="ad"/>
+          <w:rFonts w:ascii="Consolas" w:hAnsi="Consolas" w:cstheme="minorBidi" w:hint="cs"/>
+          <w:b w:val="0"/>
+          <w:bCs w:val="0"/>
+          <w:color w:val="auto"/>
+          <w:spacing w:val="0"/>
+          <w:rtl/>
+        </w:rPr>
+        <w:t xml:space="preserve">, </w:t>
+      </w:r>
+      <w:r>
+        <w:rPr>
+          <w:rStyle w:val="ad"/>
+          <w:rFonts w:ascii="Consolas" w:hAnsi="Consolas" w:cstheme="minorBidi"/>
+          <w:b w:val="0"/>
+          <w:bCs w:val="0"/>
+          <w:color w:val="auto"/>
+          <w:spacing w:val="0"/>
+        </w:rPr>
+        <w:t>TOTAL</w:t>
+      </w:r>
+      <w:r>
+        <w:rPr>
+          <w:rStyle w:val="ad"/>
+          <w:rFonts w:ascii="Consolas" w:hAnsi="Consolas" w:cstheme="minorBidi" w:hint="cs"/>
+          <w:b w:val="0"/>
+          <w:bCs w:val="0"/>
+          <w:color w:val="auto"/>
+          <w:spacing w:val="0"/>
+          <w:rtl/>
+        </w:rPr>
+        <w:t xml:space="preserve"> וכו'.</w:t>
+      </w:r>
+      <w:r>
+        <w:rPr>
+          <w:rStyle w:val="ad"/>
+          <w:rFonts w:ascii="Consolas" w:hAnsi="Consolas" w:cstheme="minorBidi"/>
+          <w:b w:val="0"/>
+          <w:bCs w:val="0"/>
+          <w:color w:val="auto"/>
+          <w:spacing w:val="0"/>
+          <w:rtl/>
+        </w:rPr>
+        <w:br/>
+      </w:r>
+    </w:p>
+    <w:p>
+      <w:pPr>
+        <w:rPr>
+          <w:rStyle w:val="ad"/>
+          <w:rFonts w:ascii="Consolas" w:hAnsi="Consolas" w:cstheme="minorBidi" w:hint="cs"/>
+          <w:b w:val="0"/>
+          <w:bCs w:val="0"/>
+          <w:color w:val="auto"/>
+          <w:spacing w:val="0"/>
+          <w:rtl/>
+        </w:rPr>
+      </w:pPr>
+    </w:p>
+    <w:p>
+      <w:pPr>
+        <w:pStyle w:val="af1"/>
+        <w:rPr>
+          <w:rStyle w:val="ad"/>
+          <w:rFonts w:ascii="Consolas" w:hAnsi="Consolas" w:cstheme="minorBidi" w:hint="cs"/>
+          <w:b w:val="0"/>
+          <w:bCs/>
+          <w:color w:val="auto"/>
+          <w:spacing w:val="0"/>
+          <w:rtl/>
+        </w:rPr>
+      </w:pPr>
+      <w:r>
+        <w:rPr>
+          <w:rFonts w:hint="cs"/>
+          <w:rtl/>
+        </w:rPr>
+        <w:t xml:space="preserve">אופרטורים </w:t>
+      </w:r>
+      <w:r>
+        <w:rPr>
+          <w:rtl/>
+        </w:rPr>
+        <w:t>–</w:t>
+      </w:r>
+    </w:p>
+    <w:p>
+      <w:pPr>
+        <w:rPr>
+          <w:rFonts w:hint="cs"/>
+          <w:rtl/>
+        </w:rPr>
+      </w:pPr>
+      <w:r>
+        <w:rPr>
+          <w:rFonts w:hint="cs"/>
+          <w:rtl/>
+        </w:rPr>
+        <w:t>אופרטורים הם פונקציות מיוחדות של שפות תכנות שמטרתן לשפר את קריאות התוכנית, את הדמיון בינה לבין טקסט מתמטי, לוקי או שפה טבעית, או כדי להדגיש משמעות של פעולה כלשהי.</w:t>
+      </w:r>
+      <w:r>
+        <w:rPr>
+          <w:rtl/>
+        </w:rPr>
+        <w:br/>
+      </w:r>
+      <w:r>
+        <w:rPr>
+          <w:rFonts w:hint="cs"/>
+          <w:rtl/>
+        </w:rPr>
+        <w:t>את האופרטורים ניתן לחלק לארבעה קבוצות עיקריות - אריתמטיים, השמה, השוואה, ולוגים.</w:t>
+      </w:r>
+      <w:r>
+        <w:rPr>
+          <w:rtl/>
+        </w:rPr>
+        <w:br/>
+      </w:r>
+      <w:r>
+        <w:rPr>
+          <w:rFonts w:hint="cs"/>
+          <w:rtl/>
+        </w:rPr>
+        <w:t>כמו כן יש קבוצות של אופרטורים מיוחדים כגון: אופרטורים של זהות או שייכות ו-</w:t>
+      </w:r>
+      <w:r>
+        <w:t>bitwise</w:t>
+      </w:r>
+      <w:r>
+        <w:rPr>
+          <w:rFonts w:hint="cs"/>
+          <w:rtl/>
+        </w:rPr>
+        <w:t xml:space="preserve"> </w:t>
+      </w:r>
+      <w:r>
+        <w:rPr>
+          <w:rFonts w:hint="cs"/>
+          <w:rtl/>
+        </w:rPr>
+        <w:t>.</w:t>
+      </w:r>
+      <w:r>
+        <w:rPr>
+          <w:rtl/>
+        </w:rPr>
+        <w:br/>
+      </w:r>
+      <w:r>
+        <w:rPr>
+          <w:rFonts w:hint="cs"/>
+          <w:rtl/>
+        </w:rPr>
+        <w:br/>
+      </w:r>
+      <w:r>
+        <w:rPr>
+          <w:rFonts w:hint="cs"/>
+          <w:b/>
+          <w:bCs/>
+          <w:i/>
+          <w:iCs/>
+          <w:rtl/>
+        </w:rPr>
+        <w:t>אופרטורים אריתמטיים-</w:t>
+      </w:r>
+      <w:r>
+        <w:rPr>
+          <w:rtl/>
+        </w:rPr>
+        <w:br/>
+      </w:r>
+      <w:r>
+        <w:rPr>
+          <w:rFonts w:hint="cs"/>
+          <w:rtl/>
+        </w:rPr>
+        <w:t>אופרטורים אריתמטיים הם כל אותם אופרטורים שאנחנו משתמשים בהם להגדרת פעולות מתמטיות יסודיות.</w:t>
+      </w:r>
+      <w:r>
+        <w:rPr>
+          <w:rFonts w:hint="cs"/>
+          <w:rtl/>
+        </w:rPr>
+        <w:br/>
+        <w:t xml:space="preserve">בג'אווה יש אנחנו מכירים את הפעולות המתמטיות הבסיסיות: </w:t>
+      </w:r>
+      <w:r>
+        <w:rPr>
+          <w:rtl/>
+        </w:rPr>
+        <w:br/>
+      </w:r>
+      <w:r>
+        <w:rPr>
+          <w:rFonts w:hint="cs"/>
+          <w:rtl/>
+        </w:rPr>
+        <w:t xml:space="preserve">חיבור שמסומן ב- '+' , חיסור '-' , כפל '*' , חילוק </w:t>
+      </w:r>
+      <w:r>
+        <w:t>/</w:t>
+      </w:r>
+      <w:r>
+        <w:rPr>
+          <w:rFonts w:hint="cs"/>
+          <w:rtl/>
+        </w:rPr>
+        <w:t xml:space="preserve">' , ושארית חלוקה המוכרת בשם </w:t>
+      </w:r>
+      <w:r>
+        <w:t>modulus</w:t>
+      </w:r>
+      <w:r>
+        <w:rPr>
+          <w:rFonts w:hint="cs"/>
+          <w:rtl/>
+        </w:rPr>
+        <w:t xml:space="preserve"> '%'. </w:t>
+      </w:r>
+      <w:r>
+        <w:rPr>
+          <w:rtl/>
+        </w:rPr>
+        <w:br/>
+      </w:r>
+      <w:r>
+        <w:rPr>
+          <w:rFonts w:hint="cs"/>
+          <w:rtl/>
+        </w:rPr>
+        <w:t xml:space="preserve">המתכנתים של ג'אווה גם הוסיפו כמה </w:t>
+      </w:r>
+      <w:r>
+        <w:t>syntactic sugar</w:t>
+      </w:r>
+      <w:r>
+        <w:rPr>
+          <w:rFonts w:hint="cs"/>
+          <w:rtl/>
+        </w:rPr>
+        <w:t xml:space="preserve"> (תחביר קצר ומובן יותר לפעולות שדורשות יותר הרבה יותר תווים)- הוספת אחד לסכום '++', והפחתת אחד מהסכום '- -'. </w:t>
+      </w:r>
+      <w:r>
+        <w:rPr>
+          <w:rtl/>
+        </w:rPr>
+        <w:br/>
+      </w:r>
+      <w:r>
+        <w:rPr>
+          <w:rFonts w:hint="cs"/>
+          <w:rtl/>
+        </w:rPr>
+        <w:t xml:space="preserve">בפייתון לעומת זאת הפעולות האריתמטיות היסודיות של השפה הן יותר מתקדמות, למשל ניתן למצוא חזקה שמסומנת ב- '**' , או ערך תחתון של חלוקה (מה שהיינו עושים לו </w:t>
+      </w:r>
+      <w:proofErr w:type="spellStart"/>
+      <w:r>
+        <w:rPr>
+          <w:rFonts w:hint="cs"/>
+          <w:rtl/>
+        </w:rPr>
+        <w:t>קאסטינג</w:t>
+      </w:r>
+      <w:proofErr w:type="spellEnd"/>
+      <w:r>
+        <w:rPr>
+          <w:rFonts w:hint="cs"/>
+          <w:rtl/>
+        </w:rPr>
+        <w:t xml:space="preserve"> ל-</w:t>
+      </w:r>
+      <w:r>
+        <w:t>int</w:t>
+      </w:r>
+      <w:r>
+        <w:rPr>
+          <w:rFonts w:hint="cs"/>
+          <w:rtl/>
+        </w:rPr>
+        <w:t xml:space="preserve"> בג'אווה) המסומן ב-'</w:t>
+      </w:r>
+      <w:r>
+        <w:t>//</w:t>
+      </w:r>
+      <w:r>
+        <w:rPr>
+          <w:rFonts w:hint="cs"/>
+          <w:rtl/>
+        </w:rPr>
+        <w:t>'</w:t>
+      </w:r>
+      <w:r>
+        <w:rPr>
+          <w:rFonts w:hint="cs"/>
+          <w:rtl/>
+        </w:rPr>
+        <w:t>, אך ה</w:t>
+      </w:r>
+      <w:r>
+        <w:t>syntactic sugar</w:t>
+      </w:r>
+      <w:r>
+        <w:rPr>
+          <w:rFonts w:hint="cs"/>
+          <w:rtl/>
+        </w:rPr>
+        <w:t xml:space="preserve"> של ג'אווה הוא לא חלק מהשפה.</w:t>
+      </w:r>
+      <w:r>
+        <w:rPr>
+          <w:rtl/>
+        </w:rPr>
+        <w:br/>
+      </w:r>
+      <w:r>
+        <w:rPr>
+          <w:rFonts w:hint="cs"/>
+          <w:rtl/>
+        </w:rPr>
+        <w:t xml:space="preserve">סיכום הפעולות האריתמטיות של פייתון: </w:t>
+      </w:r>
+      <w:r>
+        <w:rPr>
+          <w:rtl/>
+        </w:rPr>
+        <w:br/>
+      </w:r>
+      <w:r>
+        <w:rPr>
+          <w:rFonts w:hint="cs"/>
+          <w:rtl/>
+        </w:rPr>
+        <w:t xml:space="preserve"> </w:t>
+      </w:r>
+    </w:p>
+    <w:tbl>
+      <w:tblPr>
+        <w:tblStyle w:val="3-6"/>
+        <w:bidiVisual/>
+        <w:tblW w:w="0" w:type="auto"/>
+        <w:tblLook w:val="04A0" w:firstRow="1" w:lastRow="0" w:firstColumn="1" w:lastColumn="0" w:noHBand="0" w:noVBand="1"/>
+      </w:tblPr>
+      <w:tblGrid>
+        <w:gridCol w:w="3560"/>
+        <w:gridCol w:w="3561"/>
+        <w:gridCol w:w="3561"/>
+      </w:tblGrid>
+      <w:tr>
+        <w:trPr>
+          <w:cnfStyle w:val="100000000000" w:firstRow="1" w:lastRow="0" w:firstColumn="0" w:lastColumn="0" w:oddVBand="0" w:evenVBand="0" w:oddHBand="0" w:evenHBand="0" w:firstRowFirstColumn="0" w:firstRowLastColumn="0" w:lastRowFirstColumn="0" w:lastRowLastColumn="0"/>
+        </w:trPr>
+        <w:tc>
+          <w:tcPr>
+            <w:cnfStyle w:val="001000000000" w:firstRow="0" w:lastRow="0" w:firstColumn="1" w:lastColumn="0" w:oddVBand="0" w:evenVBand="0" w:oddHBand="0" w:evenHBand="0" w:firstRowFirstColumn="0" w:firstRowLastColumn="0" w:lastRowFirstColumn="0" w:lastRowLastColumn="0"/>
+            <w:tcW w:w="3560" w:type="dxa"/>
+            <w:shd w:val="clear" w:color="auto" w:fill="auto"/>
+          </w:tcPr>
+          <w:p>
+            <w:pPr>
+              <w:jc w:val="center"/>
+              <w:rPr>
+                <w:rFonts w:hint="cs"/>
+                <w:b w:val="0"/>
+                <w:bCs w:val="0"/>
+                <w:color w:val="000000" w:themeColor="text1"/>
+                <w:rtl/>
+              </w:rPr>
+            </w:pPr>
+            <w:r>
+              <w:rPr>
+                <w:rFonts w:hint="cs"/>
+                <w:b w:val="0"/>
+                <w:bCs w:val="0"/>
+                <w:color w:val="000000" w:themeColor="text1"/>
+                <w:rtl/>
+              </w:rPr>
+              <w:t>+</w:t>
+            </w:r>
+          </w:p>
+        </w:tc>
+        <w:tc>
+          <w:tcPr>
+            <w:tcW w:w="3561" w:type="dxa"/>
+            <w:shd w:val="clear" w:color="auto" w:fill="auto"/>
+          </w:tcPr>
+          <w:p>
+            <w:pPr>
+              <w:jc w:val="center"/>
+              <w:cnfStyle w:val="100000000000" w:firstRow="1" w:lastRow="0" w:firstColumn="0" w:lastColumn="0" w:oddVBand="0" w:evenVBand="0" w:oddHBand="0" w:evenHBand="0" w:firstRowFirstColumn="0" w:firstRowLastColumn="0" w:lastRowFirstColumn="0" w:lastRowLastColumn="0"/>
+              <w:rPr>
+                <w:b w:val="0"/>
+                <w:bCs w:val="0"/>
+                <w:color w:val="000000" w:themeColor="text1"/>
+              </w:rPr>
+            </w:pPr>
+            <w:r>
+              <w:rPr>
+                <w:rFonts w:hint="cs"/>
+                <w:b w:val="0"/>
+                <w:bCs w:val="0"/>
+                <w:color w:val="000000" w:themeColor="text1"/>
+                <w:rtl/>
+              </w:rPr>
+              <w:t>חיבור</w:t>
+            </w:r>
+          </w:p>
+        </w:tc>
+        <w:tc>
+          <w:tcPr>
+            <w:tcW w:w="3561" w:type="dxa"/>
+            <w:shd w:val="clear" w:color="auto" w:fill="auto"/>
+          </w:tcPr>
+          <w:p>
+            <w:pPr>
+              <w:jc w:val="center"/>
+              <w:cnfStyle w:val="100000000000" w:firstRow="1" w:lastRow="0" w:firstColumn="0" w:lastColumn="0" w:oddVBand="0" w:evenVBand="0" w:oddHBand="0" w:evenHBand="0" w:firstRowFirstColumn="0" w:firstRowLastColumn="0" w:lastRowFirstColumn="0" w:lastRowLastColumn="0"/>
+              <w:rPr>
+                <w:b w:val="0"/>
+                <w:bCs w:val="0"/>
+                <w:color w:val="000000" w:themeColor="text1"/>
+              </w:rPr>
+            </w:pPr>
+            <w:proofErr w:type="spellStart"/>
+            <w:r>
+              <w:rPr>
+                <w:b w:val="0"/>
+                <w:bCs w:val="0"/>
+                <w:color w:val="000000" w:themeColor="text1"/>
+              </w:rPr>
+              <w:t>x+y</w:t>
+            </w:r>
+            <w:proofErr w:type="spellEnd"/>
+          </w:p>
+        </w:tc>
+      </w:tr>
+      <w:tr>
+        <w:trPr>
+          <w:cnfStyle w:val="000000100000" w:firstRow="0" w:lastRow="0" w:firstColumn="0" w:lastColumn="0" w:oddVBand="0" w:evenVBand="0" w:oddHBand="1" w:evenHBand="0" w:firstRowFirstColumn="0" w:firstRowLastColumn="0" w:lastRowFirstColumn="0" w:lastRowLastColumn="0"/>
+        </w:trPr>
+        <w:tc>
+          <w:tcPr>
+            <w:cnfStyle w:val="001000000000" w:firstRow="0" w:lastRow="0" w:firstColumn="1" w:lastColumn="0" w:oddVBand="0" w:evenVBand="0" w:oddHBand="0" w:evenHBand="0" w:firstRowFirstColumn="0" w:firstRowLastColumn="0" w:lastRowFirstColumn="0" w:lastRowLastColumn="0"/>
+            <w:tcW w:w="3560" w:type="dxa"/>
+            <w:shd w:val="clear" w:color="auto" w:fill="auto"/>
+          </w:tcPr>
+          <w:p>
+            <w:pPr>
+              <w:jc w:val="center"/>
+              <w:rPr>
+                <w:rFonts w:hint="cs"/>
+                <w:color w:val="000000" w:themeColor="text1"/>
+                <w:rtl/>
+              </w:rPr>
+            </w:pPr>
+            <w:r>
+              <w:rPr>
+                <w:rFonts w:hint="cs"/>
+                <w:color w:val="000000" w:themeColor="text1"/>
+                <w:rtl/>
+              </w:rPr>
+              <w:t>-</w:t>
+            </w:r>
+          </w:p>
+        </w:tc>
+        <w:tc>
+          <w:tcPr>
+            <w:tcW w:w="3561" w:type="dxa"/>
+            <w:shd w:val="clear" w:color="auto" w:fill="auto"/>
+          </w:tcPr>
+          <w:p>
+            <w:pPr>
+              <w:jc w:val="center"/>
+              <w:cnfStyle w:val="000000100000" w:firstRow="0" w:lastRow="0" w:firstColumn="0" w:lastColumn="0" w:oddVBand="0" w:evenVBand="0" w:oddHBand="1" w:evenHBand="0" w:firstRowFirstColumn="0" w:firstRowLastColumn="0" w:lastRowFirstColumn="0" w:lastRowLastColumn="0"/>
+              <w:rPr>
+                <w:rFonts w:hint="cs"/>
+                <w:color w:val="000000" w:themeColor="text1"/>
+                <w:rtl/>
+              </w:rPr>
+            </w:pPr>
+            <w:r>
+              <w:rPr>
+                <w:rFonts w:hint="cs"/>
+                <w:color w:val="000000" w:themeColor="text1"/>
+                <w:rtl/>
+              </w:rPr>
+              <w:t>חיסור</w:t>
+            </w:r>
+          </w:p>
+        </w:tc>
+        <w:tc>
+          <w:tcPr>
+            <w:tcW w:w="3561" w:type="dxa"/>
+            <w:shd w:val="clear" w:color="auto" w:fill="auto"/>
+          </w:tcPr>
+          <w:p>
+            <w:pPr>
+              <w:jc w:val="center"/>
+              <w:cnfStyle w:val="000000100000" w:firstRow="0" w:lastRow="0" w:firstColumn="0" w:lastColumn="0" w:oddVBand="0" w:evenVBand="0" w:oddHBand="1" w:evenHBand="0" w:firstRowFirstColumn="0" w:firstRowLastColumn="0" w:lastRowFirstColumn="0" w:lastRowLastColumn="0"/>
+              <w:rPr>
+                <w:rFonts w:hint="cs"/>
+                <w:color w:val="000000" w:themeColor="text1"/>
+                <w:rtl/>
+              </w:rPr>
+            </w:pPr>
+            <w:r>
+              <w:rPr>
+                <w:color w:val="000000" w:themeColor="text1"/>
+              </w:rPr>
+              <w:t>x</w:t>
+            </w:r>
+            <w:r>
+              <w:rPr>
+                <w:color w:val="000000" w:themeColor="text1"/>
+              </w:rPr>
+              <w:t>-</w:t>
+            </w:r>
+            <w:r>
+              <w:rPr>
+                <w:color w:val="000000" w:themeColor="text1"/>
+              </w:rPr>
+              <w:t>y</w:t>
+            </w:r>
+          </w:p>
+        </w:tc>
+      </w:tr>
+      <w:tr>
+        <w:tc>
+          <w:tcPr>
+            <w:cnfStyle w:val="001000000000" w:firstRow="0" w:lastRow="0" w:firstColumn="1" w:lastColumn="0" w:oddVBand="0" w:evenVBand="0" w:oddHBand="0" w:evenHBand="0" w:firstRowFirstColumn="0" w:firstRowLastColumn="0" w:lastRowFirstColumn="0" w:lastRowLastColumn="0"/>
+            <w:tcW w:w="3560" w:type="dxa"/>
+            <w:shd w:val="clear" w:color="auto" w:fill="auto"/>
+          </w:tcPr>
+          <w:p>
+            <w:pPr>
+              <w:jc w:val="center"/>
+              <w:rPr>
+                <w:rFonts w:hint="cs"/>
+                <w:color w:val="000000" w:themeColor="text1"/>
+                <w:rtl/>
+              </w:rPr>
+            </w:pPr>
+            <w:r>
+              <w:rPr>
+                <w:rFonts w:hint="cs"/>
+                <w:color w:val="000000" w:themeColor="text1"/>
+                <w:rtl/>
+              </w:rPr>
+              <w:t>*</w:t>
+            </w:r>
+          </w:p>
+        </w:tc>
+        <w:tc>
+          <w:tcPr>
+            <w:tcW w:w="3561" w:type="dxa"/>
+            <w:shd w:val="clear" w:color="auto" w:fill="auto"/>
+          </w:tcPr>
+          <w:p>
+            <w:pPr>
+              <w:jc w:val="center"/>
+              <w:cnfStyle w:val="000000000000" w:firstRow="0" w:lastRow="0" w:firstColumn="0" w:lastColumn="0" w:oddVBand="0" w:evenVBand="0" w:oddHBand="0" w:evenHBand="0" w:firstRowFirstColumn="0" w:firstRowLastColumn="0" w:lastRowFirstColumn="0" w:lastRowLastColumn="0"/>
+              <w:rPr>
+                <w:rFonts w:hint="cs"/>
+                <w:color w:val="000000" w:themeColor="text1"/>
+                <w:rtl/>
+              </w:rPr>
+            </w:pPr>
+            <w:r>
+              <w:rPr>
+                <w:rFonts w:hint="cs"/>
+                <w:color w:val="000000" w:themeColor="text1"/>
+                <w:rtl/>
+              </w:rPr>
+              <w:t>כפל</w:t>
+            </w:r>
+          </w:p>
+        </w:tc>
+        <w:tc>
+          <w:tcPr>
+            <w:tcW w:w="3561" w:type="dxa"/>
+            <w:shd w:val="clear" w:color="auto" w:fill="auto"/>
+          </w:tcPr>
+          <w:p>
+            <w:pPr>
+              <w:jc w:val="center"/>
+              <w:cnfStyle w:val="000000000000" w:firstRow="0" w:lastRow="0" w:firstColumn="0" w:lastColumn="0" w:oddVBand="0" w:evenVBand="0" w:oddHBand="0" w:evenHBand="0" w:firstRowFirstColumn="0" w:firstRowLastColumn="0" w:lastRowFirstColumn="0" w:lastRowLastColumn="0"/>
+              <w:rPr>
+                <w:rFonts w:hint="cs"/>
+                <w:color w:val="000000" w:themeColor="text1"/>
+                <w:rtl/>
+              </w:rPr>
+            </w:pPr>
+            <w:r>
+              <w:rPr>
+                <w:color w:val="000000" w:themeColor="text1"/>
+              </w:rPr>
+              <w:t>x*</w:t>
+            </w:r>
+            <w:r>
+              <w:rPr>
+                <w:color w:val="000000" w:themeColor="text1"/>
+              </w:rPr>
+              <w:t>y</w:t>
+            </w:r>
+          </w:p>
+        </w:tc>
+      </w:tr>
+      <w:tr>
+        <w:trPr>
+          <w:cnfStyle w:val="000000100000" w:firstRow="0" w:lastRow="0" w:firstColumn="0" w:lastColumn="0" w:oddVBand="0" w:evenVBand="0" w:oddHBand="1" w:evenHBand="0" w:firstRowFirstColumn="0" w:firstRowLastColumn="0" w:lastRowFirstColumn="0" w:lastRowLastColumn="0"/>
+        </w:trPr>
+        <w:tc>
+          <w:tcPr>
+            <w:cnfStyle w:val="001000000000" w:firstRow="0" w:lastRow="0" w:firstColumn="1" w:lastColumn="0" w:oddVBand="0" w:evenVBand="0" w:oddHBand="0" w:evenHBand="0" w:firstRowFirstColumn="0" w:firstRowLastColumn="0" w:lastRowFirstColumn="0" w:lastRowLastColumn="0"/>
+            <w:tcW w:w="3560" w:type="dxa"/>
+            <w:shd w:val="clear" w:color="auto" w:fill="auto"/>
+          </w:tcPr>
+          <w:p>
+            <w:pPr>
+              <w:jc w:val="center"/>
+              <w:rPr>
+                <w:rFonts w:hint="cs"/>
+                <w:color w:val="000000" w:themeColor="text1"/>
+                <w:rtl/>
+              </w:rPr>
+            </w:pPr>
+            <w:r>
+              <w:rPr>
+                <w:color w:val="000000" w:themeColor="text1"/>
+              </w:rPr>
+              <w:t>/</w:t>
+            </w:r>
+          </w:p>
+        </w:tc>
+        <w:tc>
+          <w:tcPr>
+            <w:tcW w:w="3561" w:type="dxa"/>
+            <w:shd w:val="clear" w:color="auto" w:fill="auto"/>
+          </w:tcPr>
+          <w:p>
+            <w:pPr>
+              <w:jc w:val="center"/>
+              <w:cnfStyle w:val="000000100000" w:firstRow="0" w:lastRow="0" w:firstColumn="0" w:lastColumn="0" w:oddVBand="0" w:evenVBand="0" w:oddHBand="1" w:evenHBand="0" w:firstRowFirstColumn="0" w:firstRowLastColumn="0" w:lastRowFirstColumn="0" w:lastRowLastColumn="0"/>
+              <w:rPr>
+                <w:rFonts w:hint="cs"/>
+                <w:color w:val="000000" w:themeColor="text1"/>
+                <w:rtl/>
+              </w:rPr>
+            </w:pPr>
+            <w:r>
+              <w:rPr>
+                <w:rFonts w:hint="cs"/>
+                <w:color w:val="000000" w:themeColor="text1"/>
+                <w:rtl/>
+              </w:rPr>
+              <w:t>חילוק</w:t>
+            </w:r>
+          </w:p>
+        </w:tc>
+        <w:tc>
+          <w:tcPr>
+            <w:tcW w:w="3561" w:type="dxa"/>
+            <w:shd w:val="clear" w:color="auto" w:fill="auto"/>
+          </w:tcPr>
+          <w:p>
+            <w:pPr>
+              <w:jc w:val="center"/>
+              <w:cnfStyle w:val="000000100000" w:firstRow="0" w:lastRow="0" w:firstColumn="0" w:lastColumn="0" w:oddVBand="0" w:evenVBand="0" w:oddHBand="1" w:evenHBand="0" w:firstRowFirstColumn="0" w:firstRowLastColumn="0" w:lastRowFirstColumn="0" w:lastRowLastColumn="0"/>
+              <w:rPr>
+                <w:rFonts w:hint="cs"/>
+                <w:color w:val="000000" w:themeColor="text1"/>
+                <w:rtl/>
+              </w:rPr>
+            </w:pPr>
+            <w:r>
+              <w:rPr>
+                <w:color w:val="000000" w:themeColor="text1"/>
+              </w:rPr>
+              <w:t>x</w:t>
+            </w:r>
+            <w:r>
+              <w:rPr>
+                <w:color w:val="000000" w:themeColor="text1"/>
+              </w:rPr>
+              <w:t>/</w:t>
+            </w:r>
+            <w:r>
+              <w:rPr>
+                <w:color w:val="000000" w:themeColor="text1"/>
+              </w:rPr>
+              <w:t>y</w:t>
+            </w:r>
+          </w:p>
+        </w:tc>
+      </w:tr>
+      <w:tr>
+        <w:tc>
+          <w:tcPr>
+            <w:cnfStyle w:val="001000000000" w:firstRow="0" w:lastRow="0" w:firstColumn="1" w:lastColumn="0" w:oddVBand="0" w:evenVBand="0" w:oddHBand="0" w:evenHBand="0" w:firstRowFirstColumn="0" w:firstRowLastColumn="0" w:lastRowFirstColumn="0" w:lastRowLastColumn="0"/>
+            <w:tcW w:w="3560" w:type="dxa"/>
+            <w:shd w:val="clear" w:color="auto" w:fill="auto"/>
+          </w:tcPr>
+          <w:p>
+            <w:pPr>
+              <w:jc w:val="center"/>
+              <w:rPr>
+                <w:rFonts w:hint="cs"/>
+                <w:color w:val="000000" w:themeColor="text1"/>
+                <w:rtl/>
+              </w:rPr>
+            </w:pPr>
+            <w:r>
+              <w:rPr>
+                <w:rFonts w:hint="cs"/>
+                <w:color w:val="000000" w:themeColor="text1"/>
+                <w:rtl/>
+              </w:rPr>
+              <w:t>%</w:t>
+            </w:r>
+          </w:p>
+        </w:tc>
+        <w:tc>
+          <w:tcPr>
+            <w:tcW w:w="3561" w:type="dxa"/>
+            <w:shd w:val="clear" w:color="auto" w:fill="auto"/>
+          </w:tcPr>
+          <w:p>
+            <w:pPr>
+              <w:jc w:val="center"/>
+              <w:cnfStyle w:val="000000000000" w:firstRow="0" w:lastRow="0" w:firstColumn="0" w:lastColumn="0" w:oddVBand="0" w:evenVBand="0" w:oddHBand="0" w:evenHBand="0" w:firstRowFirstColumn="0" w:firstRowLastColumn="0" w:lastRowFirstColumn="0" w:lastRowLastColumn="0"/>
+              <w:rPr>
+                <w:rFonts w:hint="cs"/>
+                <w:color w:val="000000" w:themeColor="text1"/>
+                <w:rtl/>
+              </w:rPr>
+            </w:pPr>
+            <w:r>
+              <w:rPr>
+                <w:color w:val="000000" w:themeColor="text1"/>
+              </w:rPr>
+              <w:t>Modulus</w:t>
+            </w:r>
+          </w:p>
+        </w:tc>
+        <w:tc>
+          <w:tcPr>
+            <w:tcW w:w="3561" w:type="dxa"/>
+            <w:shd w:val="clear" w:color="auto" w:fill="auto"/>
+          </w:tcPr>
+          <w:p>
+            <w:pPr>
+              <w:jc w:val="center"/>
+              <w:cnfStyle w:val="000000000000" w:firstRow="0" w:lastRow="0" w:firstColumn="0" w:lastColumn="0" w:oddVBand="0" w:evenVBand="0" w:oddHBand="0" w:evenHBand="0" w:firstRowFirstColumn="0" w:firstRowLastColumn="0" w:lastRowFirstColumn="0" w:lastRowLastColumn="0"/>
+              <w:rPr>
+                <w:rFonts w:hint="cs"/>
+                <w:color w:val="000000" w:themeColor="text1"/>
+                <w:rtl/>
+              </w:rPr>
+            </w:pPr>
+            <w:proofErr w:type="spellStart"/>
+            <w:r>
+              <w:rPr>
+                <w:color w:val="000000" w:themeColor="text1"/>
+              </w:rPr>
+              <w:t>x%</w:t>
+            </w:r>
+            <w:r>
+              <w:rPr>
+                <w:color w:val="000000" w:themeColor="text1"/>
+              </w:rPr>
+              <w:t>y</w:t>
+            </w:r>
+            <w:proofErr w:type="spellEnd"/>
+          </w:p>
+        </w:tc>
+      </w:tr>
+      <w:tr>
+        <w:trPr>
+          <w:cnfStyle w:val="000000100000" w:firstRow="0" w:lastRow="0" w:firstColumn="0" w:lastColumn="0" w:oddVBand="0" w:evenVBand="0" w:oddHBand="1" w:evenHBand="0" w:firstRowFirstColumn="0" w:firstRowLastColumn="0" w:lastRowFirstColumn="0" w:lastRowLastColumn="0"/>
+        </w:trPr>
+        <w:tc>
+          <w:tcPr>
+            <w:cnfStyle w:val="001000000000" w:firstRow="0" w:lastRow="0" w:firstColumn="1" w:lastColumn="0" w:oddVBand="0" w:evenVBand="0" w:oddHBand="0" w:evenHBand="0" w:firstRowFirstColumn="0" w:firstRowLastColumn="0" w:lastRowFirstColumn="0" w:lastRowLastColumn="0"/>
+            <w:tcW w:w="3560" w:type="dxa"/>
+            <w:shd w:val="clear" w:color="auto" w:fill="auto"/>
+          </w:tcPr>
+          <w:p>
+            <w:pPr>
+              <w:jc w:val="center"/>
+              <w:rPr>
+                <w:rFonts w:hint="cs"/>
+                <w:color w:val="000000" w:themeColor="text1"/>
+                <w:rtl/>
+              </w:rPr>
+            </w:pPr>
+            <w:r>
+              <w:rPr>
+                <w:rFonts w:hint="cs"/>
+                <w:color w:val="000000" w:themeColor="text1"/>
+                <w:rtl/>
+              </w:rPr>
+              <w:t>**</w:t>
+            </w:r>
+          </w:p>
+        </w:tc>
+        <w:tc>
+          <w:tcPr>
+            <w:tcW w:w="3561" w:type="dxa"/>
+            <w:shd w:val="clear" w:color="auto" w:fill="auto"/>
+          </w:tcPr>
+          <w:p>
+            <w:pPr>
+              <w:jc w:val="center"/>
+              <w:cnfStyle w:val="000000100000" w:firstRow="0" w:lastRow="0" w:firstColumn="0" w:lastColumn="0" w:oddVBand="0" w:evenVBand="0" w:oddHBand="1" w:evenHBand="0" w:firstRowFirstColumn="0" w:firstRowLastColumn="0" w:lastRowFirstColumn="0" w:lastRowLastColumn="0"/>
+              <w:rPr>
+                <w:rFonts w:hint="cs"/>
+                <w:color w:val="000000" w:themeColor="text1"/>
+                <w:rtl/>
+              </w:rPr>
+            </w:pPr>
+            <w:r>
+              <w:rPr>
+                <w:rFonts w:hint="cs"/>
+                <w:color w:val="000000" w:themeColor="text1"/>
+                <w:rtl/>
+              </w:rPr>
+              <w:t>חזקה</w:t>
+            </w:r>
+          </w:p>
+        </w:tc>
+        <w:tc>
+          <w:tcPr>
+            <w:tcW w:w="3561" w:type="dxa"/>
+            <w:shd w:val="clear" w:color="auto" w:fill="auto"/>
+          </w:tcPr>
+          <w:p>
+            <w:pPr>
+              <w:jc w:val="center"/>
+              <w:cnfStyle w:val="000000100000" w:firstRow="0" w:lastRow="0" w:firstColumn="0" w:lastColumn="0" w:oddVBand="0" w:evenVBand="0" w:oddHBand="1" w:evenHBand="0" w:firstRowFirstColumn="0" w:firstRowLastColumn="0" w:lastRowFirstColumn="0" w:lastRowLastColumn="0"/>
+              <w:rPr>
+                <w:rFonts w:hint="cs"/>
+                <w:color w:val="000000" w:themeColor="text1"/>
+                <w:rtl/>
+              </w:rPr>
+            </w:pPr>
+            <w:r>
+              <w:rPr>
+                <w:color w:val="000000" w:themeColor="text1"/>
+              </w:rPr>
+              <w:t>x**</w:t>
+            </w:r>
+            <w:r>
+              <w:rPr>
+                <w:color w:val="000000" w:themeColor="text1"/>
+              </w:rPr>
+              <w:t>y</w:t>
+            </w:r>
+          </w:p>
+        </w:tc>
+      </w:tr>
+      <w:tr>
+        <w:tc>
+          <w:tcPr>
+            <w:cnfStyle w:val="001000000000" w:firstRow="0" w:lastRow="0" w:firstColumn="1" w:lastColumn="0" w:oddVBand="0" w:evenVBand="0" w:oddHBand="0" w:evenHBand="0" w:firstRowFirstColumn="0" w:firstRowLastColumn="0" w:lastRowFirstColumn="0" w:lastRowLastColumn="0"/>
+            <w:tcW w:w="3560" w:type="dxa"/>
+            <w:shd w:val="clear" w:color="auto" w:fill="auto"/>
+          </w:tcPr>
+          <w:p>
+            <w:pPr>
+              <w:jc w:val="center"/>
+              <w:rPr>
+                <w:rFonts w:hint="cs"/>
+                <w:color w:val="000000" w:themeColor="text1"/>
+                <w:rtl/>
+              </w:rPr>
+            </w:pPr>
+            <w:r>
+              <w:rPr>
+                <w:color w:val="000000" w:themeColor="text1"/>
+              </w:rPr>
+              <w:t>//</w:t>
+            </w:r>
+          </w:p>
+        </w:tc>
+        <w:tc>
+          <w:tcPr>
+            <w:tcW w:w="3561" w:type="dxa"/>
+            <w:shd w:val="clear" w:color="auto" w:fill="auto"/>
+          </w:tcPr>
+          <w:p>
+            <w:pPr>
+              <w:jc w:val="center"/>
+              <w:cnfStyle w:val="000000000000" w:firstRow="0" w:lastRow="0" w:firstColumn="0" w:lastColumn="0" w:oddVBand="0" w:evenVBand="0" w:oddHBand="0" w:evenHBand="0" w:firstRowFirstColumn="0" w:firstRowLastColumn="0" w:lastRowFirstColumn="0" w:lastRowLastColumn="0"/>
+              <w:rPr>
+                <w:rFonts w:hint="cs"/>
+                <w:color w:val="000000" w:themeColor="text1"/>
+                <w:rtl/>
+              </w:rPr>
+            </w:pPr>
+            <w:r>
+              <w:rPr>
+                <w:rFonts w:hint="cs"/>
+                <w:color w:val="000000" w:themeColor="text1"/>
+                <w:rtl/>
+              </w:rPr>
+              <w:t>ערך תחתון של חלוקה</w:t>
+            </w:r>
+          </w:p>
+        </w:tc>
+        <w:tc>
+          <w:tcPr>
+            <w:tcW w:w="3561" w:type="dxa"/>
+            <w:shd w:val="clear" w:color="auto" w:fill="auto"/>
+          </w:tcPr>
+          <w:p>
+            <w:pPr>
+              <w:jc w:val="center"/>
+              <w:cnfStyle w:val="000000000000" w:firstRow="0" w:lastRow="0" w:firstColumn="0" w:lastColumn="0" w:oddVBand="0" w:evenVBand="0" w:oddHBand="0" w:evenHBand="0" w:firstRowFirstColumn="0" w:firstRowLastColumn="0" w:lastRowFirstColumn="0" w:lastRowLastColumn="0"/>
+              <w:rPr>
+                <w:rFonts w:hint="cs"/>
+                <w:color w:val="000000" w:themeColor="text1"/>
+                <w:rtl/>
+              </w:rPr>
+            </w:pPr>
+            <w:r>
+              <w:rPr>
+                <w:color w:val="000000" w:themeColor="text1"/>
+              </w:rPr>
+              <w:t>x</w:t>
+            </w:r>
+            <w:r>
+              <w:rPr>
+                <w:color w:val="000000" w:themeColor="text1"/>
+              </w:rPr>
+              <w:t>//</w:t>
+            </w:r>
+            <w:r>
+              <w:rPr>
+                <w:color w:val="000000" w:themeColor="text1"/>
+              </w:rPr>
+              <w:t>y</w:t>
+            </w:r>
+          </w:p>
+        </w:tc>
+      </w:tr>
+    </w:tbl>
+    <w:p>
+      <w:pPr>
+        <w:rPr>
+          <w:rFonts w:hint="cs"/>
+          <w:rtl/>
+        </w:rPr>
+      </w:pPr>
+      <w:r>
+        <w:rPr>
+          <w:rtl/>
+        </w:rPr>
+        <w:br/>
+      </w:r>
+    </w:p>
+    <w:p>
+      <w:pPr>
+        <w:rPr>
+          <w:rtl/>
+        </w:rPr>
+      </w:pPr>
+      <w:r>
+        <w:rPr>
+          <w:rFonts w:hint="cs"/>
+          <w:b/>
+          <w:bCs/>
+          <w:i/>
+          <w:iCs/>
+          <w:rtl/>
+        </w:rPr>
+        <w:lastRenderedPageBreak/>
+        <w:t xml:space="preserve">אופרטורי השמה- </w:t>
+      </w:r>
+      <w:r>
+        <w:rPr>
+          <w:b/>
+          <w:bCs/>
+          <w:i/>
+          <w:iCs/>
+          <w:rtl/>
+        </w:rPr>
+        <w:br/>
+      </w:r>
+      <w:r>
+        <w:rPr>
+          <w:rFonts w:hint="cs"/>
+          <w:rtl/>
+        </w:rPr>
+        <w:t>אופרטורים של השמה הם כל אותם האופרטורים שמכניסים ערך לתוך משתנה.</w:t>
+      </w:r>
+      <w:r>
+        <w:rPr>
+          <w:rtl/>
+        </w:rPr>
+        <w:br/>
+      </w:r>
+      <w:r>
+        <w:rPr>
+          <w:rFonts w:hint="cs"/>
+          <w:rtl/>
+        </w:rPr>
+        <w:t>בתיאוריה קיים רק אופרטור אחד של השמה</w:t>
+      </w:r>
+      <w:r>
+        <w:rPr>
+          <w:rFonts w:hint="cs"/>
+          <w:rtl/>
+        </w:rPr>
+        <w:t xml:space="preserve"> לג'אווה ופייתון</w:t>
+      </w:r>
+      <w:r>
+        <w:rPr>
+          <w:rFonts w:hint="cs"/>
+          <w:rtl/>
+        </w:rPr>
+        <w:t xml:space="preserve"> והוא האופרטור '=',</w:t>
+      </w:r>
+      <w:r>
+        <w:rPr>
+          <w:rtl/>
+        </w:rPr>
+        <w:br/>
+      </w:r>
+      <w:r>
+        <w:rPr>
+          <w:rFonts w:hint="cs"/>
+          <w:rtl/>
+        </w:rPr>
+        <w:t xml:space="preserve">אך עם הזמן פותחו עוד כמה </w:t>
+      </w:r>
+      <w:r>
+        <w:t>syntactic sugars</w:t>
+      </w:r>
+      <w:r>
+        <w:rPr>
+          <w:rFonts w:hint="cs"/>
+          <w:rtl/>
+        </w:rPr>
+        <w:t xml:space="preserve"> לשפות רבות שעוזרות </w:t>
+      </w:r>
+      <w:r>
+        <w:rPr>
+          <w:rFonts w:hint="cs"/>
+          <w:rtl/>
+        </w:rPr>
+        <w:t xml:space="preserve">לקצר תהליכים כגון </w:t>
+      </w:r>
+      <w:r>
+        <w:t>+=</w:t>
+      </w:r>
+      <w:r>
+        <w:rPr>
+          <w:rFonts w:hint="cs"/>
+          <w:rtl/>
+        </w:rPr>
+        <w:t xml:space="preserve"> שהוא מקצר </w:t>
+      </w:r>
+      <w:proofErr w:type="spellStart"/>
+      <w:r>
+        <w:rPr>
+          <w:rFonts w:hint="cs"/>
+          <w:rtl/>
+        </w:rPr>
+        <w:t>תחבירים</w:t>
+      </w:r>
+      <w:proofErr w:type="spellEnd"/>
+      <w:r>
+        <w:rPr>
+          <w:rFonts w:hint="cs"/>
+          <w:rtl/>
+        </w:rPr>
+        <w:t xml:space="preserve"> של חיבור והשמה , למשל במקום לכתוב </w:t>
+      </w:r>
+      <w:r>
+        <w:t xml:space="preserve">x= </w:t>
+      </w:r>
+      <w:proofErr w:type="spellStart"/>
+      <w:r>
+        <w:t>x+y</w:t>
+      </w:r>
+      <w:proofErr w:type="spellEnd"/>
+      <w:r>
+        <w:rPr>
+          <w:rFonts w:hint="cs"/>
+          <w:rtl/>
+        </w:rPr>
+        <w:t xml:space="preserve"> , נוכל לכתוב </w:t>
+      </w:r>
+      <w:r>
+        <w:t xml:space="preserve"> x+=y</w:t>
+      </w:r>
+      <w:r>
+        <w:rPr>
+          <w:rFonts w:hint="cs"/>
+          <w:rtl/>
+        </w:rPr>
+        <w:t xml:space="preserve"> , וכנ"ל לגבי כל אחד מהאופרטורים האריתמטיים(</w:t>
+      </w:r>
+      <w:proofErr w:type="spellStart"/>
+      <w:r>
+        <w:rPr>
+          <w:rFonts w:hint="cs"/>
+          <w:rtl/>
+        </w:rPr>
+        <w:t>וה</w:t>
+      </w:r>
+      <w:proofErr w:type="spellEnd"/>
+      <w:r>
+        <w:t>bitwise-</w:t>
+      </w:r>
+      <w:r>
+        <w:rPr>
+          <w:rFonts w:hint="cs"/>
+          <w:rtl/>
+        </w:rPr>
+        <w:t xml:space="preserve">). </w:t>
+      </w:r>
+      <w:r>
+        <w:rPr>
+          <w:rtl/>
+        </w:rPr>
+        <w:br/>
+      </w:r>
+      <w:r>
+        <w:rPr>
+          <w:rFonts w:hint="cs"/>
+          <w:rtl/>
+        </w:rPr>
+        <w:t>גם בג'אווה וגם פייתון במקרה זה ניתן להשתמש ב-</w:t>
+      </w:r>
+      <w:r>
+        <w:t>syntactic sugars</w:t>
+      </w:r>
+      <w:r>
+        <w:rPr>
+          <w:rFonts w:hint="cs"/>
+          <w:rtl/>
+        </w:rPr>
+        <w:t xml:space="preserve"> הזה.</w:t>
+      </w:r>
+      <w:r>
+        <w:t xml:space="preserve"> </w:t>
+      </w:r>
+      <w:r>
+        <w:rPr>
+          <w:rFonts w:hint="cs"/>
+          <w:rtl/>
+        </w:rPr>
+        <w:t xml:space="preserve"> </w:t>
+      </w:r>
+      <w:r>
+        <w:rPr>
+          <w:rtl/>
+        </w:rPr>
+        <w:br/>
+      </w:r>
+      <w:r>
+        <w:rPr>
+          <w:rtl/>
+        </w:rPr>
+        <w:br/>
+      </w:r>
+      <w:r>
+        <w:rPr>
+          <w:rFonts w:hint="cs"/>
+          <w:b/>
+          <w:bCs/>
+          <w:i/>
+          <w:iCs/>
+          <w:rtl/>
+        </w:rPr>
+        <w:t>אופרטורי השוואה</w:t>
+      </w:r>
+      <w:r>
+        <w:rPr>
+          <w:b/>
+          <w:bCs/>
+          <w:i/>
+          <w:iCs/>
+        </w:rPr>
+        <w:t>-</w:t>
+      </w:r>
+      <w:r>
+        <w:rPr>
+          <w:b/>
+          <w:bCs/>
+          <w:i/>
+          <w:iCs/>
+          <w:rtl/>
+        </w:rPr>
+        <w:br/>
+      </w:r>
+      <w:r>
+        <w:rPr>
+          <w:rFonts w:hint="cs"/>
+          <w:rtl/>
+        </w:rPr>
+        <w:t>כל אותם האופרטורים שנועדו כדי לתת לנו אינדיקציה של גודל או סוג לערכים של המשתנים.</w:t>
+      </w:r>
+      <w:r>
+        <w:rPr>
+          <w:rtl/>
+        </w:rPr>
+        <w:br/>
+      </w:r>
+      <w:r>
+        <w:rPr>
+          <w:rFonts w:hint="cs"/>
+          <w:rtl/>
+        </w:rPr>
+        <w:t>אנחנו משתמשים באופרטורי השוואה כדי למדוד האם אובייקט מסוים הוא גדול, קטן ,שווה ערך, או לא שווה ערך</w:t>
+      </w:r>
+      <w:r>
+        <w:rPr>
+          <w:rFonts w:hint="cs"/>
+          <w:rtl/>
+        </w:rPr>
+        <w:t xml:space="preserve">, ומקבלים ערך "אמת" או "שקר" במידה והם נכונים. </w:t>
+      </w:r>
+      <w:r>
+        <w:rPr>
+          <w:rtl/>
+        </w:rPr>
+        <w:br/>
+      </w:r>
+      <w:r>
+        <w:rPr>
+          <w:rFonts w:hint="cs"/>
+          <w:rtl/>
+        </w:rPr>
+        <w:t xml:space="preserve">בפייתון ובג'אווה האופרטורים זהים: </w:t>
+      </w:r>
+      <w:r>
+        <w:rPr>
+          <w:rFonts w:hint="cs"/>
+          <w:rtl/>
+        </w:rPr>
+        <w:t>'</w:t>
+      </w:r>
+      <w:r>
+        <w:rPr>
+          <w:rFonts w:hint="cs"/>
+          <w:rtl/>
+        </w:rPr>
+        <w:t>&gt;</w:t>
+      </w:r>
+      <w:r>
+        <w:rPr>
+          <w:rFonts w:hint="cs"/>
+          <w:rtl/>
+        </w:rPr>
+        <w:t xml:space="preserve">' </w:t>
+      </w:r>
+      <w:r>
+        <w:rPr>
+          <w:rFonts w:hint="cs"/>
+          <w:rtl/>
+        </w:rPr>
+        <w:t xml:space="preserve">-הערך הימני גדול יותר, </w:t>
+      </w:r>
+      <w:r>
+        <w:rPr>
+          <w:rFonts w:hint="cs"/>
+          <w:rtl/>
+        </w:rPr>
+        <w:t>'</w:t>
+      </w:r>
+      <w:r>
+        <w:rPr>
+          <w:rFonts w:hint="cs"/>
+          <w:rtl/>
+        </w:rPr>
+        <w:t>&lt;</w:t>
+      </w:r>
+      <w:r>
+        <w:rPr>
+          <w:rFonts w:hint="cs"/>
+          <w:rtl/>
+        </w:rPr>
+        <w:t>' -</w:t>
+      </w:r>
+      <w:r>
+        <w:rPr>
+          <w:rFonts w:hint="cs"/>
+          <w:rtl/>
+        </w:rPr>
+        <w:t xml:space="preserve">הערך השמאלי גדול יותר, </w:t>
+      </w:r>
+      <w:r>
+        <w:rPr>
+          <w:rFonts w:hint="cs"/>
+          <w:rtl/>
+        </w:rPr>
+        <w:t>'</w:t>
+      </w:r>
+      <w:r>
+        <w:rPr>
+          <w:rFonts w:hint="cs"/>
+          <w:rtl/>
+        </w:rPr>
+        <w:t>==</w:t>
+      </w:r>
+      <w:r>
+        <w:rPr>
+          <w:rFonts w:hint="cs"/>
+          <w:rtl/>
+        </w:rPr>
+        <w:t>'</w:t>
+      </w:r>
+      <w:r>
+        <w:rPr>
+          <w:rFonts w:hint="cs"/>
+          <w:rtl/>
+        </w:rPr>
+        <w:t xml:space="preserve"> </w:t>
+      </w:r>
+      <w:r>
+        <w:rPr>
+          <w:rFonts w:hint="cs"/>
+          <w:rtl/>
+        </w:rPr>
+        <w:t>-</w:t>
+      </w:r>
+      <w:r>
+        <w:rPr>
+          <w:rFonts w:hint="cs"/>
+          <w:rtl/>
+        </w:rPr>
+        <w:t xml:space="preserve">שני הערכים שווים, </w:t>
+      </w:r>
+      <w:r>
+        <w:rPr>
+          <w:rFonts w:hint="cs"/>
+          <w:rtl/>
+        </w:rPr>
+        <w:t xml:space="preserve"> ו- '</w:t>
+      </w:r>
+      <w:r>
+        <w:rPr>
+          <w:rFonts w:hint="cs"/>
+          <w:rtl/>
+        </w:rPr>
+        <w:t>=!</w:t>
+      </w:r>
+      <w:r>
+        <w:rPr>
+          <w:rFonts w:hint="cs"/>
+          <w:rtl/>
+        </w:rPr>
+        <w:t>'</w:t>
+      </w:r>
+      <w:r>
+        <w:rPr>
+          <w:rFonts w:hint="cs"/>
+          <w:rtl/>
+        </w:rPr>
+        <w:t xml:space="preserve"> </w:t>
+      </w:r>
+      <w:r>
+        <w:rPr>
+          <w:rtl/>
+        </w:rPr>
+        <w:t>–</w:t>
+      </w:r>
+      <w:r>
+        <w:rPr>
+          <w:rFonts w:hint="cs"/>
+          <w:rtl/>
+        </w:rPr>
+        <w:t>הערכים אינם שווים.</w:t>
+      </w:r>
+      <w:r>
+        <w:rPr>
+          <w:rtl/>
+        </w:rPr>
+        <w:br/>
+      </w:r>
+      <w:r>
+        <w:rPr>
+          <w:rFonts w:hint="cs"/>
+          <w:rtl/>
+        </w:rPr>
+        <w:t xml:space="preserve">בנוסף יש כמה </w:t>
+      </w:r>
+      <w:r>
+        <w:t xml:space="preserve">syntactic sugars </w:t>
+      </w:r>
+      <w:r>
+        <w:rPr>
+          <w:rFonts w:hint="cs"/>
+          <w:rtl/>
+        </w:rPr>
+        <w:t xml:space="preserve">  </w:t>
+      </w:r>
+      <w:r>
+        <w:rPr>
+          <w:rFonts w:hint="cs"/>
+          <w:rtl/>
+        </w:rPr>
+        <w:t>לשפה שהם שילוב של שני אופרטורים גדול/קטן  ו-</w:t>
+      </w:r>
+      <w:r>
+        <w:rPr>
+          <w:rFonts w:hint="cs"/>
+          <w:rtl/>
+        </w:rPr>
+        <w:t xml:space="preserve">שווה: '=&gt;' הערך הימני גדול </w:t>
+      </w:r>
+      <w:r>
+        <w:rPr>
+          <w:rFonts w:hint="cs"/>
+          <w:b/>
+          <w:bCs/>
+          <w:rtl/>
+        </w:rPr>
+        <w:t>או</w:t>
+      </w:r>
+      <w:r>
+        <w:rPr>
+          <w:rFonts w:hint="cs"/>
+          <w:rtl/>
+        </w:rPr>
+        <w:t xml:space="preserve"> שווה, ועל אותה הדרך רק עם הערך השמאלי ב- '=&lt;'.</w:t>
+      </w:r>
+      <w:r>
+        <w:rPr>
+          <w:rtl/>
+        </w:rPr>
+        <w:br/>
+      </w:r>
+      <w:r>
+        <w:rPr>
+          <w:rtl/>
+        </w:rPr>
+        <w:br/>
+      </w:r>
+      <w:r>
+        <w:rPr>
+          <w:rFonts w:hint="cs"/>
+          <w:b/>
+          <w:bCs/>
+          <w:i/>
+          <w:iCs/>
+          <w:rtl/>
+        </w:rPr>
+        <w:t xml:space="preserve">אופרטורים לוגיים- </w:t>
+      </w:r>
+      <w:r>
+        <w:rPr>
+          <w:b/>
+          <w:bCs/>
+          <w:i/>
+          <w:iCs/>
+          <w:rtl/>
+        </w:rPr>
+        <w:br/>
+      </w:r>
+      <w:r>
+        <w:rPr>
+          <w:rFonts w:hint="cs"/>
+          <w:rtl/>
+        </w:rPr>
+        <w:t xml:space="preserve">אופרטורים לוגיים הם כל אותם אופרטורים שמגדירים לנו נכונות </w:t>
+      </w:r>
+      <w:r>
+        <w:rPr>
+          <w:rFonts w:hint="cs"/>
+          <w:rtl/>
+        </w:rPr>
+        <w:t>בין</w:t>
+      </w:r>
+      <w:r>
+        <w:rPr>
+          <w:rFonts w:hint="cs"/>
+          <w:rtl/>
+        </w:rPr>
+        <w:t xml:space="preserve"> ביטויים, כלומר הם מחזירים "אמת" אם ביטוי מסוים</w:t>
+      </w:r>
+      <w:r>
+        <w:rPr>
+          <w:rFonts w:hint="cs"/>
+          <w:rtl/>
+        </w:rPr>
+        <w:t xml:space="preserve"> או כמה ביטויים נכונים</w:t>
+      </w:r>
+      <w:r>
+        <w:rPr>
+          <w:rFonts w:hint="cs"/>
+          <w:rtl/>
+        </w:rPr>
+        <w:t>, ו"שקר"</w:t>
+      </w:r>
+      <w:r>
+        <w:rPr>
+          <w:rFonts w:hint="cs"/>
+          <w:rtl/>
+        </w:rPr>
+        <w:t xml:space="preserve"> אחרת.</w:t>
+      </w:r>
+      <w:r>
+        <w:rPr>
+          <w:rFonts w:hint="cs"/>
+          <w:rtl/>
+        </w:rPr>
+        <w:t xml:space="preserve"> </w:t>
+      </w:r>
+      <w:r>
+        <w:rPr>
+          <w:rtl/>
+        </w:rPr>
+        <w:br/>
+      </w:r>
+      <w:r>
+        <w:rPr>
+          <w:rFonts w:hint="cs"/>
+          <w:rtl/>
+        </w:rPr>
+        <w:t xml:space="preserve">שלא כמו האופרטורים הקודמים הסינטקס של האופרטור שונה, אך התוכן שלו זהה, למשל </w:t>
+      </w:r>
+      <w:r>
+        <w:rPr>
+          <w:rtl/>
+        </w:rPr>
+        <w:br/>
+      </w:r>
+      <w:r>
+        <w:rPr>
+          <w:rFonts w:hint="cs"/>
+          <w:rtl/>
+        </w:rPr>
+        <w:t>אם יש לנו שני ביטויי</w:t>
+      </w:r>
+      <w:r>
+        <w:rPr>
+          <w:rFonts w:hint="cs"/>
+          <w:rtl/>
+        </w:rPr>
+        <w:t>ם</w:t>
+      </w:r>
+      <w:r>
+        <w:rPr>
+          <w:rFonts w:hint="cs"/>
+          <w:rtl/>
+        </w:rPr>
+        <w:t>(או יותר)</w:t>
+      </w:r>
+      <w:r>
+        <w:rPr>
+          <w:rFonts w:hint="cs"/>
+          <w:rtl/>
+        </w:rPr>
+        <w:t xml:space="preserve"> ואנחנו רוצים לבדוק ששני הביטויים</w:t>
+      </w:r>
+      <w:r>
+        <w:rPr>
+          <w:rFonts w:hint="cs"/>
+          <w:rtl/>
+        </w:rPr>
+        <w:t xml:space="preserve"> </w:t>
+      </w:r>
+      <w:r>
+        <w:rPr>
+          <w:rFonts w:hint="cs"/>
+          <w:rtl/>
+        </w:rPr>
+        <w:t xml:space="preserve">עם ערך אמת, בג'אווה נעשה את זה עם האופרטור "וגם" </w:t>
+      </w:r>
+      <w:r>
+        <w:t>&amp;&amp;</w:t>
+      </w:r>
+      <w:r>
+        <w:rPr>
+          <w:rFonts w:hint="cs"/>
+          <w:rtl/>
+        </w:rPr>
+        <w:t xml:space="preserve"> ובפייתון ממש נכתוב </w:t>
+      </w:r>
+      <w:r>
+        <w:t xml:space="preserve"> and</w:t>
+      </w:r>
+      <w:r>
+        <w:rPr>
+          <w:rFonts w:hint="cs"/>
+          <w:rtl/>
+        </w:rPr>
+        <w:t>,</w:t>
+      </w:r>
+      <w:r>
+        <w:rPr>
+          <w:rtl/>
+        </w:rPr>
+        <w:br/>
+      </w:r>
+      <w:r>
+        <w:rPr>
+          <w:rFonts w:hint="cs"/>
+          <w:rtl/>
+        </w:rPr>
+        <w:t xml:space="preserve">אם נרצה לוודא שלפחות </w:t>
+      </w:r>
+      <w:r>
+        <w:rPr>
+          <w:rFonts w:hint="cs"/>
+          <w:rtl/>
+        </w:rPr>
+        <w:t>ביטוי אחד נכון, נשתמש באופרטור 'או' שבג'אווה מצוין כ-'||' ובפייתון ממש כותבים "</w:t>
+      </w:r>
+      <w:r>
+        <w:t>or</w:t>
+      </w:r>
+      <w:r>
+        <w:rPr>
+          <w:rFonts w:hint="cs"/>
+          <w:rtl/>
+        </w:rPr>
+        <w:t xml:space="preserve">" , </w:t>
+      </w:r>
+      <w:r>
+        <w:rPr>
+          <w:rtl/>
+        </w:rPr>
+        <w:br/>
+      </w:r>
+      <w:r>
+        <w:rPr>
+          <w:rFonts w:hint="cs"/>
+          <w:rtl/>
+        </w:rPr>
+        <w:t xml:space="preserve">ואם נרצה לוודא שההפך של ביטוי הוא מה שקורה נשתמש באופרטור </w:t>
+      </w:r>
+      <w:r>
+        <w:t>not</w:t>
+      </w:r>
+      <w:r>
+        <w:rPr>
+          <w:rFonts w:hint="cs"/>
+          <w:rtl/>
+        </w:rPr>
+        <w:t xml:space="preserve"> שבג'אווה אנחנו מציינים אותו ב-'!' ובפייתון ממש כותבים </w:t>
+      </w:r>
+      <w:r>
+        <w:t>not</w:t>
+      </w:r>
+      <w:r>
+        <w:rPr>
+          <w:rFonts w:hint="cs"/>
+          <w:rtl/>
+        </w:rPr>
+        <w:t xml:space="preserve">: </w:t>
+      </w:r>
+      <w:r>
+        <w:rPr>
+          <w:rtl/>
+        </w:rPr>
+        <w:br/>
+      </w:r>
+    </w:p>
+    <w:tbl>
+      <w:tblPr>
+        <w:tblStyle w:val="3-6"/>
+        <w:bidiVisual/>
+        <w:tblW w:w="0" w:type="auto"/>
+        <w:tblLook w:val="04A0" w:firstRow="1" w:lastRow="0" w:firstColumn="1" w:lastColumn="0" w:noHBand="0" w:noVBand="1"/>
+      </w:tblPr>
+      <w:tblGrid>
+        <w:gridCol w:w="3560"/>
+        <w:gridCol w:w="3561"/>
+        <w:gridCol w:w="3561"/>
+      </w:tblGrid>
+      <w:tr>
+        <w:trPr>
+          <w:cnfStyle w:val="100000000000" w:firstRow="1" w:lastRow="0" w:firstColumn="0" w:lastColumn="0" w:oddVBand="0" w:evenVBand="0" w:oddHBand="0" w:evenHBand="0" w:firstRowFirstColumn="0" w:firstRowLastColumn="0" w:lastRowFirstColumn="0" w:lastRowLastColumn="0"/>
+        </w:trPr>
+        <w:tc>
+          <w:tcPr>
+            <w:cnfStyle w:val="001000000000" w:firstRow="0" w:lastRow="0" w:firstColumn="1" w:lastColumn="0" w:oddVBand="0" w:evenVBand="0" w:oddHBand="0" w:evenHBand="0" w:firstRowFirstColumn="0" w:firstRowLastColumn="0" w:lastRowFirstColumn="0" w:lastRowLastColumn="0"/>
+            <w:tcW w:w="3560" w:type="dxa"/>
+            <w:shd w:val="clear" w:color="auto" w:fill="auto"/>
+          </w:tcPr>
+          <w:p>
+            <w:pPr>
+              <w:rPr>
+                <w:rFonts w:hint="cs"/>
+                <w:color w:val="000000" w:themeColor="text1"/>
+                <w:rtl/>
+              </w:rPr>
+            </w:pPr>
+            <w:r>
+              <w:rPr>
+                <w:rFonts w:hint="cs"/>
+                <w:color w:val="000000" w:themeColor="text1"/>
+                <w:rtl/>
+              </w:rPr>
+              <w:t>האופרטור</w:t>
+            </w:r>
+          </w:p>
+        </w:tc>
+        <w:tc>
+          <w:tcPr>
+            <w:tcW w:w="3561" w:type="dxa"/>
+            <w:shd w:val="clear" w:color="auto" w:fill="auto"/>
+          </w:tcPr>
+          <w:p>
+            <w:pPr>
+              <w:cnfStyle w:val="100000000000" w:firstRow="1" w:lastRow="0" w:firstColumn="0" w:lastColumn="0" w:oddVBand="0" w:evenVBand="0" w:oddHBand="0" w:evenHBand="0" w:firstRowFirstColumn="0" w:firstRowLastColumn="0" w:lastRowFirstColumn="0" w:lastRowLastColumn="0"/>
+              <w:rPr>
+                <w:rFonts w:hint="cs"/>
+                <w:color w:val="000000" w:themeColor="text1"/>
+                <w:rtl/>
+              </w:rPr>
+            </w:pPr>
+            <w:r>
+              <w:rPr>
+                <w:rFonts w:hint="cs"/>
+                <w:color w:val="FFC000"/>
+                <w:rtl/>
+              </w:rPr>
+              <w:t>ג'אווה</w:t>
+            </w:r>
+          </w:p>
+        </w:tc>
+        <w:tc>
+          <w:tcPr>
+            <w:tcW w:w="3561" w:type="dxa"/>
+            <w:shd w:val="clear" w:color="auto" w:fill="auto"/>
+          </w:tcPr>
+          <w:p>
+            <w:pPr>
+              <w:cnfStyle w:val="100000000000" w:firstRow="1" w:lastRow="0" w:firstColumn="0" w:lastColumn="0" w:oddVBand="0" w:evenVBand="0" w:oddHBand="0" w:evenHBand="0" w:firstRowFirstColumn="0" w:firstRowLastColumn="0" w:lastRowFirstColumn="0" w:lastRowLastColumn="0"/>
+              <w:rPr>
+                <w:rFonts w:hint="cs"/>
+                <w:color w:val="000000" w:themeColor="text1"/>
+                <w:rtl/>
+              </w:rPr>
+            </w:pPr>
+            <w:r>
+              <w:rPr>
+                <w:rFonts w:hint="cs"/>
+                <w:color w:val="0070C0"/>
+                <w:rtl/>
+              </w:rPr>
+              <w:t>פייתון</w:t>
+            </w:r>
+            <w:r>
+              <w:rPr>
+                <w:rFonts w:hint="cs"/>
+                <w:color w:val="000000" w:themeColor="text1"/>
+                <w:rtl/>
+              </w:rPr>
+              <w:t xml:space="preserve"> </w:t>
+            </w:r>
+          </w:p>
+        </w:tc>
+      </w:tr>
+      <w:tr>
+        <w:trPr>
+          <w:cnfStyle w:val="000000100000" w:firstRow="0" w:lastRow="0" w:firstColumn="0" w:lastColumn="0" w:oddVBand="0" w:evenVBand="0" w:oddHBand="1" w:evenHBand="0" w:firstRowFirstColumn="0" w:firstRowLastColumn="0" w:lastRowFirstColumn="0" w:lastRowLastColumn="0"/>
+        </w:trPr>
+        <w:tc>
+          <w:tcPr>
+            <w:cnfStyle w:val="001000000000" w:firstRow="0" w:lastRow="0" w:firstColumn="1" w:lastColumn="0" w:oddVBand="0" w:evenVBand="0" w:oddHBand="0" w:evenHBand="0" w:firstRowFirstColumn="0" w:firstRowLastColumn="0" w:lastRowFirstColumn="0" w:lastRowLastColumn="0"/>
+            <w:tcW w:w="3560" w:type="dxa"/>
+            <w:shd w:val="clear" w:color="auto" w:fill="auto"/>
+          </w:tcPr>
+          <w:p>
+            <w:pPr>
+              <w:rPr>
+                <w:color w:val="244061" w:themeColor="accent1" w:themeShade="80"/>
+              </w:rPr>
+            </w:pPr>
+            <w:r>
+              <w:rPr>
+                <w:color w:val="244061" w:themeColor="accent1" w:themeShade="80"/>
+              </w:rPr>
+              <w:t>and</w:t>
+            </w:r>
+          </w:p>
+        </w:tc>
+        <w:tc>
+          <w:tcPr>
+            <w:tcW w:w="3561" w:type="dxa"/>
+            <w:shd w:val="clear" w:color="auto" w:fill="auto"/>
+          </w:tcPr>
+          <w:p>
+            <w:pPr>
+              <w:cnfStyle w:val="000000100000" w:firstRow="0" w:lastRow="0" w:firstColumn="0" w:lastColumn="0" w:oddVBand="0" w:evenVBand="0" w:oddHBand="1" w:evenHBand="0" w:firstRowFirstColumn="0" w:firstRowLastColumn="0" w:lastRowFirstColumn="0" w:lastRowLastColumn="0"/>
+              <w:rPr>
+                <w:color w:val="000000" w:themeColor="text1"/>
+              </w:rPr>
+            </w:pPr>
+            <w:r>
+              <w:rPr>
+                <w:color w:val="000000" w:themeColor="text1"/>
+              </w:rPr>
+              <w:t>x&lt;5 &amp;&amp; y&lt;7</w:t>
+            </w:r>
+          </w:p>
+        </w:tc>
+        <w:tc>
+          <w:tcPr>
+            <w:tcW w:w="3561" w:type="dxa"/>
+            <w:shd w:val="clear" w:color="auto" w:fill="auto"/>
+          </w:tcPr>
+          <w:p>
+            <w:pPr>
+              <w:cnfStyle w:val="000000100000" w:firstRow="0" w:lastRow="0" w:firstColumn="0" w:lastColumn="0" w:oddVBand="0" w:evenVBand="0" w:oddHBand="1" w:evenHBand="0" w:firstRowFirstColumn="0" w:firstRowLastColumn="0" w:lastRowFirstColumn="0" w:lastRowLastColumn="0"/>
+              <w:rPr>
+                <w:rFonts w:hint="cs"/>
+                <w:color w:val="000000" w:themeColor="text1"/>
+                <w:rtl/>
+              </w:rPr>
+            </w:pPr>
+            <w:r>
+              <w:rPr>
+                <w:color w:val="000000" w:themeColor="text1"/>
+              </w:rPr>
+              <w:t xml:space="preserve">x&lt;5 </w:t>
+            </w:r>
+            <w:r>
+              <w:rPr>
+                <w:color w:val="000000" w:themeColor="text1"/>
+              </w:rPr>
+              <w:t>and</w:t>
+            </w:r>
+            <w:r>
+              <w:rPr>
+                <w:color w:val="000000" w:themeColor="text1"/>
+              </w:rPr>
+              <w:t xml:space="preserve"> y&lt;7</w:t>
+            </w:r>
+          </w:p>
+        </w:tc>
+      </w:tr>
+      <w:tr>
+        <w:tc>
+          <w:tcPr>
+            <w:cnfStyle w:val="001000000000" w:firstRow="0" w:lastRow="0" w:firstColumn="1" w:lastColumn="0" w:oddVBand="0" w:evenVBand="0" w:oddHBand="0" w:evenHBand="0" w:firstRowFirstColumn="0" w:firstRowLastColumn="0" w:lastRowFirstColumn="0" w:lastRowLastColumn="0"/>
+            <w:tcW w:w="3560" w:type="dxa"/>
+            <w:shd w:val="clear" w:color="auto" w:fill="auto"/>
+          </w:tcPr>
+          <w:p>
+            <w:pPr>
+              <w:rPr>
+                <w:color w:val="244061" w:themeColor="accent1" w:themeShade="80"/>
+              </w:rPr>
+            </w:pPr>
+            <w:r>
+              <w:rPr>
+                <w:color w:val="244061" w:themeColor="accent1" w:themeShade="80"/>
+              </w:rPr>
+              <w:t>or</w:t>
+            </w:r>
+          </w:p>
+        </w:tc>
+        <w:tc>
+          <w:tcPr>
+            <w:tcW w:w="3561" w:type="dxa"/>
+            <w:shd w:val="clear" w:color="auto" w:fill="auto"/>
+          </w:tcPr>
+          <w:p>
+            <w:pPr>
+              <w:cnfStyle w:val="000000000000" w:firstRow="0" w:lastRow="0" w:firstColumn="0" w:lastColumn="0" w:oddVBand="0" w:evenVBand="0" w:oddHBand="0" w:evenHBand="0" w:firstRowFirstColumn="0" w:firstRowLastColumn="0" w:lastRowFirstColumn="0" w:lastRowLastColumn="0"/>
+              <w:rPr>
+                <w:rFonts w:hint="cs"/>
+                <w:color w:val="000000" w:themeColor="text1"/>
+                <w:rtl/>
+              </w:rPr>
+            </w:pPr>
+            <w:r>
+              <w:rPr>
+                <w:color w:val="000000" w:themeColor="text1"/>
+              </w:rPr>
+              <w:t xml:space="preserve">x&lt;5 </w:t>
+            </w:r>
+            <w:r>
+              <w:rPr>
+                <w:color w:val="000000" w:themeColor="text1"/>
+              </w:rPr>
+              <w:t>||</w:t>
+            </w:r>
+            <w:r>
+              <w:rPr>
+                <w:color w:val="000000" w:themeColor="text1"/>
+              </w:rPr>
+              <w:t xml:space="preserve"> y&lt;7</w:t>
+            </w:r>
+          </w:p>
+        </w:tc>
+        <w:tc>
+          <w:tcPr>
+            <w:tcW w:w="3561" w:type="dxa"/>
+            <w:shd w:val="clear" w:color="auto" w:fill="auto"/>
+          </w:tcPr>
+          <w:p>
+            <w:pPr>
+              <w:cnfStyle w:val="000000000000" w:firstRow="0" w:lastRow="0" w:firstColumn="0" w:lastColumn="0" w:oddVBand="0" w:evenVBand="0" w:oddHBand="0" w:evenHBand="0" w:firstRowFirstColumn="0" w:firstRowLastColumn="0" w:lastRowFirstColumn="0" w:lastRowLastColumn="0"/>
+              <w:rPr>
+                <w:rFonts w:hint="cs"/>
+                <w:color w:val="000000" w:themeColor="text1"/>
+                <w:rtl/>
+              </w:rPr>
+            </w:pPr>
+            <w:r>
+              <w:rPr>
+                <w:color w:val="000000" w:themeColor="text1"/>
+              </w:rPr>
+              <w:t xml:space="preserve">x&lt;5 </w:t>
+            </w:r>
+            <w:r>
+              <w:rPr>
+                <w:color w:val="000000" w:themeColor="text1"/>
+              </w:rPr>
+              <w:t>or</w:t>
+            </w:r>
+            <w:r>
+              <w:rPr>
+                <w:color w:val="000000" w:themeColor="text1"/>
+              </w:rPr>
+              <w:t xml:space="preserve"> y&lt;7</w:t>
+            </w:r>
+          </w:p>
+        </w:tc>
+      </w:tr>
+      <w:tr>
+        <w:trPr>
+          <w:cnfStyle w:val="000000100000" w:firstRow="0" w:lastRow="0" w:firstColumn="0" w:lastColumn="0" w:oddVBand="0" w:evenVBand="0" w:oddHBand="1" w:evenHBand="0" w:firstRowFirstColumn="0" w:firstRowLastColumn="0" w:lastRowFirstColumn="0" w:lastRowLastColumn="0"/>
+        </w:trPr>
+        <w:tc>
+          <w:tcPr>
+            <w:cnfStyle w:val="001000000000" w:firstRow="0" w:lastRow="0" w:firstColumn="1" w:lastColumn="0" w:oddVBand="0" w:evenVBand="0" w:oddHBand="0" w:evenHBand="0" w:firstRowFirstColumn="0" w:firstRowLastColumn="0" w:lastRowFirstColumn="0" w:lastRowLastColumn="0"/>
+            <w:tcW w:w="3560" w:type="dxa"/>
+            <w:shd w:val="clear" w:color="auto" w:fill="auto"/>
+          </w:tcPr>
+          <w:p>
+            <w:pPr>
+              <w:rPr>
+                <w:color w:val="244061" w:themeColor="accent1" w:themeShade="80"/>
+              </w:rPr>
+            </w:pPr>
+            <w:r>
+              <w:rPr>
+                <w:color w:val="244061" w:themeColor="accent1" w:themeShade="80"/>
+              </w:rPr>
+              <w:t>not</w:t>
+            </w:r>
+          </w:p>
+        </w:tc>
+        <w:tc>
+          <w:tcPr>
+            <w:tcW w:w="3561" w:type="dxa"/>
+            <w:shd w:val="clear" w:color="auto" w:fill="auto"/>
+          </w:tcPr>
+          <w:p>
+            <w:pPr>
+              <w:cnfStyle w:val="000000100000" w:firstRow="0" w:lastRow="0" w:firstColumn="0" w:lastColumn="0" w:oddVBand="0" w:evenVBand="0" w:oddHBand="1" w:evenHBand="0" w:firstRowFirstColumn="0" w:firstRowLastColumn="0" w:lastRowFirstColumn="0" w:lastRowLastColumn="0"/>
+              <w:rPr>
+                <w:rFonts w:hint="cs"/>
+                <w:color w:val="000000" w:themeColor="text1"/>
+                <w:rtl/>
+              </w:rPr>
+            </w:pPr>
+            <w:r>
+              <w:rPr>
+                <w:color w:val="000000" w:themeColor="text1"/>
+              </w:rPr>
+              <w:t xml:space="preserve">!( </w:t>
+            </w:r>
+            <w:r>
+              <w:rPr>
+                <w:color w:val="000000" w:themeColor="text1"/>
+              </w:rPr>
+              <w:t>x&lt;5 &amp;&amp; y&lt;7</w:t>
+            </w:r>
+            <w:r>
+              <w:rPr>
+                <w:color w:val="000000" w:themeColor="text1"/>
+              </w:rPr>
+              <w:t>)</w:t>
+            </w:r>
+          </w:p>
+        </w:tc>
+        <w:tc>
+          <w:tcPr>
+            <w:tcW w:w="3561" w:type="dxa"/>
+            <w:shd w:val="clear" w:color="auto" w:fill="auto"/>
+          </w:tcPr>
+          <w:p>
+            <w:pPr>
+              <w:cnfStyle w:val="000000100000" w:firstRow="0" w:lastRow="0" w:firstColumn="0" w:lastColumn="0" w:oddVBand="0" w:evenVBand="0" w:oddHBand="1" w:evenHBand="0" w:firstRowFirstColumn="0" w:firstRowLastColumn="0" w:lastRowFirstColumn="0" w:lastRowLastColumn="0"/>
+              <w:rPr>
+                <w:rFonts w:hint="cs"/>
+                <w:color w:val="000000" w:themeColor="text1"/>
+                <w:rtl/>
+              </w:rPr>
+            </w:pPr>
+            <w:r>
+              <w:rPr>
+                <w:color w:val="000000" w:themeColor="text1"/>
+              </w:rPr>
+              <w:t>not</w:t>
+            </w:r>
+            <w:r>
+              <w:rPr>
+                <w:color w:val="000000" w:themeColor="text1"/>
+              </w:rPr>
+              <w:t xml:space="preserve">( x&lt;5 </w:t>
+            </w:r>
+            <w:r>
+              <w:rPr>
+                <w:color w:val="000000" w:themeColor="text1"/>
+              </w:rPr>
+              <w:t>and</w:t>
+            </w:r>
+            <w:r>
+              <w:rPr>
+                <w:color w:val="000000" w:themeColor="text1"/>
+              </w:rPr>
+              <w:t xml:space="preserve"> y&lt;7)</w:t>
+            </w:r>
+          </w:p>
+        </w:tc>
+      </w:tr>
+    </w:tbl>
+    <w:p>
+      <w:pPr>
+        <w:rPr>
+          <w:rFonts w:hint="cs"/>
+          <w:rtl/>
+        </w:rPr>
+      </w:pPr>
+      <w:r>
+        <w:rPr>
+          <w:rFonts w:hint="cs"/>
+          <w:rtl/>
+        </w:rPr>
+        <w:t xml:space="preserve"> </w:t>
+      </w:r>
+      <w:r>
+        <w:rPr>
+          <w:rFonts w:hint="cs"/>
+          <w:rtl/>
+        </w:rPr>
+        <w:br/>
+      </w:r>
+      <w:r>
+        <w:rPr>
+          <w:rFonts w:hint="cs"/>
+          <w:rtl/>
+        </w:rPr>
+        <w:br/>
+      </w:r>
+      <w:r>
+        <w:rPr>
+          <w:rFonts w:hint="cs"/>
+          <w:b/>
+          <w:bCs/>
+          <w:i/>
+          <w:iCs/>
+          <w:rtl/>
+        </w:rPr>
+        <w:t xml:space="preserve">אופרטורי זהות ושייכות- </w:t>
+      </w:r>
+      <w:r>
+        <w:rPr>
+          <w:b/>
+          <w:bCs/>
+          <w:i/>
+          <w:iCs/>
+          <w:rtl/>
+        </w:rPr>
+        <w:br/>
+      </w:r>
       <w:bookmarkStart w:id="0" w:name="_GoBack"/>
       <w:bookmarkEnd w:id="0"/>
       <w:r>
         <w:rPr>
-          <w:rStyle w:val="ad"/>
-          <w:rFonts w:ascii="Consolas" w:hAnsi="Consolas" w:cstheme="minorBidi"/>
-          <w:b w:val="0"/>
-          <w:bCs w:val="0"/>
-          <w:color w:val="auto"/>
-          <w:spacing w:val="0"/>
+          <w:b/>
+          <w:bCs/>
+          <w:i/>
+          <w:iCs/>
           <w:rtl/>
         </w:rPr>
         <w:br/>
       </w:r>
       <w:r>
         <w:rPr>
-          <w:rStyle w:val="ad"/>
-          <w:rFonts w:ascii="Consolas" w:hAnsi="Consolas" w:cstheme="minorBidi"/>
-          <w:b w:val="0"/>
-          <w:bCs w:val="0"/>
-          <w:color w:val="auto"/>
-          <w:spacing w:val="0"/>
-          <w:rtl/>
-        </w:rPr>
-        <w:br/>
-      </w:r>
-      <w:r>
-        <w:rPr>
-          <w:rStyle w:val="ad"/>
-          <w:rFonts w:ascii="Consolas" w:hAnsi="Consolas" w:cstheme="minorBidi" w:hint="cs"/>
-          <w:b w:val="0"/>
-          <w:bCs w:val="0"/>
-          <w:color w:val="auto"/>
-          <w:spacing w:val="0"/>
-          <w:rtl/>
-        </w:rPr>
-        <w:t xml:space="preserve">* משתנים קבועים </w:t>
-      </w:r>
-      <w:r>
-        <w:rPr>
-          <w:rStyle w:val="ad"/>
-          <w:rFonts w:ascii="Consolas" w:hAnsi="Consolas" w:cstheme="minorBidi" w:hint="cs"/>
-          <w:b w:val="0"/>
-          <w:bCs w:val="0"/>
-          <w:color w:val="auto"/>
-          <w:spacing w:val="0"/>
-          <w:rtl/>
-        </w:rPr>
-        <w:t xml:space="preserve">מציינים באותיות גדולות עם ' _ ' שמפריד בין מילים: </w:t>
-      </w:r>
-      <w:r>
-        <w:rPr>
-          <w:rStyle w:val="ad"/>
-          <w:rFonts w:ascii="Consolas" w:hAnsi="Consolas" w:cstheme="minorBidi"/>
-          <w:b w:val="0"/>
-          <w:bCs w:val="0"/>
-          <w:color w:val="auto"/>
-          <w:spacing w:val="0"/>
-        </w:rPr>
-        <w:t>MAX_VALUE</w:t>
-      </w:r>
-      <w:r>
-        <w:rPr>
-          <w:rStyle w:val="ad"/>
-          <w:rFonts w:ascii="Consolas" w:hAnsi="Consolas" w:cstheme="minorBidi" w:hint="cs"/>
-          <w:b w:val="0"/>
-          <w:bCs w:val="0"/>
-          <w:color w:val="auto"/>
-          <w:spacing w:val="0"/>
-          <w:rtl/>
-        </w:rPr>
-        <w:t xml:space="preserve">, </w:t>
-      </w:r>
-      <w:r>
-        <w:rPr>
-          <w:rStyle w:val="ad"/>
-          <w:rFonts w:ascii="Consolas" w:hAnsi="Consolas" w:cstheme="minorBidi"/>
-          <w:b w:val="0"/>
-          <w:bCs w:val="0"/>
-          <w:color w:val="auto"/>
-          <w:spacing w:val="0"/>
-        </w:rPr>
-        <w:t>TOTAL</w:t>
-      </w:r>
-      <w:r>
-        <w:rPr>
-          <w:rStyle w:val="ad"/>
-          <w:rFonts w:ascii="Consolas" w:hAnsi="Consolas" w:cstheme="minorBidi" w:hint="cs"/>
-          <w:b w:val="0"/>
-          <w:bCs w:val="0"/>
-          <w:color w:val="auto"/>
-          <w:spacing w:val="0"/>
-          <w:rtl/>
-        </w:rPr>
-        <w:t xml:space="preserve"> וכו'.</w:t>
-      </w:r>
-      <w:r>
-        <w:rPr>
-          <w:rStyle w:val="ad"/>
-          <w:rFonts w:ascii="Consolas" w:hAnsi="Consolas" w:cstheme="minorBidi"/>
-          <w:b w:val="0"/>
-          <w:bCs w:val="0"/>
-          <w:color w:val="auto"/>
-          <w:spacing w:val="0"/>
+          <w:rFonts w:hint="cs"/>
+          <w:b/>
+          <w:bCs/>
+          <w:i/>
+          <w:iCs/>
+          <w:rtl/>
+        </w:rPr>
+        <w:t xml:space="preserve">אופרטורי </w:t>
+      </w:r>
+      <w:r>
+        <w:rPr>
+          <w:b/>
+          <w:bCs/>
+          <w:i/>
+          <w:iCs/>
+        </w:rPr>
+        <w:t>Bitwise</w:t>
+      </w:r>
+      <w:r>
+        <w:rPr>
+          <w:rFonts w:hint="cs"/>
+          <w:b/>
+          <w:bCs/>
+          <w:i/>
+          <w:iCs/>
+          <w:rtl/>
+        </w:rPr>
+        <w:t xml:space="preserve">- </w:t>
+      </w:r>
+      <w:r>
+        <w:rPr>
           <w:rtl/>
         </w:rPr>
         <w:br/>
@@ -6540,7 +9168,7 @@
               <w:rtl/>
               <w:lang w:val="he-IL"/>
             </w:rPr>
-            <w:t>4</w:t>
+            <w:t>5</w:t>
           </w:r>
           <w:r>
             <w:rPr>
@@ -7858,6 +10486,236 @@
     <w:basedOn w:val="a0"/>
     <w:rsid w:val="001731B5"/>
   </w:style>
+  <w:style w:type="table" w:styleId="afd">
+    <w:name w:val="Table Grid"/>
+    <w:basedOn w:val="a1"/>
+    <w:uiPriority w:val="59"/>
+    <w:rsid w:val="00CC11D1"/>
+    <w:pPr>
+      <w:spacing w:after="0" w:line="240" w:lineRule="auto"/>
+    </w:pPr>
+    <w:tblPr>
+      <w:tblBorders>
+        <w:top w:val="single" w:sz="4" w:space="0" w:color="auto"/>
+        <w:left w:val="single" w:sz="4" w:space="0" w:color="auto"/>
+        <w:bottom w:val="single" w:sz="4" w:space="0" w:color="auto"/>
+        <w:right w:val="single" w:sz="4" w:space="0" w:color="auto"/>
+        <w:insideH w:val="single" w:sz="4" w:space="0" w:color="auto"/>
+        <w:insideV w:val="single" w:sz="4" w:space="0" w:color="auto"/>
+      </w:tblBorders>
+    </w:tblPr>
+  </w:style>
+  <w:style w:type="table" w:styleId="1-6">
+    <w:name w:val="Medium List 1 Accent 6"/>
+    <w:basedOn w:val="a1"/>
+    <w:uiPriority w:val="65"/>
+    <w:rsid w:val="00524846"/>
+    <w:pPr>
+      <w:spacing w:after="0" w:line="240" w:lineRule="auto"/>
+    </w:pPr>
+    <w:rPr>
+      <w:color w:val="000000" w:themeColor="text1"/>
+    </w:rPr>
+    <w:tblPr>
+      <w:tblStyleRowBandSize w:val="1"/>
+      <w:tblStyleColBandSize w:val="1"/>
+      <w:tblBorders>
+        <w:top w:val="single" w:sz="8" w:space="0" w:color="F79646" w:themeColor="accent6"/>
+        <w:bottom w:val="single" w:sz="8" w:space="0" w:color="F79646" w:themeColor="accent6"/>
+      </w:tblBorders>
+    </w:tblPr>
+    <w:tblStylePr w:type="firstRow">
+      <w:rPr>
+        <w:rFonts w:asciiTheme="majorHAnsi" w:eastAsiaTheme="majorEastAsia" w:hAnsiTheme="majorHAnsi" w:cstheme="majorBidi"/>
+      </w:rPr>
+      <w:tblPr/>
+      <w:tcPr>
+        <w:tcBorders>
+          <w:top w:val="nil"/>
+          <w:bottom w:val="single" w:sz="8" w:space="0" w:color="F79646" w:themeColor="accent6"/>
+        </w:tcBorders>
+      </w:tcPr>
+    </w:tblStylePr>
+    <w:tblStylePr w:type="lastRow">
+      <w:rPr>
+        <w:b/>
+        <w:bCs/>
+        <w:color w:val="1F497D" w:themeColor="text2"/>
+      </w:rPr>
+      <w:tblPr/>
+      <w:tcPr>
+        <w:tcBorders>
+          <w:top w:val="single" w:sz="8" w:space="0" w:color="F79646" w:themeColor="accent6"/>
+          <w:bottom w:val="single" w:sz="8" w:space="0" w:color="F79646" w:themeColor="accent6"/>
+        </w:tcBorders>
+      </w:tcPr>
+    </w:tblStylePr>
+    <w:tblStylePr w:type="firstCol">
+      <w:rPr>
+        <w:b/>
+        <w:bCs/>
+      </w:rPr>
+    </w:tblStylePr>
+    <w:tblStylePr w:type="lastCol">
+      <w:rPr>
+        <w:b/>
+        <w:bCs/>
+      </w:rPr>
+      <w:tblPr/>
+      <w:tcPr>
+        <w:tcBorders>
+          <w:top w:val="single" w:sz="8" w:space="0" w:color="F79646" w:themeColor="accent6"/>
+          <w:bottom w:val="single" w:sz="8" w:space="0" w:color="F79646" w:themeColor="accent6"/>
+        </w:tcBorders>
+      </w:tcPr>
+    </w:tblStylePr>
+    <w:tblStylePr w:type="band1Vert">
+      <w:tblPr/>
+      <w:tcPr>
+        <w:shd w:val="clear" w:color="auto" w:fill="FDE4D0" w:themeFill="accent6" w:themeFillTint="3F"/>
+      </w:tcPr>
+    </w:tblStylePr>
+    <w:tblStylePr w:type="band1Horz">
+      <w:tblPr/>
+      <w:tcPr>
+        <w:shd w:val="clear" w:color="auto" w:fill="FDE4D0" w:themeFill="accent6" w:themeFillTint="3F"/>
+      </w:tcPr>
+    </w:tblStylePr>
+  </w:style>
+  <w:style w:type="table" w:styleId="3-6">
+    <w:name w:val="Medium Grid 3 Accent 6"/>
+    <w:basedOn w:val="a1"/>
+    <w:uiPriority w:val="69"/>
+    <w:rsid w:val="00524846"/>
+    <w:pPr>
+      <w:spacing w:after="0" w:line="240" w:lineRule="auto"/>
+    </w:pPr>
+    <w:tblPr>
+      <w:tblStyleRowBandSize w:val="1"/>
+      <w:tblStyleColBandSize w:val="1"/>
+      <w:tblBorders>
+        <w:top w:val="single" w:sz="8" w:space="0" w:color="FFFFFF" w:themeColor="background1"/>
+        <w:left w:val="single" w:sz="8" w:space="0" w:color="FFFFFF" w:themeColor="background1"/>
+        <w:bottom w:val="single" w:sz="8" w:space="0" w:color="FFFFFF" w:themeColor="background1"/>
+        <w:right w:val="single" w:sz="8" w:space="0" w:color="FFFFFF" w:themeColor="background1"/>
+        <w:insideH w:val="single" w:sz="6" w:space="0" w:color="FFFFFF" w:themeColor="background1"/>
+        <w:insideV w:val="single" w:sz="6" w:space="0" w:color="FFFFFF" w:themeColor="background1"/>
+      </w:tblBorders>
+    </w:tblPr>
+    <w:tcPr>
+      <w:shd w:val="clear" w:color="auto" w:fill="FDE4D0" w:themeFill="accent6" w:themeFillTint="3F"/>
+    </w:tcPr>
+    <w:tblStylePr w:type="firstRow">
+      <w:rPr>
+        <w:b/>
+        <w:bCs/>
+        <w:i w:val="0"/>
+        <w:iCs w:val="0"/>
+        <w:color w:val="FFFFFF" w:themeColor="background1"/>
+      </w:rPr>
+      <w:tblPr/>
+      <w:tcPr>
+        <w:tcBorders>
+          <w:top w:val="single" w:sz="8" w:space="0" w:color="FFFFFF" w:themeColor="background1"/>
+          <w:left w:val="single" w:sz="8" w:space="0" w:color="FFFFFF" w:themeColor="background1"/>
+          <w:bottom w:val="single" w:sz="24" w:space="0" w:color="FFFFFF" w:themeColor="background1"/>
+          <w:right w:val="single" w:sz="8" w:space="0" w:color="FFFFFF" w:themeColor="background1"/>
+          <w:insideH w:val="nil"/>
+          <w:insideV w:val="single" w:sz="8" w:space="0" w:color="FFFFFF" w:themeColor="background1"/>
+        </w:tcBorders>
+        <w:shd w:val="clear" w:color="auto" w:fill="F79646" w:themeFill="accent6"/>
+      </w:tcPr>
+    </w:tblStylePr>
+    <w:tblStylePr w:type="lastRow">
+      <w:rPr>
+        <w:b/>
+        <w:bCs/>
+        <w:i w:val="0"/>
+        <w:iCs w:val="0"/>
+        <w:color w:val="FFFFFF" w:themeColor="background1"/>
+      </w:rPr>
+      <w:tblPr/>
+      <w:tcPr>
+        <w:tcBorders>
+          <w:top w:val="single" w:sz="24" w:space="0" w:color="FFFFFF" w:themeColor="background1"/>
+          <w:left w:val="single" w:sz="8" w:space="0" w:color="FFFFFF" w:themeColor="background1"/>
+          <w:bottom w:val="single" w:sz="8" w:space="0" w:color="FFFFFF" w:themeColor="background1"/>
+          <w:right w:val="single" w:sz="8" w:space="0" w:color="FFFFFF" w:themeColor="background1"/>
+          <w:insideH w:val="nil"/>
+          <w:insideV w:val="single" w:sz="8" w:space="0" w:color="FFFFFF" w:themeColor="background1"/>
+        </w:tcBorders>
+        <w:shd w:val="clear" w:color="auto" w:fill="F79646" w:themeFill="accent6"/>
+      </w:tcPr>
+    </w:tblStylePr>
+    <w:tblStylePr w:type="firstCol">
+      <w:rPr>
+        <w:b/>
+        <w:bCs/>
+        <w:i w:val="0"/>
+        <w:iCs w:val="0"/>
+        <w:color w:val="FFFFFF" w:themeColor="background1"/>
+      </w:rPr>
+      <w:tblPr/>
+      <w:tcPr>
+        <w:tcBorders>
+          <w:left w:val="single" w:sz="8" w:space="0" w:color="FFFFFF" w:themeColor="background1"/>
+          <w:right w:val="single" w:sz="24" w:space="0" w:color="FFFFFF" w:themeColor="background1"/>
+          <w:insideH w:val="nil"/>
+          <w:insideV w:val="nil"/>
+        </w:tcBorders>
+        <w:shd w:val="clear" w:color="auto" w:fill="F79646" w:themeFill="accent6"/>
+      </w:tcPr>
+    </w:tblStylePr>
+    <w:tblStylePr w:type="lastCol">
+      <w:rPr>
+        <w:b/>
+        <w:bCs/>
+        <w:i w:val="0"/>
+        <w:iCs w:val="0"/>
+        <w:color w:val="FFFFFF" w:themeColor="background1"/>
+      </w:rPr>
+      <w:tblPr/>
+      <w:tcPr>
+        <w:tcBorders>
+          <w:top w:val="nil"/>
+          <w:left w:val="single" w:sz="24" w:space="0" w:color="FFFFFF" w:themeColor="background1"/>
+          <w:bottom w:val="nil"/>
+          <w:right w:val="nil"/>
+          <w:insideH w:val="nil"/>
+          <w:insideV w:val="nil"/>
+        </w:tcBorders>
+        <w:shd w:val="clear" w:color="auto" w:fill="F79646" w:themeFill="accent6"/>
+      </w:tcPr>
+    </w:tblStylePr>
+    <w:tblStylePr w:type="band1Vert">
+      <w:tblPr/>
+      <w:tcPr>
+        <w:tcBorders>
+          <w:top w:val="single" w:sz="8" w:space="0" w:color="FFFFFF" w:themeColor="background1"/>
+          <w:left w:val="single" w:sz="8" w:space="0" w:color="FFFFFF" w:themeColor="background1"/>
+          <w:bottom w:val="single" w:sz="8" w:space="0" w:color="FFFFFF" w:themeColor="background1"/>
+          <w:right w:val="single" w:sz="8" w:space="0" w:color="FFFFFF" w:themeColor="background1"/>
+          <w:insideH w:val="nil"/>
+          <w:insideV w:val="nil"/>
+        </w:tcBorders>
+        <w:shd w:val="clear" w:color="auto" w:fill="FBCAA2" w:themeFill="accent6" w:themeFillTint="7F"/>
+      </w:tcPr>
+    </w:tblStylePr>
+    <w:tblStylePr w:type="band1Horz">
+      <w:tblPr/>
+      <w:tcPr>
+        <w:tcBorders>
+          <w:top w:val="single" w:sz="8" w:space="0" w:color="FFFFFF" w:themeColor="background1"/>
+          <w:left w:val="single" w:sz="8" w:space="0" w:color="FFFFFF" w:themeColor="background1"/>
+          <w:bottom w:val="single" w:sz="8" w:space="0" w:color="FFFFFF" w:themeColor="background1"/>
+          <w:right w:val="single" w:sz="8" w:space="0" w:color="FFFFFF" w:themeColor="background1"/>
+          <w:insideH w:val="single" w:sz="8" w:space="0" w:color="FFFFFF" w:themeColor="background1"/>
+          <w:insideV w:val="single" w:sz="8" w:space="0" w:color="FFFFFF" w:themeColor="background1"/>
+        </w:tcBorders>
+        <w:shd w:val="clear" w:color="auto" w:fill="FBCAA2" w:themeFill="accent6" w:themeFillTint="7F"/>
+      </w:tcPr>
+    </w:tblStylePr>
+  </w:style>
 </w:styles>
 </file>
 
@@ -8922,6 +11780,236 @@
     <w:name w:val="pythonstringcolor"/>
     <w:basedOn w:val="a0"/>
     <w:rsid w:val="001731B5"/>
+  </w:style>
+  <w:style w:type="table" w:styleId="afd">
+    <w:name w:val="Table Grid"/>
+    <w:basedOn w:val="a1"/>
+    <w:uiPriority w:val="59"/>
+    <w:rsid w:val="00CC11D1"/>
+    <w:pPr>
+      <w:spacing w:after="0" w:line="240" w:lineRule="auto"/>
+    </w:pPr>
+    <w:tblPr>
+      <w:tblBorders>
+        <w:top w:val="single" w:sz="4" w:space="0" w:color="auto"/>
+        <w:left w:val="single" w:sz="4" w:space="0" w:color="auto"/>
+        <w:bottom w:val="single" w:sz="4" w:space="0" w:color="auto"/>
+        <w:right w:val="single" w:sz="4" w:space="0" w:color="auto"/>
+        <w:insideH w:val="single" w:sz="4" w:space="0" w:color="auto"/>
+        <w:insideV w:val="single" w:sz="4" w:space="0" w:color="auto"/>
+      </w:tblBorders>
+    </w:tblPr>
+  </w:style>
+  <w:style w:type="table" w:styleId="1-6">
+    <w:name w:val="Medium List 1 Accent 6"/>
+    <w:basedOn w:val="a1"/>
+    <w:uiPriority w:val="65"/>
+    <w:rsid w:val="00524846"/>
+    <w:pPr>
+      <w:spacing w:after="0" w:line="240" w:lineRule="auto"/>
+    </w:pPr>
+    <w:rPr>
+      <w:color w:val="000000" w:themeColor="text1"/>
+    </w:rPr>
+    <w:tblPr>
+      <w:tblStyleRowBandSize w:val="1"/>
+      <w:tblStyleColBandSize w:val="1"/>
+      <w:tblBorders>
+        <w:top w:val="single" w:sz="8" w:space="0" w:color="F79646" w:themeColor="accent6"/>
+        <w:bottom w:val="single" w:sz="8" w:space="0" w:color="F79646" w:themeColor="accent6"/>
+      </w:tblBorders>
+    </w:tblPr>
+    <w:tblStylePr w:type="firstRow">
+      <w:rPr>
+        <w:rFonts w:asciiTheme="majorHAnsi" w:eastAsiaTheme="majorEastAsia" w:hAnsiTheme="majorHAnsi" w:cstheme="majorBidi"/>
+      </w:rPr>
+      <w:tblPr/>
+      <w:tcPr>
+        <w:tcBorders>
+          <w:top w:val="nil"/>
+          <w:bottom w:val="single" w:sz="8" w:space="0" w:color="F79646" w:themeColor="accent6"/>
+        </w:tcBorders>
+      </w:tcPr>
+    </w:tblStylePr>
+    <w:tblStylePr w:type="lastRow">
+      <w:rPr>
+        <w:b/>
+        <w:bCs/>
+        <w:color w:val="1F497D" w:themeColor="text2"/>
+      </w:rPr>
+      <w:tblPr/>
+      <w:tcPr>
+        <w:tcBorders>
+          <w:top w:val="single" w:sz="8" w:space="0" w:color="F79646" w:themeColor="accent6"/>
+          <w:bottom w:val="single" w:sz="8" w:space="0" w:color="F79646" w:themeColor="accent6"/>
+        </w:tcBorders>
+      </w:tcPr>
+    </w:tblStylePr>
+    <w:tblStylePr w:type="firstCol">
+      <w:rPr>
+        <w:b/>
+        <w:bCs/>
+      </w:rPr>
+    </w:tblStylePr>
+    <w:tblStylePr w:type="lastCol">
+      <w:rPr>
+        <w:b/>
+        <w:bCs/>
+      </w:rPr>
+      <w:tblPr/>
+      <w:tcPr>
+        <w:tcBorders>
+          <w:top w:val="single" w:sz="8" w:space="0" w:color="F79646" w:themeColor="accent6"/>
+          <w:bottom w:val="single" w:sz="8" w:space="0" w:color="F79646" w:themeColor="accent6"/>
+        </w:tcBorders>
+      </w:tcPr>
+    </w:tblStylePr>
+    <w:tblStylePr w:type="band1Vert">
+      <w:tblPr/>
+      <w:tcPr>
+        <w:shd w:val="clear" w:color="auto" w:fill="FDE4D0" w:themeFill="accent6" w:themeFillTint="3F"/>
+      </w:tcPr>
+    </w:tblStylePr>
+    <w:tblStylePr w:type="band1Horz">
+      <w:tblPr/>
+      <w:tcPr>
+        <w:shd w:val="clear" w:color="auto" w:fill="FDE4D0" w:themeFill="accent6" w:themeFillTint="3F"/>
+      </w:tcPr>
+    </w:tblStylePr>
+  </w:style>
+  <w:style w:type="table" w:styleId="3-6">
+    <w:name w:val="Medium Grid 3 Accent 6"/>
+    <w:basedOn w:val="a1"/>
+    <w:uiPriority w:val="69"/>
+    <w:rsid w:val="00524846"/>
+    <w:pPr>
+      <w:spacing w:after="0" w:line="240" w:lineRule="auto"/>
+    </w:pPr>
+    <w:tblPr>
+      <w:tblStyleRowBandSize w:val="1"/>
+      <w:tblStyleColBandSize w:val="1"/>
+      <w:tblBorders>
+        <w:top w:val="single" w:sz="8" w:space="0" w:color="FFFFFF" w:themeColor="background1"/>
+        <w:left w:val="single" w:sz="8" w:space="0" w:color="FFFFFF" w:themeColor="background1"/>
+        <w:bottom w:val="single" w:sz="8" w:space="0" w:color="FFFFFF" w:themeColor="background1"/>
+        <w:right w:val="single" w:sz="8" w:space="0" w:color="FFFFFF" w:themeColor="background1"/>
+        <w:insideH w:val="single" w:sz="6" w:space="0" w:color="FFFFFF" w:themeColor="background1"/>
+        <w:insideV w:val="single" w:sz="6" w:space="0" w:color="FFFFFF" w:themeColor="background1"/>
+      </w:tblBorders>
+    </w:tblPr>
+    <w:tcPr>
+      <w:shd w:val="clear" w:color="auto" w:fill="FDE4D0" w:themeFill="accent6" w:themeFillTint="3F"/>
+    </w:tcPr>
+    <w:tblStylePr w:type="firstRow">
+      <w:rPr>
+        <w:b/>
+        <w:bCs/>
+        <w:i w:val="0"/>
+        <w:iCs w:val="0"/>
+        <w:color w:val="FFFFFF" w:themeColor="background1"/>
+      </w:rPr>
+      <w:tblPr/>
+      <w:tcPr>
+        <w:tcBorders>
+          <w:top w:val="single" w:sz="8" w:space="0" w:color="FFFFFF" w:themeColor="background1"/>
+          <w:left w:val="single" w:sz="8" w:space="0" w:color="FFFFFF" w:themeColor="background1"/>
+          <w:bottom w:val="single" w:sz="24" w:space="0" w:color="FFFFFF" w:themeColor="background1"/>
+          <w:right w:val="single" w:sz="8" w:space="0" w:color="FFFFFF" w:themeColor="background1"/>
+          <w:insideH w:val="nil"/>
+          <w:insideV w:val="single" w:sz="8" w:space="0" w:color="FFFFFF" w:themeColor="background1"/>
+        </w:tcBorders>
+        <w:shd w:val="clear" w:color="auto" w:fill="F79646" w:themeFill="accent6"/>
+      </w:tcPr>
+    </w:tblStylePr>
+    <w:tblStylePr w:type="lastRow">
+      <w:rPr>
+        <w:b/>
+        <w:bCs/>
+        <w:i w:val="0"/>
+        <w:iCs w:val="0"/>
+        <w:color w:val="FFFFFF" w:themeColor="background1"/>
+      </w:rPr>
+      <w:tblPr/>
+      <w:tcPr>
+        <w:tcBorders>
+          <w:top w:val="single" w:sz="24" w:space="0" w:color="FFFFFF" w:themeColor="background1"/>
+          <w:left w:val="single" w:sz="8" w:space="0" w:color="FFFFFF" w:themeColor="background1"/>
+          <w:bottom w:val="single" w:sz="8" w:space="0" w:color="FFFFFF" w:themeColor="background1"/>
+          <w:right w:val="single" w:sz="8" w:space="0" w:color="FFFFFF" w:themeColor="background1"/>
+          <w:insideH w:val="nil"/>
+          <w:insideV w:val="single" w:sz="8" w:space="0" w:color="FFFFFF" w:themeColor="background1"/>
+        </w:tcBorders>
+        <w:shd w:val="clear" w:color="auto" w:fill="F79646" w:themeFill="accent6"/>
+      </w:tcPr>
+    </w:tblStylePr>
+    <w:tblStylePr w:type="firstCol">
+      <w:rPr>
+        <w:b/>
+        <w:bCs/>
+        <w:i w:val="0"/>
+        <w:iCs w:val="0"/>
+        <w:color w:val="FFFFFF" w:themeColor="background1"/>
+      </w:rPr>
+      <w:tblPr/>
+      <w:tcPr>
+        <w:tcBorders>
+          <w:left w:val="single" w:sz="8" w:space="0" w:color="FFFFFF" w:themeColor="background1"/>
+          <w:right w:val="single" w:sz="24" w:space="0" w:color="FFFFFF" w:themeColor="background1"/>
+          <w:insideH w:val="nil"/>
+          <w:insideV w:val="nil"/>
+        </w:tcBorders>
+        <w:shd w:val="clear" w:color="auto" w:fill="F79646" w:themeFill="accent6"/>
+      </w:tcPr>
+    </w:tblStylePr>
+    <w:tblStylePr w:type="lastCol">
+      <w:rPr>
+        <w:b/>
+        <w:bCs/>
+        <w:i w:val="0"/>
+        <w:iCs w:val="0"/>
+        <w:color w:val="FFFFFF" w:themeColor="background1"/>
+      </w:rPr>
+      <w:tblPr/>
+      <w:tcPr>
+        <w:tcBorders>
+          <w:top w:val="nil"/>
+          <w:left w:val="single" w:sz="24" w:space="0" w:color="FFFFFF" w:themeColor="background1"/>
+          <w:bottom w:val="nil"/>
+          <w:right w:val="nil"/>
+          <w:insideH w:val="nil"/>
+          <w:insideV w:val="nil"/>
+        </w:tcBorders>
+        <w:shd w:val="clear" w:color="auto" w:fill="F79646" w:themeFill="accent6"/>
+      </w:tcPr>
+    </w:tblStylePr>
+    <w:tblStylePr w:type="band1Vert">
+      <w:tblPr/>
+      <w:tcPr>
+        <w:tcBorders>
+          <w:top w:val="single" w:sz="8" w:space="0" w:color="FFFFFF" w:themeColor="background1"/>
+          <w:left w:val="single" w:sz="8" w:space="0" w:color="FFFFFF" w:themeColor="background1"/>
+          <w:bottom w:val="single" w:sz="8" w:space="0" w:color="FFFFFF" w:themeColor="background1"/>
+          <w:right w:val="single" w:sz="8" w:space="0" w:color="FFFFFF" w:themeColor="background1"/>
+          <w:insideH w:val="nil"/>
+          <w:insideV w:val="nil"/>
+        </w:tcBorders>
+        <w:shd w:val="clear" w:color="auto" w:fill="FBCAA2" w:themeFill="accent6" w:themeFillTint="7F"/>
+      </w:tcPr>
+    </w:tblStylePr>
+    <w:tblStylePr w:type="band1Horz">
+      <w:tblPr/>
+      <w:tcPr>
+        <w:tcBorders>
+          <w:top w:val="single" w:sz="8" w:space="0" w:color="FFFFFF" w:themeColor="background1"/>
+          <w:left w:val="single" w:sz="8" w:space="0" w:color="FFFFFF" w:themeColor="background1"/>
+          <w:bottom w:val="single" w:sz="8" w:space="0" w:color="FFFFFF" w:themeColor="background1"/>
+          <w:right w:val="single" w:sz="8" w:space="0" w:color="FFFFFF" w:themeColor="background1"/>
+          <w:insideH w:val="single" w:sz="8" w:space="0" w:color="FFFFFF" w:themeColor="background1"/>
+          <w:insideV w:val="single" w:sz="8" w:space="0" w:color="FFFFFF" w:themeColor="background1"/>
+        </w:tcBorders>
+        <w:shd w:val="clear" w:color="auto" w:fill="FBCAA2" w:themeFill="accent6" w:themeFillTint="7F"/>
+      </w:tcPr>
+    </w:tblStylePr>
   </w:style>
 </w:styles>
 </file>
@@ -9216,7 +12304,7 @@
 </file>
 
 <file path=customXml/itemProps1.xml><?xml version="1.0" encoding="utf-8"?>
-<ds:datastoreItem xmlns:ds="http://schemas.openxmlformats.org/officeDocument/2006/customXml" ds:itemID="{0C84859E-E8ED-4364-802C-F5E11D17B285}">
+<ds:datastoreItem xmlns:ds="http://schemas.openxmlformats.org/officeDocument/2006/customXml" ds:itemID="{EDCA3FED-BB89-4174-9ED4-FCC00F84DDB7}">
   <ds:schemaRefs>
     <ds:schemaRef ds:uri="http://schemas.openxmlformats.org/officeDocument/2006/bibliography"/>
   </ds:schemaRefs>

</xml_diff>

<commit_message>
basic: java->python, membership :snake:
</commit_message>
<xml_diff>
--- a/Basic/3. מג'אווה לפייתון חלק א.docx
+++ b/Basic/3. מג'אווה לפייתון חלק א.docx
@@ -5936,7 +5936,7 @@
       <w:pPr>
         <w:rPr>
           <w:rStyle w:val="ad"/>
-          <w:rFonts w:ascii="Consolas" w:hAnsi="Consolas" w:cstheme="minorBidi" w:hint="cs"/>
+          <w:rFonts w:ascii="Consolas" w:hAnsi="Consolas" w:cstheme="minorBidi"/>
           <w:b w:val="0"/>
           <w:bCs w:val="0"/>
           <w:color w:val="auto"/>
@@ -6524,7 +6524,7 @@
       <w:pPr>
         <w:rPr>
           <w:rStyle w:val="ad"/>
-          <w:rFonts w:ascii="Consolas" w:hAnsi="Consolas" w:cstheme="minorBidi" w:hint="cs"/>
+          <w:rFonts w:ascii="Consolas" w:hAnsi="Consolas" w:cstheme="minorBidi"/>
           <w:b w:val="0"/>
           <w:bCs w:val="0"/>
           <w:color w:val="auto"/>
@@ -6538,7 +6538,7 @@
         <w:pStyle w:val="af1"/>
         <w:rPr>
           <w:rStyle w:val="ad"/>
-          <w:rFonts w:ascii="Consolas" w:hAnsi="Consolas" w:cstheme="minorBidi" w:hint="cs"/>
+          <w:rFonts w:ascii="Consolas" w:hAnsi="Consolas" w:cstheme="minorBidi"/>
           <w:b w:val="0"/>
           <w:bCs/>
           <w:color w:val="auto"/>
@@ -6563,7 +6563,6 @@
     <w:p>
       <w:pPr>
         <w:rPr>
-          <w:rFonts w:hint="cs"/>
           <w:rtl/>
         </w:rPr>
       </w:pPr>
@@ -6837,7 +6836,6 @@
             <w:pPr>
               <w:jc w:val="center"/>
               <w:rPr>
-                <w:rFonts w:hint="cs"/>
                 <w:b w:val="0"/>
                 <w:bCs w:val="0"/>
                 <w:color w:val="000000" w:themeColor="text1"/>
@@ -6925,7 +6923,6 @@
             <w:pPr>
               <w:jc w:val="center"/>
               <w:rPr>
-                <w:rFonts w:hint="cs"/>
                 <w:color w:val="000000" w:themeColor="text1"/>
                 <w:rtl/>
               </w:rPr>
@@ -6950,7 +6947,6 @@
               <w:jc w:val="center"/>
               <w:cnfStyle w:val="000000100000" w:firstRow="0" w:lastRow="0" w:firstColumn="0" w:lastColumn="0" w:oddVBand="0" w:evenVBand="0" w:oddHBand="1" w:evenHBand="0" w:firstRowFirstColumn="0" w:firstRowLastColumn="0" w:lastRowFirstColumn="0" w:lastRowLastColumn="0"/>
               <w:rPr>
-                <w:rFonts w:hint="cs"/>
                 <w:color w:val="000000" w:themeColor="text1"/>
                 <w:rtl/>
               </w:rPr>
@@ -6975,7 +6971,6 @@
               <w:jc w:val="center"/>
               <w:cnfStyle w:val="000000100000" w:firstRow="0" w:lastRow="0" w:firstColumn="0" w:lastColumn="0" w:oddVBand="0" w:evenVBand="0" w:oddHBand="1" w:evenHBand="0" w:firstRowFirstColumn="0" w:firstRowLastColumn="0" w:lastRowFirstColumn="0" w:lastRowLastColumn="0"/>
               <w:rPr>
-                <w:rFonts w:hint="cs"/>
                 <w:color w:val="000000" w:themeColor="text1"/>
                 <w:rtl/>
               </w:rPr>
@@ -7012,7 +7007,6 @@
             <w:pPr>
               <w:jc w:val="center"/>
               <w:rPr>
-                <w:rFonts w:hint="cs"/>
                 <w:color w:val="000000" w:themeColor="text1"/>
                 <w:rtl/>
               </w:rPr>
@@ -7037,7 +7031,6 @@
               <w:jc w:val="center"/>
               <w:cnfStyle w:val="000000000000" w:firstRow="0" w:lastRow="0" w:firstColumn="0" w:lastColumn="0" w:oddVBand="0" w:evenVBand="0" w:oddHBand="0" w:evenHBand="0" w:firstRowFirstColumn="0" w:firstRowLastColumn="0" w:lastRowFirstColumn="0" w:lastRowLastColumn="0"/>
               <w:rPr>
-                <w:rFonts w:hint="cs"/>
                 <w:color w:val="000000" w:themeColor="text1"/>
                 <w:rtl/>
               </w:rPr>
@@ -7062,7 +7055,6 @@
               <w:jc w:val="center"/>
               <w:cnfStyle w:val="000000000000" w:firstRow="0" w:lastRow="0" w:firstColumn="0" w:lastColumn="0" w:oddVBand="0" w:evenVBand="0" w:oddHBand="0" w:evenHBand="0" w:firstRowFirstColumn="0" w:firstRowLastColumn="0" w:lastRowFirstColumn="0" w:lastRowLastColumn="0"/>
               <w:rPr>
-                <w:rFonts w:hint="cs"/>
                 <w:color w:val="000000" w:themeColor="text1"/>
                 <w:rtl/>
               </w:rPr>
@@ -7096,7 +7088,6 @@
             <w:pPr>
               <w:jc w:val="center"/>
               <w:rPr>
-                <w:rFonts w:hint="cs"/>
                 <w:color w:val="000000" w:themeColor="text1"/>
                 <w:rtl/>
               </w:rPr>
@@ -7119,7 +7110,6 @@
               <w:jc w:val="center"/>
               <w:cnfStyle w:val="000000100000" w:firstRow="0" w:lastRow="0" w:firstColumn="0" w:lastColumn="0" w:oddVBand="0" w:evenVBand="0" w:oddHBand="1" w:evenHBand="0" w:firstRowFirstColumn="0" w:firstRowLastColumn="0" w:lastRowFirstColumn="0" w:lastRowLastColumn="0"/>
               <w:rPr>
-                <w:rFonts w:hint="cs"/>
                 <w:color w:val="000000" w:themeColor="text1"/>
                 <w:rtl/>
               </w:rPr>
@@ -7144,7 +7134,6 @@
               <w:jc w:val="center"/>
               <w:cnfStyle w:val="000000100000" w:firstRow="0" w:lastRow="0" w:firstColumn="0" w:lastColumn="0" w:oddVBand="0" w:evenVBand="0" w:oddHBand="1" w:evenHBand="0" w:firstRowFirstColumn="0" w:firstRowLastColumn="0" w:lastRowFirstColumn="0" w:lastRowLastColumn="0"/>
               <w:rPr>
-                <w:rFonts w:hint="cs"/>
                 <w:color w:val="000000" w:themeColor="text1"/>
                 <w:rtl/>
               </w:rPr>
@@ -7181,7 +7170,6 @@
             <w:pPr>
               <w:jc w:val="center"/>
               <w:rPr>
-                <w:rFonts w:hint="cs"/>
                 <w:color w:val="000000" w:themeColor="text1"/>
                 <w:rtl/>
               </w:rPr>
@@ -7206,7 +7194,6 @@
               <w:jc w:val="center"/>
               <w:cnfStyle w:val="000000000000" w:firstRow="0" w:lastRow="0" w:firstColumn="0" w:lastColumn="0" w:oddVBand="0" w:evenVBand="0" w:oddHBand="0" w:evenHBand="0" w:firstRowFirstColumn="0" w:firstRowLastColumn="0" w:lastRowFirstColumn="0" w:lastRowLastColumn="0"/>
               <w:rPr>
-                <w:rFonts w:hint="cs"/>
                 <w:color w:val="000000" w:themeColor="text1"/>
                 <w:rtl/>
               </w:rPr>
@@ -7229,7 +7216,6 @@
               <w:jc w:val="center"/>
               <w:cnfStyle w:val="000000000000" w:firstRow="0" w:lastRow="0" w:firstColumn="0" w:lastColumn="0" w:oddVBand="0" w:evenVBand="0" w:oddHBand="0" w:evenHBand="0" w:firstRowFirstColumn="0" w:firstRowLastColumn="0" w:lastRowFirstColumn="0" w:lastRowLastColumn="0"/>
               <w:rPr>
-                <w:rFonts w:hint="cs"/>
                 <w:color w:val="000000" w:themeColor="text1"/>
                 <w:rtl/>
               </w:rPr>
@@ -7265,7 +7251,6 @@
             <w:pPr>
               <w:jc w:val="center"/>
               <w:rPr>
-                <w:rFonts w:hint="cs"/>
                 <w:color w:val="000000" w:themeColor="text1"/>
                 <w:rtl/>
               </w:rPr>
@@ -7290,7 +7275,6 @@
               <w:jc w:val="center"/>
               <w:cnfStyle w:val="000000100000" w:firstRow="0" w:lastRow="0" w:firstColumn="0" w:lastColumn="0" w:oddVBand="0" w:evenVBand="0" w:oddHBand="1" w:evenHBand="0" w:firstRowFirstColumn="0" w:firstRowLastColumn="0" w:lastRowFirstColumn="0" w:lastRowLastColumn="0"/>
               <w:rPr>
-                <w:rFonts w:hint="cs"/>
                 <w:color w:val="000000" w:themeColor="text1"/>
                 <w:rtl/>
               </w:rPr>
@@ -7315,7 +7299,6 @@
               <w:jc w:val="center"/>
               <w:cnfStyle w:val="000000100000" w:firstRow="0" w:lastRow="0" w:firstColumn="0" w:lastColumn="0" w:oddVBand="0" w:evenVBand="0" w:oddHBand="1" w:evenHBand="0" w:firstRowFirstColumn="0" w:firstRowLastColumn="0" w:lastRowFirstColumn="0" w:lastRowLastColumn="0"/>
               <w:rPr>
-                <w:rFonts w:hint="cs"/>
                 <w:color w:val="000000" w:themeColor="text1"/>
                 <w:rtl/>
               </w:rPr>
@@ -7346,7 +7329,6 @@
             <w:pPr>
               <w:jc w:val="center"/>
               <w:rPr>
-                <w:rFonts w:hint="cs"/>
                 <w:color w:val="000000" w:themeColor="text1"/>
                 <w:rtl/>
               </w:rPr>
@@ -7369,7 +7351,6 @@
               <w:jc w:val="center"/>
               <w:cnfStyle w:val="000000000000" w:firstRow="0" w:lastRow="0" w:firstColumn="0" w:lastColumn="0" w:oddVBand="0" w:evenVBand="0" w:oddHBand="0" w:evenHBand="0" w:firstRowFirstColumn="0" w:firstRowLastColumn="0" w:lastRowFirstColumn="0" w:lastRowLastColumn="0"/>
               <w:rPr>
-                <w:rFonts w:hint="cs"/>
                 <w:color w:val="000000" w:themeColor="text1"/>
                 <w:rtl/>
               </w:rPr>
@@ -7394,7 +7375,6 @@
               <w:jc w:val="center"/>
               <w:cnfStyle w:val="000000000000" w:firstRow="0" w:lastRow="0" w:firstColumn="0" w:lastColumn="0" w:oddVBand="0" w:evenVBand="0" w:oddHBand="0" w:evenHBand="0" w:firstRowFirstColumn="0" w:firstRowLastColumn="0" w:lastRowFirstColumn="0" w:lastRowLastColumn="0"/>
               <w:rPr>
-                <w:rFonts w:hint="cs"/>
                 <w:color w:val="000000" w:themeColor="text1"/>
                 <w:rtl/>
               </w:rPr>
@@ -7403,19 +7383,7 @@
               <w:rPr>
                 <w:color w:val="000000" w:themeColor="text1"/>
               </w:rPr>
-              <w:t>x</w:t>
-            </w:r>
-            <w:r>
-              <w:rPr>
-                <w:color w:val="000000" w:themeColor="text1"/>
-              </w:rPr>
-              <w:t>//</w:t>
-            </w:r>
-            <w:r>
-              <w:rPr>
-                <w:color w:val="000000" w:themeColor="text1"/>
-              </w:rPr>
-              <w:t>y</w:t>
+              <w:t>x//y</w:t>
             </w:r>
           </w:p>
         </w:tc>
@@ -7424,7 +7392,6 @@
     <w:p>
       <w:pPr>
         <w:rPr>
-          <w:rFonts w:hint="cs"/>
           <w:rtl/>
         </w:rPr>
       </w:pPr>
@@ -7942,49 +7909,7 @@
           <w:rFonts w:hint="cs"/>
           <w:rtl/>
         </w:rPr>
-        <w:t xml:space="preserve">אופרטורים לוגיים הם כל אותם אופרטורים שמגדירים לנו נכונות </w:t>
-      </w:r>
-      <w:r>
-        <w:rPr>
-          <w:rFonts w:hint="cs"/>
-          <w:rtl/>
-        </w:rPr>
-        <w:t>בין</w:t>
-      </w:r>
-      <w:r>
-        <w:rPr>
-          <w:rFonts w:hint="cs"/>
-          <w:rtl/>
-        </w:rPr>
-        <w:t xml:space="preserve"> ביטויים, כלומר הם מחזירים "אמת" אם ביטוי מסוים</w:t>
-      </w:r>
-      <w:r>
-        <w:rPr>
-          <w:rFonts w:hint="cs"/>
-          <w:rtl/>
-        </w:rPr>
-        <w:t xml:space="preserve"> או כמה ביטויים נכונים</w:t>
-      </w:r>
-      <w:r>
-        <w:rPr>
-          <w:rFonts w:hint="cs"/>
-          <w:rtl/>
-        </w:rPr>
-        <w:t>, ו"שקר"</w:t>
-      </w:r>
-      <w:r>
-        <w:rPr>
-          <w:rFonts w:hint="cs"/>
-          <w:rtl/>
-        </w:rPr>
-        <w:t xml:space="preserve"> אחרת.</w:t>
-      </w:r>
-      <w:r>
-        <w:rPr>
-          <w:rFonts w:hint="cs"/>
-          <w:rtl/>
-        </w:rPr>
-        <w:t xml:space="preserve"> </w:t>
+        <w:t xml:space="preserve">אופרטורים לוגיים הם כל אותם אופרטורים שמגדירים לנו נכונות בין ביטויים, כלומר הם מחזירים "אמת" אם ביטוי מסוים או כמה ביטויים נכונים, ו"שקר" אחרת. </w:t>
       </w:r>
       <w:r>
         <w:rPr>
@@ -8010,14 +7935,7 @@
           <w:rFonts w:hint="cs"/>
           <w:rtl/>
         </w:rPr>
-        <w:t>אם יש לנו שני ביטויי</w:t>
-      </w:r>
-      <w:r>
-        <w:rPr>
-          <w:rFonts w:hint="cs"/>
-          <w:rtl/>
-        </w:rPr>
-        <w:t>ם</w:t>
+        <w:t>אם יש לנו שני ביטויים</w:t>
       </w:r>
       <w:r>
         <w:rPr>
@@ -8162,7 +8080,6 @@
           <w:p>
             <w:pPr>
               <w:rPr>
-                <w:rFonts w:hint="cs"/>
                 <w:color w:val="000000" w:themeColor="text1"/>
                 <w:rtl/>
               </w:rPr>
@@ -8186,15 +8103,14 @@
             <w:pPr>
               <w:cnfStyle w:val="100000000000" w:firstRow="1" w:lastRow="0" w:firstColumn="0" w:lastColumn="0" w:oddVBand="0" w:evenVBand="0" w:oddHBand="0" w:evenHBand="0" w:firstRowFirstColumn="0" w:firstRowLastColumn="0" w:lastRowFirstColumn="0" w:lastRowLastColumn="0"/>
               <w:rPr>
-                <w:rFonts w:hint="cs"/>
-                <w:color w:val="000000" w:themeColor="text1"/>
+                <w:color w:val="E6AF00"/>
                 <w:rtl/>
               </w:rPr>
             </w:pPr>
             <w:r>
               <w:rPr>
                 <w:rFonts w:hint="cs"/>
-                <w:color w:val="FFC000"/>
+                <w:color w:val="E6AF00"/>
                 <w:rtl/>
               </w:rPr>
               <w:t>ג'אווה</w:t>
@@ -8210,7 +8126,6 @@
             <w:pPr>
               <w:cnfStyle w:val="100000000000" w:firstRow="1" w:lastRow="0" w:firstColumn="0" w:lastColumn="0" w:oddVBand="0" w:evenVBand="0" w:oddHBand="0" w:evenHBand="0" w:firstRowFirstColumn="0" w:firstRowLastColumn="0" w:lastRowFirstColumn="0" w:lastRowLastColumn="0"/>
               <w:rPr>
-                <w:rFonts w:hint="cs"/>
                 <w:color w:val="000000" w:themeColor="text1"/>
                 <w:rtl/>
               </w:rPr>
@@ -8287,7 +8202,6 @@
             <w:pPr>
               <w:cnfStyle w:val="000000100000" w:firstRow="0" w:lastRow="0" w:firstColumn="0" w:lastColumn="0" w:oddVBand="0" w:evenVBand="0" w:oddHBand="1" w:evenHBand="0" w:firstRowFirstColumn="0" w:firstRowLastColumn="0" w:lastRowFirstColumn="0" w:lastRowLastColumn="0"/>
               <w:rPr>
-                <w:rFonts w:hint="cs"/>
                 <w:color w:val="000000" w:themeColor="text1"/>
                 <w:rtl/>
               </w:rPr>
@@ -8296,19 +8210,7 @@
               <w:rPr>
                 <w:color w:val="000000" w:themeColor="text1"/>
               </w:rPr>
-              <w:t xml:space="preserve">x&lt;5 </w:t>
-            </w:r>
-            <w:r>
-              <w:rPr>
-                <w:color w:val="000000" w:themeColor="text1"/>
-              </w:rPr>
-              <w:t>and</w:t>
-            </w:r>
-            <w:r>
-              <w:rPr>
-                <w:color w:val="000000" w:themeColor="text1"/>
-              </w:rPr>
-              <w:t xml:space="preserve"> y&lt;7</w:t>
+              <w:t>x&lt;5 and y&lt;7</w:t>
             </w:r>
           </w:p>
         </w:tc>
@@ -8343,7 +8245,6 @@
             <w:pPr>
               <w:cnfStyle w:val="000000000000" w:firstRow="0" w:lastRow="0" w:firstColumn="0" w:lastColumn="0" w:oddVBand="0" w:evenVBand="0" w:oddHBand="0" w:evenHBand="0" w:firstRowFirstColumn="0" w:firstRowLastColumn="0" w:lastRowFirstColumn="0" w:lastRowLastColumn="0"/>
               <w:rPr>
-                <w:rFonts w:hint="cs"/>
                 <w:color w:val="000000" w:themeColor="text1"/>
                 <w:rtl/>
               </w:rPr>
@@ -8352,19 +8253,7 @@
               <w:rPr>
                 <w:color w:val="000000" w:themeColor="text1"/>
               </w:rPr>
-              <w:t xml:space="preserve">x&lt;5 </w:t>
-            </w:r>
-            <w:r>
-              <w:rPr>
-                <w:color w:val="000000" w:themeColor="text1"/>
-              </w:rPr>
-              <w:t>||</w:t>
-            </w:r>
-            <w:r>
-              <w:rPr>
-                <w:color w:val="000000" w:themeColor="text1"/>
-              </w:rPr>
-              <w:t xml:space="preserve"> y&lt;7</w:t>
+              <w:t>x&lt;5 || y&lt;7</w:t>
             </w:r>
           </w:p>
         </w:tc>
@@ -8377,7 +8266,6 @@
             <w:pPr>
               <w:cnfStyle w:val="000000000000" w:firstRow="0" w:lastRow="0" w:firstColumn="0" w:lastColumn="0" w:oddVBand="0" w:evenVBand="0" w:oddHBand="0" w:evenHBand="0" w:firstRowFirstColumn="0" w:firstRowLastColumn="0" w:lastRowFirstColumn="0" w:lastRowLastColumn="0"/>
               <w:rPr>
-                <w:rFonts w:hint="cs"/>
                 <w:color w:val="000000" w:themeColor="text1"/>
                 <w:rtl/>
               </w:rPr>
@@ -8386,19 +8274,7 @@
               <w:rPr>
                 <w:color w:val="000000" w:themeColor="text1"/>
               </w:rPr>
-              <w:t xml:space="preserve">x&lt;5 </w:t>
-            </w:r>
-            <w:r>
-              <w:rPr>
-                <w:color w:val="000000" w:themeColor="text1"/>
-              </w:rPr>
-              <w:t>or</w:t>
-            </w:r>
-            <w:r>
-              <w:rPr>
-                <w:color w:val="000000" w:themeColor="text1"/>
-              </w:rPr>
-              <w:t xml:space="preserve"> y&lt;7</w:t>
+              <w:t>x&lt;5 or y&lt;7</w:t>
             </w:r>
           </w:p>
         </w:tc>
@@ -8436,7 +8312,6 @@
             <w:pPr>
               <w:cnfStyle w:val="000000100000" w:firstRow="0" w:lastRow="0" w:firstColumn="0" w:lastColumn="0" w:oddVBand="0" w:evenVBand="0" w:oddHBand="1" w:evenHBand="0" w:firstRowFirstColumn="0" w:firstRowLastColumn="0" w:lastRowFirstColumn="0" w:lastRowLastColumn="0"/>
               <w:rPr>
-                <w:rFonts w:hint="cs"/>
                 <w:color w:val="000000" w:themeColor="text1"/>
                 <w:rtl/>
               </w:rPr>
@@ -8445,19 +8320,7 @@
               <w:rPr>
                 <w:color w:val="000000" w:themeColor="text1"/>
               </w:rPr>
-              <w:t xml:space="preserve">!( </w:t>
-            </w:r>
-            <w:r>
-              <w:rPr>
-                <w:color w:val="000000" w:themeColor="text1"/>
-              </w:rPr>
-              <w:t>x&lt;5 &amp;&amp; y&lt;7</w:t>
-            </w:r>
-            <w:r>
-              <w:rPr>
-                <w:color w:val="000000" w:themeColor="text1"/>
-              </w:rPr>
-              <w:t>)</w:t>
+              <w:t>!( x&lt;5 &amp;&amp; y&lt;7)</w:t>
             </w:r>
           </w:p>
         </w:tc>
@@ -8470,7 +8333,6 @@
             <w:pPr>
               <w:cnfStyle w:val="000000100000" w:firstRow="0" w:lastRow="0" w:firstColumn="0" w:lastColumn="0" w:oddVBand="0" w:evenVBand="0" w:oddHBand="1" w:evenHBand="0" w:firstRowFirstColumn="0" w:firstRowLastColumn="0" w:lastRowFirstColumn="0" w:lastRowLastColumn="0"/>
               <w:rPr>
-                <w:rFonts w:hint="cs"/>
                 <w:color w:val="000000" w:themeColor="text1"/>
                 <w:rtl/>
               </w:rPr>
@@ -8479,25 +8341,7 @@
               <w:rPr>
                 <w:color w:val="000000" w:themeColor="text1"/>
               </w:rPr>
-              <w:t>not</w:t>
-            </w:r>
-            <w:r>
-              <w:rPr>
-                <w:color w:val="000000" w:themeColor="text1"/>
-              </w:rPr>
-              <w:t xml:space="preserve">( x&lt;5 </w:t>
-            </w:r>
-            <w:r>
-              <w:rPr>
-                <w:color w:val="000000" w:themeColor="text1"/>
-              </w:rPr>
-              <w:t>and</w:t>
-            </w:r>
-            <w:r>
-              <w:rPr>
-                <w:color w:val="000000" w:themeColor="text1"/>
-              </w:rPr>
-              <w:t xml:space="preserve"> y&lt;7)</w:t>
+              <w:t>not( x&lt;5 and y&lt;7)</w:t>
             </w:r>
           </w:p>
         </w:tc>
@@ -8540,7 +8384,7 @@
           <w:iCs/>
           <w:rtl/>
         </w:rPr>
-        <w:t xml:space="preserve">אופרטורי זהות ושייכות- </w:t>
+        <w:t>אופרטורי זהות ושייכות-</w:t>
       </w:r>
       <w:r>
         <w:rPr>
@@ -8552,8 +8396,588 @@
         </w:rPr>
         <w:br/>
       </w:r>
+      <w:r>
+        <w:rPr>
+          <w:rFonts w:hint="cs"/>
+          <w:i/>
+          <w:iCs/>
+          <w:rtl/>
+        </w:rPr>
+        <w:t>אופרטורי זהות-</w:t>
+      </w:r>
+      <w:r>
+        <w:rPr>
+          <w:rFonts w:hint="cs"/>
+          <w:b/>
+          <w:bCs/>
+          <w:i/>
+          <w:iCs/>
+          <w:rtl/>
+        </w:rPr>
+        <w:t xml:space="preserve"> </w:t>
+      </w:r>
+      <w:r>
+        <w:rPr>
+          <w:b/>
+          <w:bCs/>
+          <w:i/>
+          <w:iCs/>
+          <w:rtl/>
+        </w:rPr>
+        <w:br/>
+      </w:r>
+      <w:r>
+        <w:rPr>
+          <w:rFonts w:hint="cs"/>
+          <w:rtl/>
+        </w:rPr>
+        <w:t xml:space="preserve">אופרטורי זיהוי הם אופרטורים לבדיקה האם שני אובייקטים מצביעים לאותו מקום. </w:t>
+      </w:r>
+      <w:r>
+        <w:rPr>
+          <w:rtl/>
+        </w:rPr>
+        <w:br/>
+      </w:r>
+      <w:r>
+        <w:rPr>
+          <w:rFonts w:hint="cs"/>
+          <w:rtl/>
+        </w:rPr>
+        <w:t xml:space="preserve">בג'אווה </w:t>
+      </w:r>
+      <w:r>
+        <w:rPr>
+          <w:rFonts w:hint="cs"/>
+          <w:rtl/>
+        </w:rPr>
+        <w:t>כ</w:t>
+      </w:r>
+      <w:r>
+        <w:rPr>
+          <w:rFonts w:hint="cs"/>
+          <w:rtl/>
+        </w:rPr>
+        <w:t xml:space="preserve">שאנו בונים מחלקה חדשה ומגדירים אובייקט שמושם לו ערך המחלקה, לדוג' </w:t>
+      </w:r>
+      <w:r>
+        <w:t>Person p = new Person()</w:t>
+      </w:r>
+      <w:r>
+        <w:rPr>
+          <w:rFonts w:hint="cs"/>
+          <w:rtl/>
+        </w:rPr>
+        <w:t xml:space="preserve"> , אז </w:t>
+      </w:r>
+      <w:r>
+        <w:t>p</w:t>
+      </w:r>
+      <w:r>
+        <w:rPr>
+          <w:rFonts w:hint="cs"/>
+          <w:rtl/>
+        </w:rPr>
+        <w:t xml:space="preserve"> במקרה זה הוא לא אובייקט מסוג </w:t>
+      </w:r>
+      <w:r>
+        <w:t>Person</w:t>
+      </w:r>
+      <w:r>
+        <w:rPr>
+          <w:rFonts w:hint="cs"/>
+          <w:rtl/>
+        </w:rPr>
+        <w:t xml:space="preserve"> אלא מצביע לאובייקט מסוג </w:t>
+      </w:r>
+      <w:r>
+        <w:t>Person</w:t>
+      </w:r>
+      <w:r>
+        <w:rPr>
+          <w:rFonts w:hint="cs"/>
+          <w:rtl/>
+        </w:rPr>
+        <w:t>.</w:t>
+      </w:r>
+      <w:r>
+        <w:rPr>
+          <w:rtl/>
+        </w:rPr>
+        <w:br/>
+      </w:r>
+      <w:r>
+        <w:rPr>
+          <w:rFonts w:hint="cs"/>
+          <w:rtl/>
+        </w:rPr>
+        <w:t xml:space="preserve">יש לזה הרבה יתרונות, למשל במקום לשלוח לפונקציה פרמטר מטיפוס אובייקט ואז היא תעתיק אותו, כפי שהיא עושה במשתנים פרימיטיביים כמו </w:t>
+      </w:r>
+      <w:r>
+        <w:t>int</w:t>
+      </w:r>
+      <w:r>
+        <w:rPr>
+          <w:rFonts w:hint="cs"/>
+          <w:rtl/>
+        </w:rPr>
+        <w:t xml:space="preserve"> וכו' </w:t>
+      </w:r>
+      <w:r>
+        <w:rPr>
+          <w:rFonts w:hint="cs"/>
+          <w:rtl/>
+        </w:rPr>
+        <w:t xml:space="preserve">שמעתיקה אותם ומחזריה ערך אך לא משנה את הפרמטר שנשלח </w:t>
+      </w:r>
+      <w:r>
+        <w:rPr>
+          <w:rFonts w:hint="cs"/>
+          <w:rtl/>
+        </w:rPr>
+        <w:t>, נשלח לה מצביע למ</w:t>
+      </w:r>
+      <w:r>
+        <w:rPr>
+          <w:rFonts w:hint="cs"/>
+          <w:rtl/>
+        </w:rPr>
+        <w:t>שתנה ואז השינוי יהיה בזיכרון מה שיחסוך מקום(העתקה של אובייקט כבד לוקחת זמן ומקום נוסף בזיכרון), והשינוי יהיה ניכר</w:t>
+      </w:r>
+      <w:r>
+        <w:rPr>
+          <w:rFonts w:hint="cs"/>
+          <w:rtl/>
+        </w:rPr>
+        <w:t>.</w:t>
+      </w:r>
+      <w:r>
+        <w:rPr>
+          <w:rtl/>
+        </w:rPr>
+        <w:br/>
+      </w:r>
+      <w:r>
+        <w:rPr>
+          <w:rFonts w:hint="cs"/>
+          <w:rtl/>
+        </w:rPr>
+        <w:t>אבל יש לכך גם חסרונות למשל בשימוש באופרטור '==' על אובייקט מורכב תתבצע בדיקה על המצביע ולא על הערך שהוא מחזיק, מה שאומר שהבדיקה תהיה לפי המיקום בזיכרון של המצביע.</w:t>
+      </w:r>
+      <w:r>
+        <w:rPr>
+          <w:rtl/>
+        </w:rPr>
+        <w:br/>
+      </w:r>
+      <w:r>
+        <w:rPr>
+          <w:rFonts w:hint="cs"/>
+          <w:rtl/>
+        </w:rPr>
+        <w:t xml:space="preserve">בפייתון לעומת זאת כל המשתנים הם מצביעים, וניתן להגדיר למחלקות אופרטורים כמו ב </w:t>
+      </w:r>
+      <w:r>
+        <w:t>c++</w:t>
+      </w:r>
+      <w:r>
+        <w:rPr>
+          <w:rFonts w:hint="cs"/>
+          <w:rtl/>
+        </w:rPr>
+        <w:t xml:space="preserve"> ,כפי שנראה בהמשך, לכן השימוש ב-'==' יכול להיות ממ</w:t>
+      </w:r>
+      <w:r>
+        <w:rPr>
+          <w:rFonts w:hint="cs"/>
+          <w:rtl/>
+        </w:rPr>
+        <w:t xml:space="preserve">ש לפי ערך ולא לפי מיקום בזיכרון, אבל כדי שלא לשלול את האפשרות לבדוק מצביעים גם לפי המיקום שלהם בזיכרון יש את האופרטור </w:t>
+      </w:r>
+      <w:r>
+        <w:t>is</w:t>
+      </w:r>
+      <w:r>
+        <w:rPr>
+          <w:rFonts w:hint="cs"/>
+          <w:rtl/>
+        </w:rPr>
+        <w:t xml:space="preserve"> או האופרטור </w:t>
+      </w:r>
+      <w:r>
+        <w:t>is not</w:t>
+      </w:r>
+      <w:r>
+        <w:rPr>
+          <w:rFonts w:hint="cs"/>
+          <w:rtl/>
+        </w:rPr>
+        <w:t xml:space="preserve"> , כך למשל נוכל לבדוק את הדבר הבא: </w:t>
+      </w:r>
+    </w:p>
+    <w:p>
+      <w:pPr>
+        <w:bidi w:val="0"/>
+      </w:pPr>
+      <w:r>
+        <w:rPr>
+          <w:sz w:val="18"/>
+          <w:szCs w:val="18"/>
+        </w:rPr>
+        <w:t>&gt;&gt;x=3</w:t>
+      </w:r>
+      <w:r>
+        <w:rPr>
+          <w:sz w:val="18"/>
+          <w:szCs w:val="18"/>
+        </w:rPr>
+        <w:br/>
+        <w:t>&gt;&gt;z=x</w:t>
+      </w:r>
+      <w:r>
+        <w:rPr>
+          <w:sz w:val="18"/>
+          <w:szCs w:val="18"/>
+        </w:rPr>
+        <w:br/>
+      </w:r>
+      <w:r>
+        <w:rPr>
+          <w:sz w:val="18"/>
+          <w:szCs w:val="18"/>
+        </w:rPr>
+        <w:lastRenderedPageBreak/>
+        <w:t>&gt;&gt;y=z</w:t>
+      </w:r>
+      <w:r>
+        <w:rPr>
+          <w:sz w:val="18"/>
+          <w:szCs w:val="18"/>
+        </w:rPr>
+        <w:br/>
+        <w:t>&gt;&gt;y is x</w:t>
+      </w:r>
+      <w:r>
+        <w:rPr>
+          <w:sz w:val="18"/>
+          <w:szCs w:val="18"/>
+          <w:rtl/>
+        </w:rPr>
+        <w:br/>
+      </w:r>
+      <w:r>
+        <w:rPr>
+          <w:rFonts w:hint="cs"/>
+          <w:sz w:val="18"/>
+          <w:szCs w:val="18"/>
+          <w:rtl/>
+        </w:rPr>
+        <w:t xml:space="preserve">      </w:t>
+      </w:r>
+      <w:r>
+        <w:rPr>
+          <w:color w:val="1F497D" w:themeColor="text2"/>
+          <w:sz w:val="18"/>
+          <w:szCs w:val="18"/>
+        </w:rPr>
+        <w:t>True</w:t>
+      </w:r>
+      <w:r>
+        <w:rPr>
+          <w:rFonts w:hint="cs"/>
+          <w:color w:val="1F497D" w:themeColor="text2"/>
+          <w:sz w:val="18"/>
+          <w:szCs w:val="18"/>
+          <w:rtl/>
+        </w:rPr>
+        <w:t xml:space="preserve"> </w:t>
+      </w:r>
+    </w:p>
+    <w:p>
+      <w:pPr>
+        <w:rPr>
+          <w:rFonts w:hint="cs"/>
+          <w:sz w:val="20"/>
+          <w:szCs w:val="20"/>
+          <w:rtl/>
+        </w:rPr>
+      </w:pPr>
+      <w:r>
+        <w:rPr>
+          <w:rFonts w:hint="cs"/>
+          <w:rtl/>
+        </w:rPr>
+        <w:t xml:space="preserve">וכנ"ל נוכל לבדוק חוסר התאמה עם </w:t>
+      </w:r>
+      <w:r>
+        <w:t>is not</w:t>
+      </w:r>
+      <w:r>
+        <w:rPr>
+          <w:rFonts w:hint="cs"/>
+          <w:rtl/>
+        </w:rPr>
+        <w:t>.</w:t>
+      </w:r>
+      <w:r>
+        <w:rPr>
+          <w:rtl/>
+        </w:rPr>
+        <w:br/>
+      </w:r>
+      <w:r>
+        <w:rPr>
+          <w:rFonts w:hint="cs"/>
+          <w:rtl/>
+        </w:rPr>
+        <w:br/>
+      </w:r>
+      <w:r>
+        <w:rPr>
+          <w:rFonts w:hint="cs"/>
+          <w:i/>
+          <w:iCs/>
+          <w:rtl/>
+        </w:rPr>
+        <w:t xml:space="preserve">אופרטורי שייכות- </w:t>
+      </w:r>
+      <w:r>
+        <w:rPr>
+          <w:rFonts w:hint="cs"/>
+          <w:i/>
+          <w:iCs/>
+          <w:rtl/>
+        </w:rPr>
+        <w:br/>
+      </w:r>
+      <w:r>
+        <w:rPr>
+          <w:rFonts w:hint="cs"/>
+          <w:rtl/>
+        </w:rPr>
+        <w:t>הם אופרטורים בלעדיים לפייתון שבודקים האם ערך מסוים נכלל בקבוצה כלשהי.</w:t>
+      </w:r>
+      <w:r>
+        <w:rPr>
+          <w:rtl/>
+        </w:rPr>
+        <w:br/>
+      </w:r>
+      <w:r>
+        <w:rPr>
+          <w:rFonts w:hint="cs"/>
+          <w:rtl/>
+        </w:rPr>
+        <w:t xml:space="preserve">כדי לבצע את הבדיקה משתמשים במילה השמורה </w:t>
+      </w:r>
+      <w:r>
+        <w:t>in</w:t>
+      </w:r>
+      <w:r>
+        <w:rPr>
+          <w:rFonts w:hint="cs"/>
+          <w:rtl/>
+        </w:rPr>
+        <w:t xml:space="preserve"> או ב</w:t>
+      </w:r>
+      <w:r>
+        <w:rPr>
+          <w:rFonts w:hint="cs"/>
+          <w:rtl/>
+        </w:rPr>
+        <w:t xml:space="preserve">- </w:t>
+      </w:r>
+      <w:r>
+        <w:t>not in</w:t>
+      </w:r>
+      <w:r>
+        <w:rPr>
+          <w:rFonts w:hint="cs"/>
+          <w:rtl/>
+        </w:rPr>
+        <w:t xml:space="preserve"> כדי לבדוק חוסר שייכות</w:t>
+      </w:r>
+      <w:r>
+        <w:rPr>
+          <w:rFonts w:hint="cs"/>
+          <w:rtl/>
+        </w:rPr>
+        <w:t xml:space="preserve"> </w:t>
+      </w:r>
+      <w:r>
+        <w:rPr>
+          <w:rtl/>
+        </w:rPr>
+        <w:br/>
+      </w:r>
+      <w:r>
+        <w:rPr>
+          <w:rFonts w:hint="cs"/>
+          <w:rtl/>
+        </w:rPr>
+        <w:t>למשל:</w:t>
+      </w:r>
+    </w:p>
+    <w:p>
+      <w:pPr>
+        <w:bidi w:val="0"/>
+      </w:pPr>
+      <w:r>
+        <w:rPr>
+          <w:sz w:val="20"/>
+          <w:szCs w:val="20"/>
+        </w:rPr>
+        <w:t xml:space="preserve">&gt;&gt; </w:t>
+      </w:r>
+      <w:proofErr w:type="spellStart"/>
+      <w:r>
+        <w:rPr>
+          <w:sz w:val="20"/>
+          <w:szCs w:val="20"/>
+        </w:rPr>
+        <w:t>prime</w:t>
+      </w:r>
+      <w:r>
+        <w:rPr>
+          <w:sz w:val="20"/>
+          <w:szCs w:val="20"/>
+        </w:rPr>
+        <w:t>s_</w:t>
+      </w:r>
+      <w:r>
+        <w:rPr>
+          <w:sz w:val="20"/>
+          <w:szCs w:val="20"/>
+        </w:rPr>
+        <w:t>num_under_ten</w:t>
+      </w:r>
+      <w:proofErr w:type="spellEnd"/>
+      <w:r>
+        <w:rPr>
+          <w:sz w:val="20"/>
+          <w:szCs w:val="20"/>
+        </w:rPr>
+        <w:t xml:space="preserve"> = [</w:t>
+      </w:r>
+      <w:proofErr w:type="gramStart"/>
+      <w:r>
+        <w:rPr>
+          <w:sz w:val="20"/>
+          <w:szCs w:val="20"/>
+        </w:rPr>
+        <w:t>2 ,3</w:t>
+      </w:r>
+      <w:proofErr w:type="gramEnd"/>
+      <w:r>
+        <w:rPr>
+          <w:sz w:val="20"/>
+          <w:szCs w:val="20"/>
+        </w:rPr>
+        <w:t xml:space="preserve"> ,5 ,7]</w:t>
+      </w:r>
+      <w:r>
+        <w:rPr>
+          <w:sz w:val="20"/>
+          <w:szCs w:val="20"/>
+        </w:rPr>
+        <w:br/>
+        <w:t xml:space="preserve">&gt;&gt; 8 not in </w:t>
+      </w:r>
+      <w:proofErr w:type="spellStart"/>
+      <w:r>
+        <w:rPr>
+          <w:sz w:val="20"/>
+          <w:szCs w:val="20"/>
+        </w:rPr>
+        <w:t>primes</w:t>
+      </w:r>
+      <w:r>
+        <w:rPr>
+          <w:sz w:val="20"/>
+          <w:szCs w:val="20"/>
+        </w:rPr>
+        <w:t>_</w:t>
+      </w:r>
+      <w:r>
+        <w:rPr>
+          <w:sz w:val="20"/>
+          <w:szCs w:val="20"/>
+        </w:rPr>
+        <w:t>num_under_ten</w:t>
+      </w:r>
+      <w:proofErr w:type="spellEnd"/>
+      <w:r>
+        <w:rPr>
+          <w:sz w:val="20"/>
+          <w:szCs w:val="20"/>
+        </w:rPr>
+        <w:br/>
+        <w:t xml:space="preserve">  </w:t>
+      </w:r>
+      <w:r>
+        <w:rPr>
+          <w:sz w:val="20"/>
+          <w:szCs w:val="20"/>
+        </w:rPr>
+        <w:tab/>
+      </w:r>
+      <w:r>
+        <w:rPr>
+          <w:color w:val="1F497D" w:themeColor="text2"/>
+          <w:sz w:val="20"/>
+          <w:szCs w:val="20"/>
+        </w:rPr>
+        <w:t>True</w:t>
+      </w:r>
+      <w:r>
+        <w:rPr>
+          <w:rFonts w:hint="cs"/>
+          <w:sz w:val="20"/>
+          <w:szCs w:val="20"/>
+          <w:rtl/>
+        </w:rPr>
+        <w:t xml:space="preserve"> </w:t>
+      </w:r>
+    </w:p>
+    <w:p>
+      <w:pPr>
+        <w:rPr>
+          <w:rtl/>
+        </w:rPr>
+      </w:pPr>
+      <w:r>
+        <w:rPr>
+          <w:rtl/>
+        </w:rPr>
+        <w:br/>
+      </w:r>
+      <w:r>
+        <w:rPr>
+          <w:rFonts w:hint="cs"/>
+          <w:rtl/>
+        </w:rPr>
+        <w:t xml:space="preserve"> </w:t>
+      </w:r>
+      <w:r>
+        <w:rPr>
+          <w:rFonts w:hint="cs"/>
+          <w:rtl/>
+        </w:rPr>
+        <w:t xml:space="preserve"> </w:t>
+      </w:r>
       <w:bookmarkStart w:id="0" w:name="_GoBack"/>
       <w:bookmarkEnd w:id="0"/>
+      <w:r>
+        <w:rPr>
+          <w:rFonts w:hint="cs"/>
+          <w:b/>
+          <w:bCs/>
+          <w:i/>
+          <w:iCs/>
+          <w:rtl/>
+        </w:rPr>
+        <w:br/>
+      </w:r>
       <w:r>
         <w:rPr>
           <w:b/>
@@ -9168,7 +9592,7 @@
               <w:rtl/>
               <w:lang w:val="he-IL"/>
             </w:rPr>
-            <w:t>5</w:t>
+            <w:t>6</w:t>
           </w:r>
           <w:r>
             <w:rPr>
@@ -12304,7 +12728,7 @@
 </file>
 
 <file path=customXml/itemProps1.xml><?xml version="1.0" encoding="utf-8"?>
-<ds:datastoreItem xmlns:ds="http://schemas.openxmlformats.org/officeDocument/2006/customXml" ds:itemID="{EDCA3FED-BB89-4174-9ED4-FCC00F84DDB7}">
+<ds:datastoreItem xmlns:ds="http://schemas.openxmlformats.org/officeDocument/2006/customXml" ds:itemID="{023195D4-474F-44E3-9B29-12780B6BD247}">
   <ds:schemaRefs>
     <ds:schemaRef ds:uri="http://schemas.openxmlformats.org/officeDocument/2006/bibliography"/>
   </ds:schemaRefs>

</xml_diff>

<commit_message>
java and python :snake:
</commit_message>
<xml_diff>
--- a/Basic/3. מג'אווה לפייתון חלק א.docx
+++ b/Basic/3. מג'אווה לפייתון חלק א.docx
@@ -12325,8 +12325,6 @@
         </w:rPr>
         <w:t>ל</w:t>
       </w:r>
-      <w:bookmarkStart w:id="0" w:name="_GoBack"/>
-      <w:bookmarkEnd w:id="0"/>
       <w:r>
         <w:rPr>
           <w:rFonts w:hint="cs"/>
@@ -15859,7 +15857,23 @@
           <w:rFonts w:ascii="Consolas" w:hAnsi="Consolas" w:cstheme="minorBidi" w:hint="cs"/>
           <w:rtl/>
         </w:rPr>
-        <w:t xml:space="preserve"> לרשימה או מילון וכו'.</w:t>
+        <w:t xml:space="preserve"> לרשימה או מילון </w:t>
+      </w:r>
+      <w:r>
+        <w:rPr>
+          <w:rFonts w:ascii="Consolas" w:hAnsi="Consolas" w:cstheme="minorBidi" w:hint="cs"/>
+          <w:rtl/>
+        </w:rPr>
+        <w:t xml:space="preserve">וכו' </w:t>
+      </w:r>
+      <w:bookmarkStart w:id="0" w:name="_GoBack"/>
+      <w:bookmarkEnd w:id="0"/>
+      <w:r>
+        <w:rPr>
+          <w:rFonts w:ascii="Consolas" w:hAnsi="Consolas" w:cstheme="minorBidi" w:hint="cs"/>
+          <w:rtl/>
+        </w:rPr>
+        <w:t>.</w:t>
       </w:r>
       <w:r>
         <w:rPr>
@@ -16531,7 +16545,7 @@
               <w:rtl/>
               <w:lang w:val="he-IL"/>
             </w:rPr>
-            <w:t>9</w:t>
+            <w:t>12</w:t>
           </w:r>
           <w:r>
             <w:rPr>
@@ -19737,7 +19751,7 @@
 </file>
 
 <file path=customXml/itemProps1.xml><?xml version="1.0" encoding="utf-8"?>
-<ds:datastoreItem xmlns:ds="http://schemas.openxmlformats.org/officeDocument/2006/customXml" ds:itemID="{4A2959EF-70A4-4B27-A558-9B18D66771CE}">
+<ds:datastoreItem xmlns:ds="http://schemas.openxmlformats.org/officeDocument/2006/customXml" ds:itemID="{0E5643C2-4082-489B-8F4B-942B902BB719}">
   <ds:schemaRefs>
     <ds:schemaRef ds:uri="http://schemas.openxmlformats.org/officeDocument/2006/bibliography"/>
   </ds:schemaRefs>

</xml_diff>

<commit_message>
java->python :data structure :snake:
</commit_message>
<xml_diff>
--- a/Basic/3. מג'אווה לפייתון חלק א.docx
+++ b/Basic/3. מג'אווה לפייתון חלק א.docx
@@ -5227,7 +5227,6 @@
     </w:p>
     <w:p>
       <w:pPr>
-        <w:shd w:val="clear" w:color="auto" w:fill="244061" w:themeFill="accent1" w:themeFillShade="80"/>
         <w:bidi w:val="0"/>
         <w:rPr>
           <w:rStyle w:val="ad"/>
@@ -5251,12 +5250,11 @@
           <w:sz w:val="20"/>
           <w:szCs w:val="20"/>
         </w:rPr>
-        <w:t>&gt;&gt;&gt; print add.__doc__</w:t>
+        <w:t>&gt;&gt; print add.__doc__</w:t>
       </w:r>
     </w:p>
     <w:p>
       <w:pPr>
-        <w:shd w:val="clear" w:color="auto" w:fill="244061" w:themeFill="accent1" w:themeFillShade="80"/>
         <w:bidi w:val="0"/>
         <w:rPr>
           <w:rStyle w:val="ad"/>
@@ -5269,6 +5267,19 @@
           <w:szCs w:val="20"/>
         </w:rPr>
       </w:pPr>
+      <w:r>
+        <w:rPr>
+          <w:rStyle w:val="ad"/>
+          <w:rFonts w:ascii="Consolas" w:hAnsi="Consolas" w:cs="Consolas"/>
+          <w:b w:val="0"/>
+          <w:bCs w:val="0"/>
+          <w:color w:val="auto"/>
+          <w:spacing w:val="0"/>
+          <w:sz w:val="20"/>
+          <w:szCs w:val="20"/>
+        </w:rPr>
+        <w:t xml:space="preserve">   </w:t>
+      </w:r>
       <w:r>
         <w:rPr>
           <w:rStyle w:val="ad"/>
@@ -6123,7 +6134,6 @@
     <w:p>
       <w:pPr>
         <w:rPr>
-          <w:rFonts w:hint="cs"/>
           <w:rtl/>
         </w:rPr>
       </w:pPr>
@@ -6740,7 +6750,6 @@
             <w:pPr>
               <w:jc w:val="center"/>
               <w:rPr>
-                <w:rFonts w:hint="cs"/>
                 <w:color w:val="000000" w:themeColor="text1"/>
                 <w:rtl/>
               </w:rPr>
@@ -8348,7 +8357,6 @@
     <w:p>
       <w:pPr>
         <w:rPr>
-          <w:rFonts w:hint="cs"/>
           <w:sz w:val="20"/>
           <w:szCs w:val="20"/>
           <w:rtl/>
@@ -10298,7 +10306,6 @@
     <w:p>
       <w:pPr>
         <w:rPr>
-          <w:rFonts w:hint="cs"/>
           <w:rtl/>
         </w:rPr>
       </w:pPr>
@@ -10487,7 +10494,6 @@
     <w:p>
       <w:pPr>
         <w:rPr>
-          <w:rFonts w:hint="cs"/>
           <w:rtl/>
         </w:rPr>
       </w:pPr>
@@ -10662,7 +10668,6 @@
     <w:p>
       <w:pPr>
         <w:rPr>
-          <w:rFonts w:hint="cs"/>
           <w:rtl/>
         </w:rPr>
       </w:pPr>
@@ -10745,7 +10750,6 @@
     <w:p>
       <w:pPr>
         <w:rPr>
-          <w:rFonts w:hint="cs"/>
           <w:rtl/>
         </w:rPr>
       </w:pPr>
@@ -10960,7 +10964,6 @@
     <w:p>
       <w:pPr>
         <w:rPr>
-          <w:rFonts w:hint="cs"/>
           <w:rtl/>
         </w:rPr>
       </w:pPr>
@@ -10996,7 +10999,6 @@
     <w:p>
       <w:pPr>
         <w:rPr>
-          <w:rFonts w:hint="cs"/>
           <w:rtl/>
         </w:rPr>
       </w:pPr>
@@ -11084,14 +11086,7 @@
           <w:rFonts w:hint="cs"/>
           <w:rtl/>
         </w:rPr>
-        <w:t xml:space="preserve">  </w:t>
-      </w:r>
-      <w:r>
-        <w:rPr>
-          <w:rFonts w:hint="cs"/>
-          <w:rtl/>
-        </w:rPr>
-        <w:t>זאת שיטה מעולה אם אין לך הרבה משתנים מסוגים שונים, אך אם רוצים לערב הרבה משתנים שחלקם מטיפוסי נתונים שונים , יש צורך בשרשור ארוך עם המרות של משתנים, מה שהרבה פעמים לא נראה טוב ולא עולה בקנה אחד עם המניפסט של פייתון.</w:t>
+        <w:t>זאת שיטה מעולה אם אין הרבה משתנים מסוגים שונים, אך אם רוצים לערב הרבה משתנים שחלקם מטיפוסי נתונים שונים , יש צורך בשרשור ארוך עם המרות של משתנים, מה שהרבה פעמים לא נראה טוב ולא עולה בקנה אחד עם המניפסט של פייתון.</w:t>
       </w:r>
       <w:r>
         <w:rPr>
@@ -11914,7 +11909,6 @@
     <w:p>
       <w:pPr>
         <w:rPr>
-          <w:rFonts w:hint="cs"/>
           <w:rtl/>
         </w:rPr>
       </w:pPr>
@@ -11924,6 +11918,23 @@
           <w:rtl/>
         </w:rPr>
         <w:lastRenderedPageBreak/>
+        <w:t>בסוגרים מכריזים על שמות המשתנים שיופיעו, וב- '</w:t>
+      </w:r>
+      <w:r>
+        <w:t>.format()</w:t>
+      </w:r>
+      <w:r>
+        <w:rPr>
+          <w:rFonts w:hint="cs"/>
+          <w:rtl/>
+        </w:rPr>
+        <w:t xml:space="preserve">' מציינים איזה ערך יש לכל משתנה במחרוזת.  </w:t>
+      </w:r>
+      <w:r>
+        <w:rPr>
+          <w:rFonts w:hint="cs"/>
+          <w:rtl/>
+        </w:rPr>
         <w:t xml:space="preserve"> </w:t>
       </w:r>
       <w:r>
@@ -12194,7 +12205,6 @@
     <w:p>
       <w:pPr>
         <w:rPr>
-          <w:rFonts w:hint="cs"/>
           <w:rtl/>
         </w:rPr>
       </w:pPr>
@@ -12253,7 +12263,39 @@
           <w:sz w:val="20"/>
           <w:szCs w:val="20"/>
         </w:rPr>
-        <w:t>what_is=f"455*698={455*698}"</w:t>
+        <w:t>what_is=f"455*698</w:t>
+      </w:r>
+      <w:r>
+        <w:rPr>
+          <w:rFonts w:ascii="Consolas" w:hAnsi="Consolas" w:cs="Consolas"/>
+          <w:sz w:val="20"/>
+          <w:szCs w:val="20"/>
+        </w:rPr>
+        <w:t xml:space="preserve"> </w:t>
+      </w:r>
+      <w:r>
+        <w:rPr>
+          <w:rFonts w:ascii="Consolas" w:hAnsi="Consolas" w:cs="Consolas"/>
+          <w:sz w:val="20"/>
+          <w:szCs w:val="20"/>
+        </w:rPr>
+        <w:t>=</w:t>
+      </w:r>
+      <w:r>
+        <w:rPr>
+          <w:rFonts w:ascii="Consolas" w:hAnsi="Consolas" w:cs="Consolas"/>
+          <w:sz w:val="20"/>
+          <w:szCs w:val="20"/>
+        </w:rPr>
+        <w:t xml:space="preserve"> </w:t>
+      </w:r>
+      <w:r>
+        <w:rPr>
+          <w:rFonts w:ascii="Consolas" w:hAnsi="Consolas" w:cs="Consolas"/>
+          <w:sz w:val="20"/>
+          <w:szCs w:val="20"/>
+        </w:rPr>
+        <w:t>{455*698}"</w:t>
       </w:r>
       <w:r>
         <w:rPr>
@@ -12300,7 +12342,6 @@
     <w:p>
       <w:pPr>
         <w:rPr>
-          <w:rFonts w:hint="cs"/>
           <w:rtl/>
         </w:rPr>
       </w:pPr>
@@ -12592,38 +12633,20 @@
     </w:p>
     <w:p>
       <w:pPr>
-        <w:bidi w:val="0"/>
+        <w:rPr>
+          <w:rFonts w:hint="cs"/>
+          <w:rtl/>
+        </w:rPr>
       </w:pPr>
-    </w:p>
-    <w:p>
-      <w:pPr>
-        <w:rPr>
-          <w:rFonts w:hint="cs"/>
-          <w:rtl/>
-        </w:rPr>
-      </w:pPr>
-      <w:r>
-        <w:rPr>
-          <w:rFonts w:hint="cs"/>
-          <w:rtl/>
-        </w:rPr>
-        <w:br/>
-      </w:r>
-      <w:r>
-        <w:rPr>
-          <w:rtl/>
-        </w:rPr>
-        <w:br/>
-      </w:r>
-      <w:r>
-        <w:br/>
-      </w:r>
-      <w:r>
-        <w:rPr>
-          <w:rFonts w:hint="cs"/>
-          <w:rtl/>
-        </w:rPr>
-        <w:t xml:space="preserve">  </w:t>
+      <w:r>
+        <w:br/>
+      </w:r>
+      <w:r>
+        <w:rPr>
+          <w:rFonts w:hint="cs"/>
+          <w:rtl/>
+        </w:rPr>
+        <w:t xml:space="preserve"> </w:t>
       </w:r>
       <w:r>
         <w:rPr>
@@ -12654,116 +12677,170 @@
       <w:r>
         <w:rPr>
           <w:rFonts w:hint="cs"/>
-          <w:rtl/>
-        </w:rPr>
-        <w:t xml:space="preserve">מבנה נתונים הוא דרך לאחסון כמות נתונים במשתנה אחד. </w:t>
-      </w:r>
-      <w:r>
-        <w:rPr>
-          <w:rtl/>
-        </w:rPr>
-        <w:br/>
-      </w:r>
-      <w:r>
-        <w:rPr>
-          <w:rFonts w:hint="cs"/>
-          <w:rtl/>
-        </w:rPr>
-        <w:t xml:space="preserve">בג'אווה יש רק סוג אחד של מבנה נתונים שלא מצריך ייבוא של </w:t>
-      </w:r>
-      <w:r>
-        <w:rPr>
-          <w:rFonts w:hint="cs"/>
-          <w:rtl/>
-        </w:rPr>
-        <w:t>ספריות מיוחדות</w:t>
-      </w:r>
-      <w:r>
-        <w:rPr>
-          <w:rFonts w:hint="cs"/>
-          <w:rtl/>
-        </w:rPr>
-        <w:t xml:space="preserve"> והוא מערך.</w:t>
-      </w:r>
-      <w:r>
-        <w:rPr>
-          <w:rtl/>
-        </w:rPr>
-        <w:br/>
-      </w:r>
-      <w:r>
-        <w:rPr>
-          <w:rFonts w:hint="cs"/>
-          <w:rtl/>
-        </w:rPr>
-        <w:t>גם מחרוזת</w:t>
-      </w:r>
-      <w:r>
-        <w:rPr>
-          <w:rFonts w:hint="cs"/>
-          <w:rtl/>
-        </w:rPr>
-        <w:t xml:space="preserve"> של ג'אווה</w:t>
-      </w:r>
-      <w:r>
-        <w:rPr>
-          <w:rFonts w:hint="cs"/>
-          <w:rtl/>
-        </w:rPr>
-        <w:t xml:space="preserve"> היא ב</w:t>
-      </w:r>
-      <w:r>
-        <w:rPr>
-          <w:rFonts w:hint="cs"/>
-          <w:rtl/>
-        </w:rPr>
-        <w:t xml:space="preserve">עצם סוג של מערך </w:t>
-      </w:r>
-      <w:r>
-        <w:rPr>
-          <w:rFonts w:hint="cs"/>
-          <w:rtl/>
-        </w:rPr>
-        <w:t>של תווים.</w:t>
-      </w:r>
-      <w:r>
-        <w:rPr>
-          <w:rtl/>
-        </w:rPr>
-        <w:br/>
-      </w:r>
-      <w:r>
-        <w:rPr>
-          <w:rFonts w:hint="cs"/>
-          <w:rtl/>
-        </w:rPr>
-        <w:t>לפייתון יש מגוון גדול יותר של מבנה נתונים המגיעים עם השפה, וניתן לחלק אותם לקבוצות:</w:t>
-      </w:r>
-      <w:r>
-        <w:rPr>
-          <w:rtl/>
-        </w:rPr>
-        <w:br/>
-      </w:r>
-      <w:r>
-        <w:rPr>
-          <w:rFonts w:hint="cs"/>
-          <w:rtl/>
-        </w:rPr>
-        <w:t xml:space="preserve"> </w:t>
-      </w:r>
-      <w:r>
-        <w:rPr>
-          <w:rFonts w:hint="cs"/>
-          <w:rtl/>
-        </w:rPr>
-        <w:br/>
+          <w:sz w:val="20"/>
+          <w:szCs w:val="20"/>
+          <w:rtl/>
+        </w:rPr>
+        <w:t>(</w:t>
       </w:r>
       <w:r>
         <w:rPr>
           <w:rFonts w:hint="cs"/>
           <w:i/>
           <w:iCs/>
+          <w:color w:val="FF0000"/>
+          <w:sz w:val="20"/>
+          <w:szCs w:val="20"/>
+          <w:rtl/>
+        </w:rPr>
+        <w:t>הערה</w:t>
+      </w:r>
+      <w:r>
+        <w:rPr>
+          <w:rFonts w:hint="cs"/>
+          <w:i/>
+          <w:iCs/>
+          <w:sz w:val="20"/>
+          <w:szCs w:val="20"/>
+          <w:rtl/>
+        </w:rPr>
+        <w:t>:</w:t>
+      </w:r>
+      <w:r>
+        <w:rPr>
+          <w:rFonts w:hint="cs"/>
+          <w:sz w:val="20"/>
+          <w:szCs w:val="20"/>
+          <w:rtl/>
+        </w:rPr>
+        <w:t xml:space="preserve"> במסמך זה לא נתעמק בפונקציות של מבני נתונים שונים, זה יעשה במסמך "מבנה נתונים בפייתון".</w:t>
+      </w:r>
+      <w:r>
+        <w:rPr>
+          <w:rFonts w:hint="cs"/>
+          <w:rtl/>
+        </w:rPr>
+        <w:t>)</w:t>
+      </w:r>
+      <w:r>
+        <w:rPr>
+          <w:rtl/>
+        </w:rPr>
+        <w:br/>
+      </w:r>
+      <w:r>
+        <w:rPr>
+          <w:rFonts w:hint="cs"/>
+          <w:rtl/>
+        </w:rPr>
+        <w:t xml:space="preserve">מבנה נתונים הוא דרך לאחסון כמות נתונים במשתנה אחד. </w:t>
+      </w:r>
+      <w:r>
+        <w:rPr>
+          <w:rtl/>
+        </w:rPr>
+        <w:br/>
+      </w:r>
+      <w:r>
+        <w:rPr>
+          <w:rFonts w:hint="cs"/>
+          <w:rtl/>
+        </w:rPr>
+        <w:t xml:space="preserve">בג'אווה יש רק סוג אחד של מבנה נתונים שלא מצריך ייבוא של </w:t>
+      </w:r>
+      <w:r>
+        <w:rPr>
+          <w:rFonts w:hint="cs"/>
+          <w:rtl/>
+        </w:rPr>
+        <w:t>ספריות מיוחדות</w:t>
+      </w:r>
+      <w:r>
+        <w:rPr>
+          <w:rFonts w:hint="cs"/>
+          <w:rtl/>
+        </w:rPr>
+        <w:t xml:space="preserve"> והוא מערך.</w:t>
+      </w:r>
+      <w:r>
+        <w:rPr>
+          <w:rtl/>
+        </w:rPr>
+        <w:br/>
+      </w:r>
+      <w:r>
+        <w:rPr>
+          <w:rFonts w:hint="cs"/>
+          <w:rtl/>
+        </w:rPr>
+        <w:t>גם מחרוזת</w:t>
+      </w:r>
+      <w:r>
+        <w:rPr>
+          <w:rFonts w:hint="cs"/>
+          <w:rtl/>
+        </w:rPr>
+        <w:t xml:space="preserve"> של ג'אווה</w:t>
+      </w:r>
+      <w:r>
+        <w:rPr>
+          <w:rFonts w:hint="cs"/>
+          <w:rtl/>
+        </w:rPr>
+        <w:t xml:space="preserve"> היא ב</w:t>
+      </w:r>
+      <w:r>
+        <w:rPr>
+          <w:rFonts w:hint="cs"/>
+          <w:rtl/>
+        </w:rPr>
+        <w:t xml:space="preserve">עצם סוג של מערך </w:t>
+      </w:r>
+      <w:r>
+        <w:rPr>
+          <w:rFonts w:hint="cs"/>
+          <w:rtl/>
+        </w:rPr>
+        <w:t>של תווים.</w:t>
+      </w:r>
+      <w:r>
+        <w:rPr>
+          <w:rtl/>
+        </w:rPr>
+        <w:br/>
+      </w:r>
+      <w:r>
+        <w:rPr>
+          <w:rFonts w:hint="cs"/>
+          <w:rtl/>
+        </w:rPr>
+        <w:t>לפייתון יש מגוון גדול יותר של מבנה נתונים המגיעים עם השפה, וניתן לחלק אותם לקבוצות:</w:t>
+      </w:r>
+      <w:r>
+        <w:rPr>
+          <w:rtl/>
+        </w:rPr>
+        <w:br/>
+      </w:r>
+      <w:r>
+        <w:rPr>
+          <w:rFonts w:hint="cs"/>
+          <w:rtl/>
+        </w:rPr>
+        <w:t xml:space="preserve"> </w:t>
+      </w:r>
+      <w:r>
+        <w:rPr>
+          <w:rFonts w:hint="cs"/>
+          <w:rtl/>
+        </w:rPr>
+        <w:br/>
+      </w:r>
+      <w:r>
+        <w:rPr>
+          <w:rFonts w:hint="cs"/>
+          <w:i/>
+          <w:iCs/>
           <w:rtl/>
         </w:rPr>
         <w:t>רצפים</w:t>
@@ -12883,6 +12960,9 @@
         <w:t xml:space="preserve"> הוא </w:t>
       </w:r>
       <w:r>
+        <w:t xml:space="preserve"> </w:t>
+      </w:r>
+      <w:r>
         <w:t>immutable</w:t>
       </w:r>
       <w:r>
@@ -12890,7 +12970,35 @@
           <w:rFonts w:hint="cs"/>
           <w:rtl/>
         </w:rPr>
-        <w:t xml:space="preserve"> (נראה בהמשך מה ההבדל בין השניים).</w:t>
+        <w:t xml:space="preserve"> </w:t>
+      </w:r>
+      <w:r>
+        <w:rPr>
+          <w:rFonts w:hint="cs"/>
+          <w:rtl/>
+        </w:rPr>
+        <w:t xml:space="preserve">כלומר איך שהוא מוגדר כך הוא יישאר </w:t>
+      </w:r>
+      <w:r>
+        <w:rPr>
+          <w:rFonts w:hint="cs"/>
+          <w:rtl/>
+        </w:rPr>
+        <w:t>(נראה בהמשך מה ההבדל</w:t>
+      </w:r>
+      <w:r>
+        <w:rPr>
+          <w:rFonts w:hint="cs"/>
+          <w:rtl/>
+        </w:rPr>
+        <w:t xml:space="preserve"> המהותי</w:t>
+      </w:r>
+      <w:r>
+        <w:rPr>
+          <w:rFonts w:hint="cs"/>
+          <w:rtl/>
+        </w:rPr>
+        <w:t xml:space="preserve"> בין השניים).</w:t>
       </w:r>
       <w:r>
         <w:rPr>
@@ -12986,7 +13094,6 @@
           <w:rFonts w:hint="cs"/>
           <w:rtl/>
         </w:rPr>
-        <w:lastRenderedPageBreak/>
         <w:t xml:space="preserve">לרצפים יש אופרטורים ייחודים להם: [ ] </w:t>
       </w:r>
       <w:r>
@@ -13007,7 +13114,7 @@
           <w:rFonts w:hint="cs"/>
           <w:rtl/>
         </w:rPr>
-        <w:t xml:space="preserve"> ובניגוד מ</w:t>
+        <w:t xml:space="preserve"> ובניגוד ל</w:t>
       </w:r>
       <w:r>
         <w:rPr>
@@ -13021,14 +13128,41 @@
           <w:rFonts w:hint="cs"/>
           <w:rtl/>
         </w:rPr>
-        <w:t xml:space="preserve">ערך בג'אווה אפשר להתחיל מהסוף ע"י הכנסה של ערך שלילי לסוגריים </w:t>
-      </w:r>
-      <w:r>
-        <w:rPr>
-          <w:rFonts w:hint="cs"/>
-          <w:rtl/>
-        </w:rPr>
-        <w:t xml:space="preserve"> [ : ]- בשביל לראות מערך ספציפי עד ערך ספציפי,    [ : : ]- בשביל לראות מערך ספציפי עד ערך ספציפי עם קפיצה מסוימת: </w:t>
+        <w:t>ערך בג'אווה אפשר להתחיל מהסוף ע"י הכנסה של ערך שלילי לסוגריים</w:t>
+      </w:r>
+      <w:r>
+        <w:t>;</w:t>
+      </w:r>
+      <w:r>
+        <w:rPr>
+          <w:rFonts w:hint="cs"/>
+          <w:rtl/>
+        </w:rPr>
+        <w:t xml:space="preserve"> </w:t>
+      </w:r>
+      <w:r>
+        <w:rPr>
+          <w:rFonts w:hint="cs"/>
+          <w:rtl/>
+        </w:rPr>
+        <w:t xml:space="preserve"> [ : ]- בשביל לראות מערך ספציפי עד ערך ספציפי</w:t>
+      </w:r>
+      <w:r>
+        <w:rPr>
+          <w:rFonts w:hint="cs"/>
+          <w:rtl/>
+        </w:rPr>
+        <w:t xml:space="preserve"> אם לא מגדירים ערך בצד הימני של הנקודתיים הערך הדיפולטיבי הוא עד סוף האוסף, ואם לא מגדירים בצד השמאלי הערך הוא תחילת האוסף</w:t>
+      </w:r>
+      <w:r>
+        <w:t>;</w:t>
+      </w:r>
+      <w:r>
+        <w:rPr>
+          <w:rFonts w:hint="cs"/>
+          <w:rtl/>
+        </w:rPr>
+        <w:t xml:space="preserve">    [ : : ]- בשביל לראות מערך ספציפי עד ערך ספציפי עם קפיצה מסוימת: </w:t>
       </w:r>
     </w:p>
     <w:p>
@@ -13046,6 +13180,7 @@
           <w:sz w:val="20"/>
           <w:szCs w:val="20"/>
         </w:rPr>
+        <w:lastRenderedPageBreak/>
         <w:t>&gt;&gt; lst=[</w:t>
       </w:r>
       <w:r>
@@ -13129,6 +13264,23 @@
           <w:sz w:val="20"/>
           <w:szCs w:val="20"/>
         </w:rPr>
+        <w:t xml:space="preserve">  </w:t>
+      </w:r>
+      <w:r>
+        <w:rPr>
+          <w:rFonts w:ascii="Consolas" w:hAnsi="Consolas" w:cs="Consolas"/>
+          <w:color w:val="76923C" w:themeColor="accent3" w:themeShade="BF"/>
+          <w:sz w:val="20"/>
+          <w:szCs w:val="20"/>
+        </w:rPr>
+        <w:t>#the last cell of the list</w:t>
+      </w:r>
+      <w:r>
+        <w:rPr>
+          <w:rFonts w:ascii="Consolas" w:hAnsi="Consolas" w:cs="Consolas"/>
+          <w:sz w:val="20"/>
+          <w:szCs w:val="20"/>
+        </w:rPr>
         <w:br/>
         <w:t xml:space="preserve">  5</w:t>
       </w:r>
@@ -13147,6 +13299,23 @@
           <w:sz w:val="20"/>
           <w:szCs w:val="20"/>
         </w:rPr>
+        <w:t xml:space="preserve"> </w:t>
+      </w:r>
+      <w:r>
+        <w:rPr>
+          <w:rFonts w:ascii="Consolas" w:hAnsi="Consolas" w:cs="Consolas"/>
+          <w:color w:val="76923C" w:themeColor="accent3" w:themeShade="BF"/>
+          <w:sz w:val="20"/>
+          <w:szCs w:val="20"/>
+        </w:rPr>
+        <w:t>#from lst[0] to lst[2]</w:t>
+      </w:r>
+      <w:r>
+        <w:rPr>
+          <w:rFonts w:ascii="Consolas" w:hAnsi="Consolas" w:cs="Consolas"/>
+          <w:sz w:val="20"/>
+          <w:szCs w:val="20"/>
+        </w:rPr>
         <w:br/>
         <w:t xml:space="preserve">     [1,2]</w:t>
       </w:r>
@@ -13158,6 +13327,14 @@
         </w:rPr>
         <w:br/>
         <w:t>&gt;&gt; lst[0::2]</w:t>
+      </w:r>
+      <w:r>
+        <w:rPr>
+          <w:rFonts w:ascii="Consolas" w:hAnsi="Consolas" w:cs="Consolas"/>
+          <w:sz w:val="20"/>
+          <w:szCs w:val="20"/>
+        </w:rPr>
+        <w:t xml:space="preserve"> </w:t>
       </w:r>
       <w:r>
         <w:rPr>
@@ -13215,7 +13392,14 @@
           <w:rFonts w:hint="cs"/>
           <w:rtl/>
         </w:rPr>
-        <w:t>רצפים ניתן לבצע גם במחרוזת, למשל להגיע לתו מסוים</w:t>
+        <w:t xml:space="preserve">רצפים ניתן לבצע </w:t>
+      </w:r>
+      <w:r>
+        <w:rPr>
+          <w:rFonts w:hint="cs"/>
+          <w:rtl/>
+        </w:rPr>
+        <w:t xml:space="preserve">גם במחרוזת, למשל להגיע לתו השלישי </w:t>
       </w:r>
       <w:r>
         <w:rPr>
@@ -13265,6 +13449,13 @@
           <w:rFonts w:hint="cs"/>
           <w:rtl/>
         </w:rPr>
+        <w:t xml:space="preserve"> (שמוסיפה איבר לסוף הרשימה),</w:t>
+      </w:r>
+      <w:r>
+        <w:rPr>
+          <w:rFonts w:hint="cs"/>
+          <w:rtl/>
+        </w:rPr>
         <w:t xml:space="preserve"> ו-</w:t>
       </w:r>
       <w:r>
@@ -13285,49 +13476,76 @@
           <w:rFonts w:hint="cs"/>
           <w:rtl/>
         </w:rPr>
-        <w:t xml:space="preserve"> .</w:t>
-      </w:r>
-      <w:r>
-        <w:rPr>
-          <w:rFonts w:hint="cs"/>
-          <w:rtl/>
-        </w:rPr>
-        <w:br/>
-        <w:t>דוקומנטציה על המתודות של המחלקה ניתן למצוא בקישור הבא:</w:t>
-      </w:r>
-      <w:r>
-        <w:rPr>
-          <w:rtl/>
-        </w:rPr>
-        <w:br/>
-      </w:r>
-      <w:hyperlink r:id="rId11" w:history="1">
-        <w:r>
-          <w:rPr>
-            <w:rStyle w:val="Hyperlink"/>
-          </w:rPr>
-          <w:t>https://www.programiz.com/python-programming/methods/list</w:t>
-        </w:r>
-      </w:hyperlink>
-      <w:r>
-        <w:rPr>
-          <w:rFonts w:hint="cs"/>
-          <w:rtl/>
-        </w:rPr>
-        <w:br/>
-      </w:r>
-      <w:r>
-        <w:rPr>
-          <w:rtl/>
-        </w:rPr>
-        <w:br/>
-      </w:r>
-      <w:r>
-        <w:rPr>
-          <w:rFonts w:hint="cs"/>
-          <w:rtl/>
-        </w:rPr>
-        <w:t xml:space="preserve"> </w:t>
+        <w:t xml:space="preserve"> :</w:t>
+      </w:r>
+    </w:p>
+    <w:p>
+      <w:pPr>
+        <w:bidi w:val="0"/>
+        <w:rPr>
+          <w:rFonts w:ascii="Consolas" w:hAnsi="Consolas" w:cs="Consolas"/>
+          <w:sz w:val="20"/>
+          <w:szCs w:val="20"/>
+        </w:rPr>
+      </w:pPr>
+      <w:r>
+        <w:rPr>
+          <w:rFonts w:ascii="Consolas" w:hAnsi="Consolas" w:cs="Consolas"/>
+          <w:sz w:val="20"/>
+          <w:szCs w:val="20"/>
+        </w:rPr>
+        <w:t>&gt;&gt; prime_lst=[1,2,3,5]</w:t>
+      </w:r>
+      <w:r>
+        <w:rPr>
+          <w:rFonts w:ascii="Consolas" w:hAnsi="Consolas" w:cs="Consolas"/>
+          <w:sz w:val="20"/>
+          <w:szCs w:val="20"/>
+        </w:rPr>
+        <w:br/>
+        <w:t>&gt;&gt; prime_lst.append(7)</w:t>
+      </w:r>
+      <w:r>
+        <w:rPr>
+          <w:rFonts w:ascii="Consolas" w:hAnsi="Consolas" w:cs="Consolas"/>
+          <w:sz w:val="20"/>
+          <w:szCs w:val="20"/>
+        </w:rPr>
+        <w:br/>
+        <w:t>&gt;&gt; prime_lst.remove(1)</w:t>
+      </w:r>
+      <w:r>
+        <w:rPr>
+          <w:rFonts w:ascii="Consolas" w:hAnsi="Consolas" w:cs="Consolas"/>
+          <w:sz w:val="20"/>
+          <w:szCs w:val="20"/>
+        </w:rPr>
+        <w:br/>
+        <w:t>&gt;&gt; prime_lst</w:t>
+      </w:r>
+      <w:r>
+        <w:rPr>
+          <w:rFonts w:ascii="Consolas" w:hAnsi="Consolas" w:cs="Consolas"/>
+          <w:sz w:val="20"/>
+          <w:szCs w:val="20"/>
+        </w:rPr>
+        <w:br/>
+        <w:t>[ 2 ,3 ,5 ,7 ]</w:t>
+      </w:r>
+    </w:p>
+    <w:p>
+      <w:pPr>
+        <w:rPr>
+          <w:rFonts w:hint="cs"/>
+          <w:rtl/>
+        </w:rPr>
+      </w:pPr>
+      <w:r>
+        <w:rPr>
+          <w:rFonts w:hint="cs"/>
+          <w:rtl/>
+        </w:rPr>
+        <w:br/>
       </w:r>
       <w:r>
         <w:rPr>
@@ -13347,12 +13565,427 @@
       </w:r>
       <w:r>
         <w:rPr>
+          <w:rFonts w:hint="cs"/>
           <w:i/>
           <w:iCs/>
           <w:rtl/>
         </w:rPr>
-        <w:br/>
-      </w:r>
+        <w:t xml:space="preserve"> </w:t>
+      </w:r>
+      <w:r>
+        <w:rPr>
+          <w:rFonts w:hint="cs"/>
+          <w:rtl/>
+        </w:rPr>
+        <w:t>סט הוא אוסף של נתונים לא רציפים בזיכרון ולא ממוינים.</w:t>
+      </w:r>
+      <w:r>
+        <w:rPr>
+          <w:rtl/>
+        </w:rPr>
+        <w:br/>
+      </w:r>
+      <w:r>
+        <w:rPr>
+          <w:rFonts w:hint="cs"/>
+          <w:rtl/>
+        </w:rPr>
+        <w:t>כל איבר בסט הוא ייחודי (אין חזרתיות של אברים) וחייב להיות בלתי ניתן לשינוי (</w:t>
+      </w:r>
+      <w:r>
+        <w:t>immutable</w:t>
+      </w:r>
+      <w:r>
+        <w:rPr>
+          <w:rFonts w:hint="cs"/>
+          <w:rtl/>
+        </w:rPr>
+        <w:t xml:space="preserve">),אבל הסט עצמו הוא לא משתנה </w:t>
+      </w:r>
+      <w:r>
+        <w:t>immutable</w:t>
+      </w:r>
+      <w:r>
+        <w:rPr>
+          <w:rFonts w:hint="cs"/>
+          <w:rtl/>
+        </w:rPr>
+        <w:t xml:space="preserve"> .</w:t>
+      </w:r>
+      <w:r>
+        <w:rPr>
+          <w:rtl/>
+        </w:rPr>
+        <w:br/>
+      </w:r>
+      <w:r>
+        <w:rPr>
+          <w:rFonts w:hint="cs"/>
+          <w:rtl/>
+        </w:rPr>
+        <w:t xml:space="preserve">בפייתון מכריזים על סט בדיוק כמו שמכריזים על </w:t>
+      </w:r>
+      <w:r>
+        <w:rPr>
+          <w:rFonts w:hint="cs"/>
+          <w:rtl/>
+        </w:rPr>
+        <w:t>רשימה</w:t>
+      </w:r>
+      <w:r>
+        <w:rPr>
+          <w:rFonts w:hint="cs"/>
+          <w:rtl/>
+        </w:rPr>
+        <w:t xml:space="preserve"> או </w:t>
+      </w:r>
+      <w:r>
+        <w:t>tuple</w:t>
+      </w:r>
+      <w:r>
+        <w:rPr>
+          <w:rFonts w:hint="cs"/>
+          <w:rtl/>
+        </w:rPr>
+        <w:t xml:space="preserve"> רק עם סוגריים מסולסלות:</w:t>
+      </w:r>
+    </w:p>
+    <w:p>
+      <w:pPr>
+        <w:bidi w:val="0"/>
+        <w:rPr>
+          <w:rFonts w:ascii="Consolas" w:hAnsi="Consolas" w:cs="Consolas"/>
+          <w:sz w:val="20"/>
+          <w:szCs w:val="20"/>
+        </w:rPr>
+      </w:pPr>
+      <w:r>
+        <w:rPr>
+          <w:rFonts w:ascii="Consolas" w:hAnsi="Consolas" w:cs="Consolas"/>
+          <w:sz w:val="20"/>
+          <w:szCs w:val="20"/>
+        </w:rPr>
+        <w:t>&gt;&gt; my_set = {1, 2, 3}</w:t>
+      </w:r>
+    </w:p>
+    <w:p>
+      <w:pPr>
+        <w:rPr>
+          <w:rFonts w:hint="cs"/>
+          <w:rtl/>
+        </w:rPr>
+      </w:pPr>
+      <w:r>
+        <w:rPr>
+          <w:rFonts w:hint="cs"/>
+          <w:rtl/>
+        </w:rPr>
+        <w:t>בכל סט ניתן להכניס מס איברים ככמות הזיכרון, ואין הג</w:t>
+      </w:r>
+      <w:r>
+        <w:rPr>
+          <w:rFonts w:hint="cs"/>
+          <w:rtl/>
+        </w:rPr>
+        <w:t>ב</w:t>
+      </w:r>
+      <w:r>
+        <w:rPr>
+          <w:rFonts w:hint="cs"/>
+          <w:rtl/>
+        </w:rPr>
+        <w:t xml:space="preserve">לה על סוג מסוים של טיפוסים ובלבד שיהיו טיפוס </w:t>
+      </w:r>
+      <w:r>
+        <w:t>immutaple</w:t>
+      </w:r>
+      <w:r>
+        <w:rPr>
+          <w:rFonts w:hint="cs"/>
+          <w:rtl/>
+        </w:rPr>
+        <w:t xml:space="preserve"> , כלומר לא ניתן להכניס רשימה או מילון, או סט עצ</w:t>
+      </w:r>
+      <w:r>
+        <w:rPr>
+          <w:rFonts w:hint="cs"/>
+          <w:rtl/>
+        </w:rPr>
+        <w:t>מו למשל:</w:t>
+      </w:r>
+    </w:p>
+    <w:p>
+      <w:pPr>
+        <w:bidi w:val="0"/>
+        <w:rPr>
+          <w:rFonts w:ascii="Consolas" w:hAnsi="Consolas" w:cs="Consolas"/>
+          <w:sz w:val="20"/>
+          <w:szCs w:val="20"/>
+        </w:rPr>
+      </w:pPr>
+      <w:r>
+        <w:rPr>
+          <w:rFonts w:ascii="Consolas" w:hAnsi="Consolas" w:cs="Consolas"/>
+          <w:sz w:val="20"/>
+          <w:szCs w:val="20"/>
+        </w:rPr>
+        <w:t>&gt;&gt; my_set= {1 ,(2 ,3), '4'}</w:t>
+      </w:r>
+    </w:p>
+    <w:p>
+      <w:pPr>
+        <w:rPr>
+          <w:rFonts w:hint="cs"/>
+          <w:rtl/>
+        </w:rPr>
+      </w:pPr>
+      <w:r>
+        <w:rPr>
+          <w:rFonts w:hint="cs"/>
+          <w:rtl/>
+        </w:rPr>
+        <w:t>בשביל ליצור סט ריק לא ניתן להשתמש בסוגריים מסולסלים ריקים, כי זאת קריאה למילון ריק, במקום נשתמש בקונסטרקטור ריק של סט:</w:t>
+      </w:r>
+    </w:p>
+    <w:p>
+      <w:pPr>
+        <w:bidi w:val="0"/>
+        <w:rPr>
+          <w:rFonts w:ascii="Consolas" w:hAnsi="Consolas" w:cs="Consolas"/>
+          <w:sz w:val="20"/>
+          <w:szCs w:val="20"/>
+        </w:rPr>
+      </w:pPr>
+      <w:r>
+        <w:rPr>
+          <w:rFonts w:ascii="Consolas" w:hAnsi="Consolas" w:cs="Consolas"/>
+          <w:sz w:val="20"/>
+          <w:szCs w:val="20"/>
+        </w:rPr>
+        <w:t xml:space="preserve">&gt;&gt; a = {} </w:t>
+      </w:r>
+      <w:r>
+        <w:rPr>
+          <w:rFonts w:ascii="Consolas" w:hAnsi="Consolas" w:cs="Consolas"/>
+          <w:sz w:val="20"/>
+          <w:szCs w:val="20"/>
+        </w:rPr>
+        <w:br/>
+        <w:t>&gt;&gt; b = set()</w:t>
+      </w:r>
+      <w:r>
+        <w:rPr>
+          <w:rFonts w:ascii="Consolas" w:hAnsi="Consolas" w:cs="Consolas"/>
+          <w:sz w:val="20"/>
+          <w:szCs w:val="20"/>
+        </w:rPr>
+        <w:br/>
+        <w:t>&gt;&gt; print(f"a={type(a)} , b= {type(b)}")</w:t>
+      </w:r>
+      <w:r>
+        <w:rPr>
+          <w:rFonts w:ascii="Consolas" w:hAnsi="Consolas" w:cs="Consolas"/>
+          <w:sz w:val="20"/>
+          <w:szCs w:val="20"/>
+        </w:rPr>
+        <w:br/>
+        <w:t xml:space="preserve">     "a=&lt;class 'dict'&gt;, b=&lt;class 'set'&gt;"</w:t>
+      </w:r>
+    </w:p>
+    <w:p>
+      <w:pPr>
+        <w:rPr>
+          <w:rFonts w:hint="cs"/>
+          <w:rtl/>
+        </w:rPr>
+      </w:pPr>
+      <w:r>
+        <w:rPr>
+          <w:rFonts w:hint="cs"/>
+          <w:rtl/>
+        </w:rPr>
+        <w:t>סטים הם אובייקטים הניתנים לשינוי , אך משום שאי</w:t>
+      </w:r>
+      <w:r>
+        <w:rPr>
+          <w:rFonts w:hint="cs"/>
+          <w:rtl/>
+        </w:rPr>
+        <w:t>נם</w:t>
+      </w:r>
+      <w:r>
+        <w:rPr>
+          <w:rFonts w:hint="cs"/>
+          <w:rtl/>
+        </w:rPr>
+        <w:t xml:space="preserve"> מסודרים בצורה רציפה אין משמעות לאינדקסים</w:t>
+      </w:r>
+      <w:r>
+        <w:rPr>
+          <w:rFonts w:hint="cs"/>
+          <w:rtl/>
+        </w:rPr>
+        <w:t xml:space="preserve"> ,לכן לא נוכל לגשת או לשנות איבר ספציפי בסט כפי שהיינו עושים ברשימה.</w:t>
+      </w:r>
+      <w:r>
+        <w:rPr>
+          <w:rtl/>
+        </w:rPr>
+        <w:br/>
+      </w:r>
+      <w:r>
+        <w:rPr>
+          <w:rFonts w:hint="cs"/>
+          <w:rtl/>
+        </w:rPr>
+        <w:t xml:space="preserve">אך ניתן להוסיף אלמנטים נוספים עם הפונקציה </w:t>
+      </w:r>
+      <w:r>
+        <w:t>add()</w:t>
+      </w:r>
+      <w:r>
+        <w:rPr>
+          <w:rFonts w:hint="cs"/>
+          <w:rtl/>
+        </w:rPr>
+        <w:t>, או אם נרצה להוסיף את אלמנטים מתוך רשימה או מסט אחר (או כל אובייקט אוסף</w:t>
+      </w:r>
+      <w:r>
+        <w:rPr>
+          <w:rFonts w:hint="cs"/>
+          <w:rtl/>
+        </w:rPr>
+        <w:t xml:space="preserve"> </w:t>
+      </w:r>
+      <w:r>
+        <w:t>mutable</w:t>
+      </w:r>
+      <w:r>
+        <w:rPr>
+          <w:rFonts w:hint="cs"/>
+          <w:rtl/>
+        </w:rPr>
+        <w:t xml:space="preserve">) נוכל להשתמש בפונקציה </w:t>
+      </w:r>
+      <w:r>
+        <w:t>update()</w:t>
+      </w:r>
+      <w:r>
+        <w:rPr>
+          <w:rFonts w:hint="cs"/>
+          <w:rtl/>
+        </w:rPr>
+        <w:t xml:space="preserve"> :</w:t>
+      </w:r>
+    </w:p>
+    <w:p>
+      <w:pPr>
+        <w:bidi w:val="0"/>
+        <w:rPr>
+          <w:rFonts w:ascii="Consolas" w:hAnsi="Consolas" w:cs="Consolas"/>
+          <w:sz w:val="20"/>
+          <w:szCs w:val="20"/>
+        </w:rPr>
+      </w:pPr>
+      <w:r>
+        <w:rPr>
+          <w:rFonts w:ascii="Consolas" w:hAnsi="Consolas" w:cs="Consolas"/>
+          <w:sz w:val="20"/>
+          <w:szCs w:val="20"/>
+        </w:rPr>
+        <w:t>&gt;&gt;</w:t>
+      </w:r>
+      <w:r>
+        <w:rPr>
+          <w:rFonts w:ascii="Consolas" w:hAnsi="Consolas" w:cs="Consolas"/>
+          <w:sz w:val="20"/>
+          <w:szCs w:val="20"/>
+        </w:rPr>
+        <w:t xml:space="preserve"> </w:t>
+      </w:r>
+      <w:r>
+        <w:rPr>
+          <w:rFonts w:ascii="Consolas" w:hAnsi="Consolas" w:cs="Consolas"/>
+          <w:sz w:val="20"/>
+          <w:szCs w:val="20"/>
+        </w:rPr>
+        <w:t xml:space="preserve">my_set = </w:t>
+      </w:r>
+      <w:r>
+        <w:rPr>
+          <w:rFonts w:ascii="Consolas" w:hAnsi="Consolas" w:cs="Consolas"/>
+          <w:sz w:val="20"/>
+          <w:szCs w:val="20"/>
+        </w:rPr>
+        <w:t>{1}</w:t>
+      </w:r>
+      <w:r>
+        <w:rPr>
+          <w:rFonts w:ascii="Consolas" w:hAnsi="Consolas" w:cs="Consolas"/>
+          <w:sz w:val="20"/>
+          <w:szCs w:val="20"/>
+        </w:rPr>
+        <w:br/>
+      </w:r>
+      <w:r>
+        <w:rPr>
+          <w:rFonts w:ascii="Consolas" w:hAnsi="Consolas" w:cs="Consolas"/>
+          <w:sz w:val="20"/>
+          <w:szCs w:val="20"/>
+        </w:rPr>
+        <w:t>&gt;&gt; my_set.add(</w:t>
+      </w:r>
+      <w:r>
+        <w:rPr>
+          <w:rFonts w:ascii="Consolas" w:hAnsi="Consolas" w:cs="Consolas"/>
+          <w:sz w:val="20"/>
+          <w:szCs w:val="20"/>
+        </w:rPr>
+        <w:t>(3,2)</w:t>
+      </w:r>
+      <w:r>
+        <w:rPr>
+          <w:rFonts w:ascii="Consolas" w:hAnsi="Consolas" w:cs="Consolas"/>
+          <w:sz w:val="20"/>
+          <w:szCs w:val="20"/>
+        </w:rPr>
+        <w:t>)</w:t>
+      </w:r>
+      <w:r>
+        <w:rPr>
+          <w:rFonts w:ascii="Consolas" w:hAnsi="Consolas" w:cs="Consolas"/>
+          <w:sz w:val="20"/>
+          <w:szCs w:val="20"/>
+        </w:rPr>
+        <w:br/>
+        <w:t>&gt;&gt; my_set.update([4,5])</w:t>
+      </w:r>
+      <w:r>
+        <w:rPr>
+          <w:rFonts w:ascii="Consolas" w:hAnsi="Consolas" w:cs="Consolas"/>
+          <w:sz w:val="20"/>
+          <w:szCs w:val="20"/>
+        </w:rPr>
+        <w:br/>
+        <w:t>&gt;&gt; my_set</w:t>
+      </w:r>
+      <w:r>
+        <w:rPr>
+          <w:rFonts w:ascii="Consolas" w:hAnsi="Consolas" w:cs="Consolas"/>
+          <w:sz w:val="20"/>
+          <w:szCs w:val="20"/>
+        </w:rPr>
+        <w:br/>
+        <w:t xml:space="preserve">     {4, 5,(3,2),1}</w:t>
+      </w:r>
+    </w:p>
+    <w:p>
+      <w:pPr>
+        <w:rPr>
+          <w:rFonts w:hint="cs"/>
+          <w:rtl/>
+        </w:rPr>
+      </w:pPr>
       <w:r>
         <w:rPr>
           <w:rFonts w:hint="cs"/>
@@ -13360,86 +13993,944 @@
           <w:iCs/>
           <w:rtl/>
         </w:rPr>
+        <w:t xml:space="preserve"> </w:t>
+      </w:r>
+      <w:r>
+        <w:rPr>
+          <w:rFonts w:hint="cs"/>
+          <w:i/>
+          <w:iCs/>
+          <w:rtl/>
+        </w:rPr>
         <w:br/>
         <w:t>מילון-</w:t>
       </w:r>
       <w:r>
         <w:rPr>
-          <w:rtl/>
-        </w:rPr>
-        <w:br/>
-      </w:r>
-      <w:r>
-        <w:rPr>
-          <w:rtl/>
-        </w:rPr>
-        <w:br/>
-      </w:r>
-      <w:r>
-        <w:rPr>
-          <w:rtl/>
-        </w:rPr>
-        <w:br/>
-      </w:r>
-      <w:r>
-        <w:rPr>
-          <w:rFonts w:hint="cs"/>
-          <w:rtl/>
-        </w:rPr>
-        <w:br/>
-      </w:r>
-      <w:r>
-        <w:rPr>
-          <w:rFonts w:hint="cs"/>
-          <w:rtl/>
-        </w:rPr>
-        <w:br/>
-      </w:r>
-      <w:r>
-        <w:rPr>
-          <w:rFonts w:hint="cs"/>
+          <w:rFonts w:hint="cs"/>
+          <w:rtl/>
+        </w:rPr>
+        <w:t xml:space="preserve"> מילון הוא אוסף לא רציף של נתונים, </w:t>
+      </w:r>
+      <w:r>
+        <w:rPr>
+          <w:rFonts w:hint="cs"/>
+          <w:rtl/>
+        </w:rPr>
+        <w:t xml:space="preserve">שערכיו </w:t>
+      </w:r>
+      <w:r>
+        <w:rPr>
+          <w:rFonts w:hint="cs"/>
+          <w:rtl/>
+        </w:rPr>
+        <w:t>מסודר</w:t>
+      </w:r>
+      <w:r>
+        <w:rPr>
+          <w:rFonts w:hint="cs"/>
+          <w:rtl/>
+        </w:rPr>
+        <w:t>ים</w:t>
+      </w:r>
+      <w:r>
+        <w:rPr>
+          <w:rFonts w:hint="cs"/>
+          <w:rtl/>
+        </w:rPr>
+        <w:t xml:space="preserve"> לפי מפתח בערך. </w:t>
+      </w:r>
+      <w:r>
+        <w:rPr>
+          <w:rtl/>
+        </w:rPr>
+        <w:br/>
+      </w:r>
+      <w:r>
+        <w:rPr>
+          <w:rFonts w:hint="cs"/>
+          <w:rtl/>
+        </w:rPr>
+        <w:t>בג'אווה מילון מוכר כטבלת גיבוב (</w:t>
+      </w:r>
+      <w:r>
+        <w:t>hash table</w:t>
+      </w:r>
+      <w:r>
+        <w:rPr>
+          <w:rFonts w:hint="cs"/>
+          <w:rtl/>
+        </w:rPr>
+        <w:t>)</w:t>
+      </w:r>
+      <w:r>
+        <w:rPr>
+          <w:rFonts w:hint="cs"/>
+          <w:rtl/>
+        </w:rPr>
+        <w:t>.</w:t>
+      </w:r>
+      <w:r>
+        <w:rPr>
+          <w:rtl/>
+        </w:rPr>
+        <w:br/>
+      </w:r>
+      <w:r>
+        <w:rPr>
+          <w:rFonts w:hint="cs"/>
+          <w:rtl/>
+        </w:rPr>
+        <w:lastRenderedPageBreak/>
+        <w:t>המילון הוא אופטימלי להחזר</w:t>
+      </w:r>
+      <w:r>
+        <w:rPr>
+          <w:rFonts w:hint="cs"/>
+          <w:rtl/>
+        </w:rPr>
+        <w:t xml:space="preserve">ת </w:t>
+      </w:r>
+      <w:r>
+        <w:rPr>
+          <w:rFonts w:hint="cs"/>
+          <w:rtl/>
+        </w:rPr>
+        <w:t>ערכים בסיבוכיות נמוכה כאשר ידוע המפתחות שלהם.</w:t>
+      </w:r>
+      <w:r>
+        <w:rPr>
+          <w:rFonts w:hint="cs"/>
+          <w:rtl/>
+        </w:rPr>
+        <w:br/>
+        <w:t>הכרזה על  מילון דומה להכרזה על סט, אך כל איבר במילון בנוי משני חלקים, חלק ראשון הוא המפתח- איזשהו משתנה (שחייב להיות מטיפוס נתונים ממשפחת ה-</w:t>
+      </w:r>
+      <w:r>
+        <w:t>immutable</w:t>
+      </w:r>
+      <w:r>
+        <w:rPr>
+          <w:rFonts w:hint="cs"/>
+          <w:rtl/>
+        </w:rPr>
+        <w:t>),  נקודתיים ומשתנה "ערך" שיכול להיות מכל טיפוס שהוא:</w:t>
+      </w:r>
+    </w:p>
+    <w:p>
+      <w:pPr>
+        <w:bidi w:val="0"/>
+        <w:rPr>
+          <w:rFonts w:ascii="Consolas" w:hAnsi="Consolas" w:cs="Consolas"/>
+          <w:sz w:val="20"/>
+          <w:szCs w:val="20"/>
+        </w:rPr>
+      </w:pPr>
+      <w:r>
+        <w:rPr>
+          <w:rFonts w:ascii="Consolas" w:hAnsi="Consolas" w:cs="Consolas"/>
+          <w:sz w:val="20"/>
+          <w:szCs w:val="20"/>
+        </w:rPr>
+        <w:t>&gt;&gt; my_dict= {"some key": "some value", 'other key': 1, (1,2): "tuple key"}</w:t>
+      </w:r>
+    </w:p>
+    <w:p>
+      <w:pPr>
+        <w:rPr>
+          <w:rFonts w:hint="cs"/>
+          <w:rtl/>
+        </w:rPr>
+      </w:pPr>
+      <w:r>
+        <w:rPr>
+          <w:rFonts w:hint="cs"/>
+          <w:rtl/>
+        </w:rPr>
+        <w:t>כדי לקבל ערך מסוים מהמילון נשתמש האופרטור '[ ]' , ונכניס לתוכו את הפתח:</w:t>
+      </w:r>
+    </w:p>
+    <w:p>
+      <w:pPr>
+        <w:bidi w:val="0"/>
+        <w:rPr>
+          <w:rFonts w:ascii="Consolas" w:hAnsi="Consolas" w:cs="Consolas"/>
+          <w:sz w:val="20"/>
+          <w:szCs w:val="20"/>
+        </w:rPr>
+      </w:pPr>
+      <w:r>
+        <w:rPr>
+          <w:rFonts w:ascii="Consolas" w:hAnsi="Consolas" w:cs="Consolas"/>
+          <w:sz w:val="20"/>
+          <w:szCs w:val="20"/>
+        </w:rPr>
+        <w:t>&gt;&gt; val = my_dict["some key"]</w:t>
+      </w:r>
+      <w:r>
+        <w:rPr>
+          <w:rFonts w:ascii="Consolas" w:hAnsi="Consolas" w:cs="Consolas"/>
+          <w:sz w:val="20"/>
+          <w:szCs w:val="20"/>
+        </w:rPr>
+        <w:br/>
+        <w:t xml:space="preserve">&gt;&gt; val </w:t>
+      </w:r>
+      <w:r>
+        <w:rPr>
+          <w:rFonts w:ascii="Consolas" w:hAnsi="Consolas" w:cs="Consolas"/>
+          <w:sz w:val="20"/>
+          <w:szCs w:val="20"/>
+        </w:rPr>
+        <w:br/>
+        <w:t>'some value'</w:t>
+      </w:r>
+    </w:p>
+    <w:p>
+      <w:pPr>
+        <w:rPr>
+          <w:rFonts w:ascii="Consolas" w:hAnsi="Consolas" w:cs="Consolas"/>
+          <w:sz w:val="20"/>
+          <w:szCs w:val="20"/>
+          <w:rtl/>
+        </w:rPr>
+      </w:pPr>
+      <w:r>
+        <w:rPr>
+          <w:rFonts w:hint="cs"/>
+          <w:rtl/>
+        </w:rPr>
+        <w:t>שינוי ערכים יהיה כמו ברשימות רק שבמקום אינדקס מכניסים את המפתח:</w:t>
+      </w:r>
+    </w:p>
+    <w:p>
+      <w:pPr>
+        <w:bidi w:val="0"/>
+        <w:rPr>
+          <w:rFonts w:ascii="Consolas" w:hAnsi="Consolas" w:cs="Consolas"/>
+          <w:sz w:val="20"/>
+          <w:szCs w:val="20"/>
+        </w:rPr>
+      </w:pPr>
+      <w:r>
+        <w:rPr>
+          <w:rFonts w:ascii="Consolas" w:hAnsi="Consolas" w:cs="Consolas"/>
+          <w:sz w:val="20"/>
+          <w:szCs w:val="20"/>
+        </w:rPr>
+        <w:t>&gt;&gt; my_dict['other key'] = 2</w:t>
+      </w:r>
+    </w:p>
+    <w:p>
+      <w:pPr>
+        <w:rPr>
+          <w:rFonts w:ascii="Consolas" w:hAnsi="Consolas" w:cstheme="minorBidi" w:hint="cs"/>
+          <w:rtl/>
+        </w:rPr>
+      </w:pPr>
+      <w:r>
+        <w:rPr>
+          <w:rFonts w:ascii="Consolas" w:hAnsi="Consolas" w:cstheme="minorBidi" w:hint="cs"/>
+          <w:rtl/>
+        </w:rPr>
+        <w:t xml:space="preserve">על כל אחד ממבנה הנתונים ניתן להשתמש בפונקציה </w:t>
+      </w:r>
+      <w:r>
+        <w:rPr>
+          <w:rFonts w:ascii="Consolas" w:hAnsi="Consolas" w:cstheme="minorBidi"/>
+        </w:rPr>
+        <w:t>len()</w:t>
+      </w:r>
+      <w:r>
+        <w:rPr>
+          <w:rFonts w:ascii="Consolas" w:hAnsi="Consolas" w:cstheme="minorBidi" w:hint="cs"/>
+          <w:rtl/>
+        </w:rPr>
+        <w:t xml:space="preserve"> בשביל לקבל את אורך האוסף (כמה אלמנטים יש לו):</w:t>
+      </w:r>
+    </w:p>
+    <w:p>
+      <w:pPr>
+        <w:pStyle w:val="HTML"/>
+        <w:spacing w:line="360" w:lineRule="atLeast"/>
+        <w:rPr>
+          <w:rStyle w:val="HTMLCode"/>
+          <w:rFonts w:ascii="Consolas" w:hAnsi="Consolas" w:cs="Consolas"/>
+        </w:rPr>
+      </w:pPr>
+      <w:r>
+        <w:rPr>
+          <w:rFonts w:ascii="Consolas" w:hAnsi="Consolas" w:cs="Consolas"/>
+        </w:rPr>
+        <w:t>&gt;&gt; my_dict</w:t>
+      </w:r>
+      <w:r>
+        <w:rPr>
+          <w:rFonts w:ascii="Consolas" w:hAnsi="Consolas" w:cs="Consolas"/>
+        </w:rPr>
+        <w:t xml:space="preserve"> </w:t>
+      </w:r>
+      <w:r>
+        <w:rPr>
+          <w:rFonts w:ascii="Consolas" w:hAnsi="Consolas" w:cs="Consolas"/>
+        </w:rPr>
+        <w:t xml:space="preserve">= {"some </w:t>
+      </w:r>
+      <w:r>
+        <w:rPr>
+          <w:rFonts w:ascii="Consolas" w:hAnsi="Consolas" w:cs="Consolas"/>
+        </w:rPr>
+        <w:t>key":1, 'other key': 2</w:t>
+      </w:r>
+      <w:r>
+        <w:rPr>
+          <w:rFonts w:ascii="Consolas" w:hAnsi="Consolas" w:cs="Consolas"/>
+        </w:rPr>
+        <w:t>"}</w:t>
+      </w:r>
+      <w:r>
+        <w:rPr>
+          <w:rFonts w:ascii="Consolas" w:hAnsi="Consolas" w:cs="Consolas"/>
+        </w:rPr>
+        <w:br/>
+      </w:r>
+      <w:r>
+        <w:rPr>
+          <w:rFonts w:ascii="Consolas" w:hAnsi="Consolas" w:cs="Consolas"/>
+        </w:rPr>
+        <w:t>&gt;&gt; my_set</w:t>
+      </w:r>
+      <w:r>
+        <w:rPr>
+          <w:rFonts w:ascii="Consolas" w:hAnsi="Consolas" w:cs="Consolas"/>
+        </w:rPr>
+        <w:t xml:space="preserve"> </w:t>
+      </w:r>
+      <w:r>
+        <w:rPr>
+          <w:rFonts w:ascii="Consolas" w:hAnsi="Consolas" w:cs="Consolas"/>
+        </w:rPr>
+        <w:t>= {</w:t>
+      </w:r>
+      <w:r>
+        <w:rPr>
+          <w:rFonts w:ascii="Consolas" w:hAnsi="Consolas" w:cs="Consolas"/>
+        </w:rPr>
+        <w:t>1 ,2</w:t>
+      </w:r>
+      <w:r>
+        <w:rPr>
+          <w:rFonts w:ascii="Consolas" w:hAnsi="Consolas" w:cs="Consolas"/>
+        </w:rPr>
+        <w:t>}</w:t>
+      </w:r>
+      <w:r>
+        <w:rPr>
+          <w:rFonts w:ascii="Consolas" w:hAnsi="Consolas" w:cs="Consolas"/>
+        </w:rPr>
+        <w:br/>
+        <w:t>&gt;&gt; my_str = "1,2"</w:t>
+      </w:r>
+      <w:r>
+        <w:rPr>
+          <w:rFonts w:ascii="Consolas" w:hAnsi="Consolas" w:cs="Consolas"/>
+        </w:rPr>
+        <w:br/>
+        <w:t>&gt;&gt; my_lst = [1,2]</w:t>
+      </w:r>
+      <w:r>
+        <w:rPr>
+          <w:rFonts w:ascii="Consolas" w:hAnsi="Consolas" w:cs="Consolas"/>
+        </w:rPr>
+        <w:br/>
+        <w:t>&gt;&gt; my_tup = (1,2)</w:t>
+      </w:r>
+      <w:r>
+        <w:rPr>
+          <w:rFonts w:ascii="Consolas" w:hAnsi="Consolas" w:cs="Consolas"/>
+        </w:rPr>
+        <w:br/>
+      </w:r>
+      <w:r>
+        <w:rPr>
+          <w:rStyle w:val="gp"/>
+          <w:rFonts w:ascii="Consolas" w:hAnsi="Consolas" w:cs="Consolas"/>
+        </w:rPr>
+        <w:t>&gt;&gt;</w:t>
+      </w:r>
+      <w:r>
+        <w:rPr>
+          <w:rStyle w:val="gp"/>
+          <w:rFonts w:ascii="Consolas" w:hAnsi="Consolas" w:cs="Consolas"/>
+        </w:rPr>
+        <w:t xml:space="preserve"> </w:t>
+      </w:r>
+      <w:r>
+        <w:rPr>
+          <w:rStyle w:val="n"/>
+          <w:rFonts w:ascii="Consolas" w:hAnsi="Consolas" w:cs="Consolas"/>
+        </w:rPr>
+        <w:t>message</w:t>
+      </w:r>
+      <w:r>
+        <w:rPr>
+          <w:rStyle w:val="HTMLCode"/>
+          <w:rFonts w:ascii="Consolas" w:hAnsi="Consolas" w:cs="Consolas"/>
+        </w:rPr>
+        <w:t xml:space="preserve"> </w:t>
+      </w:r>
+      <w:r>
+        <w:rPr>
+          <w:rStyle w:val="o"/>
+          <w:rFonts w:ascii="Consolas" w:hAnsi="Consolas" w:cs="Consolas"/>
+        </w:rPr>
+        <w:t>=</w:t>
+      </w:r>
+      <w:r>
+        <w:rPr>
+          <w:rStyle w:val="HTMLCode"/>
+          <w:rFonts w:ascii="Consolas" w:hAnsi="Consolas" w:cs="Consolas"/>
+        </w:rPr>
+        <w:t xml:space="preserve"> </w:t>
+      </w:r>
+      <w:r>
+        <w:rPr>
+          <w:rStyle w:val="sa"/>
+          <w:rFonts w:ascii="Consolas" w:hAnsi="Consolas" w:cs="Consolas"/>
+        </w:rPr>
+        <w:t>f</w:t>
+      </w:r>
+      <w:r>
+        <w:rPr>
+          <w:rStyle w:val="s2"/>
+          <w:rFonts w:ascii="Consolas" w:hAnsi="Consolas" w:cs="Consolas"/>
+        </w:rPr>
+        <w:t>"""</w:t>
+      </w:r>
+    </w:p>
+    <w:p>
+      <w:pPr>
+        <w:pStyle w:val="HTML"/>
+        <w:spacing w:line="360" w:lineRule="atLeast"/>
+        <w:rPr>
+          <w:rStyle w:val="HTMLCode"/>
+          <w:rFonts w:ascii="Consolas" w:hAnsi="Consolas" w:cs="Consolas"/>
+        </w:rPr>
+      </w:pPr>
+      <w:r>
+        <w:rPr>
+          <w:rStyle w:val="gp"/>
+          <w:rFonts w:ascii="Consolas" w:hAnsi="Consolas" w:cs="Consolas"/>
+        </w:rPr>
+        <w:t xml:space="preserve">... </w:t>
+      </w:r>
+      <w:r>
+        <w:rPr>
+          <w:rStyle w:val="s2"/>
+          <w:rFonts w:ascii="Consolas" w:hAnsi="Consolas" w:cs="Consolas"/>
+        </w:rPr>
+        <w:t xml:space="preserve">    </w:t>
+      </w:r>
+      <w:r>
+        <w:rPr>
+          <w:rFonts w:ascii="Consolas" w:hAnsi="Consolas" w:cstheme="minorBidi"/>
+        </w:rPr>
+        <w:t>{len</w:t>
+      </w:r>
+      <w:r>
+        <w:rPr>
+          <w:rFonts w:ascii="Consolas" w:hAnsi="Consolas" w:cstheme="minorBidi"/>
+        </w:rPr>
+        <w:t>(my_dict)},</w:t>
+      </w:r>
+    </w:p>
+    <w:p>
+      <w:pPr>
+        <w:pStyle w:val="HTML"/>
+        <w:spacing w:line="360" w:lineRule="atLeast"/>
+        <w:rPr>
+          <w:rStyle w:val="HTMLCode"/>
+          <w:rFonts w:ascii="Consolas" w:hAnsi="Consolas" w:cs="Consolas"/>
+        </w:rPr>
+      </w:pPr>
+      <w:r>
+        <w:rPr>
+          <w:rStyle w:val="gp"/>
+          <w:rFonts w:ascii="Consolas" w:hAnsi="Consolas" w:cs="Consolas"/>
+        </w:rPr>
+        <w:t xml:space="preserve">... </w:t>
+      </w:r>
+      <w:r>
+        <w:rPr>
+          <w:rStyle w:val="s2"/>
+          <w:rFonts w:ascii="Consolas" w:hAnsi="Consolas" w:cs="Consolas"/>
+        </w:rPr>
+        <w:t xml:space="preserve">    </w:t>
+      </w:r>
+      <w:r>
+        <w:rPr>
+          <w:rFonts w:ascii="Consolas" w:hAnsi="Consolas" w:cstheme="minorBidi"/>
+        </w:rPr>
+        <w:t>{len(my_l</w:t>
+      </w:r>
+      <w:r>
+        <w:rPr>
+          <w:rFonts w:ascii="Consolas" w:hAnsi="Consolas" w:cstheme="minorBidi"/>
+        </w:rPr>
+        <w:t>st)},</w:t>
+      </w:r>
+    </w:p>
+    <w:p>
+      <w:pPr>
+        <w:pStyle w:val="HTML"/>
+        <w:spacing w:line="360" w:lineRule="atLeast"/>
+        <w:rPr>
+          <w:rStyle w:val="HTMLCode"/>
+          <w:rFonts w:ascii="Consolas" w:hAnsi="Consolas" w:cs="Consolas"/>
+        </w:rPr>
+      </w:pPr>
+      <w:r>
+        <w:rPr>
+          <w:rStyle w:val="gp"/>
+          <w:rFonts w:ascii="Consolas" w:hAnsi="Consolas" w:cs="Consolas"/>
+        </w:rPr>
+        <w:t xml:space="preserve">... </w:t>
+      </w:r>
+      <w:r>
+        <w:rPr>
+          <w:rStyle w:val="s2"/>
+          <w:rFonts w:ascii="Consolas" w:hAnsi="Consolas" w:cs="Consolas"/>
+        </w:rPr>
+        <w:t xml:space="preserve">    </w:t>
+      </w:r>
+      <w:r>
+        <w:rPr>
+          <w:rFonts w:ascii="Consolas" w:hAnsi="Consolas" w:cstheme="minorBidi"/>
+        </w:rPr>
+        <w:t>{len</w:t>
+      </w:r>
+      <w:r>
+        <w:rPr>
+          <w:rFonts w:ascii="Consolas" w:hAnsi="Consolas" w:cstheme="minorBidi"/>
+        </w:rPr>
+        <w:t>(my_str)},</w:t>
+      </w:r>
+      <w:r>
+        <w:rPr>
+          <w:rStyle w:val="HTMLCode"/>
+          <w:rFonts w:ascii="Consolas" w:hAnsi="Consolas" w:cs="Consolas"/>
+        </w:rPr>
+        <w:br/>
+      </w:r>
+      <w:r>
+        <w:rPr>
+          <w:rStyle w:val="gp"/>
+          <w:rFonts w:ascii="Consolas" w:hAnsi="Consolas" w:cs="Consolas"/>
+        </w:rPr>
+        <w:t xml:space="preserve">... </w:t>
+      </w:r>
+      <w:r>
+        <w:rPr>
+          <w:rStyle w:val="s2"/>
+          <w:rFonts w:ascii="Consolas" w:hAnsi="Consolas" w:cs="Consolas"/>
+        </w:rPr>
+        <w:t xml:space="preserve">    </w:t>
+      </w:r>
+      <w:r>
+        <w:rPr>
+          <w:rFonts w:ascii="Consolas" w:hAnsi="Consolas" w:cstheme="minorBidi"/>
+        </w:rPr>
+        <w:t>{len</w:t>
+      </w:r>
+      <w:r>
+        <w:rPr>
+          <w:rFonts w:ascii="Consolas" w:hAnsi="Consolas" w:cstheme="minorBidi"/>
+        </w:rPr>
+        <w:t>(my_tup)},</w:t>
+      </w:r>
+    </w:p>
+    <w:p>
+      <w:pPr>
+        <w:pStyle w:val="HTML"/>
+        <w:spacing w:line="360" w:lineRule="atLeast"/>
+        <w:rPr>
+          <w:rStyle w:val="HTMLCode"/>
+          <w:rFonts w:ascii="Consolas" w:hAnsi="Consolas" w:cs="Consolas"/>
+        </w:rPr>
+      </w:pPr>
+      <w:r>
+        <w:rPr>
+          <w:rStyle w:val="gp"/>
+          <w:rFonts w:ascii="Consolas" w:hAnsi="Consolas" w:cs="Consolas"/>
+        </w:rPr>
+        <w:t xml:space="preserve">... </w:t>
+      </w:r>
+      <w:r>
+        <w:rPr>
+          <w:rStyle w:val="s2"/>
+          <w:rFonts w:ascii="Consolas" w:hAnsi="Consolas" w:cs="Consolas"/>
+        </w:rPr>
+        <w:t xml:space="preserve">    </w:t>
+      </w:r>
+      <w:r>
+        <w:rPr>
+          <w:rFonts w:ascii="Consolas" w:hAnsi="Consolas" w:cstheme="minorBidi"/>
+        </w:rPr>
+        <w:t>{len</w:t>
+      </w:r>
+      <w:r>
+        <w:rPr>
+          <w:rFonts w:ascii="Consolas" w:hAnsi="Consolas" w:cstheme="minorBidi"/>
+        </w:rPr>
+        <w:t>(my_set)},</w:t>
+      </w:r>
+    </w:p>
+    <w:p>
+      <w:pPr>
+        <w:pStyle w:val="HTML"/>
+        <w:spacing w:line="360" w:lineRule="atLeast"/>
+        <w:rPr>
+          <w:rFonts w:ascii="Consolas" w:hAnsi="Consolas" w:cs="Consolas"/>
+          <w:sz w:val="30"/>
+          <w:szCs w:val="30"/>
+        </w:rPr>
+      </w:pPr>
+      <w:r>
+        <w:rPr>
+          <w:rStyle w:val="gp"/>
+          <w:rFonts w:ascii="Consolas" w:hAnsi="Consolas" w:cs="Consolas"/>
+        </w:rPr>
+        <w:t xml:space="preserve">... </w:t>
+      </w:r>
+      <w:r>
+        <w:rPr>
+          <w:rStyle w:val="s2"/>
+          <w:rFonts w:ascii="Consolas" w:hAnsi="Consolas" w:cs="Consolas"/>
+        </w:rPr>
+        <w:t>"""</w:t>
+      </w:r>
+    </w:p>
+    <w:p>
+      <w:pPr>
+        <w:bidi w:val="0"/>
+        <w:rPr>
+          <w:rFonts w:ascii="Consolas" w:hAnsi="Consolas" w:cs="Consolas"/>
+          <w:sz w:val="20"/>
+          <w:szCs w:val="20"/>
+        </w:rPr>
+      </w:pPr>
+      <w:r>
+        <w:rPr>
+          <w:rFonts w:ascii="Consolas" w:hAnsi="Consolas" w:cstheme="minorBidi"/>
+        </w:rPr>
+        <w:t>&gt;&gt;</w:t>
+      </w:r>
+      <w:r>
+        <w:rPr>
+          <w:rFonts w:ascii="Consolas" w:hAnsi="Consolas" w:cstheme="minorBidi"/>
+        </w:rPr>
+        <w:t>print(</w:t>
+      </w:r>
+      <w:r>
+        <w:rPr>
+          <w:rFonts w:ascii="Consolas" w:hAnsi="Consolas" w:cstheme="minorBidi"/>
+        </w:rPr>
+        <w:t>masseg</w:t>
+      </w:r>
+      <w:r>
+        <w:rPr>
+          <w:rFonts w:ascii="Consolas" w:hAnsi="Consolas" w:cstheme="minorBidi"/>
+        </w:rPr>
+        <w:t>)</w:t>
+      </w:r>
+      <w:r>
+        <w:rPr>
+          <w:rFonts w:ascii="Consolas" w:hAnsi="Consolas" w:cstheme="minorBidi"/>
+        </w:rPr>
+        <w:br/>
+      </w:r>
+      <w:r>
+        <w:rPr>
+          <w:rFonts w:ascii="Consolas" w:hAnsi="Consolas" w:cs="Consolas"/>
+          <w:sz w:val="20"/>
+          <w:szCs w:val="20"/>
+        </w:rPr>
+        <w:t xml:space="preserve">2,2,3,2,2 </w:t>
+      </w:r>
+      <w:r>
+        <w:rPr>
+          <w:rFonts w:ascii="Consolas" w:hAnsi="Consolas" w:cs="Consolas"/>
+          <w:sz w:val="20"/>
+          <w:szCs w:val="20"/>
+        </w:rPr>
+        <w:br/>
+      </w:r>
+    </w:p>
+    <w:p>
+      <w:pPr>
+        <w:rPr>
+          <w:rFonts w:hint="cs"/>
+          <w:rtl/>
+        </w:rPr>
+      </w:pPr>
+      <w:r>
+        <w:rPr>
           <w:b/>
           <w:bCs/>
           <w:i/>
           <w:iCs/>
-          <w:rtl/>
-        </w:rPr>
-        <w:t xml:space="preserve">משתנים </w:t>
-      </w:r>
-      <w:r>
-        <w:rPr>
+        </w:rPr>
+        <w:t>NoneType</w:t>
+      </w:r>
+      <w:r>
+        <w:rPr>
+          <w:rFonts w:hint="cs"/>
           <w:b/>
           <w:bCs/>
           <w:i/>
           <w:iCs/>
-        </w:rPr>
-        <w:t xml:space="preserve">mutable </w:t>
-      </w:r>
-      <w:r>
-        <w:rPr>
-          <w:rFonts w:hint="cs"/>
+          <w:rtl/>
+        </w:rPr>
+        <w:t>-</w:t>
+      </w:r>
+      <w:r>
+        <w:rPr>
           <w:b/>
           <w:bCs/>
           <w:i/>
           <w:iCs/>
           <w:rtl/>
         </w:rPr>
-        <w:t xml:space="preserve"> ו- </w:t>
-      </w:r>
-      <w:r>
-        <w:rPr>
+        <w:br/>
+      </w:r>
+      <w:r>
+        <w:rPr>
+          <w:rFonts w:hint="cs"/>
+          <w:rtl/>
+        </w:rPr>
+        <w:t xml:space="preserve">ברוב שפות התכנות יש משתנה הנקרא </w:t>
+      </w:r>
+      <w:r>
+        <w:t>null</w:t>
+      </w:r>
+      <w:r>
+        <w:rPr>
+          <w:rFonts w:hint="cs"/>
+          <w:rtl/>
+        </w:rPr>
+        <w:t xml:space="preserve">, והוא מציין </w:t>
+      </w:r>
+      <w:r>
+        <w:rPr>
+          <w:rFonts w:hint="cs"/>
+          <w:rtl/>
+        </w:rPr>
+        <w:t xml:space="preserve">לרוב </w:t>
+      </w:r>
+      <w:r>
+        <w:rPr>
+          <w:rFonts w:hint="cs"/>
+          <w:rtl/>
+        </w:rPr>
+        <w:t>מצביע למקום לא מוגדר בזיכרון</w:t>
+      </w:r>
+      <w:r>
+        <w:rPr>
+          <w:rFonts w:hint="cs"/>
+          <w:rtl/>
+        </w:rPr>
+        <w:t>, כלומר אובייקט שעדיין לא הוגדר</w:t>
+      </w:r>
+      <w:r>
+        <w:rPr>
+          <w:rFonts w:hint="cs"/>
+          <w:rtl/>
+        </w:rPr>
+        <w:t>, והוא בעצם המיקום ה-0 בזיכרון</w:t>
+      </w:r>
+      <w:r>
+        <w:rPr>
+          <w:rFonts w:hint="cs"/>
+          <w:rtl/>
+        </w:rPr>
+        <w:t>.</w:t>
+      </w:r>
+      <w:r>
+        <w:rPr>
+          <w:rtl/>
+        </w:rPr>
+        <w:br/>
+      </w:r>
+      <w:r>
+        <w:rPr>
+          <w:rFonts w:hint="cs"/>
+          <w:rtl/>
+        </w:rPr>
+        <w:t xml:space="preserve">בפייתון לעומת זאת משתמשים באובייקט מסוג </w:t>
+      </w:r>
+      <w:r>
+        <w:t>None</w:t>
+      </w:r>
+      <w:r>
+        <w:rPr>
+          <w:rFonts w:hint="cs"/>
+          <w:rtl/>
+        </w:rPr>
+        <w:t xml:space="preserve"> ולא </w:t>
+      </w:r>
+      <w:r>
+        <w:t>null</w:t>
+      </w:r>
+      <w:r>
+        <w:rPr>
+          <w:rFonts w:hint="cs"/>
+          <w:rtl/>
+        </w:rPr>
+        <w:t xml:space="preserve"> </w:t>
+      </w:r>
+      <w:r>
+        <w:rPr>
+          <w:rFonts w:hint="cs"/>
+          <w:rtl/>
+        </w:rPr>
+        <w:t>שמשמש למטרה זהה אך הוא שונה מהותית מ-</w:t>
+      </w:r>
+      <w:r>
+        <w:t>null</w:t>
+      </w:r>
+      <w:r>
+        <w:rPr>
+          <w:rFonts w:hint="cs"/>
+          <w:rtl/>
+        </w:rPr>
+        <w:t>.</w:t>
+      </w:r>
+      <w:r>
+        <w:rPr>
+          <w:rtl/>
+        </w:rPr>
+        <w:br/>
+      </w:r>
+      <w:r>
+        <w:t>None</w:t>
+      </w:r>
+      <w:r>
+        <w:rPr>
+          <w:rFonts w:hint="cs"/>
+          <w:rtl/>
+        </w:rPr>
+        <w:t xml:space="preserve">  הוא טיפוס נתונים בפני עצמו, כלומר הוא </w:t>
+      </w:r>
+      <w:r>
+        <w:rPr>
+          <w:rFonts w:hint="cs"/>
+          <w:rtl/>
+        </w:rPr>
+        <w:t>מחלקה הבאה עם השפה:</w:t>
+      </w:r>
+    </w:p>
+    <w:p>
+      <w:pPr>
+        <w:bidi w:val="0"/>
+        <w:rPr>
+          <w:rFonts w:ascii="Consolas" w:hAnsi="Consolas" w:cs="Consolas"/>
+          <w:sz w:val="20"/>
+          <w:szCs w:val="20"/>
+        </w:rPr>
+      </w:pPr>
+      <w:r>
+        <w:rPr>
+          <w:rFonts w:ascii="Consolas" w:hAnsi="Consolas" w:cs="Consolas"/>
+          <w:sz w:val="20"/>
+          <w:szCs w:val="20"/>
+        </w:rPr>
+        <w:t xml:space="preserve">&gt;&gt; </w:t>
+      </w:r>
+      <w:r>
+        <w:rPr>
+          <w:rFonts w:ascii="Consolas" w:hAnsi="Consolas" w:cs="Consolas"/>
+          <w:sz w:val="20"/>
+          <w:szCs w:val="20"/>
+        </w:rPr>
+        <w:t>x = None</w:t>
+      </w:r>
+      <w:r>
+        <w:rPr>
+          <w:rFonts w:ascii="Consolas" w:hAnsi="Consolas" w:cs="Consolas"/>
+          <w:sz w:val="20"/>
+          <w:szCs w:val="20"/>
+        </w:rPr>
+        <w:br/>
+        <w:t>&gt;&gt; type(x)</w:t>
+      </w:r>
+      <w:r>
+        <w:rPr>
+          <w:rFonts w:ascii="Consolas" w:hAnsi="Consolas" w:cs="Consolas"/>
+          <w:sz w:val="20"/>
+          <w:szCs w:val="20"/>
+        </w:rPr>
+        <w:br/>
+        <w:t>&lt;class 'NoneType&gt;</w:t>
+      </w:r>
+    </w:p>
+    <w:p>
+      <w:pPr>
+        <w:rPr>
+          <w:rtl/>
+        </w:rPr>
+      </w:pPr>
+      <w:r>
+        <w:rPr>
+          <w:rFonts w:hint="cs"/>
+          <w:rtl/>
+        </w:rPr>
+        <w:br/>
+      </w:r>
+      <w:r>
+        <w:rPr>
+          <w:rFonts w:hint="cs"/>
           <w:b/>
           <w:bCs/>
           <w:i/>
           <w:iCs/>
-        </w:rPr>
-        <w:t>immutable</w:t>
-      </w:r>
-      <w:r>
-        <w:rPr>
-          <w:rFonts w:hint="cs"/>
+          <w:rtl/>
+        </w:rPr>
+        <w:t xml:space="preserve">משתנים </w:t>
+      </w:r>
+      <w:r>
+        <w:rPr>
           <w:b/>
           <w:bCs/>
+          <w:i/>
+          <w:iCs/>
+        </w:rPr>
+        <w:t xml:space="preserve">mutable </w:t>
+      </w:r>
+      <w:r>
+        <w:rPr>
+          <w:rFonts w:hint="cs"/>
+          <w:b/>
+          <w:bCs/>
+          <w:i/>
+          <w:iCs/>
+          <w:rtl/>
+        </w:rPr>
+        <w:t xml:space="preserve"> ו- </w:t>
+      </w:r>
+      <w:r>
+        <w:rPr>
+          <w:b/>
+          <w:bCs/>
+          <w:i/>
+          <w:iCs/>
+        </w:rPr>
+        <w:t>immutable</w:t>
+      </w:r>
+      <w:r>
+        <w:rPr>
+          <w:rFonts w:hint="cs"/>
+          <w:b/>
+          <w:bCs/>
           <w:rtl/>
         </w:rPr>
         <w:t xml:space="preserve">- </w:t>
@@ -13519,7 +15010,15 @@
           <w:rFonts w:hint="cs"/>
           <w:rtl/>
         </w:rPr>
-        <w:t xml:space="preserve"> הוא אובייקט שכל פעם שנשים אותו כערך למשתנה ונבצע על המשתנה פעולה כלשהי המשתנה יצביע למקום חדש בזיכרון.</w:t>
+        <w:t xml:space="preserve"> הוא </w:t>
+      </w:r>
+      <w:r>
+        <w:rPr>
+          <w:rFonts w:hint="cs"/>
+          <w:rtl/>
+        </w:rPr>
+        <w:lastRenderedPageBreak/>
+        <w:t>אובייקט שכל פעם שנשים אותו כערך למשתנה ונבצע על המשתנה פעולה כלשהי המשתנה יצביע למקום חדש בזיכרון.</w:t>
       </w:r>
       <w:r>
         <w:rPr>
@@ -13674,29 +15173,12 @@
           <w:szCs w:val="20"/>
         </w:rPr>
         <w:br/>
-        <w:t xml:space="preserve">     </w:t>
-      </w:r>
-      <w:r>
-        <w:rPr>
-          <w:rFonts w:ascii="Consolas" w:hAnsi="Consolas" w:cs="Consolas"/>
-          <w:sz w:val="20"/>
-          <w:szCs w:val="20"/>
-        </w:rPr>
-        <w:t xml:space="preserve"> </w:t>
-      </w:r>
-      <w:r>
-        <w:rPr>
-          <w:rFonts w:ascii="Consolas" w:hAnsi="Consolas" w:cs="Consolas"/>
-          <w:sz w:val="20"/>
-          <w:szCs w:val="20"/>
-        </w:rPr>
-        <w:t>8971453144768</w:t>
+        <w:t xml:space="preserve">     8971453144768</w:t>
       </w:r>
     </w:p>
     <w:p>
       <w:pPr>
         <w:rPr>
-          <w:rFonts w:hint="cs"/>
           <w:rtl/>
         </w:rPr>
       </w:pPr>
@@ -13770,7 +15252,6 @@
     <w:p>
       <w:pPr>
         <w:rPr>
-          <w:rFonts w:hint="cs"/>
           <w:rtl/>
         </w:rPr>
       </w:pPr>
@@ -13856,14 +15337,6 @@
           <w:szCs w:val="20"/>
         </w:rPr>
         <w:br/>
-      </w:r>
-      <w:r>
-        <w:rPr>
-          <w:rFonts w:ascii="Consolas" w:hAnsi="Consolas" w:cs="Consolas"/>
-          <w:sz w:val="20"/>
-          <w:szCs w:val="20"/>
-        </w:rPr>
-        <w:lastRenderedPageBreak/>
         <w:t>&gt;&gt; id(lst)</w:t>
       </w:r>
       <w:r>
@@ -13879,7 +15352,6 @@
     <w:p>
       <w:pPr>
         <w:rPr>
-          <w:rFonts w:hint="cs"/>
           <w:rtl/>
         </w:rPr>
       </w:pPr>
@@ -14045,7 +15517,6 @@
       <w:pPr>
         <w:bidi w:val="0"/>
         <w:rPr>
-          <w:rFonts w:hint="cs"/>
           <w:rtl/>
         </w:rPr>
       </w:pPr>
@@ -14060,7 +15531,6 @@
     <w:p>
       <w:pPr>
         <w:rPr>
-          <w:rFonts w:hint="cs"/>
           <w:rtl/>
         </w:rPr>
       </w:pPr>
@@ -14959,6 +16429,7 @@
           <w:sz w:val="18"/>
           <w:szCs w:val="18"/>
         </w:rPr>
+        <w:lastRenderedPageBreak/>
         <w:t>public</w:t>
       </w:r>
       <w:r>
@@ -15578,7 +17049,6 @@
     <w:p>
       <w:pPr>
         <w:rPr>
-          <w:rFonts w:hint="cs"/>
           <w:rtl/>
         </w:rPr>
       </w:pPr>
@@ -15816,7 +17286,35 @@
           <w:rFonts w:ascii="Consolas" w:hAnsi="Consolas" w:cstheme="minorBidi" w:hint="cs"/>
           <w:rtl/>
         </w:rPr>
-        <w:t>כמובן שכדי לעשות המרה למחרוזת למספר על המחרוזת להיות בפורמט שניתן להפוך אותו למספר.</w:t>
+        <w:t xml:space="preserve">כמובן שכדי לעשות המרה </w:t>
+      </w:r>
+      <w:r>
+        <w:rPr>
+          <w:rFonts w:ascii="Consolas" w:hAnsi="Consolas" w:cstheme="minorBidi" w:hint="cs"/>
+          <w:rtl/>
+        </w:rPr>
+        <w:t>מ</w:t>
+      </w:r>
+      <w:r>
+        <w:rPr>
+          <w:rFonts w:ascii="Consolas" w:hAnsi="Consolas" w:cstheme="minorBidi" w:hint="cs"/>
+          <w:rtl/>
+        </w:rPr>
+        <w:t>מחרוזת למספר</w:t>
+      </w:r>
+      <w:r>
+        <w:rPr>
+          <w:rFonts w:ascii="Consolas" w:hAnsi="Consolas" w:cstheme="minorBidi" w:hint="cs"/>
+          <w:rtl/>
+        </w:rPr>
+        <w:t>,</w:t>
+      </w:r>
+      <w:r>
+        <w:rPr>
+          <w:rFonts w:ascii="Consolas" w:hAnsi="Consolas" w:cstheme="minorBidi" w:hint="cs"/>
+          <w:rtl/>
+        </w:rPr>
+        <w:t xml:space="preserve"> על המחרוזת להיות בפורמט שניתן להפוך אותו למספר.</w:t>
       </w:r>
       <w:r>
         <w:rPr>
@@ -15836,7 +17334,6 @@
         <w:rPr>
           <w:rFonts w:ascii="Consolas" w:hAnsi="Consolas" w:cstheme="minorBidi"/>
         </w:rPr>
-        <w:lastRenderedPageBreak/>
         <w:t>tuple</w:t>
       </w:r>
       <w:r>
@@ -15866,8 +17363,6 @@
         </w:rPr>
         <w:t xml:space="preserve">וכו' </w:t>
       </w:r>
-      <w:bookmarkStart w:id="0" w:name="_GoBack"/>
-      <w:bookmarkEnd w:id="0"/>
       <w:r>
         <w:rPr>
           <w:rFonts w:ascii="Consolas" w:hAnsi="Consolas" w:cstheme="minorBidi" w:hint="cs"/>
@@ -15963,7 +17458,7 @@
         </w:rPr>
         <w:br/>
       </w:r>
-      <w:hyperlink r:id="rId12" w:history="1">
+      <w:hyperlink r:id="rId11" w:history="1">
         <w:r>
           <w:rPr>
             <w:rStyle w:val="Hyperlink"/>
@@ -15978,6 +17473,819 @@
           <w:rtl/>
         </w:rPr>
         <w:br/>
+      </w:r>
+      <w:r>
+        <w:rPr>
+          <w:rFonts w:ascii="Consolas" w:hAnsi="Consolas" w:cstheme="minorBidi"/>
+          <w:rtl/>
+        </w:rPr>
+        <w:br/>
+      </w:r>
+      <w:r>
+        <w:rPr>
+          <w:rFonts w:ascii="Consolas" w:hAnsi="Consolas" w:cstheme="minorBidi" w:hint="cs"/>
+          <w:i/>
+          <w:iCs/>
+          <w:rtl/>
+        </w:rPr>
+        <w:t xml:space="preserve">המרה למשתנה בוליאני- </w:t>
+      </w:r>
+      <w:r>
+        <w:rPr>
+          <w:rFonts w:ascii="Consolas" w:hAnsi="Consolas" w:cstheme="minorBidi" w:hint="cs"/>
+          <w:rtl/>
+        </w:rPr>
+        <w:t xml:space="preserve">כל אובייקט ניתן להמיר למשתנה בוליאני והערך יהיה </w:t>
+      </w:r>
+      <w:r>
+        <w:rPr>
+          <w:rFonts w:ascii="Consolas" w:hAnsi="Consolas" w:cstheme="minorBidi"/>
+        </w:rPr>
+        <w:t>True</w:t>
+      </w:r>
+      <w:r>
+        <w:rPr>
+          <w:rFonts w:ascii="Consolas" w:hAnsi="Consolas" w:cstheme="minorBidi" w:hint="cs"/>
+          <w:rtl/>
+        </w:rPr>
+        <w:t xml:space="preserve"> ,</w:t>
+      </w:r>
+      <w:r>
+        <w:rPr>
+          <w:rFonts w:ascii="Consolas" w:hAnsi="Consolas" w:cstheme="minorBidi" w:hint="cs"/>
+          <w:rtl/>
+        </w:rPr>
+        <w:t>למעט מקרי</w:t>
+      </w:r>
+      <w:r>
+        <w:rPr>
+          <w:rFonts w:ascii="Consolas" w:hAnsi="Consolas" w:cstheme="minorBidi" w:hint="cs"/>
+          <w:rtl/>
+        </w:rPr>
+        <w:t xml:space="preserve">ם של </w:t>
+      </w:r>
+      <w:r>
+        <w:rPr>
+          <w:rFonts w:ascii="Consolas" w:hAnsi="Consolas" w:cstheme="minorBidi" w:hint="cs"/>
+          <w:rtl/>
+        </w:rPr>
+        <w:t>אוספים</w:t>
+      </w:r>
+      <w:r>
+        <w:rPr>
+          <w:rFonts w:ascii="Consolas" w:hAnsi="Consolas" w:cstheme="minorBidi" w:hint="cs"/>
+          <w:rtl/>
+        </w:rPr>
+        <w:t xml:space="preserve"> ריקים</w:t>
+      </w:r>
+      <w:r>
+        <w:rPr>
+          <w:rFonts w:ascii="Consolas" w:hAnsi="Consolas" w:cstheme="minorBidi" w:hint="cs"/>
+          <w:rtl/>
+        </w:rPr>
+        <w:t>, אפס או</w:t>
+      </w:r>
+      <w:r>
+        <w:rPr>
+          <w:rFonts w:ascii="Consolas" w:hAnsi="Consolas" w:cstheme="minorBidi" w:hint="cs"/>
+          <w:rtl/>
+        </w:rPr>
+        <w:t xml:space="preserve"> משתנה שערכו </w:t>
+      </w:r>
+      <w:r>
+        <w:rPr>
+          <w:rFonts w:ascii="Consolas" w:hAnsi="Consolas" w:cstheme="minorBidi"/>
+        </w:rPr>
+        <w:t>None</w:t>
+      </w:r>
+      <w:r>
+        <w:rPr>
+          <w:rFonts w:ascii="Consolas" w:hAnsi="Consolas" w:cstheme="minorBidi" w:hint="cs"/>
+          <w:rtl/>
+        </w:rPr>
+        <w:t>:</w:t>
+      </w:r>
+    </w:p>
+    <w:p>
+      <w:pPr>
+        <w:pStyle w:val="HTML"/>
+        <w:spacing w:line="360" w:lineRule="atLeast"/>
+        <w:rPr>
+          <w:rStyle w:val="HTMLCode"/>
+          <w:rFonts w:ascii="Consolas" w:hAnsi="Consolas" w:cs="Consolas"/>
+        </w:rPr>
+      </w:pPr>
+      <w:r>
+        <w:rPr>
+          <w:rFonts w:ascii="Consolas" w:hAnsi="Consolas" w:cstheme="minorBidi"/>
+        </w:rPr>
+        <w:t>&gt;&gt; my_dict={}</w:t>
+      </w:r>
+      <w:r>
+        <w:rPr>
+          <w:rFonts w:ascii="Consolas" w:hAnsi="Consolas" w:cstheme="minorBidi"/>
+        </w:rPr>
+        <w:br/>
+      </w:r>
+      <w:r>
+        <w:rPr>
+          <w:rFonts w:ascii="Consolas" w:hAnsi="Consolas" w:cstheme="minorBidi"/>
+        </w:rPr>
+        <w:t>&gt;&gt; my_list=[]</w:t>
+      </w:r>
+      <w:r>
+        <w:rPr>
+          <w:rFonts w:ascii="Consolas" w:hAnsi="Consolas" w:cstheme="minorBidi"/>
+        </w:rPr>
+        <w:br/>
+      </w:r>
+      <w:r>
+        <w:rPr>
+          <w:rFonts w:ascii="Consolas" w:hAnsi="Consolas" w:cstheme="minorBidi"/>
+        </w:rPr>
+        <w:t>&gt;&gt; my_str=""</w:t>
+      </w:r>
+      <w:r>
+        <w:rPr>
+          <w:rFonts w:ascii="Consolas" w:hAnsi="Consolas" w:cstheme="minorBidi"/>
+        </w:rPr>
+        <w:br/>
+      </w:r>
+      <w:r>
+        <w:rPr>
+          <w:rFonts w:ascii="Consolas" w:hAnsi="Consolas" w:cstheme="minorBidi"/>
+        </w:rPr>
+        <w:t>&gt;&gt; my_tup=()</w:t>
+      </w:r>
+      <w:r>
+        <w:rPr>
+          <w:rFonts w:ascii="Consolas" w:hAnsi="Consolas" w:cstheme="minorBidi"/>
+        </w:rPr>
+        <w:br/>
+      </w:r>
+      <w:r>
+        <w:rPr>
+          <w:rFonts w:ascii="Consolas" w:hAnsi="Consolas" w:cstheme="minorBidi"/>
+        </w:rPr>
+        <w:t>&gt;&gt; my_set=set()</w:t>
+      </w:r>
+      <w:r>
+        <w:rPr>
+          <w:rFonts w:ascii="Consolas" w:hAnsi="Consolas" w:cstheme="minorBidi"/>
+        </w:rPr>
+        <w:br/>
+      </w:r>
+      <w:r>
+        <w:rPr>
+          <w:rStyle w:val="gp"/>
+          <w:rFonts w:ascii="Consolas" w:hAnsi="Consolas" w:cs="Consolas"/>
+        </w:rPr>
+        <w:t>&gt;&gt;</w:t>
+      </w:r>
+      <w:r>
+        <w:rPr>
+          <w:rStyle w:val="gp"/>
+          <w:rFonts w:ascii="Consolas" w:hAnsi="Consolas" w:cs="Consolas"/>
+        </w:rPr>
+        <w:t xml:space="preserve"> </w:t>
+      </w:r>
+      <w:r>
+        <w:rPr>
+          <w:rStyle w:val="n"/>
+          <w:rFonts w:ascii="Consolas" w:hAnsi="Consolas" w:cs="Consolas"/>
+        </w:rPr>
+        <w:t>message</w:t>
+      </w:r>
+      <w:r>
+        <w:rPr>
+          <w:rStyle w:val="HTMLCode"/>
+          <w:rFonts w:ascii="Consolas" w:hAnsi="Consolas" w:cs="Consolas"/>
+        </w:rPr>
+        <w:t xml:space="preserve"> </w:t>
+      </w:r>
+      <w:r>
+        <w:rPr>
+          <w:rStyle w:val="o"/>
+          <w:rFonts w:ascii="Consolas" w:hAnsi="Consolas" w:cs="Consolas"/>
+        </w:rPr>
+        <w:t>=</w:t>
+      </w:r>
+      <w:r>
+        <w:rPr>
+          <w:rStyle w:val="HTMLCode"/>
+          <w:rFonts w:ascii="Consolas" w:hAnsi="Consolas" w:cs="Consolas"/>
+        </w:rPr>
+        <w:t xml:space="preserve"> </w:t>
+      </w:r>
+      <w:r>
+        <w:rPr>
+          <w:rStyle w:val="sa"/>
+          <w:rFonts w:ascii="Consolas" w:hAnsi="Consolas" w:cs="Consolas"/>
+        </w:rPr>
+        <w:t>f</w:t>
+      </w:r>
+      <w:r>
+        <w:rPr>
+          <w:rStyle w:val="s2"/>
+          <w:rFonts w:ascii="Consolas" w:hAnsi="Consolas" w:cs="Consolas"/>
+        </w:rPr>
+        <w:t>"""</w:t>
+      </w:r>
+    </w:p>
+    <w:p>
+      <w:pPr>
+        <w:pStyle w:val="HTML"/>
+        <w:spacing w:line="360" w:lineRule="atLeast"/>
+        <w:rPr>
+          <w:rStyle w:val="HTMLCode"/>
+          <w:rFonts w:ascii="Consolas" w:hAnsi="Consolas" w:cs="Consolas"/>
+        </w:rPr>
+      </w:pPr>
+      <w:r>
+        <w:rPr>
+          <w:rStyle w:val="gp"/>
+          <w:rFonts w:ascii="Consolas" w:hAnsi="Consolas" w:cs="Consolas"/>
+        </w:rPr>
+        <w:t xml:space="preserve">... </w:t>
+      </w:r>
+      <w:r>
+        <w:rPr>
+          <w:rStyle w:val="s2"/>
+          <w:rFonts w:ascii="Consolas" w:hAnsi="Consolas" w:cs="Consolas"/>
+        </w:rPr>
+        <w:t xml:space="preserve">    </w:t>
+      </w:r>
+      <w:r>
+        <w:rPr>
+          <w:rFonts w:ascii="Consolas" w:hAnsi="Consolas" w:cstheme="minorBidi"/>
+        </w:rPr>
+        <w:t>{bool(my_dict)},</w:t>
+      </w:r>
+    </w:p>
+    <w:p>
+      <w:pPr>
+        <w:pStyle w:val="HTML"/>
+        <w:spacing w:line="360" w:lineRule="atLeast"/>
+        <w:rPr>
+          <w:rStyle w:val="HTMLCode"/>
+          <w:rFonts w:ascii="Consolas" w:hAnsi="Consolas" w:cs="Consolas"/>
+        </w:rPr>
+      </w:pPr>
+      <w:r>
+        <w:rPr>
+          <w:rStyle w:val="gp"/>
+          <w:rFonts w:ascii="Consolas" w:hAnsi="Consolas" w:cs="Consolas"/>
+        </w:rPr>
+        <w:t xml:space="preserve">... </w:t>
+      </w:r>
+      <w:r>
+        <w:rPr>
+          <w:rStyle w:val="s2"/>
+          <w:rFonts w:ascii="Consolas" w:hAnsi="Consolas" w:cs="Consolas"/>
+        </w:rPr>
+        <w:t xml:space="preserve">    </w:t>
+      </w:r>
+      <w:r>
+        <w:rPr>
+          <w:rFonts w:ascii="Consolas" w:hAnsi="Consolas" w:cstheme="minorBidi"/>
+        </w:rPr>
+        <w:t>{bool(my_list)},</w:t>
+      </w:r>
+    </w:p>
+    <w:p>
+      <w:pPr>
+        <w:pStyle w:val="HTML"/>
+        <w:spacing w:line="360" w:lineRule="atLeast"/>
+        <w:rPr>
+          <w:rStyle w:val="HTMLCode"/>
+          <w:rFonts w:ascii="Consolas" w:hAnsi="Consolas" w:cs="Consolas"/>
+        </w:rPr>
+      </w:pPr>
+      <w:r>
+        <w:rPr>
+          <w:rStyle w:val="gp"/>
+          <w:rFonts w:ascii="Consolas" w:hAnsi="Consolas" w:cs="Consolas"/>
+        </w:rPr>
+        <w:t xml:space="preserve">... </w:t>
+      </w:r>
+      <w:r>
+        <w:rPr>
+          <w:rStyle w:val="s2"/>
+          <w:rFonts w:ascii="Consolas" w:hAnsi="Consolas" w:cs="Consolas"/>
+        </w:rPr>
+        <w:t xml:space="preserve">    </w:t>
+      </w:r>
+      <w:r>
+        <w:rPr>
+          <w:rFonts w:ascii="Consolas" w:hAnsi="Consolas" w:cstheme="minorBidi"/>
+        </w:rPr>
+        <w:t>{bool(my_str)},</w:t>
+      </w:r>
+      <w:r>
+        <w:rPr>
+          <w:rStyle w:val="HTMLCode"/>
+          <w:rFonts w:ascii="Consolas" w:hAnsi="Consolas" w:cs="Consolas"/>
+        </w:rPr>
+        <w:br/>
+      </w:r>
+      <w:r>
+        <w:rPr>
+          <w:rStyle w:val="gp"/>
+          <w:rFonts w:ascii="Consolas" w:hAnsi="Consolas" w:cs="Consolas"/>
+        </w:rPr>
+        <w:t xml:space="preserve">... </w:t>
+      </w:r>
+      <w:r>
+        <w:rPr>
+          <w:rStyle w:val="s2"/>
+          <w:rFonts w:ascii="Consolas" w:hAnsi="Consolas" w:cs="Consolas"/>
+        </w:rPr>
+        <w:t xml:space="preserve">    </w:t>
+      </w:r>
+      <w:r>
+        <w:rPr>
+          <w:rFonts w:ascii="Consolas" w:hAnsi="Consolas" w:cstheme="minorBidi"/>
+        </w:rPr>
+        <w:t>{bool(my_</w:t>
+      </w:r>
+      <w:r>
+        <w:rPr>
+          <w:rFonts w:ascii="Consolas" w:hAnsi="Consolas" w:cstheme="minorBidi"/>
+        </w:rPr>
+        <w:t>tup</w:t>
+      </w:r>
+      <w:r>
+        <w:rPr>
+          <w:rFonts w:ascii="Consolas" w:hAnsi="Consolas" w:cstheme="minorBidi"/>
+        </w:rPr>
+        <w:t>)},</w:t>
+      </w:r>
+    </w:p>
+    <w:p>
+      <w:pPr>
+        <w:pStyle w:val="HTML"/>
+        <w:spacing w:line="360" w:lineRule="atLeast"/>
+        <w:rPr>
+          <w:rStyle w:val="HTMLCode"/>
+          <w:rFonts w:ascii="Consolas" w:hAnsi="Consolas" w:cs="Consolas"/>
+        </w:rPr>
+      </w:pPr>
+      <w:r>
+        <w:rPr>
+          <w:rStyle w:val="gp"/>
+          <w:rFonts w:ascii="Consolas" w:hAnsi="Consolas" w:cs="Consolas"/>
+        </w:rPr>
+        <w:t xml:space="preserve">... </w:t>
+      </w:r>
+      <w:r>
+        <w:rPr>
+          <w:rStyle w:val="s2"/>
+          <w:rFonts w:ascii="Consolas" w:hAnsi="Consolas" w:cs="Consolas"/>
+        </w:rPr>
+        <w:t xml:space="preserve">    </w:t>
+      </w:r>
+      <w:r>
+        <w:rPr>
+          <w:rFonts w:ascii="Consolas" w:hAnsi="Consolas" w:cstheme="minorBidi"/>
+        </w:rPr>
+        <w:t>{bool</w:t>
+      </w:r>
+      <w:r>
+        <w:rPr>
+          <w:rFonts w:ascii="Consolas" w:hAnsi="Consolas" w:cstheme="minorBidi"/>
+        </w:rPr>
+        <w:t>(my_set</w:t>
+      </w:r>
+      <w:r>
+        <w:rPr>
+          <w:rFonts w:ascii="Consolas" w:hAnsi="Consolas" w:cstheme="minorBidi"/>
+        </w:rPr>
+        <w:t>)},</w:t>
+      </w:r>
+    </w:p>
+    <w:p>
+      <w:pPr>
+        <w:pStyle w:val="HTML"/>
+        <w:spacing w:line="360" w:lineRule="atLeast"/>
+        <w:rPr>
+          <w:rFonts w:ascii="Consolas" w:hAnsi="Consolas" w:cstheme="minorBidi"/>
+        </w:rPr>
+      </w:pPr>
+      <w:r>
+        <w:rPr>
+          <w:rStyle w:val="gp"/>
+          <w:rFonts w:ascii="Consolas" w:hAnsi="Consolas" w:cs="Consolas"/>
+        </w:rPr>
+        <w:t xml:space="preserve">... </w:t>
+      </w:r>
+      <w:r>
+        <w:rPr>
+          <w:rStyle w:val="s2"/>
+          <w:rFonts w:ascii="Consolas" w:hAnsi="Consolas" w:cs="Consolas"/>
+        </w:rPr>
+        <w:t xml:space="preserve">    </w:t>
+      </w:r>
+      <w:r>
+        <w:rPr>
+          <w:rFonts w:ascii="Consolas" w:hAnsi="Consolas" w:cstheme="minorBidi"/>
+        </w:rPr>
+        <w:t>{bool</w:t>
+      </w:r>
+      <w:r>
+        <w:rPr>
+          <w:rFonts w:ascii="Consolas" w:hAnsi="Consolas" w:cstheme="minorBidi"/>
+        </w:rPr>
+        <w:t>(None)}</w:t>
+      </w:r>
+      <w:r>
+        <w:rPr>
+          <w:rFonts w:ascii="Consolas" w:hAnsi="Consolas" w:cstheme="minorBidi"/>
+        </w:rPr>
+        <w:t>,</w:t>
+      </w:r>
+    </w:p>
+    <w:p>
+      <w:pPr>
+        <w:pStyle w:val="HTML"/>
+        <w:spacing w:line="360" w:lineRule="atLeast"/>
+        <w:rPr>
+          <w:rStyle w:val="HTMLCode"/>
+          <w:rFonts w:ascii="Consolas" w:hAnsi="Consolas" w:cs="Consolas"/>
+        </w:rPr>
+      </w:pPr>
+      <w:r>
+        <w:rPr>
+          <w:rFonts w:ascii="Consolas" w:hAnsi="Consolas" w:cstheme="minorBidi"/>
+        </w:rPr>
+        <w:t>...     {bool(0)}</w:t>
+      </w:r>
+    </w:p>
+    <w:p>
+      <w:pPr>
+        <w:pStyle w:val="HTML"/>
+        <w:spacing w:line="360" w:lineRule="atLeast"/>
+        <w:rPr>
+          <w:rFonts w:ascii="Consolas" w:hAnsi="Consolas" w:cs="Consolas"/>
+          <w:sz w:val="30"/>
+          <w:szCs w:val="30"/>
+        </w:rPr>
+      </w:pPr>
+      <w:r>
+        <w:rPr>
+          <w:rStyle w:val="gp"/>
+          <w:rFonts w:ascii="Consolas" w:hAnsi="Consolas" w:cs="Consolas"/>
+        </w:rPr>
+        <w:t xml:space="preserve">... </w:t>
+      </w:r>
+      <w:r>
+        <w:rPr>
+          <w:rStyle w:val="s2"/>
+          <w:rFonts w:ascii="Consolas" w:hAnsi="Consolas" w:cs="Consolas"/>
+        </w:rPr>
+        <w:t>"""</w:t>
+      </w:r>
+    </w:p>
+    <w:p>
+      <w:pPr>
+        <w:pStyle w:val="HTML"/>
+        <w:spacing w:line="360" w:lineRule="atLeast"/>
+        <w:rPr>
+          <w:rFonts w:ascii="Consolas" w:hAnsi="Consolas" w:cs="Consolas"/>
+          <w:sz w:val="30"/>
+          <w:szCs w:val="30"/>
+        </w:rPr>
+      </w:pPr>
+      <w:r>
+        <w:rPr>
+          <w:rFonts w:ascii="Consolas" w:hAnsi="Consolas" w:cstheme="minorBidi"/>
+        </w:rPr>
+        <w:t>&gt;&gt;</w:t>
+      </w:r>
+      <w:r>
+        <w:rPr>
+          <w:rFonts w:ascii="Consolas" w:hAnsi="Consolas" w:cstheme="minorBidi"/>
+        </w:rPr>
+        <w:t>print(</w:t>
+      </w:r>
+      <w:r>
+        <w:rPr>
+          <w:rFonts w:ascii="Consolas" w:hAnsi="Consolas" w:cstheme="minorBidi"/>
+        </w:rPr>
+        <w:t>massege</w:t>
+      </w:r>
+      <w:r>
+        <w:rPr>
+          <w:rFonts w:ascii="Consolas" w:hAnsi="Consolas" w:cstheme="minorBidi"/>
+        </w:rPr>
+        <w:t>)</w:t>
+      </w:r>
+      <w:r>
+        <w:rPr>
+          <w:rFonts w:ascii="Consolas" w:hAnsi="Consolas" w:cstheme="minorBidi"/>
+        </w:rPr>
+        <w:br/>
+        <w:t>False,False,</w:t>
+      </w:r>
+      <w:r>
+        <w:rPr>
+          <w:rFonts w:ascii="Consolas" w:hAnsi="Consolas" w:cstheme="minorBidi"/>
+        </w:rPr>
+        <w:t>False,False,</w:t>
+      </w:r>
+      <w:r>
+        <w:rPr>
+          <w:rFonts w:ascii="Consolas" w:hAnsi="Consolas" w:cstheme="minorBidi"/>
+        </w:rPr>
+        <w:t>False,False</w:t>
+      </w:r>
+      <w:r>
+        <w:rPr>
+          <w:rFonts w:ascii="Consolas" w:hAnsi="Consolas" w:cstheme="minorBidi"/>
+        </w:rPr>
+        <w:t>,False</w:t>
+      </w:r>
+    </w:p>
+    <w:p>
+      <w:pPr>
+        <w:pStyle w:val="af1"/>
+        <w:rPr>
+          <w:rFonts w:hint="cs"/>
+          <w:rtl/>
+        </w:rPr>
+      </w:pPr>
+      <w:r>
+        <w:rPr>
+          <w:rFonts w:hint="cs"/>
+          <w:rtl/>
+        </w:rPr>
+        <w:lastRenderedPageBreak/>
+        <w:t xml:space="preserve">בקרת זרימה בפייתון- </w:t>
+      </w:r>
+    </w:p>
+    <w:p>
+      <w:pPr>
+        <w:rPr>
+          <w:rFonts w:hint="cs"/>
+          <w:rtl/>
+        </w:rPr>
+      </w:pPr>
+      <w:r>
+        <w:rPr>
+          <w:rFonts w:hint="cs"/>
+          <w:rtl/>
+        </w:rPr>
+        <w:t>טקסט.</w:t>
+      </w:r>
+      <w:bookmarkStart w:id="0" w:name="_GoBack"/>
+      <w:bookmarkEnd w:id="0"/>
+    </w:p>
+    <w:p>
+      <w:pPr>
+        <w:bidi w:val="0"/>
+        <w:rPr>
+          <w:rFonts w:ascii="Consolas" w:hAnsi="Consolas" w:cstheme="minorBidi"/>
+        </w:rPr>
+      </w:pPr>
+    </w:p>
+    <w:p>
+      <w:pPr>
+        <w:rPr>
+          <w:rFonts w:ascii="Consolas" w:hAnsi="Consolas" w:cstheme="minorBidi" w:hint="cs"/>
+          <w:rtl/>
+        </w:rPr>
+      </w:pPr>
+    </w:p>
+    <w:p>
+      <w:pPr>
+        <w:rPr>
+          <w:rFonts w:hint="cs"/>
+          <w:color w:val="95B3D7" w:themeColor="accent1" w:themeTint="99"/>
+          <w:rtl/>
+        </w:rPr>
+      </w:pPr>
+      <w:r>
+        <w:rPr>
+          <w:rFonts w:hint="cs"/>
+          <w:color w:val="95B3D7" w:themeColor="accent1" w:themeTint="99"/>
+          <w:rtl/>
+        </w:rPr>
+        <w:t>[</w:t>
+      </w:r>
+      <w:r>
+        <w:rPr>
+          <w:rFonts w:hint="cs"/>
+          <w:b/>
+          <w:bCs/>
+          <w:color w:val="365F91" w:themeColor="accent1" w:themeShade="BF"/>
+          <w:rtl/>
+        </w:rPr>
+        <w:t>לחלק של הפונקציות</w:t>
+      </w:r>
+      <w:r>
+        <w:rPr>
+          <w:rFonts w:hint="cs"/>
+          <w:color w:val="95B3D7" w:themeColor="accent1" w:themeTint="99"/>
+          <w:rtl/>
+        </w:rPr>
+        <w:t xml:space="preserve">: פונקציות בפייתון, שלא כמו בג'אווה תמיד מחזירות ערך. בעוד פונקציית </w:t>
+      </w:r>
+      <w:r>
+        <w:rPr>
+          <w:color w:val="95B3D7" w:themeColor="accent1" w:themeTint="99"/>
+        </w:rPr>
+        <w:t>void</w:t>
+      </w:r>
+      <w:r>
+        <w:rPr>
+          <w:rFonts w:hint="cs"/>
+          <w:color w:val="95B3D7" w:themeColor="accent1" w:themeTint="99"/>
+          <w:rtl/>
+        </w:rPr>
+        <w:t xml:space="preserve"> של ג'אווה לא מחזירות ערך בכלל, פונקציות שלא משתמשות ב-</w:t>
+      </w:r>
+      <w:r>
+        <w:rPr>
+          <w:color w:val="95B3D7" w:themeColor="accent1" w:themeTint="99"/>
+        </w:rPr>
+        <w:t>return</w:t>
+      </w:r>
+      <w:r>
+        <w:rPr>
+          <w:rFonts w:hint="cs"/>
+          <w:color w:val="95B3D7" w:themeColor="accent1" w:themeTint="99"/>
+          <w:rtl/>
+        </w:rPr>
+        <w:t xml:space="preserve"> מחזירות מאחורי הקלעים ערך </w:t>
+      </w:r>
+      <w:r>
+        <w:rPr>
+          <w:color w:val="95B3D7" w:themeColor="accent1" w:themeTint="99"/>
+        </w:rPr>
+        <w:t>None</w:t>
+      </w:r>
+      <w:r>
+        <w:rPr>
+          <w:rFonts w:hint="cs"/>
+          <w:color w:val="95B3D7" w:themeColor="accent1" w:themeTint="99"/>
+          <w:rtl/>
+        </w:rPr>
+        <w:t>.</w:t>
+      </w:r>
+      <w:r>
+        <w:rPr>
+          <w:color w:val="95B3D7" w:themeColor="accent1" w:themeTint="99"/>
+          <w:rtl/>
+        </w:rPr>
+        <w:br/>
+      </w:r>
+      <w:r>
+        <w:rPr>
+          <w:rFonts w:hint="cs"/>
+          <w:color w:val="95B3D7" w:themeColor="accent1" w:themeTint="99"/>
+          <w:rtl/>
+        </w:rPr>
+        <w:t xml:space="preserve">לדוגמא לזה ניתן לראות מהפונקציה </w:t>
+      </w:r>
+      <w:r>
+        <w:rPr>
+          <w:color w:val="95B3D7" w:themeColor="accent1" w:themeTint="99"/>
+        </w:rPr>
+        <w:t xml:space="preserve">print() </w:t>
+      </w:r>
+      <w:r>
+        <w:rPr>
+          <w:rFonts w:hint="cs"/>
+          <w:color w:val="95B3D7" w:themeColor="accent1" w:themeTint="99"/>
+          <w:rtl/>
+        </w:rPr>
+        <w:t xml:space="preserve"> שמדפיסה למסך ,אך לא מחזירה ערך לכאורה:</w:t>
+      </w:r>
+    </w:p>
+    <w:p>
+      <w:pPr>
+        <w:bidi w:val="0"/>
+        <w:rPr>
+          <w:rFonts w:ascii="Consolas" w:hAnsi="Consolas" w:cs="Consolas"/>
+          <w:color w:val="95B3D7" w:themeColor="accent1" w:themeTint="99"/>
+          <w:sz w:val="20"/>
+          <w:szCs w:val="20"/>
+        </w:rPr>
+      </w:pPr>
+      <w:r>
+        <w:rPr>
+          <w:rFonts w:ascii="Consolas" w:hAnsi="Consolas" w:cs="Consolas"/>
+          <w:color w:val="95B3D7" w:themeColor="accent1" w:themeTint="99"/>
+          <w:sz w:val="20"/>
+          <w:szCs w:val="20"/>
+        </w:rPr>
+        <w:t>&gt;&gt; print(print("null function?"))</w:t>
+      </w:r>
+      <w:r>
+        <w:rPr>
+          <w:rFonts w:ascii="Consolas" w:hAnsi="Consolas" w:cs="Consolas"/>
+          <w:color w:val="95B3D7" w:themeColor="accent1" w:themeTint="99"/>
+          <w:sz w:val="20"/>
+          <w:szCs w:val="20"/>
+        </w:rPr>
+        <w:br/>
+      </w:r>
+      <w:r>
+        <w:rPr>
+          <w:rFonts w:ascii="Consolas" w:hAnsi="Consolas" w:cs="Consolas"/>
+          <w:color w:val="95B3D7" w:themeColor="accent1" w:themeTint="99"/>
+          <w:sz w:val="20"/>
+          <w:szCs w:val="20"/>
+        </w:rPr>
+        <w:t xml:space="preserve">   </w:t>
+      </w:r>
+      <w:r>
+        <w:rPr>
+          <w:rFonts w:ascii="Consolas" w:hAnsi="Consolas" w:cs="Consolas"/>
+          <w:color w:val="95B3D7" w:themeColor="accent1" w:themeTint="99"/>
+          <w:sz w:val="20"/>
+          <w:szCs w:val="20"/>
+        </w:rPr>
+        <w:t>null function?</w:t>
+      </w:r>
+      <w:r>
+        <w:rPr>
+          <w:rFonts w:ascii="Consolas" w:hAnsi="Consolas" w:cs="Consolas"/>
+          <w:color w:val="95B3D7" w:themeColor="accent1" w:themeTint="99"/>
+          <w:sz w:val="20"/>
+          <w:szCs w:val="20"/>
+        </w:rPr>
+        <w:br/>
+      </w:r>
+      <w:r>
+        <w:rPr>
+          <w:rFonts w:ascii="Consolas" w:hAnsi="Consolas" w:cs="Consolas"/>
+          <w:color w:val="95B3D7" w:themeColor="accent1" w:themeTint="99"/>
+          <w:sz w:val="20"/>
+          <w:szCs w:val="20"/>
+        </w:rPr>
+        <w:t xml:space="preserve">   </w:t>
+      </w:r>
+      <w:r>
+        <w:rPr>
+          <w:rFonts w:ascii="Consolas" w:hAnsi="Consolas" w:cs="Consolas"/>
+          <w:color w:val="95B3D7" w:themeColor="accent1" w:themeTint="99"/>
+          <w:sz w:val="20"/>
+          <w:szCs w:val="20"/>
+        </w:rPr>
+        <w:t>None.</w:t>
+      </w:r>
+    </w:p>
+    <w:p>
+      <w:pPr>
+        <w:rPr>
+          <w:rFonts w:hint="cs"/>
+          <w:color w:val="95B3D7" w:themeColor="accent1" w:themeTint="99"/>
+          <w:rtl/>
+        </w:rPr>
+      </w:pPr>
+      <w:hyperlink r:id="rId12" w:history="1">
+        <w:r>
+          <w:rPr>
+            <w:rStyle w:val="Hyperlink"/>
+            <w:color w:val="95B3D7" w:themeColor="accent1" w:themeTint="99"/>
+          </w:rPr>
+          <w:t>https://realpython.com/null-in-python</w:t>
+        </w:r>
+        <w:r>
+          <w:rPr>
+            <w:rStyle w:val="Hyperlink"/>
+            <w:rFonts w:cs="Gisha"/>
+            <w:color w:val="95B3D7" w:themeColor="accent1" w:themeTint="99"/>
+            <w:rtl/>
+          </w:rPr>
+          <w:t>/</w:t>
+        </w:r>
+      </w:hyperlink>
+    </w:p>
+    <w:p>
+      <w:pPr>
+        <w:rPr>
+          <w:rFonts w:hint="cs"/>
+          <w:color w:val="95B3D7" w:themeColor="accent1" w:themeTint="99"/>
+          <w:rtl/>
+        </w:rPr>
+      </w:pPr>
+    </w:p>
+    <w:p>
+      <w:pPr>
+        <w:rPr>
+          <w:rFonts w:ascii="Consolas" w:hAnsi="Consolas" w:cstheme="minorBidi" w:hint="cs"/>
+          <w:color w:val="95B3D7" w:themeColor="accent1" w:themeTint="99"/>
+          <w:rtl/>
+        </w:rPr>
+      </w:pPr>
+      <w:r>
+        <w:rPr>
+          <w:rFonts w:hint="cs"/>
+          <w:color w:val="95B3D7" w:themeColor="accent1" w:themeTint="99"/>
+          <w:rtl/>
+        </w:rPr>
+        <w:t>]</w:t>
       </w:r>
     </w:p>
     <w:sectPr>
@@ -16026,6 +18334,7 @@
         <w:docPartUnique/>
       </w:docPartObj>
     </w:sdtPr>
+    <w:sdtEndPr/>
     <w:sdtContent>
       <w:p>
         <w:pPr>
@@ -16545,7 +18854,7 @@
               <w:rtl/>
               <w:lang w:val="he-IL"/>
             </w:rPr>
-            <w:t>12</w:t>
+            <w:t>14</w:t>
           </w:r>
           <w:r>
             <w:rPr>
@@ -19751,7 +22060,7 @@
 </file>
 
 <file path=customXml/itemProps1.xml><?xml version="1.0" encoding="utf-8"?>
-<ds:datastoreItem xmlns:ds="http://schemas.openxmlformats.org/officeDocument/2006/customXml" ds:itemID="{0E5643C2-4082-489B-8F4B-942B902BB719}">
+<ds:datastoreItem xmlns:ds="http://schemas.openxmlformats.org/officeDocument/2006/customXml" ds:itemID="{C9476878-FF3E-423F-976C-DB24817771DD}">
   <ds:schemaRefs>
     <ds:schemaRef ds:uri="http://schemas.openxmlformats.org/officeDocument/2006/bibliography"/>
   </ds:schemaRefs>

</xml_diff>

<commit_message>
java->python control flow :snake:
</commit_message>
<xml_diff>
--- a/Basic/3. מג'אווה לפייתון חלק א.docx
+++ b/Basic/3. מג'אווה לפייתון חלק א.docx
@@ -5250,8 +5250,49 @@
           <w:sz w:val="20"/>
           <w:szCs w:val="20"/>
         </w:rPr>
-        <w:t>&gt;&gt; print add.__doc__</w:t>
-      </w:r>
+        <w:t xml:space="preserve">&gt;&gt; print </w:t>
+      </w:r>
+      <w:r>
+        <w:rPr>
+          <w:rStyle w:val="ad"/>
+          <w:rFonts w:ascii="Consolas" w:hAnsi="Consolas" w:cs="Consolas"/>
+          <w:b w:val="0"/>
+          <w:bCs w:val="0"/>
+          <w:color w:val="auto"/>
+          <w:spacing w:val="0"/>
+          <w:sz w:val="20"/>
+          <w:szCs w:val="20"/>
+        </w:rPr>
+        <w:t>(</w:t>
+      </w:r>
+      <w:r>
+        <w:rPr>
+          <w:rStyle w:val="ad"/>
+          <w:rFonts w:ascii="Consolas" w:hAnsi="Consolas" w:cs="Consolas"/>
+          <w:b w:val="0"/>
+          <w:bCs w:val="0"/>
+          <w:color w:val="auto"/>
+          <w:spacing w:val="0"/>
+          <w:sz w:val="20"/>
+          <w:szCs w:val="20"/>
+        </w:rPr>
+        <w:t>add.__doc__</w:t>
+      </w:r>
+      <w:r>
+        <w:rPr>
+          <w:rStyle w:val="ad"/>
+          <w:rFonts w:ascii="Consolas" w:hAnsi="Consolas" w:cs="Consolas"/>
+          <w:b w:val="0"/>
+          <w:bCs w:val="0"/>
+          <w:color w:val="auto"/>
+          <w:spacing w:val="0"/>
+          <w:sz w:val="20"/>
+          <w:szCs w:val="20"/>
+        </w:rPr>
+        <w:t>)</w:t>
+      </w:r>
+      <w:bookmarkStart w:id="0" w:name="_GoBack"/>
+      <w:bookmarkEnd w:id="0"/>
     </w:p>
     <w:p>
       <w:pPr>
@@ -5311,17 +5352,6 @@
       <w:pPr>
         <w:rPr>
           <w:rStyle w:val="ad"/>
-          <w:rFonts w:ascii="Consolas" w:hAnsi="Consolas" w:cstheme="minorBidi"/>
-          <w:b w:val="0"/>
-          <w:bCs w:val="0"/>
-          <w:color w:val="auto"/>
-          <w:spacing w:val="0"/>
-          <w:rtl/>
-        </w:rPr>
-      </w:pPr>
-      <w:r>
-        <w:rPr>
-          <w:rStyle w:val="ad"/>
           <w:rFonts w:ascii="Consolas" w:hAnsi="Consolas" w:cstheme="minorBidi" w:hint="cs"/>
           <w:i/>
           <w:iCs/>
@@ -5329,6 +5359,662 @@
           <w:spacing w:val="0"/>
           <w:rtl/>
         </w:rPr>
+      </w:pPr>
+    </w:p>
+    <w:p>
+      <w:pPr>
+        <w:rPr>
+          <w:rStyle w:val="ad"/>
+          <w:rFonts w:ascii="Consolas" w:hAnsi="Consolas" w:cstheme="minorBidi" w:hint="cs"/>
+          <w:b w:val="0"/>
+          <w:bCs w:val="0"/>
+          <w:color w:val="auto"/>
+          <w:spacing w:val="0"/>
+          <w:rtl/>
+        </w:rPr>
+      </w:pPr>
+      <w:r>
+        <w:rPr>
+          <w:rStyle w:val="ad"/>
+          <w:rFonts w:ascii="Consolas" w:hAnsi="Consolas" w:cstheme="minorBidi" w:hint="cs"/>
+          <w:i/>
+          <w:iCs/>
+          <w:color w:val="auto"/>
+          <w:spacing w:val="0"/>
+          <w:rtl/>
+        </w:rPr>
+        <w:t xml:space="preserve">יבוא ספריות חיצוניות- </w:t>
+      </w:r>
+      <w:r>
+        <w:rPr>
+          <w:rStyle w:val="ad"/>
+          <w:rFonts w:ascii="Consolas" w:hAnsi="Consolas" w:cstheme="minorBidi"/>
+          <w:b w:val="0"/>
+          <w:bCs w:val="0"/>
+          <w:color w:val="auto"/>
+          <w:spacing w:val="0"/>
+          <w:rtl/>
+        </w:rPr>
+        <w:br/>
+      </w:r>
+      <w:r>
+        <w:rPr>
+          <w:rStyle w:val="ad"/>
+          <w:rFonts w:ascii="Consolas" w:hAnsi="Consolas" w:cstheme="minorBidi" w:hint="cs"/>
+          <w:b w:val="0"/>
+          <w:bCs w:val="0"/>
+          <w:color w:val="auto"/>
+          <w:spacing w:val="0"/>
+          <w:rtl/>
+        </w:rPr>
+        <w:t>אחד ההבדלים הבולטים בין ג'אווה לפייתון הוא בהתייחסות ל-</w:t>
+      </w:r>
+      <w:r>
+        <w:rPr>
+          <w:rStyle w:val="ad"/>
+          <w:rFonts w:ascii="Consolas" w:hAnsi="Consolas" w:cstheme="minorBidi"/>
+          <w:b w:val="0"/>
+          <w:bCs w:val="0"/>
+          <w:color w:val="auto"/>
+          <w:spacing w:val="0"/>
+        </w:rPr>
+        <w:t>modules</w:t>
+      </w:r>
+      <w:r>
+        <w:rPr>
+          <w:rStyle w:val="ad"/>
+          <w:rFonts w:ascii="Consolas" w:hAnsi="Consolas" w:cstheme="minorBidi" w:hint="cs"/>
+          <w:b w:val="0"/>
+          <w:bCs w:val="0"/>
+          <w:color w:val="auto"/>
+          <w:spacing w:val="0"/>
+          <w:rtl/>
+        </w:rPr>
+        <w:t xml:space="preserve"> שונים.</w:t>
+      </w:r>
+      <w:r>
+        <w:rPr>
+          <w:rStyle w:val="ad"/>
+          <w:rFonts w:ascii="Consolas" w:hAnsi="Consolas" w:cstheme="minorBidi"/>
+          <w:b w:val="0"/>
+          <w:bCs w:val="0"/>
+          <w:color w:val="auto"/>
+          <w:spacing w:val="0"/>
+          <w:rtl/>
+        </w:rPr>
+        <w:br/>
+      </w:r>
+      <w:r>
+        <w:rPr>
+          <w:rStyle w:val="ad"/>
+          <w:rFonts w:ascii="Consolas" w:hAnsi="Consolas" w:cstheme="minorBidi" w:hint="cs"/>
+          <w:b w:val="0"/>
+          <w:bCs w:val="0"/>
+          <w:color w:val="auto"/>
+          <w:spacing w:val="0"/>
+          <w:rtl/>
+        </w:rPr>
+        <w:t xml:space="preserve">בג'אווה כל מסמך  מוגדר כמחלקה חדשה, ורק המסמך הראשי מכיל קובץ </w:t>
+      </w:r>
+      <w:r>
+        <w:rPr>
+          <w:rStyle w:val="ad"/>
+          <w:rFonts w:ascii="Consolas" w:hAnsi="Consolas" w:cstheme="minorBidi"/>
+          <w:b w:val="0"/>
+          <w:bCs w:val="0"/>
+          <w:color w:val="auto"/>
+          <w:spacing w:val="0"/>
+        </w:rPr>
+        <w:t>main</w:t>
+      </w:r>
+      <w:r>
+        <w:rPr>
+          <w:rStyle w:val="ad"/>
+          <w:rFonts w:ascii="Consolas" w:hAnsi="Consolas" w:cstheme="minorBidi" w:hint="cs"/>
+          <w:b w:val="0"/>
+          <w:bCs w:val="0"/>
+          <w:color w:val="auto"/>
+          <w:spacing w:val="0"/>
+          <w:rtl/>
+        </w:rPr>
+        <w:t xml:space="preserve">. </w:t>
+      </w:r>
+      <w:r>
+        <w:rPr>
+          <w:rStyle w:val="ad"/>
+          <w:rFonts w:ascii="Consolas" w:hAnsi="Consolas" w:cstheme="minorBidi"/>
+          <w:b w:val="0"/>
+          <w:bCs w:val="0"/>
+          <w:color w:val="auto"/>
+          <w:spacing w:val="0"/>
+          <w:rtl/>
+        </w:rPr>
+        <w:br/>
+      </w:r>
+      <w:r>
+        <w:rPr>
+          <w:rStyle w:val="ad"/>
+          <w:rFonts w:ascii="Consolas" w:hAnsi="Consolas" w:cstheme="minorBidi" w:hint="cs"/>
+          <w:b w:val="0"/>
+          <w:bCs w:val="0"/>
+          <w:color w:val="auto"/>
+          <w:spacing w:val="0"/>
+          <w:rtl/>
+        </w:rPr>
+        <w:t xml:space="preserve">זה שכל מסמך נחשב לאובייקט עוזר למנוע בעיות של </w:t>
+      </w:r>
+      <w:r>
+        <w:rPr>
+          <w:rStyle w:val="ad"/>
+          <w:rFonts w:ascii="Consolas" w:hAnsi="Consolas" w:cstheme="minorBidi"/>
+          <w:b w:val="0"/>
+          <w:bCs w:val="0"/>
+          <w:color w:val="auto"/>
+          <w:spacing w:val="0"/>
+        </w:rPr>
+        <w:t>ambiguous</w:t>
+      </w:r>
+      <w:r>
+        <w:rPr>
+          <w:rStyle w:val="ad"/>
+          <w:rFonts w:ascii="Consolas" w:hAnsi="Consolas" w:cstheme="minorBidi" w:hint="cs"/>
+          <w:b w:val="0"/>
+          <w:bCs w:val="0"/>
+          <w:color w:val="auto"/>
+          <w:spacing w:val="0"/>
+          <w:rtl/>
+        </w:rPr>
+        <w:t xml:space="preserve"> בקוד, כלומר שימוש בשתי מתודות או יותר </w:t>
+      </w:r>
+      <w:r>
+        <w:rPr>
+          <w:rStyle w:val="ad"/>
+          <w:rFonts w:ascii="Consolas" w:hAnsi="Consolas" w:cstheme="minorBidi" w:hint="cs"/>
+          <w:b w:val="0"/>
+          <w:bCs w:val="0"/>
+          <w:color w:val="auto"/>
+          <w:spacing w:val="0"/>
+          <w:rtl/>
+        </w:rPr>
+        <w:t xml:space="preserve">עם אותו </w:t>
+      </w:r>
+      <w:r>
+        <w:rPr>
+          <w:rStyle w:val="ad"/>
+          <w:rFonts w:ascii="Consolas" w:hAnsi="Consolas" w:cstheme="minorBidi" w:hint="cs"/>
+          <w:b w:val="0"/>
+          <w:bCs w:val="0"/>
+          <w:color w:val="auto"/>
+          <w:spacing w:val="0"/>
+          <w:rtl/>
+        </w:rPr>
+        <w:lastRenderedPageBreak/>
+        <w:t>השם, אבל ממחלקות שונות</w:t>
+      </w:r>
+      <w:r>
+        <w:rPr>
+          <w:rStyle w:val="ad"/>
+          <w:rFonts w:ascii="Consolas" w:hAnsi="Consolas" w:cstheme="minorBidi" w:hint="cs"/>
+          <w:b w:val="0"/>
+          <w:bCs w:val="0"/>
+          <w:color w:val="auto"/>
+          <w:spacing w:val="0"/>
+          <w:rtl/>
+        </w:rPr>
+        <w:t xml:space="preserve">. </w:t>
+      </w:r>
+      <w:r>
+        <w:rPr>
+          <w:rStyle w:val="ad"/>
+          <w:rFonts w:ascii="Consolas" w:hAnsi="Consolas" w:cstheme="minorBidi" w:hint="cs"/>
+          <w:b w:val="0"/>
+          <w:bCs w:val="0"/>
+          <w:color w:val="auto"/>
+          <w:spacing w:val="0"/>
+          <w:rtl/>
+        </w:rPr>
+        <w:br/>
+        <w:t>פייתון יותר דומה ל-</w:t>
+      </w:r>
+      <w:r>
+        <w:rPr>
+          <w:rStyle w:val="ad"/>
+          <w:rFonts w:ascii="Consolas" w:hAnsi="Consolas" w:cstheme="minorBidi"/>
+          <w:b w:val="0"/>
+          <w:bCs w:val="0"/>
+          <w:color w:val="auto"/>
+          <w:spacing w:val="0"/>
+        </w:rPr>
+        <w:t>c/c++</w:t>
+      </w:r>
+      <w:r>
+        <w:rPr>
+          <w:rStyle w:val="ad"/>
+          <w:rFonts w:ascii="Consolas" w:hAnsi="Consolas" w:cstheme="minorBidi" w:hint="cs"/>
+          <w:b w:val="0"/>
+          <w:bCs w:val="0"/>
+          <w:color w:val="auto"/>
+          <w:spacing w:val="0"/>
+          <w:rtl/>
+        </w:rPr>
+        <w:t xml:space="preserve"> בדבר הזה, וניתן להגדיר פונקציות שלא נחשבות למתודות של מחלקות ספציפיות, ואז כאשר מייבאים את ה-</w:t>
+      </w:r>
+      <w:r>
+        <w:rPr>
+          <w:rStyle w:val="ad"/>
+          <w:rFonts w:ascii="Consolas" w:hAnsi="Consolas" w:cstheme="minorBidi"/>
+          <w:b w:val="0"/>
+          <w:bCs w:val="0"/>
+          <w:color w:val="auto"/>
+          <w:spacing w:val="0"/>
+        </w:rPr>
+        <w:t>module</w:t>
+      </w:r>
+      <w:r>
+        <w:rPr>
+          <w:rStyle w:val="ad"/>
+          <w:rFonts w:ascii="Consolas" w:hAnsi="Consolas" w:cstheme="minorBidi" w:hint="cs"/>
+          <w:b w:val="0"/>
+          <w:bCs w:val="0"/>
+          <w:color w:val="auto"/>
+          <w:spacing w:val="0"/>
+          <w:rtl/>
+        </w:rPr>
+        <w:t xml:space="preserve"> של הפונקציה ניתן לקרוא לפונקציה בשמה</w:t>
+      </w:r>
+      <w:r>
+        <w:rPr>
+          <w:rStyle w:val="ad"/>
+          <w:rFonts w:ascii="Consolas" w:hAnsi="Consolas" w:cstheme="minorBidi" w:hint="cs"/>
+          <w:b w:val="0"/>
+          <w:bCs w:val="0"/>
+          <w:color w:val="auto"/>
+          <w:spacing w:val="0"/>
+          <w:rtl/>
+        </w:rPr>
+        <w:t xml:space="preserve"> אבל צריך להגדיר מאיפה הגיע הפונ</w:t>
+      </w:r>
+      <w:r>
+        <w:rPr>
+          <w:rStyle w:val="ad"/>
+          <w:rFonts w:ascii="Consolas" w:hAnsi="Consolas" w:cstheme="minorBidi" w:hint="cs"/>
+          <w:b w:val="0"/>
+          <w:bCs w:val="0"/>
+          <w:color w:val="auto"/>
+          <w:spacing w:val="0"/>
+          <w:rtl/>
+        </w:rPr>
+        <w:t>ק</w:t>
+      </w:r>
+      <w:r>
+        <w:rPr>
+          <w:rStyle w:val="ad"/>
+          <w:rFonts w:ascii="Consolas" w:hAnsi="Consolas" w:cstheme="minorBidi" w:hint="cs"/>
+          <w:b w:val="0"/>
+          <w:bCs w:val="0"/>
+          <w:color w:val="auto"/>
+          <w:spacing w:val="0"/>
+          <w:rtl/>
+        </w:rPr>
+        <w:t>ציה</w:t>
+      </w:r>
+      <w:r>
+        <w:rPr>
+          <w:rStyle w:val="ad"/>
+          <w:rFonts w:ascii="Consolas" w:hAnsi="Consolas" w:cstheme="minorBidi" w:hint="cs"/>
+          <w:b w:val="0"/>
+          <w:bCs w:val="0"/>
+          <w:color w:val="auto"/>
+          <w:spacing w:val="0"/>
+          <w:rtl/>
+        </w:rPr>
+        <w:t>,</w:t>
+      </w:r>
+      <w:r>
+        <w:rPr>
+          <w:rStyle w:val="ad"/>
+          <w:rFonts w:ascii="Consolas" w:hAnsi="Consolas" w:cstheme="minorBidi"/>
+          <w:b w:val="0"/>
+          <w:bCs w:val="0"/>
+          <w:color w:val="auto"/>
+          <w:spacing w:val="0"/>
+          <w:rtl/>
+        </w:rPr>
+        <w:br/>
+      </w:r>
+      <w:r>
+        <w:rPr>
+          <w:rStyle w:val="ad"/>
+          <w:rFonts w:ascii="Consolas" w:hAnsi="Consolas" w:cstheme="minorBidi" w:hint="cs"/>
+          <w:b w:val="0"/>
+          <w:bCs w:val="0"/>
+          <w:color w:val="auto"/>
+          <w:spacing w:val="0"/>
+          <w:rtl/>
+        </w:rPr>
+        <w:t xml:space="preserve">לצורך הדוגמא נניח שהמודול </w:t>
+      </w:r>
+      <w:r>
+        <w:rPr>
+          <w:rStyle w:val="ad"/>
+          <w:rFonts w:ascii="Consolas" w:hAnsi="Consolas" w:cstheme="minorBidi"/>
+          <w:b w:val="0"/>
+          <w:bCs w:val="0"/>
+          <w:color w:val="auto"/>
+          <w:spacing w:val="0"/>
+        </w:rPr>
+        <w:t>cow</w:t>
+      </w:r>
+      <w:r>
+        <w:rPr>
+          <w:rStyle w:val="ad"/>
+          <w:rFonts w:ascii="Consolas" w:hAnsi="Consolas" w:cstheme="minorBidi" w:hint="cs"/>
+          <w:b w:val="0"/>
+          <w:bCs w:val="0"/>
+          <w:color w:val="auto"/>
+          <w:spacing w:val="0"/>
+          <w:rtl/>
+        </w:rPr>
+        <w:t xml:space="preserve"> מכיל רק פונקציה אחת והיא </w:t>
+      </w:r>
+      <w:r>
+        <w:rPr>
+          <w:rStyle w:val="ad"/>
+          <w:rFonts w:ascii="Consolas" w:hAnsi="Consolas" w:cstheme="minorBidi"/>
+          <w:b w:val="0"/>
+          <w:bCs w:val="0"/>
+          <w:color w:val="auto"/>
+          <w:spacing w:val="0"/>
+        </w:rPr>
+        <w:t>moo</w:t>
+      </w:r>
+      <w:r>
+        <w:rPr>
+          <w:rStyle w:val="ad"/>
+          <w:rFonts w:ascii="Consolas" w:hAnsi="Consolas" w:cstheme="minorBidi" w:hint="cs"/>
+          <w:b w:val="0"/>
+          <w:bCs w:val="0"/>
+          <w:color w:val="auto"/>
+          <w:spacing w:val="0"/>
+          <w:rtl/>
+        </w:rPr>
+        <w:t xml:space="preserve"> שמדפיסה למך את המילה </w:t>
+      </w:r>
+      <w:r>
+        <w:rPr>
+          <w:rStyle w:val="ad"/>
+          <w:rFonts w:ascii="Consolas" w:hAnsi="Consolas" w:cstheme="minorBidi"/>
+          <w:b w:val="0"/>
+          <w:bCs w:val="0"/>
+          <w:color w:val="auto"/>
+          <w:spacing w:val="0"/>
+        </w:rPr>
+        <w:t>moo</w:t>
+      </w:r>
+      <w:r>
+        <w:rPr>
+          <w:rStyle w:val="ad"/>
+          <w:rFonts w:ascii="Consolas" w:hAnsi="Consolas" w:cstheme="minorBidi" w:hint="cs"/>
+          <w:b w:val="0"/>
+          <w:bCs w:val="0"/>
+          <w:color w:val="auto"/>
+          <w:spacing w:val="0"/>
+          <w:rtl/>
+        </w:rPr>
+        <w:t xml:space="preserve"> :</w:t>
+      </w:r>
+    </w:p>
+    <w:p>
+      <w:pPr>
+        <w:bidi w:val="0"/>
+        <w:rPr>
+          <w:rStyle w:val="ad"/>
+          <w:rFonts w:ascii="Consolas" w:hAnsi="Consolas" w:cstheme="minorBidi"/>
+          <w:b w:val="0"/>
+          <w:bCs w:val="0"/>
+          <w:color w:val="auto"/>
+          <w:spacing w:val="0"/>
+        </w:rPr>
+      </w:pPr>
+      <w:r>
+        <w:rPr>
+          <w:rStyle w:val="ad"/>
+          <w:rFonts w:ascii="Consolas" w:hAnsi="Consolas" w:cstheme="minorBidi"/>
+          <w:b w:val="0"/>
+          <w:bCs w:val="0"/>
+          <w:color w:val="auto"/>
+          <w:spacing w:val="0"/>
+        </w:rPr>
+        <w:t>#cow</w:t>
+      </w:r>
+      <w:r>
+        <w:rPr>
+          <w:rStyle w:val="ad"/>
+          <w:rFonts w:ascii="Consolas" w:hAnsi="Consolas" w:cstheme="minorBidi"/>
+          <w:b w:val="0"/>
+          <w:bCs w:val="0"/>
+          <w:color w:val="auto"/>
+          <w:spacing w:val="0"/>
+        </w:rPr>
+        <w:t>.py</w:t>
+      </w:r>
+      <w:r>
+        <w:rPr>
+          <w:rStyle w:val="ad"/>
+          <w:rFonts w:ascii="Consolas" w:hAnsi="Consolas" w:cstheme="minorBidi"/>
+          <w:b w:val="0"/>
+          <w:bCs w:val="0"/>
+          <w:color w:val="auto"/>
+          <w:spacing w:val="0"/>
+        </w:rPr>
+        <w:br/>
+        <w:t>&gt;&gt;&gt; def moo():</w:t>
+      </w:r>
+      <w:r>
+        <w:rPr>
+          <w:rStyle w:val="ad"/>
+          <w:rFonts w:ascii="Consolas" w:hAnsi="Consolas" w:cstheme="minorBidi"/>
+          <w:b w:val="0"/>
+          <w:bCs w:val="0"/>
+          <w:color w:val="auto"/>
+          <w:spacing w:val="0"/>
+        </w:rPr>
+        <w:br/>
+        <w:t>...  print('moo')</w:t>
+      </w:r>
+    </w:p>
+    <w:p>
+      <w:pPr>
+        <w:rPr>
+          <w:rStyle w:val="ad"/>
+          <w:rFonts w:ascii="Consolas" w:hAnsi="Consolas" w:cstheme="minorBidi" w:hint="cs"/>
+          <w:b w:val="0"/>
+          <w:bCs w:val="0"/>
+          <w:color w:val="auto"/>
+          <w:spacing w:val="0"/>
+          <w:rtl/>
+        </w:rPr>
+      </w:pPr>
+      <w:r>
+        <w:rPr>
+          <w:rStyle w:val="ad"/>
+          <w:rFonts w:ascii="Consolas" w:hAnsi="Consolas" w:cstheme="minorBidi" w:hint="cs"/>
+          <w:b w:val="0"/>
+          <w:bCs w:val="0"/>
+          <w:color w:val="auto"/>
+          <w:spacing w:val="0"/>
+          <w:rtl/>
+        </w:rPr>
+        <w:t>עכשיו נניח ואנחנו כשנייבא אותו נוכ</w:t>
+      </w:r>
+      <w:r>
+        <w:rPr>
+          <w:rStyle w:val="ad"/>
+          <w:rFonts w:ascii="Consolas" w:hAnsi="Consolas" w:cstheme="minorBidi" w:hint="cs"/>
+          <w:b w:val="0"/>
+          <w:bCs w:val="0"/>
+          <w:color w:val="auto"/>
+          <w:spacing w:val="0"/>
+          <w:rtl/>
+        </w:rPr>
+        <w:t>ל להשתמש בפונקציה במודול ו</w:t>
+      </w:r>
+      <w:r>
+        <w:rPr>
+          <w:rStyle w:val="ad"/>
+          <w:rFonts w:ascii="Consolas" w:hAnsi="Consolas" w:cstheme="minorBidi" w:hint="cs"/>
+          <w:b w:val="0"/>
+          <w:bCs w:val="0"/>
+          <w:color w:val="auto"/>
+          <w:spacing w:val="0"/>
+          <w:rtl/>
+        </w:rPr>
+        <w:t xml:space="preserve">להגדיר מהיכן הגיע: </w:t>
+      </w:r>
+    </w:p>
+    <w:p>
+      <w:pPr>
+        <w:bidi w:val="0"/>
+        <w:rPr>
+          <w:rStyle w:val="ad"/>
+          <w:rFonts w:ascii="Consolas" w:hAnsi="Consolas" w:cstheme="minorBidi" w:hint="cs"/>
+          <w:b w:val="0"/>
+          <w:bCs w:val="0"/>
+          <w:color w:val="auto"/>
+          <w:spacing w:val="0"/>
+          <w:rtl/>
+        </w:rPr>
+      </w:pPr>
+      <w:r>
+        <w:rPr>
+          <w:rStyle w:val="ad"/>
+          <w:rFonts w:ascii="Consolas" w:hAnsi="Consolas" w:cstheme="minorBidi"/>
+          <w:b w:val="0"/>
+          <w:bCs w:val="0"/>
+          <w:color w:val="auto"/>
+          <w:spacing w:val="0"/>
+        </w:rPr>
+        <w:t xml:space="preserve">&gt;&gt;&gt; import cow </w:t>
+      </w:r>
+      <w:r>
+        <w:rPr>
+          <w:rStyle w:val="ad"/>
+          <w:rFonts w:ascii="Consolas" w:hAnsi="Consolas" w:cstheme="minorBidi"/>
+          <w:b w:val="0"/>
+          <w:bCs w:val="0"/>
+          <w:color w:val="auto"/>
+          <w:spacing w:val="0"/>
+        </w:rPr>
+        <w:br/>
+        <w:t xml:space="preserve">&gt;&gt;&gt; </w:t>
+      </w:r>
+      <w:r>
+        <w:rPr>
+          <w:rStyle w:val="ad"/>
+          <w:rFonts w:ascii="Consolas" w:hAnsi="Consolas" w:cstheme="minorBidi"/>
+          <w:b w:val="0"/>
+          <w:bCs w:val="0"/>
+          <w:color w:val="auto"/>
+          <w:spacing w:val="0"/>
+        </w:rPr>
+        <w:t>cow</w:t>
+      </w:r>
+      <w:r>
+        <w:rPr>
+          <w:rStyle w:val="ad"/>
+          <w:rFonts w:ascii="Consolas" w:hAnsi="Consolas" w:cstheme="minorBidi"/>
+          <w:b w:val="0"/>
+          <w:bCs w:val="0"/>
+          <w:color w:val="auto"/>
+          <w:spacing w:val="0"/>
+        </w:rPr>
+        <w:t>.</w:t>
+      </w:r>
+      <w:r>
+        <w:rPr>
+          <w:rStyle w:val="ad"/>
+          <w:rFonts w:ascii="Consolas" w:hAnsi="Consolas" w:cstheme="minorBidi"/>
+          <w:b w:val="0"/>
+          <w:bCs w:val="0"/>
+          <w:color w:val="auto"/>
+          <w:spacing w:val="0"/>
+        </w:rPr>
+        <w:t>moo()</w:t>
+      </w:r>
+      <w:r>
+        <w:rPr>
+          <w:rStyle w:val="ad"/>
+          <w:rFonts w:ascii="Consolas" w:hAnsi="Consolas" w:cstheme="minorBidi"/>
+          <w:b w:val="0"/>
+          <w:bCs w:val="0"/>
+          <w:color w:val="auto"/>
+          <w:spacing w:val="0"/>
+        </w:rPr>
+        <w:br/>
+        <w:t>'moo'</w:t>
+      </w:r>
+    </w:p>
+    <w:p>
+      <w:pPr>
+        <w:rPr>
+          <w:rStyle w:val="ad"/>
+          <w:rFonts w:ascii="Consolas" w:hAnsi="Consolas" w:cstheme="minorBidi" w:hint="cs"/>
+          <w:b w:val="0"/>
+          <w:bCs w:val="0"/>
+          <w:color w:val="auto"/>
+          <w:spacing w:val="0"/>
+          <w:rtl/>
+        </w:rPr>
+      </w:pPr>
+    </w:p>
+    <w:p>
+      <w:pPr>
+        <w:bidi w:val="0"/>
+        <w:rPr>
+          <w:rStyle w:val="ad"/>
+          <w:rFonts w:ascii="Consolas" w:hAnsi="Consolas" w:cstheme="minorBidi" w:hint="cs"/>
+          <w:i/>
+          <w:iCs/>
+          <w:color w:val="auto"/>
+          <w:spacing w:val="0"/>
+          <w:rtl/>
+        </w:rPr>
+      </w:pPr>
+      <w:r>
+        <w:rPr>
+          <w:rStyle w:val="ad"/>
+          <w:rFonts w:ascii="Consolas" w:hAnsi="Consolas" w:cstheme="minorBidi"/>
+          <w:i/>
+          <w:iCs/>
+          <w:color w:val="auto"/>
+          <w:spacing w:val="0"/>
+          <w:rtl/>
+        </w:rPr>
+        <w:br/>
+      </w:r>
+    </w:p>
+    <w:p>
+      <w:pPr>
+        <w:rPr>
+          <w:rStyle w:val="ad"/>
+          <w:rFonts w:ascii="Consolas" w:hAnsi="Consolas" w:cstheme="minorBidi"/>
+          <w:b w:val="0"/>
+          <w:bCs w:val="0"/>
+          <w:color w:val="auto"/>
+          <w:spacing w:val="0"/>
+          <w:rtl/>
+        </w:rPr>
+      </w:pPr>
+      <w:r>
+        <w:rPr>
+          <w:rStyle w:val="ad"/>
+          <w:rFonts w:ascii="Consolas" w:hAnsi="Consolas" w:cstheme="minorBidi" w:hint="cs"/>
+          <w:i/>
+          <w:iCs/>
+          <w:color w:val="auto"/>
+          <w:spacing w:val="0"/>
+          <w:rtl/>
+        </w:rPr>
         <w:t xml:space="preserve">מוסכמות- </w:t>
       </w:r>
       <w:r>
@@ -5494,7 +6180,6 @@
           <w:spacing w:val="0"/>
           <w:rtl/>
         </w:rPr>
-        <w:lastRenderedPageBreak/>
         <w:br/>
       </w:r>
       <w:r>
@@ -6168,6 +6853,7 @@
           <w:rFonts w:hint="cs"/>
           <w:rtl/>
         </w:rPr>
+        <w:lastRenderedPageBreak/>
         <w:t>כמו כן יש קבוצות של אופרטורים מיוחדים כגון: אופרטורים של זהות או שייכות</w:t>
       </w:r>
       <w:r>
@@ -6994,7 +7680,6 @@
           <w:iCs/>
           <w:rtl/>
         </w:rPr>
-        <w:lastRenderedPageBreak/>
         <w:t xml:space="preserve">אופרטורי השמה- </w:t>
       </w:r>
       <w:r>
@@ -7604,7 +8289,15 @@
           <w:rFonts w:hint="cs"/>
           <w:rtl/>
         </w:rPr>
-        <w:t xml:space="preserve"> שבג'אווה אנחנו מציינים אותו ב-'!' ובפייתון ממש כותבים </w:t>
+        <w:t xml:space="preserve"> שבג'אווה אנחנו מציינים אותו ב-'!' ובפייתון </w:t>
+      </w:r>
+      <w:r>
+        <w:rPr>
+          <w:rFonts w:hint="cs"/>
+          <w:rtl/>
+        </w:rPr>
+        <w:lastRenderedPageBreak/>
+        <w:t xml:space="preserve">ממש כותבים </w:t>
       </w:r>
       <w:r>
         <w:t>not</w:t>
@@ -8273,14 +8966,6 @@
           <w:szCs w:val="18"/>
         </w:rPr>
         <w:br/>
-      </w:r>
-      <w:r>
-        <w:rPr>
-          <w:rFonts w:ascii="Consolas" w:hAnsi="Consolas" w:cs="Consolas"/>
-          <w:sz w:val="18"/>
-          <w:szCs w:val="18"/>
-        </w:rPr>
-        <w:lastRenderedPageBreak/>
         <w:t>&gt;&gt;</w:t>
       </w:r>
       <w:r>
@@ -8808,6 +9493,7 @@
         <w:br/>
       </w:r>
       <w:r>
+        <w:lastRenderedPageBreak/>
         <w:t>and</w:t>
       </w:r>
       <w:r>
@@ -9771,16 +10457,7 @@
           <w:i/>
           <w:rtl/>
         </w:rPr>
-        <w:t xml:space="preserve"> גם ל2 ואז המספרים ינועו שתיים ימינה או </w:t>
-      </w:r>
-      <w:r>
-        <w:rPr>
-          <w:rFonts w:hint="cs"/>
-          <w:i/>
-          <w:rtl/>
-        </w:rPr>
-        <w:lastRenderedPageBreak/>
-        <w:t>שמאלה וכו'.</w:t>
+        <w:t xml:space="preserve"> גם ל2 ואז המספרים ינועו שתיים ימינה או שמאלה וכו'.</w:t>
       </w:r>
       <w:r>
         <w:rPr>
@@ -10197,6 +10874,7 @@
         <w:rPr>
           <w:rtl/>
         </w:rPr>
+        <w:lastRenderedPageBreak/>
         <w:br/>
       </w:r>
       <w:r>
@@ -10601,7 +11279,6 @@
           <w:sz w:val="20"/>
           <w:szCs w:val="20"/>
         </w:rPr>
-        <w:lastRenderedPageBreak/>
         <w:t>&gt;&gt;</w:t>
       </w:r>
       <w:r>
@@ -11050,6 +11727,7 @@
         <w:bidi w:val="0"/>
       </w:pPr>
       <w:r>
+        <w:lastRenderedPageBreak/>
         <w:t>&gt;&gt; name = "Tuna"</w:t>
       </w:r>
       <w:r>
@@ -11077,7 +11755,6 @@
     <w:p>
       <w:pPr>
         <w:rPr>
-          <w:rFonts w:hint="cs"/>
           <w:rtl/>
         </w:rPr>
       </w:pPr>
@@ -11917,7 +12594,6 @@
           <w:rFonts w:hint="cs"/>
           <w:rtl/>
         </w:rPr>
-        <w:lastRenderedPageBreak/>
         <w:t>בסוגרים מכריזים על שמות המשתנים שיופיעו, וב- '</w:t>
       </w:r>
       <w:r>
@@ -12634,7 +13310,6 @@
     <w:p>
       <w:pPr>
         <w:rPr>
-          <w:rFonts w:hint="cs"/>
           <w:rtl/>
         </w:rPr>
       </w:pPr>
@@ -12733,6 +13408,7 @@
           <w:rFonts w:hint="cs"/>
           <w:rtl/>
         </w:rPr>
+        <w:lastRenderedPageBreak/>
         <w:t xml:space="preserve">מבנה נתונים הוא דרך לאחסון כמות נתונים במשתנה אחד. </w:t>
       </w:r>
       <w:r>
@@ -13085,7 +13761,6 @@
     <w:p>
       <w:pPr>
         <w:rPr>
-          <w:rFonts w:hint="cs"/>
           <w:rtl/>
         </w:rPr>
       </w:pPr>
@@ -13180,7 +13855,6 @@
           <w:sz w:val="20"/>
           <w:szCs w:val="20"/>
         </w:rPr>
-        <w:lastRenderedPageBreak/>
         <w:t>&gt;&gt; lst=[</w:t>
       </w:r>
       <w:r>
@@ -13349,7 +14023,6 @@
     <w:p>
       <w:pPr>
         <w:rPr>
-          <w:rFonts w:hint="cs"/>
           <w:rtl/>
         </w:rPr>
       </w:pPr>
@@ -13536,7 +14209,6 @@
     <w:p>
       <w:pPr>
         <w:rPr>
-          <w:rFonts w:hint="cs"/>
           <w:rtl/>
         </w:rPr>
       </w:pPr>
@@ -13671,7 +14343,6 @@
     <w:p>
       <w:pPr>
         <w:rPr>
-          <w:rFonts w:hint="cs"/>
           <w:rtl/>
         </w:rPr>
       </w:pPr>
@@ -13680,6 +14351,7 @@
           <w:rFonts w:hint="cs"/>
           <w:rtl/>
         </w:rPr>
+        <w:lastRenderedPageBreak/>
         <w:t>בכל סט ניתן להכניס מס איברים ככמות הזיכרון, ואין הג</w:t>
       </w:r>
       <w:r>
@@ -13735,7 +14407,6 @@
     <w:p>
       <w:pPr>
         <w:rPr>
-          <w:rFonts w:hint="cs"/>
           <w:rtl/>
         </w:rPr>
       </w:pPr>
@@ -13795,7 +14466,6 @@
     <w:p>
       <w:pPr>
         <w:rPr>
-          <w:rFonts w:hint="cs"/>
           <w:rtl/>
         </w:rPr>
       </w:pPr>
@@ -13982,7 +14652,6 @@
     <w:p>
       <w:pPr>
         <w:rPr>
-          <w:rFonts w:hint="cs"/>
           <w:rtl/>
         </w:rPr>
       </w:pPr>
@@ -14081,7 +14750,6 @@
           <w:rFonts w:hint="cs"/>
           <w:rtl/>
         </w:rPr>
-        <w:lastRenderedPageBreak/>
         <w:t>המילון הוא אופטימלי להחזר</w:t>
       </w:r>
       <w:r>
@@ -14138,7 +14806,6 @@
     <w:p>
       <w:pPr>
         <w:rPr>
-          <w:rFonts w:hint="cs"/>
           <w:rtl/>
         </w:rPr>
       </w:pPr>
@@ -14224,7 +14891,7 @@
     <w:p>
       <w:pPr>
         <w:rPr>
-          <w:rFonts w:ascii="Consolas" w:hAnsi="Consolas" w:cstheme="minorBidi" w:hint="cs"/>
+          <w:rFonts w:ascii="Consolas" w:hAnsi="Consolas" w:cstheme="minorBidi"/>
           <w:rtl/>
         </w:rPr>
       </w:pPr>
@@ -14435,13 +15102,7 @@
         <w:rPr>
           <w:rFonts w:ascii="Consolas" w:hAnsi="Consolas" w:cstheme="minorBidi"/>
         </w:rPr>
-        <w:t>{len</w:t>
-      </w:r>
-      <w:r>
-        <w:rPr>
-          <w:rFonts w:ascii="Consolas" w:hAnsi="Consolas" w:cstheme="minorBidi"/>
-        </w:rPr>
-        <w:t>(my_dict)},</w:t>
+        <w:t>{len(my_dict)},</w:t>
       </w:r>
     </w:p>
     <w:p>
@@ -14471,13 +15132,7 @@
         <w:rPr>
           <w:rFonts w:ascii="Consolas" w:hAnsi="Consolas" w:cstheme="minorBidi"/>
         </w:rPr>
-        <w:t>{len(my_l</w:t>
-      </w:r>
-      <w:r>
-        <w:rPr>
-          <w:rFonts w:ascii="Consolas" w:hAnsi="Consolas" w:cstheme="minorBidi"/>
-        </w:rPr>
-        <w:t>st)},</w:t>
+        <w:t>{len(my_lst)},</w:t>
       </w:r>
     </w:p>
     <w:p>
@@ -14494,6 +15149,7 @@
           <w:rStyle w:val="gp"/>
           <w:rFonts w:ascii="Consolas" w:hAnsi="Consolas" w:cs="Consolas"/>
         </w:rPr>
+        <w:lastRenderedPageBreak/>
         <w:t xml:space="preserve">... </w:t>
       </w:r>
       <w:r>
@@ -14507,46 +15163,34 @@
         <w:rPr>
           <w:rFonts w:ascii="Consolas" w:hAnsi="Consolas" w:cstheme="minorBidi"/>
         </w:rPr>
-        <w:t>{len</w:t>
+        <w:t>{len(my_str)},</w:t>
+      </w:r>
+      <w:r>
+        <w:rPr>
+          <w:rStyle w:val="HTMLCode"/>
+          <w:rFonts w:ascii="Consolas" w:hAnsi="Consolas" w:cs="Consolas"/>
+        </w:rPr>
+        <w:br/>
+      </w:r>
+      <w:r>
+        <w:rPr>
+          <w:rStyle w:val="gp"/>
+          <w:rFonts w:ascii="Consolas" w:hAnsi="Consolas" w:cs="Consolas"/>
+        </w:rPr>
+        <w:t xml:space="preserve">... </w:t>
+      </w:r>
+      <w:r>
+        <w:rPr>
+          <w:rStyle w:val="s2"/>
+          <w:rFonts w:ascii="Consolas" w:hAnsi="Consolas" w:cs="Consolas"/>
+        </w:rPr>
+        <w:t xml:space="preserve">    </w:t>
       </w:r>
       <w:r>
         <w:rPr>
           <w:rFonts w:ascii="Consolas" w:hAnsi="Consolas" w:cstheme="minorBidi"/>
         </w:rPr>
-        <w:t>(my_str)},</w:t>
-      </w:r>
-      <w:r>
-        <w:rPr>
-          <w:rStyle w:val="HTMLCode"/>
-          <w:rFonts w:ascii="Consolas" w:hAnsi="Consolas" w:cs="Consolas"/>
-        </w:rPr>
-        <w:br/>
-      </w:r>
-      <w:r>
-        <w:rPr>
-          <w:rStyle w:val="gp"/>
-          <w:rFonts w:ascii="Consolas" w:hAnsi="Consolas" w:cs="Consolas"/>
-        </w:rPr>
-        <w:t xml:space="preserve">... </w:t>
-      </w:r>
-      <w:r>
-        <w:rPr>
-          <w:rStyle w:val="s2"/>
-          <w:rFonts w:ascii="Consolas" w:hAnsi="Consolas" w:cs="Consolas"/>
-        </w:rPr>
-        <w:t xml:space="preserve">    </w:t>
-      </w:r>
-      <w:r>
-        <w:rPr>
-          <w:rFonts w:ascii="Consolas" w:hAnsi="Consolas" w:cstheme="minorBidi"/>
-        </w:rPr>
-        <w:t>{len</w:t>
-      </w:r>
-      <w:r>
-        <w:rPr>
-          <w:rFonts w:ascii="Consolas" w:hAnsi="Consolas" w:cstheme="minorBidi"/>
-        </w:rPr>
-        <w:t>(my_tup)},</w:t>
+        <w:t>{len(my_tup)},</w:t>
       </w:r>
     </w:p>
     <w:p>
@@ -14576,13 +15220,7 @@
         <w:rPr>
           <w:rFonts w:ascii="Consolas" w:hAnsi="Consolas" w:cstheme="minorBidi"/>
         </w:rPr>
-        <w:t>{len</w:t>
-      </w:r>
-      <w:r>
-        <w:rPr>
-          <w:rFonts w:ascii="Consolas" w:hAnsi="Consolas" w:cstheme="minorBidi"/>
-        </w:rPr>
-        <w:t>(my_set)},</w:t>
+        <w:t>{len(my_set)},</w:t>
       </w:r>
     </w:p>
     <w:p>
@@ -14669,7 +15307,6 @@
     <w:p>
       <w:pPr>
         <w:rPr>
-          <w:rFonts w:hint="cs"/>
           <w:rtl/>
         </w:rPr>
       </w:pPr>
@@ -15010,15 +15647,7 @@
           <w:rFonts w:hint="cs"/>
           <w:rtl/>
         </w:rPr>
-        <w:t xml:space="preserve"> הוא </w:t>
-      </w:r>
-      <w:r>
-        <w:rPr>
-          <w:rFonts w:hint="cs"/>
-          <w:rtl/>
-        </w:rPr>
-        <w:lastRenderedPageBreak/>
-        <w:t>אובייקט שכל פעם שנשים אותו כערך למשתנה ונבצע על המשתנה פעולה כלשהי המשתנה יצביע למקום חדש בזיכרון.</w:t>
+        <w:t xml:space="preserve"> הוא אובייקט שכל פעם שנשים אותו כערך למשתנה ונבצע על המשתנה פעולה כלשהי המשתנה יצביע למקום חדש בזיכרון.</w:t>
       </w:r>
       <w:r>
         <w:rPr>
@@ -15457,7 +16086,15 @@
           <w:rFonts w:hint="cs"/>
           <w:rtl/>
         </w:rPr>
-        <w:t xml:space="preserve"> כמו מחרוזת או </w:t>
+        <w:t xml:space="preserve"> </w:t>
+      </w:r>
+      <w:r>
+        <w:rPr>
+          <w:rFonts w:hint="cs"/>
+          <w:rtl/>
+        </w:rPr>
+        <w:lastRenderedPageBreak/>
+        <w:t xml:space="preserve">כמו מחרוזת או </w:t>
       </w:r>
       <w:r>
         <w:t>tuple</w:t>
@@ -16429,7 +17066,6 @@
           <w:sz w:val="18"/>
           <w:szCs w:val="18"/>
         </w:rPr>
-        <w:lastRenderedPageBreak/>
         <w:t>public</w:t>
       </w:r>
       <w:r>
@@ -17277,7 +17913,7 @@
     <w:p>
       <w:pPr>
         <w:rPr>
-          <w:rFonts w:ascii="Consolas" w:hAnsi="Consolas" w:cstheme="minorBidi" w:hint="cs"/>
+          <w:rFonts w:ascii="Consolas" w:hAnsi="Consolas" w:cstheme="minorBidi"/>
           <w:rtl/>
         </w:rPr>
       </w:pPr>
@@ -17488,6 +18124,7 @@
           <w:iCs/>
           <w:rtl/>
         </w:rPr>
+        <w:lastRenderedPageBreak/>
         <w:t xml:space="preserve">המרה למשתנה בוליאני- </w:t>
       </w:r>
       <w:r>
@@ -17806,19 +18443,7 @@
         <w:rPr>
           <w:rFonts w:ascii="Consolas" w:hAnsi="Consolas" w:cstheme="minorBidi"/>
         </w:rPr>
-        <w:t>{bool(my_</w:t>
-      </w:r>
-      <w:r>
-        <w:rPr>
-          <w:rFonts w:ascii="Consolas" w:hAnsi="Consolas" w:cstheme="minorBidi"/>
-        </w:rPr>
-        <w:t>tup</w:t>
-      </w:r>
-      <w:r>
-        <w:rPr>
-          <w:rFonts w:ascii="Consolas" w:hAnsi="Consolas" w:cstheme="minorBidi"/>
-        </w:rPr>
-        <w:t>)},</w:t>
+        <w:t>{bool(my_tup)},</w:t>
       </w:r>
     </w:p>
     <w:p>
@@ -17848,19 +18473,7 @@
         <w:rPr>
           <w:rFonts w:ascii="Consolas" w:hAnsi="Consolas" w:cstheme="minorBidi"/>
         </w:rPr>
-        <w:t>{bool</w:t>
-      </w:r>
-      <w:r>
-        <w:rPr>
-          <w:rFonts w:ascii="Consolas" w:hAnsi="Consolas" w:cstheme="minorBidi"/>
-        </w:rPr>
-        <w:t>(my_set</w:t>
-      </w:r>
-      <w:r>
-        <w:rPr>
-          <w:rFonts w:ascii="Consolas" w:hAnsi="Consolas" w:cstheme="minorBidi"/>
-        </w:rPr>
-        <w:t>)},</w:t>
+        <w:t>{bool(my_set)},</w:t>
       </w:r>
     </w:p>
     <w:p>
@@ -17889,13 +18502,7 @@
         <w:rPr>
           <w:rFonts w:ascii="Consolas" w:hAnsi="Consolas" w:cstheme="minorBidi"/>
         </w:rPr>
-        <w:t>{bool</w:t>
-      </w:r>
-      <w:r>
-        <w:rPr>
-          <w:rFonts w:ascii="Consolas" w:hAnsi="Consolas" w:cstheme="minorBidi"/>
-        </w:rPr>
-        <w:t>(None)}</w:t>
+        <w:t>{bool(None)}</w:t>
       </w:r>
       <w:r>
         <w:rPr>
@@ -17984,19 +18591,7 @@
           <w:rFonts w:ascii="Consolas" w:hAnsi="Consolas" w:cstheme="minorBidi"/>
         </w:rPr>
         <w:br/>
-        <w:t>False,False,</w:t>
-      </w:r>
-      <w:r>
-        <w:rPr>
-          <w:rFonts w:ascii="Consolas" w:hAnsi="Consolas" w:cstheme="minorBidi"/>
-        </w:rPr>
-        <w:t>False,False,</w:t>
-      </w:r>
-      <w:r>
-        <w:rPr>
-          <w:rFonts w:ascii="Consolas" w:hAnsi="Consolas" w:cstheme="minorBidi"/>
-        </w:rPr>
-        <w:t>False,False</w:t>
+        <w:t>False,False,False,False,False,False</w:t>
       </w:r>
       <w:r>
         <w:rPr>
@@ -18009,7 +18604,6 @@
       <w:pPr>
         <w:pStyle w:val="af1"/>
         <w:rPr>
-          <w:rFonts w:hint="cs"/>
           <w:rtl/>
         </w:rPr>
       </w:pPr>
@@ -18018,7 +18612,6 @@
           <w:rFonts w:hint="cs"/>
           <w:rtl/>
         </w:rPr>
-        <w:lastRenderedPageBreak/>
         <w:t xml:space="preserve">בקרת זרימה בפייתון- </w:t>
       </w:r>
     </w:p>
@@ -18034,16 +18627,1340 @@
           <w:rFonts w:hint="cs"/>
           <w:rtl/>
         </w:rPr>
-        <w:t>טקסט.</w:t>
-      </w:r>
-      <w:bookmarkStart w:id="0" w:name="_GoBack"/>
-      <w:bookmarkEnd w:id="0"/>
+        <w:t>כברירת מחדל מחשב מבצע פקודות לפי סדר כתיבתן, אך לפעמים נרצה לשנות את או</w:t>
+      </w:r>
+      <w:r>
+        <w:rPr>
+          <w:rFonts w:hint="cs"/>
+          <w:rtl/>
+        </w:rPr>
+        <w:t>פן הפעלת הפקודות שיהיו יותר מבוקרות</w:t>
+      </w:r>
+      <w:r>
+        <w:rPr>
+          <w:rFonts w:hint="cs"/>
+          <w:rtl/>
+        </w:rPr>
+        <w:t>, למשל נרצה לבצע פעולה מסוימת מספר פעמים, או לבצע פעולה בתנאי שגם פעולה אחת התבצעה כראוי.</w:t>
+      </w:r>
+      <w:r>
+        <w:rPr>
+          <w:rtl/>
+        </w:rPr>
+        <w:br/>
+      </w:r>
+      <w:r>
+        <w:rPr>
+          <w:rFonts w:hint="cs"/>
+          <w:rtl/>
+        </w:rPr>
+        <w:t xml:space="preserve">בג'אווה יש שני סוגים של בקרות זרימה: תנאים ולולאות, בפייתון בנוסף לשני הסוגים האלה יש גם פונקציות </w:t>
+      </w:r>
+      <w:r>
+        <w:t>callback</w:t>
+      </w:r>
+      <w:r>
+        <w:rPr>
+          <w:rFonts w:hint="cs"/>
+          <w:rtl/>
+        </w:rPr>
+        <w:t xml:space="preserve">, אבל על כך בנושא נפרד. </w:t>
+      </w:r>
+      <w:r>
+        <w:rPr>
+          <w:rtl/>
+        </w:rPr>
+        <w:br/>
+      </w:r>
+      <w:r>
+        <w:rPr>
+          <w:rtl/>
+        </w:rPr>
+        <w:br/>
+      </w:r>
+      <w:r>
+        <w:rPr>
+          <w:rFonts w:hint="cs"/>
+          <w:b/>
+          <w:bCs/>
+          <w:i/>
+          <w:iCs/>
+          <w:rtl/>
+        </w:rPr>
+        <w:t>תנאים-</w:t>
+      </w:r>
+      <w:r>
+        <w:rPr>
+          <w:rFonts w:hint="cs"/>
+          <w:rtl/>
+        </w:rPr>
+        <w:t xml:space="preserve"> </w:t>
+      </w:r>
+      <w:r>
+        <w:rPr>
+          <w:rFonts w:hint="cs"/>
+          <w:rtl/>
+        </w:rPr>
+        <w:t xml:space="preserve">בשפות תכנות פקודת תנאי שלרוב נקראת פקודת </w:t>
+      </w:r>
+      <w:r>
+        <w:t>if</w:t>
+      </w:r>
+      <w:r>
+        <w:rPr>
+          <w:rFonts w:hint="cs"/>
+          <w:rtl/>
+        </w:rPr>
+        <w:t xml:space="preserve"> היא פקודה שמתבצעת אם ורק אם מתקיים(או לא) תנאי מסוים. </w:t>
+      </w:r>
+      <w:r>
+        <w:rPr>
+          <w:rtl/>
+        </w:rPr>
+        <w:br/>
+      </w:r>
+      <w:r>
+        <w:rPr>
+          <w:rFonts w:hint="cs"/>
+          <w:rtl/>
+        </w:rPr>
+        <w:t xml:space="preserve">בג'אווה הפקודה </w:t>
+      </w:r>
+      <w:r>
+        <w:t>if</w:t>
+      </w:r>
+      <w:r>
+        <w:rPr>
+          <w:rFonts w:hint="cs"/>
+          <w:rtl/>
+        </w:rPr>
+        <w:t xml:space="preserve"> </w:t>
+      </w:r>
+      <w:r>
+        <w:rPr>
+          <w:rFonts w:hint="cs"/>
+          <w:rtl/>
+        </w:rPr>
+        <w:t xml:space="preserve">היא </w:t>
+      </w:r>
+      <w:r>
+        <w:rPr>
+          <w:rFonts w:hint="cs"/>
+          <w:rtl/>
+        </w:rPr>
+        <w:t>כמו</w:t>
+      </w:r>
+      <w:r>
+        <w:rPr>
+          <w:rFonts w:hint="cs"/>
+          <w:rtl/>
+        </w:rPr>
+        <w:t xml:space="preserve"> </w:t>
+      </w:r>
+      <w:r>
+        <w:rPr>
+          <w:rFonts w:hint="cs"/>
+          <w:rtl/>
+        </w:rPr>
+        <w:t>פונקציה שמקבלת ערך בוליאני ו</w:t>
+      </w:r>
+      <w:r>
+        <w:rPr>
+          <w:rFonts w:hint="cs"/>
+          <w:rtl/>
+        </w:rPr>
+        <w:t>מבצעת את הקטע קוד המגיע לאחר מכן שסגור בבלוק ('{}'),או השורה שמופיע בדיוק לאחר הפקודה.</w:t>
+      </w:r>
+      <w:r>
+        <w:rPr>
+          <w:rtl/>
+        </w:rPr>
+        <w:br/>
+      </w:r>
+      <w:r>
+        <w:rPr>
+          <w:rFonts w:hint="cs"/>
+          <w:rtl/>
+        </w:rPr>
+        <w:t>את הפקודה הרבה פעמים ניתן לסייג לכמה תנאים שמתחלק</w:t>
+      </w:r>
+      <w:r>
+        <w:rPr>
+          <w:rFonts w:hint="cs"/>
+          <w:rtl/>
+        </w:rPr>
+        <w:t>ים</w:t>
+      </w:r>
+      <w:r>
+        <w:rPr>
+          <w:rFonts w:hint="cs"/>
+          <w:rtl/>
+        </w:rPr>
+        <w:t xml:space="preserve"> לפונקציה </w:t>
+      </w:r>
+      <w:r>
+        <w:t xml:space="preserve">else </w:t>
+      </w:r>
+      <w:r>
+        <w:rPr>
+          <w:rFonts w:hint="cs"/>
+          <w:rtl/>
+        </w:rPr>
+        <w:t xml:space="preserve"> ולסוג של פונקציה מקוננת </w:t>
+      </w:r>
+      <w:r>
+        <w:t>else if</w:t>
+      </w:r>
+      <w:r>
+        <w:rPr>
+          <w:rFonts w:hint="cs"/>
+          <w:rtl/>
+        </w:rPr>
+        <w:t>,</w:t>
+      </w:r>
+      <w:r>
+        <w:rPr>
+          <w:rtl/>
+        </w:rPr>
+        <w:br/>
+      </w:r>
+      <w:r>
+        <w:t>else</w:t>
+      </w:r>
+      <w:r>
+        <w:rPr>
+          <w:rFonts w:hint="cs"/>
+          <w:rtl/>
+        </w:rPr>
+        <w:t xml:space="preserve"> מתבצעת במקרה בו לא מתבצע התנאי ונרצה שיתבצע משהו אחר כברירת מחדל, ו-</w:t>
+      </w:r>
+      <w:r>
+        <w:t>else if</w:t>
+      </w:r>
+      <w:r>
+        <w:rPr>
+          <w:rFonts w:hint="cs"/>
+          <w:rtl/>
+        </w:rPr>
+        <w:t xml:space="preserve"> היא הוספת תנאי נוסף:</w:t>
+      </w:r>
+    </w:p>
+    <w:p>
+      <w:pPr>
+        <w:pBdr>
+          <w:top w:val="single" w:sz="6" w:space="12" w:color="EAECF0"/>
+          <w:left w:val="single" w:sz="6" w:space="12" w:color="EAECF0"/>
+          <w:bottom w:val="single" w:sz="6" w:space="12" w:color="EAECF0"/>
+          <w:right w:val="single" w:sz="6" w:space="12" w:color="EAECF0"/>
+        </w:pBdr>
+        <w:tabs>
+          <w:tab w:val="left" w:pos="916"/>
+          <w:tab w:val="left" w:pos="1832"/>
+          <w:tab w:val="left" w:pos="2748"/>
+          <w:tab w:val="left" w:pos="3664"/>
+          <w:tab w:val="left" w:pos="4580"/>
+          <w:tab w:val="left" w:pos="5496"/>
+          <w:tab w:val="left" w:pos="6412"/>
+          <w:tab w:val="left" w:pos="7328"/>
+          <w:tab w:val="left" w:pos="8244"/>
+          <w:tab w:val="left" w:pos="9160"/>
+          <w:tab w:val="left" w:pos="10076"/>
+          <w:tab w:val="left" w:pos="10992"/>
+          <w:tab w:val="left" w:pos="11908"/>
+          <w:tab w:val="left" w:pos="12824"/>
+          <w:tab w:val="left" w:pos="13740"/>
+          <w:tab w:val="left" w:pos="14656"/>
+        </w:tabs>
+        <w:bidi w:val="0"/>
+        <w:spacing w:after="0" w:line="240" w:lineRule="auto"/>
+        <w:rPr>
+          <w:rFonts w:ascii="Consolas" w:eastAsia="Times New Roman" w:hAnsi="Consolas" w:cs="Consolas"/>
+          <w:color w:val="000000"/>
+          <w:sz w:val="20"/>
+          <w:szCs w:val="20"/>
+        </w:rPr>
+      </w:pPr>
+      <w:r>
+        <w:rPr>
+          <w:rFonts w:ascii="Consolas" w:eastAsia="Times New Roman" w:hAnsi="Consolas" w:cs="Consolas"/>
+          <w:b/>
+          <w:bCs/>
+          <w:color w:val="000000"/>
+          <w:sz w:val="20"/>
+          <w:szCs w:val="20"/>
+        </w:rPr>
+        <w:t>if</w:t>
+      </w:r>
+      <w:r>
+        <w:rPr>
+          <w:rFonts w:ascii="Consolas" w:eastAsia="Times New Roman" w:hAnsi="Consolas" w:cs="Consolas"/>
+          <w:color w:val="000000"/>
+          <w:sz w:val="20"/>
+          <w:szCs w:val="20"/>
+        </w:rPr>
+        <w:t xml:space="preserve"> (</w:t>
+      </w:r>
+      <w:r>
+        <w:rPr>
+          <w:rFonts w:ascii="Consolas" w:eastAsia="Times New Roman" w:hAnsi="Consolas" w:cs="Consolas"/>
+          <w:i/>
+          <w:iCs/>
+          <w:color w:val="000000"/>
+          <w:sz w:val="20"/>
+          <w:szCs w:val="20"/>
+        </w:rPr>
+        <w:t>condition</w:t>
+      </w:r>
+      <w:r>
+        <w:rPr>
+          <w:rFonts w:ascii="Consolas" w:eastAsia="Times New Roman" w:hAnsi="Consolas" w:cs="Consolas"/>
+          <w:color w:val="000000"/>
+          <w:sz w:val="20"/>
+          <w:szCs w:val="20"/>
+        </w:rPr>
+        <w:t>1</w:t>
+      </w:r>
+      <w:r>
+        <w:rPr>
+          <w:rFonts w:ascii="Consolas" w:eastAsia="Times New Roman" w:hAnsi="Consolas" w:cs="Consolas"/>
+          <w:color w:val="000000"/>
+          <w:sz w:val="20"/>
+          <w:szCs w:val="20"/>
+        </w:rPr>
+        <w:t>)</w:t>
+      </w:r>
+    </w:p>
+    <w:p>
+      <w:pPr>
+        <w:pBdr>
+          <w:top w:val="single" w:sz="6" w:space="12" w:color="EAECF0"/>
+          <w:left w:val="single" w:sz="6" w:space="12" w:color="EAECF0"/>
+          <w:bottom w:val="single" w:sz="6" w:space="12" w:color="EAECF0"/>
+          <w:right w:val="single" w:sz="6" w:space="12" w:color="EAECF0"/>
+        </w:pBdr>
+        <w:tabs>
+          <w:tab w:val="left" w:pos="916"/>
+          <w:tab w:val="left" w:pos="1832"/>
+          <w:tab w:val="left" w:pos="2748"/>
+          <w:tab w:val="left" w:pos="3664"/>
+          <w:tab w:val="left" w:pos="4580"/>
+          <w:tab w:val="left" w:pos="5496"/>
+          <w:tab w:val="left" w:pos="6412"/>
+          <w:tab w:val="left" w:pos="7328"/>
+          <w:tab w:val="left" w:pos="8244"/>
+          <w:tab w:val="left" w:pos="9160"/>
+          <w:tab w:val="left" w:pos="10076"/>
+          <w:tab w:val="left" w:pos="10992"/>
+          <w:tab w:val="left" w:pos="11908"/>
+          <w:tab w:val="left" w:pos="12824"/>
+          <w:tab w:val="left" w:pos="13740"/>
+          <w:tab w:val="left" w:pos="14656"/>
+        </w:tabs>
+        <w:bidi w:val="0"/>
+        <w:spacing w:after="0" w:line="240" w:lineRule="auto"/>
+        <w:rPr>
+          <w:rFonts w:ascii="Consolas" w:eastAsia="Times New Roman" w:hAnsi="Consolas" w:cs="Consolas"/>
+          <w:color w:val="000000"/>
+          <w:sz w:val="20"/>
+          <w:szCs w:val="20"/>
+        </w:rPr>
+      </w:pPr>
+      <w:r>
+        <w:rPr>
+          <w:rFonts w:ascii="Consolas" w:eastAsia="Times New Roman" w:hAnsi="Consolas" w:cs="Consolas"/>
+          <w:color w:val="000000"/>
+          <w:sz w:val="20"/>
+          <w:szCs w:val="20"/>
+        </w:rPr>
+        <w:t>{</w:t>
+      </w:r>
+    </w:p>
+    <w:p>
+      <w:pPr>
+        <w:pBdr>
+          <w:top w:val="single" w:sz="6" w:space="12" w:color="EAECF0"/>
+          <w:left w:val="single" w:sz="6" w:space="12" w:color="EAECF0"/>
+          <w:bottom w:val="single" w:sz="6" w:space="12" w:color="EAECF0"/>
+          <w:right w:val="single" w:sz="6" w:space="12" w:color="EAECF0"/>
+        </w:pBdr>
+        <w:tabs>
+          <w:tab w:val="left" w:pos="916"/>
+          <w:tab w:val="left" w:pos="1832"/>
+          <w:tab w:val="left" w:pos="2748"/>
+          <w:tab w:val="left" w:pos="3664"/>
+          <w:tab w:val="left" w:pos="4580"/>
+          <w:tab w:val="left" w:pos="5496"/>
+          <w:tab w:val="left" w:pos="6412"/>
+          <w:tab w:val="left" w:pos="7328"/>
+          <w:tab w:val="left" w:pos="8244"/>
+          <w:tab w:val="left" w:pos="9160"/>
+          <w:tab w:val="left" w:pos="10076"/>
+          <w:tab w:val="left" w:pos="10992"/>
+          <w:tab w:val="left" w:pos="11908"/>
+          <w:tab w:val="left" w:pos="12824"/>
+          <w:tab w:val="left" w:pos="13740"/>
+          <w:tab w:val="left" w:pos="14656"/>
+        </w:tabs>
+        <w:bidi w:val="0"/>
+        <w:spacing w:after="0" w:line="240" w:lineRule="auto"/>
+        <w:rPr>
+          <w:rFonts w:ascii="Consolas" w:eastAsia="Times New Roman" w:hAnsi="Consolas" w:cs="Consolas"/>
+          <w:color w:val="000000"/>
+          <w:sz w:val="20"/>
+          <w:szCs w:val="20"/>
+        </w:rPr>
+      </w:pPr>
+      <w:r>
+        <w:rPr>
+          <w:rFonts w:ascii="Consolas" w:eastAsia="Times New Roman" w:hAnsi="Consolas" w:cs="Consolas"/>
+          <w:color w:val="000000"/>
+          <w:sz w:val="20"/>
+          <w:szCs w:val="20"/>
+        </w:rPr>
+        <w:t xml:space="preserve">  </w:t>
+      </w:r>
+      <w:r>
+        <w:rPr>
+          <w:rFonts w:ascii="Consolas" w:eastAsia="Times New Roman" w:hAnsi="Consolas" w:cs="Consolas"/>
+          <w:i/>
+          <w:iCs/>
+          <w:color w:val="000000"/>
+          <w:sz w:val="20"/>
+          <w:szCs w:val="20"/>
+        </w:rPr>
+        <w:t>S</w:t>
+      </w:r>
+      <w:r>
+        <w:rPr>
+          <w:rFonts w:ascii="Consolas" w:eastAsia="Times New Roman" w:hAnsi="Consolas" w:cs="Consolas"/>
+          <w:i/>
+          <w:iCs/>
+          <w:color w:val="000000"/>
+          <w:sz w:val="20"/>
+          <w:szCs w:val="20"/>
+        </w:rPr>
+        <w:t>tatement</w:t>
+      </w:r>
+      <w:r>
+        <w:rPr>
+          <w:rFonts w:ascii="Consolas" w:eastAsia="Times New Roman" w:hAnsi="Consolas" w:cs="Consolas"/>
+          <w:i/>
+          <w:iCs/>
+          <w:color w:val="000000"/>
+          <w:sz w:val="20"/>
+          <w:szCs w:val="20"/>
+        </w:rPr>
+        <w:t>1</w:t>
+      </w:r>
+      <w:r>
+        <w:rPr>
+          <w:rFonts w:ascii="Consolas" w:eastAsia="Times New Roman" w:hAnsi="Consolas" w:cs="Consolas"/>
+          <w:color w:val="000000"/>
+          <w:sz w:val="20"/>
+          <w:szCs w:val="20"/>
+        </w:rPr>
+        <w:t>;</w:t>
+      </w:r>
+    </w:p>
+    <w:p>
+      <w:pPr>
+        <w:pBdr>
+          <w:top w:val="single" w:sz="6" w:space="12" w:color="EAECF0"/>
+          <w:left w:val="single" w:sz="6" w:space="12" w:color="EAECF0"/>
+          <w:bottom w:val="single" w:sz="6" w:space="12" w:color="EAECF0"/>
+          <w:right w:val="single" w:sz="6" w:space="12" w:color="EAECF0"/>
+        </w:pBdr>
+        <w:tabs>
+          <w:tab w:val="left" w:pos="916"/>
+          <w:tab w:val="left" w:pos="1832"/>
+          <w:tab w:val="left" w:pos="2748"/>
+          <w:tab w:val="left" w:pos="3664"/>
+          <w:tab w:val="left" w:pos="4580"/>
+          <w:tab w:val="left" w:pos="5496"/>
+          <w:tab w:val="left" w:pos="6412"/>
+          <w:tab w:val="left" w:pos="7328"/>
+          <w:tab w:val="left" w:pos="8244"/>
+          <w:tab w:val="left" w:pos="9160"/>
+          <w:tab w:val="left" w:pos="10076"/>
+          <w:tab w:val="left" w:pos="10992"/>
+          <w:tab w:val="left" w:pos="11908"/>
+          <w:tab w:val="left" w:pos="12824"/>
+          <w:tab w:val="left" w:pos="13740"/>
+          <w:tab w:val="left" w:pos="14656"/>
+        </w:tabs>
+        <w:bidi w:val="0"/>
+        <w:spacing w:after="0" w:line="240" w:lineRule="auto"/>
+        <w:rPr>
+          <w:rFonts w:ascii="Consolas" w:eastAsia="Times New Roman" w:hAnsi="Consolas" w:cs="Consolas"/>
+          <w:color w:val="000000"/>
+          <w:sz w:val="20"/>
+          <w:szCs w:val="20"/>
+        </w:rPr>
+      </w:pPr>
+      <w:r>
+        <w:rPr>
+          <w:rFonts w:ascii="Consolas" w:eastAsia="Times New Roman" w:hAnsi="Consolas" w:cs="Consolas"/>
+          <w:color w:val="000000"/>
+          <w:sz w:val="20"/>
+          <w:szCs w:val="20"/>
+        </w:rPr>
+        <w:t>}</w:t>
+      </w:r>
+      <w:r>
+        <w:rPr>
+          <w:rFonts w:ascii="Consolas" w:eastAsia="Times New Roman" w:hAnsi="Consolas" w:cs="Consolas"/>
+          <w:color w:val="000000"/>
+          <w:sz w:val="20"/>
+          <w:szCs w:val="20"/>
+        </w:rPr>
+        <w:br/>
+        <w:t>else if(condition2)</w:t>
+      </w:r>
+      <w:r>
+        <w:rPr>
+          <w:rFonts w:ascii="Consolas" w:eastAsia="Times New Roman" w:hAnsi="Consolas" w:cs="Consolas"/>
+          <w:color w:val="000000"/>
+          <w:sz w:val="20"/>
+          <w:szCs w:val="20"/>
+        </w:rPr>
+        <w:br/>
+        <w:t>{</w:t>
+      </w:r>
+      <w:r>
+        <w:rPr>
+          <w:rFonts w:ascii="Consolas" w:eastAsia="Times New Roman" w:hAnsi="Consolas" w:cs="Consolas"/>
+          <w:color w:val="000000"/>
+          <w:sz w:val="20"/>
+          <w:szCs w:val="20"/>
+        </w:rPr>
+        <w:br/>
+        <w:t xml:space="preserve"> </w:t>
+      </w:r>
+      <w:r>
+        <w:rPr>
+          <w:rFonts w:ascii="Consolas" w:eastAsia="Times New Roman" w:hAnsi="Consolas" w:cs="Consolas"/>
+          <w:i/>
+          <w:iCs/>
+          <w:color w:val="000000"/>
+          <w:sz w:val="20"/>
+          <w:szCs w:val="20"/>
+        </w:rPr>
+        <w:t>statment2</w:t>
+      </w:r>
+      <w:r>
+        <w:rPr>
+          <w:rFonts w:ascii="Consolas" w:eastAsia="Times New Roman" w:hAnsi="Consolas" w:cs="Consolas"/>
+          <w:i/>
+          <w:iCs/>
+          <w:color w:val="000000"/>
+          <w:sz w:val="20"/>
+          <w:szCs w:val="20"/>
+        </w:rPr>
+        <w:br/>
+      </w:r>
+      <w:r>
+        <w:rPr>
+          <w:rFonts w:ascii="Consolas" w:eastAsia="Times New Roman" w:hAnsi="Consolas" w:cs="Consolas"/>
+          <w:color w:val="000000"/>
+          <w:sz w:val="20"/>
+          <w:szCs w:val="20"/>
+        </w:rPr>
+        <w:t>}</w:t>
+      </w:r>
+    </w:p>
+    <w:p>
+      <w:pPr>
+        <w:pBdr>
+          <w:top w:val="single" w:sz="6" w:space="12" w:color="EAECF0"/>
+          <w:left w:val="single" w:sz="6" w:space="12" w:color="EAECF0"/>
+          <w:bottom w:val="single" w:sz="6" w:space="12" w:color="EAECF0"/>
+          <w:right w:val="single" w:sz="6" w:space="12" w:color="EAECF0"/>
+        </w:pBdr>
+        <w:tabs>
+          <w:tab w:val="left" w:pos="916"/>
+          <w:tab w:val="left" w:pos="1832"/>
+          <w:tab w:val="left" w:pos="2748"/>
+          <w:tab w:val="left" w:pos="3664"/>
+          <w:tab w:val="left" w:pos="4580"/>
+          <w:tab w:val="left" w:pos="5496"/>
+          <w:tab w:val="left" w:pos="6412"/>
+          <w:tab w:val="left" w:pos="7328"/>
+          <w:tab w:val="left" w:pos="8244"/>
+          <w:tab w:val="left" w:pos="9160"/>
+          <w:tab w:val="left" w:pos="10076"/>
+          <w:tab w:val="left" w:pos="10992"/>
+          <w:tab w:val="left" w:pos="11908"/>
+          <w:tab w:val="left" w:pos="12824"/>
+          <w:tab w:val="left" w:pos="13740"/>
+          <w:tab w:val="left" w:pos="14656"/>
+        </w:tabs>
+        <w:bidi w:val="0"/>
+        <w:spacing w:after="0" w:line="240" w:lineRule="auto"/>
+        <w:rPr>
+          <w:rFonts w:ascii="Consolas" w:eastAsia="Times New Roman" w:hAnsi="Consolas" w:cs="Consolas"/>
+          <w:color w:val="000000"/>
+          <w:sz w:val="20"/>
+          <w:szCs w:val="20"/>
+        </w:rPr>
+      </w:pPr>
+      <w:r>
+        <w:rPr>
+          <w:rFonts w:ascii="Consolas" w:eastAsia="Times New Roman" w:hAnsi="Consolas" w:cs="Consolas"/>
+          <w:b/>
+          <w:bCs/>
+          <w:color w:val="000000"/>
+          <w:sz w:val="20"/>
+          <w:szCs w:val="20"/>
+        </w:rPr>
+        <w:t>else</w:t>
+      </w:r>
+    </w:p>
+    <w:p>
+      <w:pPr>
+        <w:pBdr>
+          <w:top w:val="single" w:sz="6" w:space="12" w:color="EAECF0"/>
+          <w:left w:val="single" w:sz="6" w:space="12" w:color="EAECF0"/>
+          <w:bottom w:val="single" w:sz="6" w:space="12" w:color="EAECF0"/>
+          <w:right w:val="single" w:sz="6" w:space="12" w:color="EAECF0"/>
+        </w:pBdr>
+        <w:tabs>
+          <w:tab w:val="left" w:pos="916"/>
+          <w:tab w:val="left" w:pos="1832"/>
+          <w:tab w:val="left" w:pos="2748"/>
+          <w:tab w:val="left" w:pos="3664"/>
+          <w:tab w:val="left" w:pos="4580"/>
+          <w:tab w:val="left" w:pos="5496"/>
+          <w:tab w:val="left" w:pos="6412"/>
+          <w:tab w:val="left" w:pos="7328"/>
+          <w:tab w:val="left" w:pos="8244"/>
+          <w:tab w:val="left" w:pos="9160"/>
+          <w:tab w:val="left" w:pos="10076"/>
+          <w:tab w:val="left" w:pos="10992"/>
+          <w:tab w:val="left" w:pos="11908"/>
+          <w:tab w:val="left" w:pos="12824"/>
+          <w:tab w:val="left" w:pos="13740"/>
+          <w:tab w:val="left" w:pos="14656"/>
+        </w:tabs>
+        <w:bidi w:val="0"/>
+        <w:spacing w:after="0" w:line="240" w:lineRule="auto"/>
+        <w:rPr>
+          <w:rFonts w:ascii="Consolas" w:eastAsia="Times New Roman" w:hAnsi="Consolas" w:cs="Consolas"/>
+          <w:color w:val="000000"/>
+          <w:sz w:val="20"/>
+          <w:szCs w:val="20"/>
+        </w:rPr>
+      </w:pPr>
+      <w:r>
+        <w:rPr>
+          <w:rFonts w:ascii="Consolas" w:eastAsia="Times New Roman" w:hAnsi="Consolas" w:cs="Consolas"/>
+          <w:color w:val="000000"/>
+          <w:sz w:val="20"/>
+          <w:szCs w:val="20"/>
+        </w:rPr>
+        <w:t>{</w:t>
+      </w:r>
+    </w:p>
+    <w:p>
+      <w:pPr>
+        <w:pBdr>
+          <w:top w:val="single" w:sz="6" w:space="12" w:color="EAECF0"/>
+          <w:left w:val="single" w:sz="6" w:space="12" w:color="EAECF0"/>
+          <w:bottom w:val="single" w:sz="6" w:space="12" w:color="EAECF0"/>
+          <w:right w:val="single" w:sz="6" w:space="12" w:color="EAECF0"/>
+        </w:pBdr>
+        <w:tabs>
+          <w:tab w:val="left" w:pos="916"/>
+          <w:tab w:val="left" w:pos="1832"/>
+          <w:tab w:val="left" w:pos="2748"/>
+          <w:tab w:val="left" w:pos="3664"/>
+          <w:tab w:val="left" w:pos="4580"/>
+          <w:tab w:val="left" w:pos="5496"/>
+          <w:tab w:val="left" w:pos="6412"/>
+          <w:tab w:val="left" w:pos="7328"/>
+          <w:tab w:val="left" w:pos="8244"/>
+          <w:tab w:val="left" w:pos="9160"/>
+          <w:tab w:val="left" w:pos="10076"/>
+          <w:tab w:val="left" w:pos="10992"/>
+          <w:tab w:val="left" w:pos="11908"/>
+          <w:tab w:val="left" w:pos="12824"/>
+          <w:tab w:val="left" w:pos="13740"/>
+          <w:tab w:val="left" w:pos="14656"/>
+        </w:tabs>
+        <w:bidi w:val="0"/>
+        <w:spacing w:after="0" w:line="240" w:lineRule="auto"/>
+        <w:rPr>
+          <w:rFonts w:ascii="Consolas" w:eastAsia="Times New Roman" w:hAnsi="Consolas" w:cs="Consolas"/>
+          <w:color w:val="000000"/>
+          <w:sz w:val="20"/>
+          <w:szCs w:val="20"/>
+        </w:rPr>
+      </w:pPr>
+      <w:r>
+        <w:rPr>
+          <w:rFonts w:ascii="Consolas" w:eastAsia="Times New Roman" w:hAnsi="Consolas" w:cs="Consolas"/>
+          <w:color w:val="000000"/>
+          <w:sz w:val="20"/>
+          <w:szCs w:val="20"/>
+        </w:rPr>
+        <w:t xml:space="preserve">  </w:t>
+      </w:r>
+      <w:r>
+        <w:rPr>
+          <w:rFonts w:ascii="Consolas" w:eastAsia="Times New Roman" w:hAnsi="Consolas" w:cs="Consolas"/>
+          <w:i/>
+          <w:iCs/>
+          <w:color w:val="000000"/>
+          <w:sz w:val="20"/>
+          <w:szCs w:val="20"/>
+        </w:rPr>
+        <w:t>S</w:t>
+      </w:r>
+      <w:r>
+        <w:rPr>
+          <w:rFonts w:ascii="Consolas" w:eastAsia="Times New Roman" w:hAnsi="Consolas" w:cs="Consolas"/>
+          <w:i/>
+          <w:iCs/>
+          <w:color w:val="000000"/>
+          <w:sz w:val="20"/>
+          <w:szCs w:val="20"/>
+        </w:rPr>
+        <w:t>tatement</w:t>
+      </w:r>
+      <w:r>
+        <w:rPr>
+          <w:rFonts w:ascii="Consolas" w:eastAsia="Times New Roman" w:hAnsi="Consolas" w:cs="Consolas"/>
+          <w:i/>
+          <w:iCs/>
+          <w:color w:val="000000"/>
+          <w:sz w:val="20"/>
+          <w:szCs w:val="20"/>
+        </w:rPr>
+        <w:t>Default</w:t>
+      </w:r>
+      <w:r>
+        <w:rPr>
+          <w:rFonts w:ascii="Consolas" w:eastAsia="Times New Roman" w:hAnsi="Consolas" w:cs="Consolas"/>
+          <w:color w:val="000000"/>
+          <w:sz w:val="20"/>
+          <w:szCs w:val="20"/>
+        </w:rPr>
+        <w:t>;</w:t>
+      </w:r>
+    </w:p>
+    <w:p>
+      <w:pPr>
+        <w:pBdr>
+          <w:top w:val="single" w:sz="6" w:space="12" w:color="EAECF0"/>
+          <w:left w:val="single" w:sz="6" w:space="12" w:color="EAECF0"/>
+          <w:bottom w:val="single" w:sz="6" w:space="12" w:color="EAECF0"/>
+          <w:right w:val="single" w:sz="6" w:space="12" w:color="EAECF0"/>
+        </w:pBdr>
+        <w:tabs>
+          <w:tab w:val="left" w:pos="916"/>
+          <w:tab w:val="left" w:pos="1832"/>
+          <w:tab w:val="left" w:pos="2748"/>
+          <w:tab w:val="left" w:pos="3664"/>
+          <w:tab w:val="left" w:pos="4580"/>
+          <w:tab w:val="left" w:pos="5496"/>
+          <w:tab w:val="left" w:pos="6412"/>
+          <w:tab w:val="left" w:pos="7328"/>
+          <w:tab w:val="left" w:pos="8244"/>
+          <w:tab w:val="left" w:pos="9160"/>
+          <w:tab w:val="left" w:pos="10076"/>
+          <w:tab w:val="left" w:pos="10992"/>
+          <w:tab w:val="left" w:pos="11908"/>
+          <w:tab w:val="left" w:pos="12824"/>
+          <w:tab w:val="left" w:pos="13740"/>
+          <w:tab w:val="left" w:pos="14656"/>
+        </w:tabs>
+        <w:bidi w:val="0"/>
+        <w:spacing w:after="0" w:line="240" w:lineRule="auto"/>
+        <w:rPr>
+          <w:rFonts w:ascii="Consolas" w:eastAsia="Times New Roman" w:hAnsi="Consolas" w:cs="Consolas"/>
+          <w:color w:val="000000"/>
+          <w:sz w:val="20"/>
+          <w:szCs w:val="20"/>
+        </w:rPr>
+      </w:pPr>
+      <w:r>
+        <w:rPr>
+          <w:rFonts w:ascii="Consolas" w:eastAsia="Times New Roman" w:hAnsi="Consolas" w:cs="Consolas"/>
+          <w:color w:val="000000"/>
+          <w:sz w:val="20"/>
+          <w:szCs w:val="20"/>
+        </w:rPr>
+        <w:t>}</w:t>
+      </w:r>
+    </w:p>
+    <w:p>
+      <w:pPr>
+        <w:rPr>
+          <w:rFonts w:hint="cs"/>
+          <w:rtl/>
+        </w:rPr>
+      </w:pPr>
+      <w:r>
+        <w:rPr>
+          <w:rtl/>
+        </w:rPr>
+        <w:lastRenderedPageBreak/>
+        <w:br/>
+      </w:r>
+      <w:r>
+        <w:rPr>
+          <w:rFonts w:hint="cs"/>
+          <w:rtl/>
+        </w:rPr>
+        <w:t xml:space="preserve"> </w:t>
+      </w:r>
+      <w:r>
+        <w:rPr>
+          <w:rFonts w:hint="cs"/>
+          <w:rtl/>
+        </w:rPr>
+        <w:t>בפייתון הסינטקס דיי דומה.</w:t>
+      </w:r>
+      <w:r>
+        <w:rPr>
+          <w:rtl/>
+        </w:rPr>
+        <w:br/>
+      </w:r>
+      <w:r>
+        <w:t>if</w:t>
+      </w:r>
+      <w:r>
+        <w:rPr>
+          <w:rFonts w:hint="cs"/>
+          <w:rtl/>
+        </w:rPr>
+        <w:t xml:space="preserve"> נכתב באופן דומה רק שהביטוי שלפיו אנחנו מבצעים את הבלוק מתקבל ישר(ולא כ</w:t>
+      </w:r>
+      <w:r>
+        <w:rPr>
+          <w:rFonts w:hint="cs"/>
+          <w:rtl/>
+        </w:rPr>
+        <w:t xml:space="preserve">מו </w:t>
+      </w:r>
+      <w:r>
+        <w:rPr>
+          <w:rFonts w:hint="cs"/>
+          <w:rtl/>
+        </w:rPr>
+        <w:t>פרמטר לפונקציה), אחריו המבנה יהיה זהה למבנה של בלוק בפייתון-</w:t>
+      </w:r>
+      <w:r>
+        <w:rPr>
+          <w:rFonts w:hint="cs"/>
+          <w:rtl/>
+        </w:rPr>
+        <w:t xml:space="preserve">  נקודתיים</w:t>
+      </w:r>
+      <w:r>
+        <w:rPr>
+          <w:rFonts w:hint="cs"/>
+          <w:rtl/>
+        </w:rPr>
+        <w:t xml:space="preserve">, ואז </w:t>
+      </w:r>
+      <w:r>
+        <w:rPr>
+          <w:rFonts w:hint="cs"/>
+          <w:rtl/>
+        </w:rPr>
+        <w:t>פקודה</w:t>
+      </w:r>
+      <w:r>
+        <w:rPr>
+          <w:rFonts w:hint="cs"/>
+          <w:rtl/>
+        </w:rPr>
+        <w:t xml:space="preserve"> חדש</w:t>
+      </w:r>
+      <w:r>
+        <w:rPr>
+          <w:rFonts w:hint="cs"/>
+          <w:rtl/>
+        </w:rPr>
+        <w:t>ה</w:t>
+      </w:r>
+      <w:r>
+        <w:rPr>
+          <w:rFonts w:hint="cs"/>
+          <w:rtl/>
+        </w:rPr>
+        <w:t xml:space="preserve"> ברווח מתחילת ההתניה:</w:t>
+      </w:r>
     </w:p>
     <w:p>
       <w:pPr>
         <w:bidi w:val="0"/>
         <w:rPr>
+          <w:rFonts w:ascii="Consolas" w:hAnsi="Consolas" w:cs="Consolas"/>
+          <w:sz w:val="20"/>
+          <w:szCs w:val="20"/>
+        </w:rPr>
+      </w:pPr>
+      <w:r>
+        <w:rPr>
+          <w:rFonts w:ascii="Consolas" w:hAnsi="Consolas" w:cs="Consolas"/>
+          <w:sz w:val="20"/>
+          <w:szCs w:val="20"/>
+        </w:rPr>
+        <w:t>&gt;&gt; if 3 &gt; 2:</w:t>
+      </w:r>
+      <w:r>
+        <w:rPr>
+          <w:rFonts w:ascii="Consolas" w:hAnsi="Consolas" w:cs="Consolas"/>
+          <w:sz w:val="20"/>
+          <w:szCs w:val="20"/>
+        </w:rPr>
+        <w:br/>
+        <w:t>. .</w:t>
+      </w:r>
+      <w:r>
+        <w:rPr>
+          <w:rFonts w:ascii="Consolas" w:hAnsi="Consolas" w:cs="Consolas"/>
+          <w:sz w:val="20"/>
+          <w:szCs w:val="20"/>
+        </w:rPr>
+        <w:t xml:space="preserve"> </w:t>
+      </w:r>
+      <w:r>
+        <w:rPr>
+          <w:rFonts w:ascii="Consolas" w:hAnsi="Consolas" w:cs="Consolas"/>
+          <w:sz w:val="20"/>
+          <w:szCs w:val="20"/>
+        </w:rPr>
+        <w:t>print("3 &gt; 2")</w:t>
+      </w:r>
+      <w:r>
+        <w:rPr>
+          <w:rFonts w:ascii="Consolas" w:hAnsi="Consolas" w:cs="Consolas"/>
+          <w:sz w:val="20"/>
+          <w:szCs w:val="20"/>
+          <w:rtl/>
+        </w:rPr>
+        <w:br/>
+      </w:r>
+      <w:r>
+        <w:rPr>
+          <w:rFonts w:ascii="Consolas" w:hAnsi="Consolas" w:cs="Consolas"/>
+          <w:sz w:val="20"/>
+          <w:szCs w:val="20"/>
+        </w:rPr>
+        <w:t>'3 &gt; 2'</w:t>
+      </w:r>
+    </w:p>
+    <w:p>
+      <w:pPr>
+        <w:rPr>
+          <w:rFonts w:ascii="Consolas" w:hAnsi="Consolas" w:cstheme="minorBidi" w:hint="cs"/>
+          <w:rtl/>
+        </w:rPr>
+      </w:pPr>
+      <w:r>
+        <w:rPr>
+          <w:rFonts w:ascii="Consolas" w:hAnsi="Consolas" w:cstheme="minorBidi" w:hint="cs"/>
+          <w:rtl/>
+        </w:rPr>
+        <w:t xml:space="preserve">גם </w:t>
+      </w:r>
+      <w:r>
+        <w:rPr>
           <w:rFonts w:ascii="Consolas" w:hAnsi="Consolas" w:cstheme="minorBidi"/>
+        </w:rPr>
+        <w:t>else</w:t>
+      </w:r>
+      <w:r>
+        <w:rPr>
+          <w:rFonts w:ascii="Consolas" w:hAnsi="Consolas" w:cstheme="minorBidi" w:hint="cs"/>
+          <w:rtl/>
+        </w:rPr>
+        <w:t xml:space="preserve"> של פייתון זהה לשל ג'אווה רק בסינטקס של פייתון, וה-</w:t>
+      </w:r>
+      <w:r>
+        <w:rPr>
+          <w:rFonts w:ascii="Consolas" w:hAnsi="Consolas" w:cstheme="minorBidi"/>
+        </w:rPr>
+        <w:t>else if</w:t>
+      </w:r>
+      <w:r>
+        <w:rPr>
+          <w:rFonts w:ascii="Consolas" w:hAnsi="Consolas" w:cstheme="minorBidi" w:hint="cs"/>
+          <w:rtl/>
+        </w:rPr>
+        <w:t xml:space="preserve"> נכתב כ- </w:t>
+      </w:r>
+      <w:r>
+        <w:rPr>
+          <w:rFonts w:ascii="Consolas" w:hAnsi="Consolas" w:cstheme="minorBidi"/>
+        </w:rPr>
+        <w:t>elif</w:t>
+      </w:r>
+      <w:r>
+        <w:rPr>
+          <w:rFonts w:ascii="Consolas" w:hAnsi="Consolas" w:cstheme="minorBidi" w:hint="cs"/>
+          <w:rtl/>
+        </w:rPr>
+        <w:t xml:space="preserve"> ומשם כמו ב-</w:t>
+      </w:r>
+      <w:r>
+        <w:rPr>
+          <w:rFonts w:ascii="Consolas" w:hAnsi="Consolas" w:cstheme="minorBidi"/>
+        </w:rPr>
+        <w:t>if</w:t>
+      </w:r>
+      <w:r>
+        <w:rPr>
+          <w:rFonts w:ascii="Consolas" w:hAnsi="Consolas" w:cstheme="minorBidi" w:hint="cs"/>
+          <w:rtl/>
+        </w:rPr>
+        <w:t xml:space="preserve"> רגיל:</w:t>
+      </w:r>
+    </w:p>
+    <w:p>
+      <w:pPr>
+        <w:bidi w:val="0"/>
+        <w:rPr>
+          <w:rFonts w:ascii="Consolas" w:hAnsi="Consolas" w:cstheme="minorBidi"/>
+          <w:sz w:val="20"/>
+          <w:szCs w:val="20"/>
+        </w:rPr>
+      </w:pPr>
+      <w:r>
+        <w:rPr>
+          <w:rFonts w:ascii="Consolas" w:hAnsi="Consolas" w:cstheme="minorBidi"/>
+          <w:sz w:val="20"/>
+          <w:szCs w:val="20"/>
+        </w:rPr>
+        <w:t>&gt;&gt;&gt; if a &gt; 10</w:t>
+      </w:r>
+      <w:r>
+        <w:rPr>
+          <w:rFonts w:ascii="Consolas" w:hAnsi="Consolas" w:cstheme="minorBidi"/>
+          <w:sz w:val="20"/>
+          <w:szCs w:val="20"/>
+        </w:rPr>
+        <w:t>:</w:t>
+      </w:r>
+      <w:r>
+        <w:rPr>
+          <w:rFonts w:ascii="Consolas" w:hAnsi="Consolas" w:cstheme="minorBidi"/>
+          <w:sz w:val="20"/>
+          <w:szCs w:val="20"/>
+        </w:rPr>
+        <w:br/>
+      </w:r>
+      <w:r>
+        <w:rPr>
+          <w:rFonts w:ascii="Consolas" w:hAnsi="Consolas" w:cstheme="minorBidi"/>
+          <w:sz w:val="20"/>
+          <w:szCs w:val="20"/>
+        </w:rPr>
+        <w:t>...  print("a&gt;10")</w:t>
+      </w:r>
+      <w:r>
+        <w:rPr>
+          <w:rFonts w:ascii="Consolas" w:hAnsi="Consolas" w:cstheme="minorBidi"/>
+          <w:sz w:val="20"/>
+          <w:szCs w:val="20"/>
+        </w:rPr>
+        <w:br/>
+      </w:r>
+      <w:r>
+        <w:rPr>
+          <w:rFonts w:ascii="Consolas" w:hAnsi="Consolas" w:cstheme="minorBidi"/>
+          <w:sz w:val="20"/>
+          <w:szCs w:val="20"/>
+        </w:rPr>
+        <w:t>... elif a &lt; 10:</w:t>
+      </w:r>
+      <w:r>
+        <w:rPr>
+          <w:rFonts w:ascii="Consolas" w:hAnsi="Consolas" w:cstheme="minorBidi"/>
+          <w:sz w:val="20"/>
+          <w:szCs w:val="20"/>
+        </w:rPr>
+        <w:br/>
+      </w:r>
+      <w:r>
+        <w:rPr>
+          <w:rFonts w:ascii="Consolas" w:hAnsi="Consolas" w:cstheme="minorBidi"/>
+          <w:sz w:val="20"/>
+          <w:szCs w:val="20"/>
+        </w:rPr>
+        <w:t>...  print("a&lt;10")</w:t>
+      </w:r>
+      <w:r>
+        <w:rPr>
+          <w:rFonts w:ascii="Consolas" w:hAnsi="Consolas" w:cstheme="minorBidi"/>
+          <w:sz w:val="20"/>
+          <w:szCs w:val="20"/>
+        </w:rPr>
+        <w:br/>
+      </w:r>
+      <w:r>
+        <w:rPr>
+          <w:rFonts w:ascii="Consolas" w:hAnsi="Consolas" w:cstheme="minorBidi"/>
+          <w:sz w:val="20"/>
+          <w:szCs w:val="20"/>
+        </w:rPr>
+        <w:t>... else:</w:t>
+      </w:r>
+      <w:r>
+        <w:rPr>
+          <w:rFonts w:ascii="Consolas" w:hAnsi="Consolas" w:cstheme="minorBidi"/>
+          <w:sz w:val="20"/>
+          <w:szCs w:val="20"/>
+        </w:rPr>
+        <w:br/>
+      </w:r>
+      <w:r>
+        <w:rPr>
+          <w:rFonts w:ascii="Consolas" w:hAnsi="Consolas" w:cstheme="minorBidi"/>
+          <w:sz w:val="20"/>
+          <w:szCs w:val="20"/>
+        </w:rPr>
+        <w:t>...  print("a==10")</w:t>
+      </w:r>
+    </w:p>
+    <w:p>
+      <w:pPr>
+        <w:rPr>
+          <w:rFonts w:ascii="Consolas" w:hAnsi="Consolas" w:cstheme="minorBidi" w:hint="cs"/>
+          <w:rtl/>
+        </w:rPr>
+      </w:pPr>
+      <w:r>
+        <w:rPr>
+          <w:rFonts w:ascii="Consolas" w:hAnsi="Consolas" w:cstheme="minorBidi" w:hint="cs"/>
+          <w:rtl/>
+        </w:rPr>
+        <w:t xml:space="preserve">יש גם </w:t>
+      </w:r>
+      <w:r>
+        <w:rPr>
+          <w:rFonts w:ascii="Consolas" w:hAnsi="Consolas" w:cstheme="minorBidi"/>
+        </w:rPr>
+        <w:t>syntactic sugar</w:t>
+      </w:r>
+      <w:r>
+        <w:rPr>
+          <w:rFonts w:ascii="Consolas" w:hAnsi="Consolas" w:cstheme="minorBidi" w:hint="cs"/>
+          <w:rtl/>
+        </w:rPr>
+        <w:t xml:space="preserve"> לכתיבת התניה מקוצרת של </w:t>
+      </w:r>
+      <w:r>
+        <w:rPr>
+          <w:rFonts w:ascii="Consolas" w:hAnsi="Consolas" w:cstheme="minorBidi"/>
+        </w:rPr>
+        <w:t>if</w:t>
+      </w:r>
+      <w:r>
+        <w:rPr>
+          <w:rFonts w:ascii="Consolas" w:hAnsi="Consolas" w:cstheme="minorBidi" w:hint="cs"/>
+          <w:rtl/>
+        </w:rPr>
+        <w:t xml:space="preserve"> ו- </w:t>
+      </w:r>
+      <w:r>
+        <w:rPr>
+          <w:rFonts w:ascii="Consolas" w:hAnsi="Consolas" w:cstheme="minorBidi"/>
+        </w:rPr>
+        <w:t>else</w:t>
+      </w:r>
+      <w:r>
+        <w:rPr>
+          <w:rFonts w:ascii="Consolas" w:hAnsi="Consolas" w:cstheme="minorBidi" w:hint="cs"/>
+          <w:rtl/>
+        </w:rPr>
+        <w:t xml:space="preserve"> בלבד: </w:t>
+      </w:r>
+    </w:p>
+    <w:p>
+      <w:pPr>
+        <w:bidi w:val="0"/>
+        <w:rPr>
+          <w:rFonts w:ascii="Consolas" w:hAnsi="Consolas" w:cs="Consolas"/>
+          <w:sz w:val="20"/>
+          <w:szCs w:val="20"/>
+        </w:rPr>
+      </w:pPr>
+      <w:r>
+        <w:rPr>
+          <w:rFonts w:ascii="Consolas" w:hAnsi="Consolas" w:cs="Consolas"/>
+          <w:sz w:val="20"/>
+          <w:szCs w:val="20"/>
+        </w:rPr>
+        <w:t xml:space="preserve">&gt;&gt; a = </w:t>
+      </w:r>
+      <w:r>
+        <w:rPr>
+          <w:rFonts w:ascii="Consolas" w:hAnsi="Consolas" w:cs="Consolas"/>
+          <w:sz w:val="20"/>
+          <w:szCs w:val="20"/>
+          <w:rtl/>
+        </w:rPr>
+        <w:t>10</w:t>
+      </w:r>
+      <w:r>
+        <w:rPr>
+          <w:rFonts w:ascii="Consolas" w:hAnsi="Consolas" w:cs="Consolas"/>
+          <w:sz w:val="20"/>
+          <w:szCs w:val="20"/>
+        </w:rPr>
+        <w:t xml:space="preserve"> if a&gt;10 else 0:</w:t>
+      </w:r>
+    </w:p>
+    <w:p>
+      <w:pPr>
+        <w:rPr>
+          <w:rFonts w:ascii="Consolas" w:hAnsi="Consolas" w:cstheme="minorBidi" w:hint="cs"/>
+          <w:rtl/>
+        </w:rPr>
+      </w:pPr>
+      <w:r>
+        <w:rPr>
+          <w:rFonts w:ascii="Consolas" w:hAnsi="Consolas" w:cstheme="minorBidi"/>
+        </w:rPr>
+        <w:t>a</w:t>
+      </w:r>
+      <w:r>
+        <w:rPr>
+          <w:rFonts w:ascii="Consolas" w:hAnsi="Consolas" w:cstheme="minorBidi" w:hint="cs"/>
+          <w:rtl/>
+        </w:rPr>
+        <w:t xml:space="preserve"> יקבל את הערך 10 א</w:t>
+      </w:r>
+      <w:r>
+        <w:rPr>
+          <w:rFonts w:ascii="Consolas" w:hAnsi="Consolas" w:cstheme="minorBidi" w:hint="cs"/>
+          <w:rtl/>
+        </w:rPr>
+        <w:t>ם הוא גדול מעשר אחרת הוא יקבל 0</w:t>
+      </w:r>
+      <w:r>
+        <w:rPr>
+          <w:rFonts w:ascii="Consolas" w:hAnsi="Consolas" w:cstheme="minorBidi" w:hint="cs"/>
+          <w:rtl/>
+        </w:rPr>
+        <w:t>.</w:t>
+      </w:r>
+      <w:r>
+        <w:rPr>
+          <w:rFonts w:ascii="Consolas" w:hAnsi="Consolas" w:cstheme="minorBidi"/>
+          <w:rtl/>
+        </w:rPr>
+        <w:br/>
+      </w:r>
+      <w:r>
+        <w:rPr>
+          <w:rFonts w:ascii="Consolas" w:hAnsi="Consolas" w:cstheme="minorBidi" w:hint="cs"/>
+          <w:rtl/>
+        </w:rPr>
+        <w:t xml:space="preserve">בג'אווה יש גם אפשרות לביצוע התניה עם </w:t>
+      </w:r>
+      <w:r>
+        <w:rPr>
+          <w:rFonts w:ascii="Consolas" w:hAnsi="Consolas" w:cstheme="minorBidi"/>
+        </w:rPr>
+        <w:t>switch</w:t>
+      </w:r>
+      <w:r>
+        <w:rPr>
+          <w:rFonts w:ascii="Consolas" w:hAnsi="Consolas" w:cstheme="minorBidi" w:hint="cs"/>
+          <w:rtl/>
+        </w:rPr>
+        <w:t xml:space="preserve"> ו-</w:t>
+      </w:r>
+      <w:r>
+        <w:rPr>
+          <w:rFonts w:ascii="Consolas" w:hAnsi="Consolas" w:cstheme="minorBidi"/>
+        </w:rPr>
+        <w:t>cases</w:t>
+      </w:r>
+      <w:r>
+        <w:rPr>
+          <w:rFonts w:ascii="Consolas" w:hAnsi="Consolas" w:cstheme="minorBidi" w:hint="cs"/>
+          <w:rtl/>
+        </w:rPr>
+        <w:t xml:space="preserve"> , בפייתון</w:t>
+      </w:r>
+      <w:r>
+        <w:rPr>
+          <w:rFonts w:ascii="Consolas" w:hAnsi="Consolas" w:cstheme="minorBidi" w:hint="cs"/>
+          <w:b/>
+          <w:bCs/>
+          <w:rtl/>
+        </w:rPr>
+        <w:t xml:space="preserve"> אין</w:t>
+      </w:r>
+      <w:r>
+        <w:rPr>
+          <w:rFonts w:ascii="Consolas" w:hAnsi="Consolas" w:cstheme="minorBidi" w:hint="cs"/>
+          <w:rtl/>
+        </w:rPr>
+        <w:t xml:space="preserve"> אפשרות כזאת.</w:t>
+      </w:r>
+      <w:r>
+        <w:rPr>
+          <w:rFonts w:ascii="Consolas" w:hAnsi="Consolas" w:cstheme="minorBidi"/>
+          <w:rtl/>
+        </w:rPr>
+        <w:br/>
+      </w:r>
+      <w:r>
+        <w:rPr>
+          <w:rFonts w:ascii="Consolas" w:hAnsi="Consolas" w:cstheme="minorBidi" w:hint="cs"/>
+          <w:i/>
+          <w:iCs/>
+          <w:color w:val="E36C0A" w:themeColor="accent6" w:themeShade="BF"/>
+          <w:rtl/>
+        </w:rPr>
+        <w:t>שאלה למחשבה:</w:t>
+      </w:r>
+      <w:r>
+        <w:rPr>
+          <w:rFonts w:ascii="Consolas" w:hAnsi="Consolas" w:cstheme="minorBidi" w:hint="cs"/>
+          <w:rtl/>
+        </w:rPr>
+        <w:t xml:space="preserve"> האם ניתן לממש התנית </w:t>
+      </w:r>
+      <w:r>
+        <w:rPr>
+          <w:rFonts w:ascii="Consolas" w:hAnsi="Consolas" w:cstheme="minorBidi"/>
+        </w:rPr>
+        <w:t xml:space="preserve">switch </w:t>
+      </w:r>
+      <w:r>
+        <w:rPr>
+          <w:rFonts w:ascii="Consolas" w:hAnsi="Consolas" w:cstheme="minorBidi" w:hint="cs"/>
+          <w:rtl/>
+        </w:rPr>
+        <w:t xml:space="preserve"> ו- </w:t>
+      </w:r>
+      <w:r>
+        <w:rPr>
+          <w:rFonts w:ascii="Consolas" w:hAnsi="Consolas" w:cstheme="minorBidi"/>
+        </w:rPr>
+        <w:t>cases</w:t>
+      </w:r>
+      <w:r>
+        <w:rPr>
+          <w:rFonts w:ascii="Consolas" w:hAnsi="Consolas" w:cstheme="minorBidi" w:hint="cs"/>
+          <w:rtl/>
+        </w:rPr>
+        <w:t xml:space="preserve"> בפייתון או לפחות למצוא לה תחליף ראוי?</w:t>
+      </w:r>
+    </w:p>
+    <w:p>
+      <w:pPr>
+        <w:rPr>
+          <w:rFonts w:ascii="Consolas" w:hAnsi="Consolas" w:cstheme="minorBidi" w:hint="cs"/>
+          <w:rtl/>
         </w:rPr>
       </w:pPr>
     </w:p>
@@ -18054,111 +19971,218 @@
           <w:rtl/>
         </w:rPr>
       </w:pPr>
-    </w:p>
-    <w:p>
-      <w:pPr>
-        <w:rPr>
-          <w:rFonts w:hint="cs"/>
-          <w:color w:val="95B3D7" w:themeColor="accent1" w:themeTint="99"/>
-          <w:rtl/>
-        </w:rPr>
-      </w:pPr>
-      <w:r>
-        <w:rPr>
-          <w:rFonts w:hint="cs"/>
-          <w:color w:val="95B3D7" w:themeColor="accent1" w:themeTint="99"/>
-          <w:rtl/>
-        </w:rPr>
-        <w:t>[</w:t>
-      </w:r>
-      <w:r>
-        <w:rPr>
-          <w:rFonts w:hint="cs"/>
+      <w:r>
+        <w:rPr>
+          <w:rFonts w:ascii="Consolas" w:hAnsi="Consolas" w:cstheme="minorBidi" w:hint="cs"/>
           <w:b/>
           <w:bCs/>
-          <w:color w:val="365F91" w:themeColor="accent1" w:themeShade="BF"/>
-          <w:rtl/>
-        </w:rPr>
-        <w:t>לחלק של הפונקציות</w:t>
-      </w:r>
-      <w:r>
-        <w:rPr>
-          <w:rFonts w:hint="cs"/>
-          <w:color w:val="95B3D7" w:themeColor="accent1" w:themeTint="99"/>
-          <w:rtl/>
-        </w:rPr>
-        <w:t xml:space="preserve">: פונקציות בפייתון, שלא כמו בג'אווה תמיד מחזירות ערך. בעוד פונקציית </w:t>
-      </w:r>
-      <w:r>
-        <w:rPr>
-          <w:color w:val="95B3D7" w:themeColor="accent1" w:themeTint="99"/>
-        </w:rPr>
-        <w:t>void</w:t>
-      </w:r>
-      <w:r>
-        <w:rPr>
-          <w:rFonts w:hint="cs"/>
-          <w:color w:val="95B3D7" w:themeColor="accent1" w:themeTint="99"/>
-          <w:rtl/>
-        </w:rPr>
-        <w:t xml:space="preserve"> של ג'אווה לא מחזירות ערך בכלל, פונקציות שלא משתמשות ב-</w:t>
-      </w:r>
-      <w:r>
-        <w:rPr>
-          <w:color w:val="95B3D7" w:themeColor="accent1" w:themeTint="99"/>
-        </w:rPr>
-        <w:t>return</w:t>
-      </w:r>
-      <w:r>
-        <w:rPr>
-          <w:rFonts w:hint="cs"/>
-          <w:color w:val="95B3D7" w:themeColor="accent1" w:themeTint="99"/>
-          <w:rtl/>
-        </w:rPr>
-        <w:t xml:space="preserve"> מחזירות מאחורי הקלעים ערך </w:t>
-      </w:r>
-      <w:r>
-        <w:rPr>
-          <w:color w:val="95B3D7" w:themeColor="accent1" w:themeTint="99"/>
-        </w:rPr>
-        <w:t>None</w:t>
-      </w:r>
-      <w:r>
-        <w:rPr>
-          <w:rFonts w:hint="cs"/>
-          <w:color w:val="95B3D7" w:themeColor="accent1" w:themeTint="99"/>
-          <w:rtl/>
-        </w:rPr>
-        <w:t>.</w:t>
-      </w:r>
-      <w:r>
-        <w:rPr>
-          <w:color w:val="95B3D7" w:themeColor="accent1" w:themeTint="99"/>
-          <w:rtl/>
-        </w:rPr>
-        <w:br/>
-      </w:r>
-      <w:r>
-        <w:rPr>
-          <w:rFonts w:hint="cs"/>
-          <w:color w:val="95B3D7" w:themeColor="accent1" w:themeTint="99"/>
-          <w:rtl/>
-        </w:rPr>
-        <w:t xml:space="preserve">לדוגמא לזה ניתן לראות מהפונקציה </w:t>
-      </w:r>
-      <w:r>
-        <w:rPr>
-          <w:color w:val="95B3D7" w:themeColor="accent1" w:themeTint="99"/>
-        </w:rPr>
-        <w:t xml:space="preserve">print() </w:t>
-      </w:r>
-      <w:r>
-        <w:rPr>
-          <w:rFonts w:hint="cs"/>
-          <w:color w:val="95B3D7" w:themeColor="accent1" w:themeTint="99"/>
-          <w:rtl/>
-        </w:rPr>
-        <w:t xml:space="preserve"> שמדפיסה למסך ,אך לא מחזירה ערך לכאורה:</w:t>
+          <w:i/>
+          <w:iCs/>
+          <w:rtl/>
+        </w:rPr>
+        <w:t>לולאות-</w:t>
+      </w:r>
+      <w:r>
+        <w:rPr>
+          <w:rFonts w:ascii="Consolas" w:hAnsi="Consolas" w:cstheme="minorBidi" w:hint="cs"/>
+          <w:b/>
+          <w:bCs/>
+          <w:i/>
+          <w:iCs/>
+          <w:rtl/>
+        </w:rPr>
+        <w:t xml:space="preserve"> </w:t>
+      </w:r>
+      <w:r>
+        <w:rPr>
+          <w:rFonts w:ascii="Consolas" w:hAnsi="Consolas" w:cstheme="minorBidi" w:hint="cs"/>
+          <w:rtl/>
+        </w:rPr>
+        <w:t xml:space="preserve">לפעמים נרצה לבצע בלוק קוד מסוים כמה פעמים, וכמתכנתים טובים תמיד נשאף לבצע את הדרך הקלה והפשוטה ביותר שנוכל. </w:t>
+      </w:r>
+      <w:r>
+        <w:rPr>
+          <w:rFonts w:ascii="Consolas" w:hAnsi="Consolas" w:cstheme="minorBidi" w:hint="cs"/>
+          <w:b/>
+          <w:bCs/>
+          <w:i/>
+          <w:iCs/>
+          <w:rtl/>
+        </w:rPr>
+        <w:t xml:space="preserve"> </w:t>
+      </w:r>
+      <w:r>
+        <w:rPr>
+          <w:rFonts w:ascii="Consolas" w:hAnsi="Consolas" w:cstheme="minorBidi"/>
+          <w:rtl/>
+        </w:rPr>
+        <w:br/>
+      </w:r>
+      <w:r>
+        <w:rPr>
+          <w:rFonts w:ascii="Consolas" w:hAnsi="Consolas" w:cstheme="minorBidi" w:hint="cs"/>
+          <w:rtl/>
+        </w:rPr>
+        <w:t>לולאה מאפשרת לבצע את אותו הקטע קוד בכמה איטרציות.</w:t>
+      </w:r>
+      <w:r>
+        <w:rPr>
+          <w:rFonts w:ascii="Consolas" w:hAnsi="Consolas" w:cstheme="minorBidi"/>
+          <w:rtl/>
+        </w:rPr>
+        <w:br/>
+      </w:r>
+      <w:r>
+        <w:rPr>
+          <w:rFonts w:ascii="Consolas" w:hAnsi="Consolas" w:cstheme="minorBidi" w:hint="cs"/>
+          <w:rtl/>
+        </w:rPr>
+        <w:t xml:space="preserve">כמו כל דבר בחיים, או לפחות במסמך זה, גם לולאות מתחלקות לכמה סוגים או יותר נכון לשניים: </w:t>
+      </w:r>
+      <w:r>
+        <w:rPr>
+          <w:rFonts w:ascii="Consolas" w:hAnsi="Consolas" w:cstheme="minorBidi" w:hint="cs"/>
+          <w:rtl/>
+        </w:rPr>
+        <w:br/>
+        <w:t>לולאות עם מספר איטרציות לא מוגדר- הלולאה תבצעה כל זמן שלא הוגדר אחרת.</w:t>
+      </w:r>
+      <w:r>
+        <w:rPr>
+          <w:rFonts w:ascii="Consolas" w:hAnsi="Consolas" w:cstheme="minorBidi"/>
+          <w:rtl/>
+        </w:rPr>
+        <w:br/>
+      </w:r>
+      <w:r>
+        <w:rPr>
+          <w:rFonts w:ascii="Consolas" w:hAnsi="Consolas" w:cstheme="minorBidi" w:hint="cs"/>
+          <w:rtl/>
+        </w:rPr>
+        <w:t>ולולאות עם מספר סופי של איטרציות.</w:t>
+      </w:r>
+      <w:r>
+        <w:rPr>
+          <w:rFonts w:ascii="Consolas" w:hAnsi="Consolas" w:cstheme="minorBidi"/>
+          <w:rtl/>
+        </w:rPr>
+        <w:br/>
+      </w:r>
+      <w:r>
+        <w:rPr>
+          <w:rFonts w:ascii="Consolas" w:hAnsi="Consolas" w:cstheme="minorBidi" w:hint="cs"/>
+          <w:rtl/>
+        </w:rPr>
+        <w:br/>
+        <w:t xml:space="preserve">לולאות עם מספר איטרציות לא מוגדר מוכרות </w:t>
+      </w:r>
+      <w:r>
+        <w:rPr>
+          <w:rFonts w:ascii="Consolas" w:hAnsi="Consolas" w:cstheme="minorBidi" w:hint="cs"/>
+          <w:rtl/>
+        </w:rPr>
+        <w:t>גם בשם לולאות</w:t>
+      </w:r>
+      <w:r>
+        <w:rPr>
+          <w:rFonts w:ascii="Consolas" w:hAnsi="Consolas" w:cstheme="minorBidi" w:hint="cs"/>
+          <w:rtl/>
+        </w:rPr>
+        <w:t xml:space="preserve"> </w:t>
+      </w:r>
+      <w:r>
+        <w:rPr>
+          <w:rFonts w:ascii="Consolas" w:hAnsi="Consolas" w:cstheme="minorBidi"/>
+        </w:rPr>
+        <w:t>while</w:t>
+      </w:r>
+      <w:r>
+        <w:rPr>
+          <w:rFonts w:ascii="Consolas" w:hAnsi="Consolas" w:cstheme="minorBidi" w:hint="cs"/>
+          <w:rtl/>
+        </w:rPr>
+        <w:t xml:space="preserve"> </w:t>
+      </w:r>
+      <w:r>
+        <w:rPr>
+          <w:rFonts w:ascii="Consolas" w:hAnsi="Consolas" w:cstheme="minorBidi"/>
+          <w:rtl/>
+        </w:rPr>
+        <w:t>–</w:t>
+      </w:r>
+      <w:r>
+        <w:rPr>
+          <w:rFonts w:ascii="Consolas" w:hAnsi="Consolas" w:cstheme="minorBidi" w:hint="cs"/>
+          <w:rtl/>
+        </w:rPr>
+        <w:t xml:space="preserve"> כל זמן שלא שתקיים התנאי המסוים תבצע את קטע הקוד שמופיע מתחת. </w:t>
+      </w:r>
+      <w:r>
+        <w:rPr>
+          <w:rFonts w:ascii="Consolas" w:hAnsi="Consolas" w:cstheme="minorBidi"/>
+          <w:rtl/>
+        </w:rPr>
+        <w:br/>
+      </w:r>
+      <w:r>
+        <w:rPr>
+          <w:rFonts w:ascii="Consolas" w:hAnsi="Consolas" w:cstheme="minorBidi" w:hint="cs"/>
+          <w:rtl/>
+        </w:rPr>
+        <w:t xml:space="preserve">גם לג'אווה וגם לפייתון האיטרציות פועלות בצורה דומה, והשוני הוא כמו השינוי בין </w:t>
+      </w:r>
+      <w:r>
+        <w:rPr>
+          <w:rFonts w:ascii="Consolas" w:hAnsi="Consolas" w:cstheme="minorBidi"/>
+        </w:rPr>
+        <w:t>if</w:t>
+      </w:r>
+      <w:r>
+        <w:rPr>
+          <w:rFonts w:ascii="Consolas" w:hAnsi="Consolas" w:cstheme="minorBidi" w:hint="cs"/>
+          <w:rtl/>
+        </w:rPr>
+        <w:t xml:space="preserve"> של השפות, כלומר בג'אווה נכתוב את שם הפקודה </w:t>
+      </w:r>
+      <w:r>
+        <w:rPr>
+          <w:rFonts w:ascii="Consolas" w:hAnsi="Consolas" w:cstheme="minorBidi"/>
+        </w:rPr>
+        <w:t>while</w:t>
+      </w:r>
+      <w:r>
+        <w:rPr>
+          <w:rFonts w:ascii="Consolas" w:hAnsi="Consolas" w:cstheme="minorBidi" w:hint="cs"/>
+          <w:rtl/>
+        </w:rPr>
+        <w:t xml:space="preserve"> ואח"כ בסוגרים את התנאי של הלולאה ולמטה בלוק עם הפעולה שאמורה להתבצע.</w:t>
+      </w:r>
+      <w:r>
+        <w:rPr>
+          <w:rFonts w:ascii="Consolas" w:hAnsi="Consolas" w:cstheme="minorBidi"/>
+          <w:rtl/>
+        </w:rPr>
+        <w:br/>
+      </w:r>
+      <w:r>
+        <w:rPr>
+          <w:rFonts w:ascii="Consolas" w:hAnsi="Consolas" w:cstheme="minorBidi" w:hint="cs"/>
+          <w:rtl/>
+        </w:rPr>
+        <w:t xml:space="preserve">ובפייתון נכתוב </w:t>
+      </w:r>
+      <w:r>
+        <w:rPr>
+          <w:rFonts w:ascii="Consolas" w:hAnsi="Consolas" w:cstheme="minorBidi"/>
+        </w:rPr>
+        <w:t>while</w:t>
+      </w:r>
+      <w:r>
+        <w:rPr>
+          <w:rFonts w:ascii="Consolas" w:hAnsi="Consolas" w:cstheme="minorBidi" w:hint="cs"/>
+          <w:rtl/>
+        </w:rPr>
+        <w:t>, התנאי (בלי סוגריים) ובלוק שיתבצע באיטרציות:</w:t>
       </w:r>
     </w:p>
     <w:p>
@@ -18166,7 +20190,6 @@
         <w:bidi w:val="0"/>
         <w:rPr>
           <w:rFonts w:ascii="Consolas" w:hAnsi="Consolas" w:cs="Consolas"/>
-          <w:color w:val="95B3D7" w:themeColor="accent1" w:themeTint="99"/>
           <w:sz w:val="20"/>
           <w:szCs w:val="20"/>
         </w:rPr>
@@ -18174,71 +20197,1142 @@
       <w:r>
         <w:rPr>
           <w:rFonts w:ascii="Consolas" w:hAnsi="Consolas" w:cs="Consolas"/>
-          <w:color w:val="95B3D7" w:themeColor="accent1" w:themeTint="99"/>
-          <w:sz w:val="20"/>
-          <w:szCs w:val="20"/>
-        </w:rPr>
-        <w:t>&gt;&gt; print(print("null function?"))</w:t>
-      </w:r>
-      <w:r>
-        <w:rPr>
-          <w:rFonts w:ascii="Consolas" w:hAnsi="Consolas" w:cs="Consolas"/>
-          <w:color w:val="95B3D7" w:themeColor="accent1" w:themeTint="99"/>
-          <w:sz w:val="20"/>
-          <w:szCs w:val="20"/>
-        </w:rPr>
-        <w:br/>
-      </w:r>
-      <w:r>
-        <w:rPr>
-          <w:rFonts w:ascii="Consolas" w:hAnsi="Consolas" w:cs="Consolas"/>
-          <w:color w:val="95B3D7" w:themeColor="accent1" w:themeTint="99"/>
-          <w:sz w:val="20"/>
-          <w:szCs w:val="20"/>
-        </w:rPr>
-        <w:t xml:space="preserve">   </w:t>
-      </w:r>
-      <w:r>
-        <w:rPr>
-          <w:rFonts w:ascii="Consolas" w:hAnsi="Consolas" w:cs="Consolas"/>
-          <w:color w:val="95B3D7" w:themeColor="accent1" w:themeTint="99"/>
-          <w:sz w:val="20"/>
-          <w:szCs w:val="20"/>
-        </w:rPr>
-        <w:t>null function?</w:t>
-      </w:r>
-      <w:r>
-        <w:rPr>
-          <w:rFonts w:ascii="Consolas" w:hAnsi="Consolas" w:cs="Consolas"/>
-          <w:color w:val="95B3D7" w:themeColor="accent1" w:themeTint="99"/>
-          <w:sz w:val="20"/>
-          <w:szCs w:val="20"/>
-        </w:rPr>
-        <w:br/>
-      </w:r>
-      <w:r>
-        <w:rPr>
-          <w:rFonts w:ascii="Consolas" w:hAnsi="Consolas" w:cs="Consolas"/>
-          <w:color w:val="95B3D7" w:themeColor="accent1" w:themeTint="99"/>
-          <w:sz w:val="20"/>
-          <w:szCs w:val="20"/>
-        </w:rPr>
-        <w:t xml:space="preserve">   </w:t>
-      </w:r>
-      <w:r>
-        <w:rPr>
-          <w:rFonts w:ascii="Consolas" w:hAnsi="Consolas" w:cs="Consolas"/>
-          <w:color w:val="95B3D7" w:themeColor="accent1" w:themeTint="99"/>
-          <w:sz w:val="20"/>
-          <w:szCs w:val="20"/>
-        </w:rPr>
-        <w:t>None.</w:t>
+          <w:color w:val="76923C" w:themeColor="accent3" w:themeShade="BF"/>
+          <w:sz w:val="20"/>
+          <w:szCs w:val="20"/>
+        </w:rPr>
+        <w:t>//while loop in java</w:t>
+      </w:r>
+      <w:r>
+        <w:rPr>
+          <w:rFonts w:ascii="Consolas" w:hAnsi="Consolas" w:cs="Consolas"/>
+          <w:sz w:val="20"/>
+          <w:szCs w:val="20"/>
+          <w:rtl/>
+        </w:rPr>
+        <w:br/>
+      </w:r>
+      <w:r>
+        <w:rPr>
+          <w:rFonts w:ascii="Consolas" w:hAnsi="Consolas" w:cs="Consolas"/>
+          <w:sz w:val="20"/>
+          <w:szCs w:val="20"/>
+        </w:rPr>
+        <w:t>while(x&gt;2)</w:t>
+      </w:r>
+      <w:r>
+        <w:rPr>
+          <w:rFonts w:ascii="Consolas" w:hAnsi="Consolas" w:cs="Consolas"/>
+          <w:sz w:val="20"/>
+          <w:szCs w:val="20"/>
+        </w:rPr>
+        <w:br/>
+        <w:t>{</w:t>
+      </w:r>
+      <w:r>
+        <w:rPr>
+          <w:rFonts w:ascii="Consolas" w:hAnsi="Consolas" w:cs="Consolas"/>
+          <w:sz w:val="20"/>
+          <w:szCs w:val="20"/>
+        </w:rPr>
+        <w:br/>
+        <w:t xml:space="preserve">   x++;</w:t>
+      </w:r>
+      <w:r>
+        <w:rPr>
+          <w:rFonts w:ascii="Consolas" w:hAnsi="Consolas" w:cs="Consolas"/>
+          <w:sz w:val="20"/>
+          <w:szCs w:val="20"/>
+        </w:rPr>
+        <w:br/>
+        <w:t>}</w:t>
+      </w:r>
+      <w:r>
+        <w:rPr>
+          <w:rFonts w:ascii="Consolas" w:hAnsi="Consolas" w:cs="Consolas"/>
+          <w:sz w:val="20"/>
+          <w:szCs w:val="20"/>
+        </w:rPr>
+        <w:br/>
+      </w:r>
+      <w:r>
+        <w:rPr>
+          <w:rFonts w:ascii="Consolas" w:hAnsi="Consolas" w:cs="Consolas"/>
+          <w:sz w:val="20"/>
+          <w:szCs w:val="20"/>
+        </w:rPr>
+        <w:br/>
+      </w:r>
+      <w:r>
+        <w:rPr>
+          <w:rFonts w:ascii="Consolas" w:hAnsi="Consolas" w:cs="Consolas"/>
+          <w:color w:val="76923C" w:themeColor="accent3" w:themeShade="BF"/>
+          <w:sz w:val="20"/>
+          <w:szCs w:val="20"/>
+        </w:rPr>
+        <w:t>#while loop in python</w:t>
+      </w:r>
+      <w:r>
+        <w:rPr>
+          <w:rFonts w:ascii="Consolas" w:hAnsi="Consolas" w:cs="Consolas"/>
+          <w:sz w:val="20"/>
+          <w:szCs w:val="20"/>
+        </w:rPr>
+        <w:br/>
+        <w:t>&gt;&gt;</w:t>
+      </w:r>
+      <w:r>
+        <w:rPr>
+          <w:rFonts w:ascii="Consolas" w:hAnsi="Consolas" w:cs="Consolas"/>
+          <w:sz w:val="20"/>
+          <w:szCs w:val="20"/>
+        </w:rPr>
+        <w:t>&gt;</w:t>
+      </w:r>
+      <w:r>
+        <w:rPr>
+          <w:rFonts w:ascii="Consolas" w:hAnsi="Consolas" w:cs="Consolas"/>
+          <w:sz w:val="20"/>
+          <w:szCs w:val="20"/>
+        </w:rPr>
+        <w:t xml:space="preserve"> while x&gt;2:</w:t>
+      </w:r>
+      <w:r>
+        <w:rPr>
+          <w:rFonts w:ascii="Consolas" w:hAnsi="Consolas" w:cs="Consolas"/>
+          <w:sz w:val="20"/>
+          <w:szCs w:val="20"/>
+        </w:rPr>
+        <w:br/>
+        <w:t>..</w:t>
+      </w:r>
+      <w:r>
+        <w:rPr>
+          <w:rFonts w:ascii="Consolas" w:hAnsi="Consolas" w:cs="Consolas"/>
+          <w:sz w:val="20"/>
+          <w:szCs w:val="20"/>
+        </w:rPr>
+        <w:t xml:space="preserve">.  </w:t>
+      </w:r>
+      <w:r>
+        <w:rPr>
+          <w:rFonts w:ascii="Consolas" w:hAnsi="Consolas" w:cs="Consolas"/>
+          <w:sz w:val="20"/>
+          <w:szCs w:val="20"/>
+        </w:rPr>
+        <w:t>x+=1</w:t>
       </w:r>
     </w:p>
     <w:p>
       <w:pPr>
         <w:rPr>
-          <w:rFonts w:hint="cs"/>
+          <w:rFonts w:ascii="Consolas" w:hAnsi="Consolas" w:cstheme="minorBidi" w:hint="cs"/>
+          <w:rtl/>
+        </w:rPr>
+      </w:pPr>
+      <w:r>
+        <w:rPr>
+          <w:rFonts w:ascii="Consolas" w:hAnsi="Consolas" w:cstheme="minorBidi"/>
+          <w:rtl/>
+        </w:rPr>
+        <w:br/>
+      </w:r>
+      <w:r>
+        <w:rPr>
+          <w:rFonts w:ascii="Consolas" w:hAnsi="Consolas" w:cstheme="minorBidi" w:hint="cs"/>
+          <w:rtl/>
+        </w:rPr>
+        <w:t xml:space="preserve">לולאת </w:t>
+      </w:r>
+      <w:r>
+        <w:rPr>
+          <w:rFonts w:ascii="Consolas" w:hAnsi="Consolas" w:cstheme="minorBidi"/>
+        </w:rPr>
+        <w:t>while</w:t>
+      </w:r>
+      <w:r>
+        <w:rPr>
+          <w:rFonts w:ascii="Consolas" w:hAnsi="Consolas" w:cstheme="minorBidi" w:hint="cs"/>
+          <w:rtl/>
+        </w:rPr>
+        <w:t xml:space="preserve"> תמיד מתקדמת לפי תנאי בוליאני ולכן נוכל לבצע ביטויים כגון:</w:t>
+      </w:r>
+    </w:p>
+    <w:p>
+      <w:pPr>
+        <w:bidi w:val="0"/>
+        <w:rPr>
+          <w:rFonts w:ascii="Consolas" w:hAnsi="Consolas" w:cstheme="minorBidi"/>
+          <w:sz w:val="20"/>
+          <w:szCs w:val="20"/>
+        </w:rPr>
+      </w:pPr>
+      <w:r>
+        <w:rPr>
+          <w:rFonts w:ascii="Consolas" w:hAnsi="Consolas" w:cstheme="minorBidi"/>
+          <w:sz w:val="20"/>
+          <w:szCs w:val="20"/>
+        </w:rPr>
+        <w:t>&gt;&gt;&gt; a = [1,2,3]</w:t>
+      </w:r>
+      <w:r>
+        <w:rPr>
+          <w:rFonts w:ascii="Consolas" w:hAnsi="Consolas" w:cstheme="minorBidi"/>
+          <w:sz w:val="20"/>
+          <w:szCs w:val="20"/>
+        </w:rPr>
+        <w:br/>
+        <w:t>&gt;&gt;&gt; while a:</w:t>
+      </w:r>
+      <w:r>
+        <w:rPr>
+          <w:rFonts w:ascii="Consolas" w:hAnsi="Consolas" w:cstheme="minorBidi"/>
+          <w:sz w:val="20"/>
+          <w:szCs w:val="20"/>
+        </w:rPr>
+        <w:br/>
+      </w:r>
+      <w:r>
+        <w:rPr>
+          <w:rFonts w:ascii="Consolas" w:hAnsi="Consolas" w:cstheme="minorBidi"/>
+          <w:sz w:val="20"/>
+          <w:szCs w:val="20"/>
+        </w:rPr>
+        <w:lastRenderedPageBreak/>
+        <w:t>...  print(a.pop(-1))</w:t>
+      </w:r>
+      <w:r>
+        <w:rPr>
+          <w:rFonts w:ascii="Consolas" w:hAnsi="Consolas" w:cstheme="minorBidi"/>
+          <w:sz w:val="20"/>
+          <w:szCs w:val="20"/>
+        </w:rPr>
+        <w:br/>
+        <w:t>3</w:t>
+      </w:r>
+      <w:r>
+        <w:rPr>
+          <w:rFonts w:ascii="Consolas" w:hAnsi="Consolas" w:cstheme="minorBidi"/>
+          <w:sz w:val="20"/>
+          <w:szCs w:val="20"/>
+        </w:rPr>
+        <w:br/>
+        <w:t>2</w:t>
+      </w:r>
+      <w:r>
+        <w:rPr>
+          <w:rFonts w:ascii="Consolas" w:hAnsi="Consolas" w:cstheme="minorBidi"/>
+          <w:sz w:val="20"/>
+          <w:szCs w:val="20"/>
+        </w:rPr>
+        <w:br/>
+        <w:t>1</w:t>
+      </w:r>
+    </w:p>
+    <w:p>
+      <w:pPr>
+        <w:rPr>
+          <w:rFonts w:ascii="Consolas" w:hAnsi="Consolas" w:cstheme="minorBidi" w:hint="cs"/>
+          <w:rtl/>
+        </w:rPr>
+      </w:pPr>
+      <w:r>
+        <w:rPr>
+          <w:rFonts w:ascii="Consolas" w:hAnsi="Consolas" w:cstheme="minorBidi"/>
+        </w:rPr>
+        <w:t>pop()</w:t>
+      </w:r>
+      <w:r>
+        <w:rPr>
+          <w:rFonts w:ascii="Consolas" w:hAnsi="Consolas" w:cstheme="minorBidi" w:hint="cs"/>
+          <w:rtl/>
+        </w:rPr>
+        <w:t xml:space="preserve"> היא פונקציה של רשימות, והיא מוציאה את האיבר </w:t>
+      </w:r>
+      <w:r>
+        <w:rPr>
+          <w:rFonts w:ascii="Consolas" w:hAnsi="Consolas" w:cstheme="minorBidi" w:hint="cs"/>
+          <w:rtl/>
+        </w:rPr>
+        <w:t>האחרון מה</w:t>
+      </w:r>
+      <w:r>
+        <w:rPr>
+          <w:rFonts w:ascii="Consolas" w:hAnsi="Consolas" w:cstheme="minorBidi" w:hint="cs"/>
+          <w:rtl/>
+        </w:rPr>
+        <w:t>רשימה, וכפי שכבר ראינו רשימה ריקה נחשבת כ-</w:t>
+      </w:r>
+      <w:r>
+        <w:rPr>
+          <w:rFonts w:ascii="Consolas" w:hAnsi="Consolas" w:cstheme="minorBidi"/>
+        </w:rPr>
+        <w:t>False</w:t>
+      </w:r>
+      <w:r>
+        <w:rPr>
+          <w:rFonts w:ascii="Consolas" w:hAnsi="Consolas" w:cstheme="minorBidi" w:hint="cs"/>
+          <w:rtl/>
+        </w:rPr>
+        <w:t>.</w:t>
+      </w:r>
+      <w:r>
+        <w:rPr>
+          <w:rFonts w:ascii="Consolas" w:hAnsi="Consolas" w:cstheme="minorBidi"/>
+          <w:rtl/>
+        </w:rPr>
+        <w:br/>
+      </w:r>
+      <w:r>
+        <w:rPr>
+          <w:rFonts w:ascii="Consolas" w:hAnsi="Consolas" w:cstheme="minorBidi" w:hint="cs"/>
+          <w:rtl/>
+        </w:rPr>
+        <w:t>בפייתון ובג'אווה ללולאות יש שתי מילות מפתח שמסיימות את האיטרציה של הלולאה(או את כל הלולאה) לפני הזמן,</w:t>
+      </w:r>
+      <w:r>
+        <w:rPr>
+          <w:rFonts w:ascii="Consolas" w:hAnsi="Consolas" w:cstheme="minorBidi"/>
+          <w:rtl/>
+        </w:rPr>
+        <w:br/>
+      </w:r>
+      <w:r>
+        <w:rPr>
+          <w:rFonts w:ascii="Consolas" w:hAnsi="Consolas" w:cstheme="minorBidi" w:hint="cs"/>
+          <w:rtl/>
+        </w:rPr>
+        <w:t xml:space="preserve">והן </w:t>
+      </w:r>
+      <w:r>
+        <w:rPr>
+          <w:rFonts w:ascii="Consolas" w:hAnsi="Consolas" w:cstheme="minorBidi"/>
+        </w:rPr>
+        <w:t>continue</w:t>
+      </w:r>
+      <w:r>
+        <w:rPr>
+          <w:rFonts w:ascii="Consolas" w:hAnsi="Consolas" w:cstheme="minorBidi" w:hint="cs"/>
+          <w:rtl/>
+        </w:rPr>
+        <w:t xml:space="preserve"> ו- </w:t>
+      </w:r>
+      <w:r>
+        <w:rPr>
+          <w:rFonts w:ascii="Consolas" w:hAnsi="Consolas" w:cstheme="minorBidi"/>
+        </w:rPr>
+        <w:t>break</w:t>
+      </w:r>
+      <w:r>
+        <w:rPr>
+          <w:rFonts w:ascii="Consolas" w:hAnsi="Consolas" w:cstheme="minorBidi" w:hint="cs"/>
+          <w:rtl/>
+        </w:rPr>
+        <w:t xml:space="preserve"> .</w:t>
+      </w:r>
+      <w:r>
+        <w:rPr>
+          <w:rFonts w:ascii="Consolas" w:hAnsi="Consolas" w:cstheme="minorBidi"/>
+          <w:rtl/>
+        </w:rPr>
+        <w:br/>
+      </w:r>
+      <w:r>
+        <w:rPr>
+          <w:rFonts w:ascii="Consolas" w:hAnsi="Consolas" w:cstheme="minorBidi"/>
+        </w:rPr>
+        <w:t xml:space="preserve">continue * </w:t>
+      </w:r>
+      <w:r>
+        <w:rPr>
+          <w:rFonts w:ascii="Consolas" w:hAnsi="Consolas" w:cstheme="minorBidi" w:hint="cs"/>
+          <w:rtl/>
+        </w:rPr>
+        <w:t xml:space="preserve">- מסיימת את האיטרציה הנוכחית של הלולאה ,ומקפיצה יש לראש הלולאה מבלי לבצע את הפקודות הבאות לאחר פקודת </w:t>
+      </w:r>
+      <w:r>
+        <w:rPr>
+          <w:rFonts w:ascii="Consolas" w:hAnsi="Consolas" w:cstheme="minorBidi"/>
+        </w:rPr>
+        <w:t>continue</w:t>
+      </w:r>
+      <w:r>
+        <w:rPr>
+          <w:rFonts w:ascii="Consolas" w:hAnsi="Consolas" w:cstheme="minorBidi" w:hint="cs"/>
+          <w:rtl/>
+        </w:rPr>
+        <w:t>.</w:t>
+      </w:r>
+      <w:r>
+        <w:rPr>
+          <w:rFonts w:ascii="Consolas" w:hAnsi="Consolas" w:cstheme="minorBidi"/>
+          <w:rtl/>
+        </w:rPr>
+        <w:br/>
+      </w:r>
+      <w:r>
+        <w:rPr>
+          <w:rFonts w:ascii="Consolas" w:hAnsi="Consolas" w:cstheme="minorBidi" w:hint="cs"/>
+          <w:rtl/>
+        </w:rPr>
+        <w:t xml:space="preserve">  * </w:t>
+      </w:r>
+      <w:r>
+        <w:rPr>
+          <w:rFonts w:ascii="Consolas" w:hAnsi="Consolas" w:cstheme="minorBidi"/>
+        </w:rPr>
+        <w:t>break</w:t>
+      </w:r>
+      <w:r>
+        <w:rPr>
+          <w:rFonts w:ascii="Consolas" w:hAnsi="Consolas" w:cstheme="minorBidi" w:hint="cs"/>
+          <w:rtl/>
+        </w:rPr>
+        <w:t xml:space="preserve">- מסיימת את הלולאה לחלוטין. </w:t>
+      </w:r>
+    </w:p>
+    <w:p>
+      <w:pPr>
+        <w:bidi w:val="0"/>
+        <w:rPr>
+          <w:rFonts w:ascii="Consolas" w:hAnsi="Consolas" w:cstheme="minorBidi"/>
+          <w:sz w:val="20"/>
+          <w:szCs w:val="20"/>
+        </w:rPr>
+      </w:pPr>
+      <w:r>
+        <w:rPr>
+          <w:rFonts w:ascii="Consolas" w:hAnsi="Consolas" w:cstheme="minorBidi"/>
+          <w:sz w:val="20"/>
+          <w:szCs w:val="20"/>
+        </w:rPr>
+        <w:t>&gt;&gt;&gt; n = 5</w:t>
+      </w:r>
+      <w:r>
+        <w:rPr>
+          <w:rFonts w:ascii="Consolas" w:hAnsi="Consolas" w:cstheme="minorBidi"/>
+          <w:sz w:val="20"/>
+          <w:szCs w:val="20"/>
+        </w:rPr>
+        <w:br/>
+        <w:t>&gt;&gt;&gt; while n&gt;0:</w:t>
+      </w:r>
+      <w:r>
+        <w:rPr>
+          <w:rFonts w:ascii="Consolas" w:hAnsi="Consolas" w:cstheme="minorBidi"/>
+          <w:sz w:val="20"/>
+          <w:szCs w:val="20"/>
+        </w:rPr>
+        <w:br/>
+        <w:t>...  n-=1</w:t>
+      </w:r>
+      <w:r>
+        <w:rPr>
+          <w:rFonts w:ascii="Consolas" w:hAnsi="Consolas" w:cstheme="minorBidi"/>
+          <w:sz w:val="20"/>
+          <w:szCs w:val="20"/>
+        </w:rPr>
+        <w:br/>
+        <w:t>...  if n==3:</w:t>
+      </w:r>
+      <w:r>
+        <w:rPr>
+          <w:rFonts w:ascii="Consolas" w:hAnsi="Consolas" w:cstheme="minorBidi"/>
+          <w:sz w:val="20"/>
+          <w:szCs w:val="20"/>
+        </w:rPr>
+        <w:br/>
+        <w:t>...   continue</w:t>
+      </w:r>
+      <w:r>
+        <w:rPr>
+          <w:rFonts w:ascii="Consolas" w:hAnsi="Consolas" w:cstheme="minorBidi"/>
+          <w:sz w:val="20"/>
+          <w:szCs w:val="20"/>
+        </w:rPr>
+        <w:br/>
+        <w:t>...  if n==1:</w:t>
+      </w:r>
+      <w:r>
+        <w:rPr>
+          <w:rFonts w:ascii="Consolas" w:hAnsi="Consolas" w:cstheme="minorBidi"/>
+          <w:sz w:val="20"/>
+          <w:szCs w:val="20"/>
+        </w:rPr>
+        <w:br/>
+        <w:t>...   break</w:t>
+      </w:r>
+      <w:r>
+        <w:rPr>
+          <w:rFonts w:ascii="Consolas" w:hAnsi="Consolas" w:cstheme="minorBidi"/>
+          <w:sz w:val="20"/>
+          <w:szCs w:val="20"/>
+        </w:rPr>
+        <w:br/>
+        <w:t>...  print(n)</w:t>
+      </w:r>
+      <w:r>
+        <w:rPr>
+          <w:rFonts w:ascii="Consolas" w:hAnsi="Consolas" w:cstheme="minorBidi"/>
+          <w:sz w:val="20"/>
+          <w:szCs w:val="20"/>
+        </w:rPr>
+        <w:br/>
+        <w:t>4</w:t>
+      </w:r>
+      <w:r>
+        <w:rPr>
+          <w:rFonts w:ascii="Consolas" w:hAnsi="Consolas" w:cstheme="minorBidi"/>
+          <w:sz w:val="20"/>
+          <w:szCs w:val="20"/>
+        </w:rPr>
+        <w:br/>
+        <w:t>2</w:t>
+      </w:r>
+    </w:p>
+    <w:p>
+      <w:pPr>
+        <w:rPr>
+          <w:rFonts w:ascii="Consolas" w:hAnsi="Consolas" w:cstheme="minorBidi" w:hint="cs"/>
+          <w:rtl/>
+        </w:rPr>
+      </w:pPr>
+      <w:r>
+        <w:rPr>
+          <w:rFonts w:ascii="Consolas" w:hAnsi="Consolas" w:cstheme="minorBidi" w:hint="cs"/>
+          <w:rtl/>
+        </w:rPr>
+        <w:t>בפייתון אפשר להשתמש ב-</w:t>
+      </w:r>
+      <w:r>
+        <w:rPr>
+          <w:rFonts w:ascii="Consolas" w:hAnsi="Consolas" w:cstheme="minorBidi"/>
+        </w:rPr>
+        <w:t>else</w:t>
+      </w:r>
+      <w:r>
+        <w:rPr>
+          <w:rFonts w:ascii="Consolas" w:hAnsi="Consolas" w:cstheme="minorBidi" w:hint="cs"/>
+          <w:rtl/>
+        </w:rPr>
+        <w:t xml:space="preserve"> אחרי לולאות </w:t>
+      </w:r>
+      <w:r>
+        <w:rPr>
+          <w:rFonts w:ascii="Consolas" w:hAnsi="Consolas" w:cstheme="minorBidi"/>
+        </w:rPr>
+        <w:t>while</w:t>
+      </w:r>
+      <w:r>
+        <w:rPr>
+          <w:rFonts w:ascii="Consolas" w:hAnsi="Consolas" w:cstheme="minorBidi" w:hint="cs"/>
+          <w:rtl/>
+        </w:rPr>
+        <w:t xml:space="preserve"> ,מה שמאפשר ביצוע של סדר פקודות שיבואו בתום הלולאה:</w:t>
+      </w:r>
+    </w:p>
+    <w:p>
+      <w:pPr>
+        <w:bidi w:val="0"/>
+        <w:rPr>
+          <w:rFonts w:ascii="Consolas" w:hAnsi="Consolas" w:cstheme="minorBidi"/>
+        </w:rPr>
+      </w:pPr>
+      <w:r>
+        <w:rPr>
+          <w:rFonts w:ascii="Consolas" w:hAnsi="Consolas" w:cstheme="minorBidi"/>
+        </w:rPr>
+        <w:t>&gt;&gt;&gt; num1 = 1</w:t>
+      </w:r>
+      <w:r>
+        <w:rPr>
+          <w:rFonts w:ascii="Consolas" w:hAnsi="Consolas" w:cstheme="minorBidi"/>
+        </w:rPr>
+        <w:br/>
+        <w:t>&gt;&gt;&gt; num 2 = 0</w:t>
+      </w:r>
+      <w:r>
+        <w:rPr>
+          <w:rFonts w:ascii="Consolas" w:hAnsi="Consolas" w:cstheme="minorBidi"/>
+        </w:rPr>
+        <w:br/>
+        <w:t>&gt;&gt;&gt; n = 5</w:t>
+      </w:r>
+      <w:r>
+        <w:rPr>
+          <w:rFonts w:ascii="Consolas" w:hAnsi="Consolas" w:cstheme="minorBidi"/>
+        </w:rPr>
+        <w:br/>
+        <w:t>&gt;&gt;&gt; while n&gt;5:</w:t>
+      </w:r>
+      <w:r>
+        <w:rPr>
+          <w:rFonts w:ascii="Consolas" w:hAnsi="Consolas" w:cstheme="minorBidi" w:hint="cs"/>
+          <w:rtl/>
+        </w:rPr>
+        <w:t xml:space="preserve"> </w:t>
+      </w:r>
+      <w:r>
+        <w:rPr>
+          <w:rFonts w:ascii="Consolas" w:hAnsi="Consolas" w:cstheme="minorBidi"/>
+          <w:rtl/>
+        </w:rPr>
+        <w:br/>
+      </w:r>
+      <w:r>
+        <w:rPr>
+          <w:rFonts w:ascii="Consolas" w:hAnsi="Consolas" w:cstheme="minorBidi"/>
+        </w:rPr>
+        <w:t>...  temp = num1</w:t>
+      </w:r>
+      <w:r>
+        <w:rPr>
+          <w:rFonts w:ascii="Consolas" w:hAnsi="Consolas" w:cstheme="minorBidi"/>
+        </w:rPr>
+        <w:br/>
+        <w:t>...  num1+=num2</w:t>
+      </w:r>
+      <w:r>
+        <w:rPr>
+          <w:rFonts w:ascii="Consolas" w:hAnsi="Consolas" w:cstheme="minorBidi"/>
+        </w:rPr>
+        <w:br/>
+        <w:t>...  num2=temp</w:t>
+      </w:r>
+      <w:r>
+        <w:rPr>
+          <w:rFonts w:ascii="Consolas" w:hAnsi="Consolas" w:cstheme="minorBidi"/>
+        </w:rPr>
+        <w:br/>
+        <w:t xml:space="preserve">...  </w:t>
+      </w:r>
+      <w:r>
+        <w:rPr>
+          <w:rFonts w:ascii="Consolas" w:hAnsi="Consolas" w:cstheme="minorBidi"/>
+          <w:color w:val="76923C" w:themeColor="accent3" w:themeShade="BF"/>
+        </w:rPr>
+        <w:t>#</w:t>
+      </w:r>
+      <w:r>
+        <w:rPr>
+          <w:rFonts w:ascii="Consolas" w:hAnsi="Consolas" w:cstheme="minorBidi"/>
+          <w:color w:val="76923C" w:themeColor="accent3" w:themeShade="BF"/>
+        </w:rPr>
+        <w:t>print(num2)</w:t>
+      </w:r>
+      <w:r>
+        <w:rPr>
+          <w:rFonts w:ascii="Consolas" w:hAnsi="Consolas" w:cstheme="minorBidi"/>
+        </w:rPr>
+        <w:br/>
+        <w:t>...  n-=1</w:t>
+      </w:r>
+      <w:r>
+        <w:rPr>
+          <w:rFonts w:ascii="Consolas" w:hAnsi="Consolas" w:cstheme="minorBidi"/>
+        </w:rPr>
+        <w:br/>
+        <w:t>...</w:t>
+      </w:r>
+      <w:r>
+        <w:rPr>
+          <w:rFonts w:ascii="Consolas" w:hAnsi="Consolas" w:cstheme="minorBidi"/>
+        </w:rPr>
+        <w:t xml:space="preserve"> else:</w:t>
+      </w:r>
+      <w:r>
+        <w:rPr>
+          <w:rFonts w:ascii="Consolas" w:hAnsi="Consolas" w:cstheme="minorBidi"/>
+        </w:rPr>
+        <w:br/>
+        <w:t>...  num1=1</w:t>
+      </w:r>
+      <w:r>
+        <w:rPr>
+          <w:rFonts w:ascii="Consolas" w:hAnsi="Consolas" w:cstheme="minorBidi"/>
+        </w:rPr>
+        <w:br/>
+        <w:t>...  num2=0</w:t>
+      </w:r>
+      <w:r>
+        <w:rPr>
+          <w:rFonts w:ascii="Consolas" w:hAnsi="Consolas" w:cstheme="minorBidi"/>
+        </w:rPr>
+        <w:br/>
+        <w:t>&gt;&gt;&gt; print(f"num1={num1},num2={num2}")</w:t>
+      </w:r>
+      <w:r>
+        <w:rPr>
+          <w:rFonts w:ascii="Consolas" w:hAnsi="Consolas" w:cstheme="minorBidi"/>
+        </w:rPr>
+        <w:br/>
+        <w:t>'num1=1,num2=0'</w:t>
+      </w:r>
+    </w:p>
+    <w:p>
+      <w:pPr>
+        <w:rPr>
+          <w:rFonts w:ascii="Consolas" w:hAnsi="Consolas" w:cstheme="minorBidi" w:hint="cs"/>
+          <w:rtl/>
+        </w:rPr>
+      </w:pPr>
+      <w:r>
+        <w:rPr>
+          <w:rFonts w:ascii="Consolas" w:hAnsi="Consolas" w:cstheme="minorBidi" w:hint="cs"/>
+          <w:i/>
+          <w:iCs/>
+          <w:color w:val="F79646" w:themeColor="accent6"/>
+          <w:rtl/>
+        </w:rPr>
+        <w:t>שאלה:</w:t>
+      </w:r>
+      <w:r>
+        <w:rPr>
+          <w:rFonts w:ascii="Consolas" w:hAnsi="Consolas" w:cstheme="minorBidi" w:hint="cs"/>
+          <w:i/>
+          <w:iCs/>
+          <w:rtl/>
+        </w:rPr>
+        <w:t xml:space="preserve"> </w:t>
+      </w:r>
+      <w:r>
+        <w:rPr>
+          <w:rFonts w:ascii="Consolas" w:hAnsi="Consolas" w:cstheme="minorBidi" w:hint="cs"/>
+          <w:rtl/>
+        </w:rPr>
+        <w:t xml:space="preserve">מה היה מודפס לו לא היינו מסמנים את </w:t>
+      </w:r>
+      <w:r>
+        <w:rPr>
+          <w:rFonts w:ascii="Consolas" w:hAnsi="Consolas" w:cstheme="minorBidi"/>
+        </w:rPr>
+        <w:t>print(num2)</w:t>
+      </w:r>
+      <w:r>
+        <w:rPr>
+          <w:rFonts w:ascii="Consolas" w:hAnsi="Consolas" w:cstheme="minorBidi" w:hint="cs"/>
+          <w:rtl/>
+        </w:rPr>
+        <w:t>?</w:t>
+      </w:r>
+      <w:r>
+        <w:rPr>
+          <w:rFonts w:ascii="Consolas" w:hAnsi="Consolas" w:cstheme="minorBidi"/>
+          <w:rtl/>
+        </w:rPr>
+        <w:br/>
+      </w:r>
+      <w:r>
+        <w:rPr>
+          <w:rFonts w:ascii="Consolas" w:hAnsi="Consolas" w:cstheme="minorBidi" w:hint="cs"/>
+          <w:rtl/>
+        </w:rPr>
+        <w:t>מה בעצם מוסיף לנו ה"פיצ'ר" הזה? הרי בכל מקרה אחרי הלולאה היו מתבצעים הפקודות בשורות הבאות אחריה.</w:t>
+      </w:r>
+      <w:r>
+        <w:rPr>
+          <w:rFonts w:ascii="Consolas" w:hAnsi="Consolas" w:cstheme="minorBidi"/>
+          <w:rtl/>
+        </w:rPr>
+        <w:br/>
+      </w:r>
+      <w:r>
+        <w:rPr>
+          <w:rFonts w:ascii="Consolas" w:hAnsi="Consolas" w:cstheme="minorBidi" w:hint="cs"/>
+          <w:rtl/>
+        </w:rPr>
+        <w:t>אז זהו ש</w:t>
+      </w:r>
+      <w:r>
+        <w:rPr>
+          <w:rFonts w:ascii="Consolas" w:hAnsi="Consolas" w:cstheme="minorBidi" w:hint="cs"/>
+          <w:rtl/>
+        </w:rPr>
+        <w:t>הצהרת ה</w:t>
+      </w:r>
+      <w:r>
+        <w:rPr>
+          <w:rFonts w:ascii="Consolas" w:hAnsi="Consolas" w:cstheme="minorBidi"/>
+        </w:rPr>
+        <w:t xml:space="preserve"> else</w:t>
+      </w:r>
+      <w:r>
+        <w:rPr>
+          <w:rFonts w:ascii="Consolas" w:hAnsi="Consolas" w:cstheme="minorBidi" w:hint="cs"/>
+          <w:rtl/>
+        </w:rPr>
+        <w:t xml:space="preserve"> מאפשרת לבצע את הפעולות המוגדרות בבלוק שלה </w:t>
+      </w:r>
+      <w:r>
+        <w:rPr>
+          <w:rFonts w:ascii="Consolas" w:hAnsi="Consolas" w:cstheme="minorBidi" w:hint="cs"/>
+          <w:rtl/>
+        </w:rPr>
+        <w:t xml:space="preserve">רק אם </w:t>
+      </w:r>
+      <w:r>
+        <w:rPr>
+          <w:rFonts w:ascii="Consolas" w:hAnsi="Consolas" w:cstheme="minorBidi" w:hint="cs"/>
+          <w:rtl/>
+        </w:rPr>
+        <w:t xml:space="preserve">הלולאה נגמרה בצורה טבעית, כלומר אם התבצעה </w:t>
+      </w:r>
+      <w:r>
+        <w:rPr>
+          <w:rFonts w:ascii="Consolas" w:hAnsi="Consolas" w:cstheme="minorBidi"/>
+        </w:rPr>
+        <w:t>break</w:t>
+      </w:r>
+      <w:r>
+        <w:rPr>
+          <w:rFonts w:ascii="Consolas" w:hAnsi="Consolas" w:cstheme="minorBidi" w:hint="cs"/>
+          <w:rtl/>
+        </w:rPr>
+        <w:t xml:space="preserve"> במהלך הלולאה, המפרש לא יבצע את השורות של הפקודה </w:t>
+      </w:r>
+      <w:r>
+        <w:rPr>
+          <w:rFonts w:ascii="Consolas" w:hAnsi="Consolas" w:cstheme="minorBidi"/>
+        </w:rPr>
+        <w:t>else</w:t>
+      </w:r>
+      <w:r>
+        <w:rPr>
+          <w:rFonts w:ascii="Consolas" w:hAnsi="Consolas" w:cstheme="minorBidi" w:hint="cs"/>
+          <w:rtl/>
+        </w:rPr>
+        <w:t xml:space="preserve">: </w:t>
+      </w:r>
+    </w:p>
+    <w:p>
+      <w:pPr>
+        <w:bidi w:val="0"/>
+        <w:rPr>
+          <w:rFonts w:ascii="Consolas" w:hAnsi="Consolas" w:cstheme="minorBidi"/>
+        </w:rPr>
+      </w:pPr>
+      <w:r>
+        <w:rPr>
+          <w:rFonts w:ascii="Consolas" w:hAnsi="Consolas" w:cstheme="minorBidi"/>
+        </w:rPr>
+        <w:t>&gt;&gt;&gt; n = 5</w:t>
+      </w:r>
+      <w:r>
+        <w:rPr>
+          <w:rFonts w:ascii="Consolas" w:hAnsi="Consolas" w:cstheme="minorBidi"/>
+        </w:rPr>
+        <w:br/>
+        <w:t>&gt;&gt;&gt; while n&gt;5:</w:t>
+      </w:r>
+      <w:r>
+        <w:rPr>
+          <w:rFonts w:ascii="Consolas" w:hAnsi="Consolas" w:cstheme="minorBidi"/>
+        </w:rPr>
+        <w:br/>
+        <w:t>...  n-=1</w:t>
+      </w:r>
+      <w:r>
+        <w:rPr>
+          <w:rFonts w:ascii="Consolas" w:hAnsi="Consolas" w:cstheme="minorBidi" w:hint="cs"/>
+          <w:rtl/>
+        </w:rPr>
+        <w:t xml:space="preserve"> </w:t>
+      </w:r>
+      <w:r>
+        <w:rPr>
+          <w:rFonts w:ascii="Consolas" w:hAnsi="Consolas" w:cstheme="minorBidi"/>
+        </w:rPr>
+        <w:br/>
+        <w:t>...  if n==2:</w:t>
+      </w:r>
+      <w:r>
+        <w:rPr>
+          <w:rFonts w:ascii="Consolas" w:hAnsi="Consolas" w:cstheme="minorBidi"/>
+        </w:rPr>
+        <w:br/>
+        <w:t>...   break</w:t>
+      </w:r>
+      <w:r>
+        <w:rPr>
+          <w:rFonts w:ascii="Consolas" w:hAnsi="Consolas" w:cstheme="minorBidi"/>
+        </w:rPr>
+        <w:br/>
+        <w:t>... else:</w:t>
+      </w:r>
+      <w:r>
+        <w:rPr>
+          <w:rFonts w:ascii="Consolas" w:hAnsi="Consolas" w:cstheme="minorBidi"/>
+        </w:rPr>
+        <w:br/>
+        <w:t>...  n=10</w:t>
+      </w:r>
+      <w:r>
+        <w:rPr>
+          <w:rFonts w:ascii="Consolas" w:hAnsi="Consolas" w:cstheme="minorBidi"/>
+        </w:rPr>
+        <w:br/>
+      </w:r>
+      <w:r>
+        <w:rPr>
+          <w:rFonts w:ascii="Consolas" w:hAnsi="Consolas" w:cstheme="minorBidi"/>
+        </w:rPr>
+        <w:lastRenderedPageBreak/>
+        <w:t>&gt;&gt;&gt; print(n)</w:t>
+      </w:r>
+      <w:r>
+        <w:rPr>
+          <w:rFonts w:ascii="Consolas" w:hAnsi="Consolas" w:cstheme="minorBidi"/>
+        </w:rPr>
+        <w:br/>
+      </w:r>
+      <w:r>
+        <w:rPr>
+          <w:rFonts w:ascii="Consolas" w:hAnsi="Consolas" w:cstheme="minorBidi"/>
+        </w:rPr>
+        <w:t>2</w:t>
+      </w:r>
+    </w:p>
+    <w:p>
+      <w:pPr>
+        <w:rPr>
+          <w:rFonts w:ascii="Consolas" w:hAnsi="Consolas" w:cstheme="minorBidi"/>
+        </w:rPr>
+      </w:pPr>
+    </w:p>
+    <w:p>
+      <w:pPr>
+        <w:rPr>
+          <w:rFonts w:hint="cs"/>
+          <w:color w:val="95B3D7" w:themeColor="accent1" w:themeTint="99"/>
+          <w:rtl/>
+        </w:rPr>
+      </w:pPr>
+    </w:p>
+    <w:p>
+      <w:pPr>
+        <w:rPr>
+          <w:rFonts w:hint="cs"/>
+          <w:color w:val="95B3D7" w:themeColor="accent1" w:themeTint="99"/>
+          <w:rtl/>
+        </w:rPr>
+      </w:pPr>
+    </w:p>
+    <w:p>
+      <w:pPr>
+        <w:rPr>
+          <w:rFonts w:hint="cs"/>
+          <w:color w:val="95B3D7" w:themeColor="accent1" w:themeTint="99"/>
+          <w:rtl/>
+        </w:rPr>
+      </w:pPr>
+    </w:p>
+    <w:p>
+      <w:pPr>
+        <w:rPr>
+          <w:rFonts w:hint="cs"/>
+          <w:color w:val="95B3D7" w:themeColor="accent1" w:themeTint="99"/>
+          <w:rtl/>
+        </w:rPr>
+      </w:pPr>
+    </w:p>
+    <w:p>
+      <w:pPr>
+        <w:rPr>
+          <w:rFonts w:hint="cs"/>
+          <w:color w:val="95B3D7" w:themeColor="accent1" w:themeTint="99"/>
+          <w:rtl/>
+        </w:rPr>
+      </w:pPr>
+    </w:p>
+    <w:p>
+      <w:pPr>
+        <w:rPr>
+          <w:rFonts w:hint="cs"/>
+          <w:color w:val="95B3D7" w:themeColor="accent1" w:themeTint="99"/>
+          <w:rtl/>
+        </w:rPr>
+      </w:pPr>
+    </w:p>
+    <w:p>
+      <w:pPr>
+        <w:rPr>
+          <w:color w:val="95B3D7" w:themeColor="accent1" w:themeTint="99"/>
+          <w:rtl/>
+        </w:rPr>
+      </w:pPr>
+      <w:r>
+        <w:rPr>
+          <w:rFonts w:hint="cs"/>
+          <w:color w:val="95B3D7" w:themeColor="accent1" w:themeTint="99"/>
+          <w:rtl/>
+        </w:rPr>
+        <w:t>[</w:t>
+      </w:r>
+      <w:r>
+        <w:rPr>
+          <w:rFonts w:hint="cs"/>
+          <w:color w:val="17365D" w:themeColor="text2" w:themeShade="BF"/>
+          <w:rtl/>
+        </w:rPr>
+        <w:t xml:space="preserve">לחלק של הפונקציות: </w:t>
+      </w:r>
+      <w:r>
+        <w:rPr>
+          <w:rFonts w:hint="cs"/>
+          <w:color w:val="95B3D7" w:themeColor="accent1" w:themeTint="99"/>
+          <w:rtl/>
+        </w:rPr>
+        <w:t xml:space="preserve">פונקציות בפייתון, שלא כמו בג'אווה תמיד מחזירות ערך. בעוד פונקציית </w:t>
+      </w:r>
+      <w:r>
+        <w:rPr>
+          <w:color w:val="95B3D7" w:themeColor="accent1" w:themeTint="99"/>
+        </w:rPr>
+        <w:t>void</w:t>
+      </w:r>
+      <w:r>
+        <w:rPr>
+          <w:rFonts w:hint="cs"/>
+          <w:color w:val="95B3D7" w:themeColor="accent1" w:themeTint="99"/>
+          <w:rtl/>
+        </w:rPr>
+        <w:t xml:space="preserve"> של ג'אווה לא מחזירות ערך בכלל, פונקציות שלא משתמשות ב-</w:t>
+      </w:r>
+      <w:r>
+        <w:rPr>
+          <w:color w:val="95B3D7" w:themeColor="accent1" w:themeTint="99"/>
+        </w:rPr>
+        <w:t>return</w:t>
+      </w:r>
+      <w:r>
+        <w:rPr>
+          <w:rFonts w:hint="cs"/>
+          <w:color w:val="95B3D7" w:themeColor="accent1" w:themeTint="99"/>
+          <w:rtl/>
+        </w:rPr>
+        <w:t xml:space="preserve"> מחזירות מאחורי הקלעים ערך </w:t>
+      </w:r>
+      <w:r>
+        <w:rPr>
+          <w:color w:val="95B3D7" w:themeColor="accent1" w:themeTint="99"/>
+        </w:rPr>
+        <w:t>None</w:t>
+      </w:r>
+      <w:r>
+        <w:rPr>
+          <w:rFonts w:hint="cs"/>
+          <w:color w:val="95B3D7" w:themeColor="accent1" w:themeTint="99"/>
+          <w:rtl/>
+        </w:rPr>
+        <w:t>.</w:t>
+      </w:r>
+      <w:r>
+        <w:rPr>
+          <w:color w:val="95B3D7" w:themeColor="accent1" w:themeTint="99"/>
+          <w:rtl/>
+        </w:rPr>
+        <w:br/>
+      </w:r>
+      <w:r>
+        <w:rPr>
+          <w:rFonts w:hint="cs"/>
+          <w:color w:val="95B3D7" w:themeColor="accent1" w:themeTint="99"/>
+          <w:rtl/>
+        </w:rPr>
+        <w:t xml:space="preserve">לדוגמא לזה ניתן לראות מהפונקציה </w:t>
+      </w:r>
+      <w:r>
+        <w:rPr>
+          <w:color w:val="95B3D7" w:themeColor="accent1" w:themeTint="99"/>
+        </w:rPr>
+        <w:t xml:space="preserve">print() </w:t>
+      </w:r>
+      <w:r>
+        <w:rPr>
+          <w:rFonts w:hint="cs"/>
+          <w:color w:val="95B3D7" w:themeColor="accent1" w:themeTint="99"/>
+          <w:rtl/>
+        </w:rPr>
+        <w:t xml:space="preserve"> שמדפיסה למסך ,אך לא מחזירה ערך לכאורה:</w:t>
+      </w:r>
+    </w:p>
+    <w:p>
+      <w:pPr>
+        <w:bidi w:val="0"/>
+        <w:rPr>
+          <w:rFonts w:ascii="Consolas" w:hAnsi="Consolas" w:cs="Consolas"/>
+          <w:color w:val="95B3D7" w:themeColor="accent1" w:themeTint="99"/>
+          <w:sz w:val="20"/>
+          <w:szCs w:val="20"/>
+        </w:rPr>
+      </w:pPr>
+      <w:r>
+        <w:rPr>
+          <w:rFonts w:ascii="Consolas" w:hAnsi="Consolas" w:cs="Consolas"/>
+          <w:color w:val="95B3D7" w:themeColor="accent1" w:themeTint="99"/>
+          <w:sz w:val="20"/>
+          <w:szCs w:val="20"/>
+        </w:rPr>
+        <w:t>&gt;&gt; print(print("null function?"))</w:t>
+      </w:r>
+      <w:r>
+        <w:rPr>
+          <w:rFonts w:ascii="Consolas" w:hAnsi="Consolas" w:cs="Consolas"/>
+          <w:color w:val="95B3D7" w:themeColor="accent1" w:themeTint="99"/>
+          <w:sz w:val="20"/>
+          <w:szCs w:val="20"/>
+        </w:rPr>
+        <w:br/>
+      </w:r>
+      <w:r>
+        <w:rPr>
+          <w:rFonts w:ascii="Consolas" w:hAnsi="Consolas" w:cs="Consolas"/>
+          <w:color w:val="95B3D7" w:themeColor="accent1" w:themeTint="99"/>
+          <w:sz w:val="20"/>
+          <w:szCs w:val="20"/>
+        </w:rPr>
+        <w:t xml:space="preserve">   </w:t>
+      </w:r>
+      <w:r>
+        <w:rPr>
+          <w:rFonts w:ascii="Consolas" w:hAnsi="Consolas" w:cs="Consolas"/>
+          <w:color w:val="95B3D7" w:themeColor="accent1" w:themeTint="99"/>
+          <w:sz w:val="20"/>
+          <w:szCs w:val="20"/>
+        </w:rPr>
+        <w:t>null function?</w:t>
+      </w:r>
+      <w:r>
+        <w:rPr>
+          <w:rFonts w:ascii="Consolas" w:hAnsi="Consolas" w:cs="Consolas"/>
+          <w:color w:val="95B3D7" w:themeColor="accent1" w:themeTint="99"/>
+          <w:sz w:val="20"/>
+          <w:szCs w:val="20"/>
+        </w:rPr>
+        <w:br/>
+      </w:r>
+      <w:r>
+        <w:rPr>
+          <w:rFonts w:ascii="Consolas" w:hAnsi="Consolas" w:cs="Consolas"/>
+          <w:color w:val="95B3D7" w:themeColor="accent1" w:themeTint="99"/>
+          <w:sz w:val="20"/>
+          <w:szCs w:val="20"/>
+        </w:rPr>
+        <w:t xml:space="preserve">   </w:t>
+      </w:r>
+      <w:r>
+        <w:rPr>
+          <w:rFonts w:ascii="Consolas" w:hAnsi="Consolas" w:cs="Consolas"/>
+          <w:color w:val="95B3D7" w:themeColor="accent1" w:themeTint="99"/>
+          <w:sz w:val="20"/>
+          <w:szCs w:val="20"/>
+        </w:rPr>
+        <w:t>None.</w:t>
+      </w:r>
+    </w:p>
+    <w:p>
+      <w:pPr>
+        <w:rPr>
           <w:color w:val="95B3D7" w:themeColor="accent1" w:themeTint="99"/>
           <w:rtl/>
         </w:rPr>
@@ -18265,20 +21359,77 @@
     <w:p>
       <w:pPr>
         <w:rPr>
-          <w:rFonts w:hint="cs"/>
           <w:color w:val="95B3D7" w:themeColor="accent1" w:themeTint="99"/>
           <w:rtl/>
         </w:rPr>
       </w:pPr>
-    </w:p>
-    <w:p>
-      <w:pPr>
-        <w:rPr>
-          <w:rFonts w:ascii="Consolas" w:hAnsi="Consolas" w:cstheme="minorBidi" w:hint="cs"/>
+      <w:r>
+        <w:rPr>
+          <w:rFonts w:hint="cs"/>
+          <w:color w:val="17365D" w:themeColor="text2" w:themeShade="BF"/>
+          <w:rtl/>
+        </w:rPr>
+        <w:t xml:space="preserve">לחלק של המונחה עצמים: </w:t>
+      </w:r>
+      <w:r>
+        <w:rPr>
+          <w:rFonts w:hint="cs"/>
           <w:color w:val="95B3D7" w:themeColor="accent1" w:themeTint="99"/>
           <w:rtl/>
         </w:rPr>
-      </w:pPr>
+        <w:t xml:space="preserve">פונציות מיוחדות של מחלקות כמו </w:t>
+      </w:r>
+      <w:r>
+        <w:rPr>
+          <w:color w:val="95B3D7" w:themeColor="accent1" w:themeTint="99"/>
+        </w:rPr>
+        <w:t>__str__</w:t>
+      </w:r>
+      <w:r>
+        <w:rPr>
+          <w:rFonts w:hint="cs"/>
+          <w:color w:val="95B3D7" w:themeColor="accent1" w:themeTint="99"/>
+          <w:rtl/>
+        </w:rPr>
+        <w:t xml:space="preserve"> ומימוש אופרטורים </w:t>
+      </w:r>
+      <w:r>
+        <w:rPr>
+          <w:color w:val="95B3D7" w:themeColor="accent1" w:themeTint="99"/>
+          <w:rtl/>
+        </w:rPr>
+        <w:br/>
+      </w:r>
+      <w:r>
+        <w:rPr>
+          <w:rFonts w:hint="cs"/>
+          <w:color w:val="17365D" w:themeColor="text2" w:themeShade="BF"/>
+          <w:rtl/>
+        </w:rPr>
+        <w:t xml:space="preserve">בטיפול בשגיאות </w:t>
+      </w:r>
+      <w:r>
+        <w:rPr>
+          <w:rFonts w:hint="cs"/>
+          <w:color w:val="95B3D7" w:themeColor="accent1" w:themeTint="99"/>
+          <w:rtl/>
+        </w:rPr>
+        <w:t xml:space="preserve">לא לשכוח להוסיף על </w:t>
+      </w:r>
+      <w:r>
+        <w:rPr>
+          <w:color w:val="95B3D7" w:themeColor="accent1" w:themeTint="99"/>
+        </w:rPr>
+        <w:t>with</w:t>
+      </w:r>
+      <w:r>
+        <w:rPr>
+          <w:rFonts w:hint="cs"/>
+          <w:color w:val="95B3D7" w:themeColor="accent1" w:themeTint="99"/>
+          <w:rtl/>
+        </w:rPr>
+        <w:t xml:space="preserve"> </w:t>
+      </w:r>
       <w:r>
         <w:rPr>
           <w:rFonts w:hint="cs"/>
@@ -18334,7 +21485,6 @@
         <w:docPartUnique/>
       </w:docPartObj>
     </w:sdtPr>
-    <w:sdtEndPr/>
     <w:sdtContent>
       <w:p>
         <w:pPr>
@@ -18854,7 +22004,7 @@
               <w:rtl/>
               <w:lang w:val="he-IL"/>
             </w:rPr>
-            <w:t>14</w:t>
+            <w:t>3</w:t>
           </w:r>
           <w:r>
             <w:rPr>
@@ -22060,7 +25210,7 @@
 </file>
 
 <file path=customXml/itemProps1.xml><?xml version="1.0" encoding="utf-8"?>
-<ds:datastoreItem xmlns:ds="http://schemas.openxmlformats.org/officeDocument/2006/customXml" ds:itemID="{C9476878-FF3E-423F-976C-DB24817771DD}">
+<ds:datastoreItem xmlns:ds="http://schemas.openxmlformats.org/officeDocument/2006/customXml" ds:itemID="{3F0D1460-2DDB-4CBD-BFBE-450303608648}">
   <ds:schemaRefs>
     <ds:schemaRef ds:uri="http://schemas.openxmlformats.org/officeDocument/2006/bibliography"/>
   </ds:schemaRefs>

</xml_diff>